<commit_message>
V6 of paper, added rob and temegens edits into the paper
</commit_message>
<xml_diff>
--- a/text/txome_paper_v2.docx
+++ b/text/txome_paper_v2.docx
@@ -644,11 +644,9 @@
       <w:r>
         <w:t xml:space="preserve">(main pipeline),</w:t>
       </w:r>
-    </w:p>
-    <w:p>
-      <w:pPr>
-        <w:pStyle w:val="BodyText"/>
-      </w:pPr>
+      <w:r>
+        <w:t xml:space="preserve"> </w:t>
+      </w:r>
       <w:hyperlink r:id="rId26">
         <w:r>
           <w:rPr>
@@ -697,9 +695,11 @@
       <w:r>
         <w:t xml:space="preserve">(webapp)</w:t>
       </w:r>
-      <w:r>
-        <w:t xml:space="preserve"> </w:t>
-      </w:r>
+    </w:p>
+    <w:p>
+      <w:pPr>
+        <w:pStyle w:val="BodyText"/>
+      </w:pPr>
       <w:r>
         <w:t xml:space="preserve">WE ALSO NEED TO GIVE A GIT TAG FOR EACH TO INDICATE THE</w:t>
       </w:r>
@@ -1335,7 +1335,7 @@
         <w:t xml:space="preserve"> </w:t>
       </w:r>
       <w:r>
-        <w:t xml:space="preserve">. The average score per exon in both the gencode and DNTX annotation was calulated by intersecting exon locations with phylop scores and then averaging the per base score for each exon, using the intersect and groupby tools from the bedtools suite, respectively. Significant difference in mean phylop score was tested with a Mann Whitney U test.</w:t>
+        <w:t xml:space="preserve">. The average score per exon in both the gencode and DNTX annotation was calculated by intersecting exon locations with phylop scores and then averaging the per base score for each exon, using the intersect and groupby tools from the bedtools suite, respectively. Significant difference in mean phylop score was tested with a Mann Whitney U test.</w:t>
       </w:r>
     </w:p>
     <w:p>
@@ -1466,7 +1466,7 @@
         <w:t xml:space="preserve">”</w:t>
       </w:r>
       <w:r>
-        <w:t xml:space="preserve">. For each ORF start and and stop codons were extracted with the script</w:t>
+        <w:t xml:space="preserve">. For each ORF start and stop codons were extracted with the script</w:t>
       </w:r>
       <w:r>
         <w:t xml:space="preserve"> </w:t>
@@ -1663,7 +1663,7 @@
         </w:r>
       </w:hyperlink>
       <w:r>
-        <w:t xml:space="preserve">). The variants were converted grom HGVS to VCF format using a custom python script</w:t>
+        <w:t xml:space="preserve">). The variants were converted from HGVS to VCF format using a custom python script</w:t>
       </w:r>
       <w:r>
         <w:t xml:space="preserve"> </w:t>
@@ -1849,30 +1849,32 @@
     </w:p>
     <w:p>
       <w:pPr>
+        <w:pStyle w:val="Heading2"/>
+      </w:pPr>
+      <w:bookmarkStart w:id="49" w:name="long-read-pacbio-rna-sequencing-guides-de-novo-transcriptome-construction"/>
+      <w:r>
+        <w:t xml:space="preserve">Long-read Pacbio RNA sequencing guides</w:t>
+      </w:r>
+      <w:r>
+        <w:t xml:space="preserve"> </w:t>
+      </w:r>
+      <w:r>
+        <w:rPr>
+          <w:i/>
+        </w:rPr>
+        <w:t xml:space="preserve">de novo</w:t>
+      </w:r>
+      <w:r>
+        <w:t xml:space="preserve"> </w:t>
+      </w:r>
+      <w:r>
+        <w:t xml:space="preserve">transcriptome construction</w:t>
+      </w:r>
+      <w:bookmarkEnd w:id="49"/>
+    </w:p>
+    <w:p>
+      <w:pPr>
         <w:pStyle w:val="FirstParagraph"/>
-      </w:pPr>
-      <w:r>
-        <w:t xml:space="preserve">##Long-read Pacbio RNA sequencing guides</w:t>
-      </w:r>
-      <w:r>
-        <w:t xml:space="preserve"> </w:t>
-      </w:r>
-      <w:r>
-        <w:rPr>
-          <w:i/>
-        </w:rPr>
-        <w:t xml:space="preserve">de novo</w:t>
-      </w:r>
-      <w:r>
-        <w:t xml:space="preserve"> </w:t>
-      </w:r>
-      <w:r>
-        <w:t xml:space="preserve">transcriptome construction</w:t>
-      </w:r>
-    </w:p>
-    <w:p>
-      <w:pPr>
-        <w:pStyle w:val="BodyText"/>
       </w:pPr>
       <w:r>
         <w:t xml:space="preserve">             In order to evaluate the accuracy of short-read transcriptome construction, we first generated PacBio long-read RNA-seq data and Illumina short-read RNA-seq data from an induced pluripotent stem cell derived RPE. These cells were differentiated using a highly optimized protocol, and thus should have minimal biological variation</w:t>
@@ -1916,7 +1918,7 @@
                     </pic:cNvPicPr>
                   </pic:nvPicPr>
                   <pic:blipFill>
-                    <a:blip r:embed="rId49"/>
+                    <a:blip r:embed="rId50"/>
                     <a:stretch>
                       <a:fillRect/>
                     </a:stretch>
@@ -1983,11 +1985,11 @@
       <w:pPr>
         <w:pStyle w:val="Heading2"/>
       </w:pPr>
-      <w:bookmarkStart w:id="50" w:name="a-rigorous-analysis-pipeline-finds-thousands-of-novel-gene-isoforms"/>
+      <w:bookmarkStart w:id="51" w:name="a-rigorous-analysis-pipeline-finds-thousands-of-novel-gene-isoforms"/>
       <w:r>
         <w:t xml:space="preserve">A rigorous analysis pipeline finds thousands of novel gene isoforms</w:t>
       </w:r>
-      <w:bookmarkEnd w:id="50"/>
+      <w:bookmarkEnd w:id="51"/>
     </w:p>
     <w:tbl xmlns:w="http://schemas.openxmlformats.org/wordprocessingml/2006/main" xmlns:r="http://schemas.openxmlformats.org/officeDocument/2006/relationships" xmlns:w14="http://schemas.microsoft.com/office/word/2010/wordml" xmlns:wp="http://schemas.openxmlformats.org/drawingml/2006/wordprocessingDrawing" xmlns:a="http://schemas.openxmlformats.org/drawingml/2006/main" xmlns:pic="http://schemas.openxmlformats.org/drawingml/2006/picture">
       <w:tblPr>
@@ -3203,7 +3205,7 @@
                     </pic:cNvPicPr>
                   </pic:nvPicPr>
                   <pic:blipFill>
-                    <a:blip r:embed="rId51"/>
+                    <a:blip r:embed="rId52"/>
                     <a:stretch>
                       <a:fillRect/>
                     </a:stretch>
@@ -3243,7 +3245,7 @@
         <w:pStyle w:val="BodyText"/>
       </w:pPr>
       <w:r>
-        <w:t xml:space="preserve">             Novel isoforms can occur due to an omission of a previously annotated exon, commonly referred as exon skipping or the addition of a unannotated exon which we refer to as a novel exon. We further classified novel exons by the biological process that may be driving their formations: alternative promoter usage driving the addition of novel first exons (FE)</w:t>
+        <w:t xml:space="preserve">             Novel isoforms can occur due to an omission of a previously annotated exon, commonly referred as exon skipping or the addition of an unannotated exon which we refer to as a novel exon. We further classified novel exons by the biological process that may be driving their formations: alternative promoter usage driving the addition of novel first exons (FE)</w:t>
       </w:r>
       <w:r>
         <w:t xml:space="preserve"> </w:t>
@@ -3280,7 +3282,7 @@
       <w:pPr>
         <w:pStyle w:val="Heading2"/>
       </w:pPr>
-      <w:bookmarkStart w:id="52" w:name="de-novo-transcriptomes-match-previously-published-experimental-data-than-existing-annotation"/>
+      <w:bookmarkStart w:id="53" w:name="de-novo-transcriptomes-match-previously-published-experimental-data-than-existing-annotation"/>
       <w:r>
         <w:rPr>
           <w:i/>
@@ -3293,7 +3295,7 @@
       <w:r>
         <w:t xml:space="preserve">transcriptomes match previously published experimental data than existing annotation</w:t>
       </w:r>
-      <w:bookmarkEnd w:id="52"/>
+      <w:bookmarkEnd w:id="53"/>
     </w:p>
     <w:p>
       <w:pPr>
@@ -3324,7 +3326,7 @@
         <w:t xml:space="preserve">(23)</w:t>
       </w:r>
       <w:r>
-        <w:t xml:space="preserve">, a measure of conservation between species, to calculate the average conservation score for each exon in our DNTX annotation, and compared that to the average conservations score for each exon in the gencode annotation. We found that on average, exons in our DNTX annoation are more conserved than exons in the gencode annotation (pvalue &lt;2.2e-16) (Supplemental Figure 3A).</w:t>
+        <w:t xml:space="preserve">, a measure of conservation between species, to calculate the average conservation score for each exon in our DNTX annotation, and compared that to the average conservations score for each exon in the gencode annotation. We found that on average, exons in our DNTX annotation are more conserved than exons in the gencode annotation (pvalue &lt;2.2e-16) (Supplemental Figure 3A).</w:t>
       </w:r>
     </w:p>
     <w:p>
@@ -3378,7 +3380,7 @@
       <w:pPr>
         <w:pStyle w:val="Heading2"/>
       </w:pPr>
-      <w:bookmarkStart w:id="53" w:name="de-novo-transcriptomes-reduce-overall-transcriptome-sizes"/>
+      <w:bookmarkStart w:id="54" w:name="de-novo-transcriptomes-reduce-overall-transcriptome-sizes"/>
       <w:r>
         <w:rPr>
           <w:i/>
@@ -3391,7 +3393,7 @@
       <w:r>
         <w:t xml:space="preserve">transcriptomes reduce overall transcriptome sizes</w:t>
       </w:r>
-      <w:bookmarkEnd w:id="53"/>
+      <w:bookmarkEnd w:id="54"/>
     </w:p>
     <w:p>
       <w:pPr>
@@ -3420,11 +3422,11 @@
       <w:pPr>
         <w:pStyle w:val="Heading2"/>
       </w:pPr>
-      <w:bookmarkStart w:id="54" w:name="novel-isoforms-in-ocular-tissues"/>
+      <w:bookmarkStart w:id="55" w:name="novel-isoforms-in-ocular-tissues"/>
       <w:r>
         <w:t xml:space="preserve">Novel Isoforms in Ocular tissues</w:t>
       </w:r>
-      <w:bookmarkEnd w:id="54"/>
+      <w:bookmarkEnd w:id="55"/>
     </w:p>
     <w:p>
       <w:pPr>
@@ -3446,7 +3448,7 @@
                     </pic:cNvPicPr>
                   </pic:nvPicPr>
                   <pic:blipFill>
-                    <a:blip r:embed="rId55"/>
+                    <a:blip r:embed="rId56"/>
                     <a:stretch>
                       <a:fillRect/>
                     </a:stretch>
@@ -3486,18 +3488,18 @@
         <w:pStyle w:val="BodyText"/>
       </w:pPr>
       <w:r>
-        <w:t xml:space="preserve">             Next, we analyzed the novel isoforms within our pan-eye transcriptome. We compared the overlap in constructed novel isoforms across ocular tissues and found that 77.97 % of novel isoforms are specific to a singular ocular subtissue (Fig 3A). Additionally, fetal-like tissues have more novel isoforms that their adult counter part. For each novel isoform we then calculated fraction isoform usage (FIU), or the fraction of total gene expression a transcript contributed to its parent gene. We found that on average novel isoforms contribute to 20.58 % of their parent gene’s expression.</w:t>
+        <w:t xml:space="preserve">             Next, we analyzed the novel isoforms within our pan-eye transcriptome. We compared the overlap in constructed novel isoforms across ocular tissues and found that 77.97 % of novel isoforms are specific to a singular ocular subtissue (Fig 3A). Additionally, fetal-like tissues have more novel isoforms that their adult counterpart. For each novel isoform we then calculated fraction isoform usage (FIU), or the fraction of total gene expression a transcript contributed to its parent gene. We found that on average novel isoforms contribute to 20.58 % of their parent gene’s expression.</w:t>
       </w:r>
     </w:p>
     <w:p>
       <w:pPr>
         <w:pStyle w:val="Heading2"/>
       </w:pPr>
-      <w:bookmarkStart w:id="56" w:name="differential-usage-of-gene-isoforms-occurs-during-retinal-development"/>
+      <w:bookmarkStart w:id="57" w:name="differential-usage-of-gene-isoforms-occurs-during-retinal-development"/>
       <w:r>
         <w:t xml:space="preserve">Differential Usage of Gene Isoforms Occurs during Retinal Development</w:t>
       </w:r>
-      <w:bookmarkEnd w:id="56"/>
+      <w:bookmarkEnd w:id="57"/>
     </w:p>
     <w:p>
       <w:pPr>
@@ -3545,7 +3547,7 @@
                     </pic:cNvPicPr>
                   </pic:nvPicPr>
                   <pic:blipFill>
-                    <a:blip r:embed="rId57"/>
+                    <a:blip r:embed="rId58"/>
                     <a:stretch>
                       <a:fillRect/>
                     </a:stretch>
@@ -3594,14 +3596,14 @@
         <w:t xml:space="preserve">(50)</w:t>
       </w:r>
       <w:r>
-        <w:t xml:space="preserve">. While expression of MYO9A remains relatively unchanged across development, expression of two of its associated isoforms(Fig 2D) changes dramatically during development: a novel isoform is highly expressed early during development, but switches to the canonical isoform later in development (Fig 2E,F). A full list of genes and transcripts involved with DTU is available in supplmental data.</w:t>
+        <w:t xml:space="preserve">. While expression of MYO9A remains relatively unchanged across development, expression of two of its associated isoforms(Fig 2D) changes dramatically during development: a novel isoform is highly expressed early during development, but switches to the canonical isoform later in development (Fig 2E,F). A full list of genes and transcripts involved with DTU is available in supplemental data.</w:t>
       </w:r>
     </w:p>
     <w:p>
       <w:pPr>
         <w:pStyle w:val="Heading2"/>
       </w:pPr>
-      <w:bookmarkStart w:id="58" w:name="de-novo-transcriptome-allow-for-a-more-precise-variant-prioritization."/>
+      <w:bookmarkStart w:id="59" w:name="de-novo-transcriptome-allow-for-a-more-precise-variant-prioritization."/>
       <w:r>
         <w:rPr>
           <w:i/>
@@ -3614,14 +3616,14 @@
       <w:r>
         <w:t xml:space="preserve">transcriptome allow for a more precise variant prioritization.</w:t>
       </w:r>
-      <w:bookmarkEnd w:id="58"/>
+      <w:bookmarkEnd w:id="59"/>
     </w:p>
     <w:p>
       <w:pPr>
         <w:pStyle w:val="FirstParagraph"/>
       </w:pPr>
       <w:r>
-        <w:t xml:space="preserve">             The identification of a disease causing variant through whole genome sequencing is a common step in diagnosing genetic disease, when disease causing variants cannot be determined from exome sequencing. The prediction of variant’s biological impact and prioritization of variants based on predicted impact is a fundamental step in this process. Many of the methods for predicting variants are based on using a variant’s location within the body of a transcript; for example variants that disrupt splice sites and start/stop codons are considered to be the most damaging, while variants within intronic and intergenic regions are have low predicted impact, and are generally not included in for further consideration. However, multiple studies have identified pathogenic variants for retinal dystrophies that are in intronic regions</w:t>
+        <w:t xml:space="preserve">             The identification of a disease-causing variant through genome sequencing is a common step in diagnosing genetic disease, when disease causing variants cannot be determined from exonic variants. The prediction of the biological impact and subsequent variant prioritization is a fundamental step in this process. Many methods for predicting variant effects on protein function or gene expression are based on location within the body of a transcript; for example variants that disrupt splice sites and start/stop codons are considered to be the most damaging, while variants within intronic and intergenic regions have unknown impact or are not classified, and, thus, are not included for further consideration. However, multiple studies have identified pathogenic deep intronic variants for retinal dystrophies</w:t>
       </w:r>
       <w:r>
         <w:t xml:space="preserve"> </w:t>
@@ -3684,22 +3686,7 @@
         <w:t xml:space="preserve">(57)</w:t>
       </w:r>
       <w:r>
-        <w:t xml:space="preserve">. Pathogenic intronic variants are thought to function by introducing a novel splice site, or disrupting regulatory motifs. We hypothesized that some of these pathogenic intronic variants are in fact on expressed transcripts in our</w:t>
-      </w:r>
-      <w:r>
-        <w:t xml:space="preserve"> </w:t>
-      </w:r>
-      <w:r>
-        <w:rPr>
-          <w:i/>
-        </w:rPr>
-        <w:t xml:space="preserve">de novo</w:t>
-      </w:r>
-      <w:r>
-        <w:t xml:space="preserve"> </w:t>
-      </w:r>
-      <w:r>
-        <w:t xml:space="preserve">transcriptome</w:t>
+        <w:t xml:space="preserve">. Pathogenic intronic variants are thought to function by introducing a novel splice site, disrupting regulatory motifs, or altering a tissue-specific transcript. To explore this third possibility, we mapped known pathogenic intronic variants onto novel isoforms within our de novo transcriptomes.</w:t>
       </w:r>
     </w:p>
     <w:tbl xmlns:w="http://schemas.openxmlformats.org/wordprocessingml/2006/main" xmlns:r="http://schemas.openxmlformats.org/officeDocument/2006/relationships" xmlns:w14="http://schemas.microsoft.com/office/word/2010/wordml" xmlns:wp="http://schemas.openxmlformats.org/drawingml/2006/wordprocessingDrawing" xmlns:a="http://schemas.openxmlformats.org/drawingml/2006/main" xmlns:pic="http://schemas.openxmlformats.org/drawingml/2006/picture">
@@ -3707,11 +3694,12 @@
         NA"/&gt;
         <w:tblLayout w:type="fixed"/>
         <w:jc w:val="center"/>
-        <w:tblW w:type="dxa" w:w="9432"/>
+        <w:tblW w:type="dxa" w:w="10872"/>
         <w:tblLook w:firstRow="1" w:lastRow="0" w:firstColumn="0" w:lastColumn="0" w:noHBand="0" w:noVBand="1"/>
       </w:tblPr>
       <w:tblGrid>
         <w:gridCol w:w="936"/>
+        <w:gridCol w:w="1440"/>
         <w:gridCol w:w="1440"/>
         <w:gridCol w:w="1440"/>
         <w:gridCol w:w="2016"/>
@@ -3820,6 +3808,39 @@
                 <w:color w:val="111111"/>
               </w:rPr>
               <w:t xml:space="preserve">Location (hg19)</w:t>
+            </w:r>
+          </w:p>
+        </w:tc>
+        <w:tc>
+          <w:tcPr>
+            <w:tcBorders>
+              <w:bottom w:val="single" w:sz="8" w:space="0" w:color="333333"/>
+              <w:top w:val="single" w:sz="8" w:space="0" w:color="333333"/>
+            </w:tcBorders>
+            <w:shd w:val="clear" w:color="auto" w:fill="FFFFFF"/>
+            <w:tcMar>
+              <w:top w:w="0" w:type="dxa"/>
+              <w:bottom w:w="0" w:type="dxa"/>
+              <w:left w:w="0" w:type="dxa"/>
+              <w:right w:w="0" w:type="dxa"/>
+            </w:tcMar>
+            <w:vAlign w:val="center"/>
+          </w:tcPr>
+          <w:p>
+            <w:pPr>
+              <w:jc w:val="left"/>
+              <w:spacing w:after="40" w:before="40"/>
+              <w:ind w:firstLine="0" w:left="100" w:right="100"/>
+            </w:pPr>
+            <w:r xmlns:w="http://schemas.openxmlformats.org/wordprocessingml/2006/main" xmlns:wp="http://schemas.openxmlformats.org/drawingml/2006/wordprocessingDrawing" xmlns:r="http://schemas.openxmlformats.org/officeDocument/2006/relationships" xmlns:w14="http://schemas.microsoft.com/office/word/2010/wordml">
+              <w:rPr>
+                <w:rFonts w:ascii="Roboto" w:hAnsi="Roboto" w:eastAsia="Roboto" w:cs="Roboto"/>
+                <w:b/>
+                <w:sz w:val="22"/>
+                <w:szCs w:val="22"/>
+                <w:color w:val="111111"/>
+              </w:rPr>
+              <w:t xml:space="preserve">Canonical Variant HGVS</w:t>
             </w:r>
           </w:p>
         </w:tc>
@@ -4019,7 +4040,38 @@
                 <w:szCs w:val="16"/>
                 <w:color w:val="111111"/>
               </w:rPr>
-              <w:t xml:space="preserve">Chr1:94468019</w:t>
+              <w:t xml:space="preserve">Chr1:94481967 C&gt;T</w:t>
+            </w:r>
+          </w:p>
+        </w:tc>
+        <w:tc>
+          <w:tcPr>
+            <w:tcBorders>
+              <w:bottom w:val="single" w:sz="8" w:space="0" w:color="333333"/>
+            </w:tcBorders>
+            <w:shd w:val="clear" w:color="auto" w:fill="FFFFFF"/>
+            <w:tcMar>
+              <w:top w:w="0" w:type="dxa"/>
+              <w:bottom w:w="0" w:type="dxa"/>
+              <w:left w:w="0" w:type="dxa"/>
+              <w:right w:w="0" w:type="dxa"/>
+            </w:tcMar>
+            <w:vAlign w:val="center"/>
+          </w:tcPr>
+          <w:p>
+            <w:pPr>
+              <w:jc w:val="left"/>
+              <w:spacing w:after="40" w:before="40"/>
+              <w:ind w:firstLine="0" w:left="100" w:right="100"/>
+            </w:pPr>
+            <w:r xmlns:w="http://schemas.openxmlformats.org/wordprocessingml/2006/main" xmlns:wp="http://schemas.openxmlformats.org/drawingml/2006/wordprocessingDrawing" xmlns:r="http://schemas.openxmlformats.org/officeDocument/2006/relationships" xmlns:w14="http://schemas.microsoft.com/office/word/2010/wordml">
+              <w:rPr>
+                <w:rFonts w:ascii="Roboto" w:hAnsi="Roboto" w:eastAsia="Roboto" w:cs="Roboto"/>
+                <w:sz w:val="16"/>
+                <w:szCs w:val="16"/>
+                <w:color w:val="111111"/>
+              </w:rPr>
+              <w:t xml:space="preserve">c.5197–557G&gt;T, NM_000350.2</w:t>
             </w:r>
           </w:p>
         </w:tc>
@@ -4051,8 +4103,6 @@
                 <w:color w:val="111111"/>
               </w:rPr>
               <w:t xml:space="preserve">intron variant,</w:t>
-              <w:br/>
-              <w:t xml:space="preserve">non coding transcript variant,</w:t>
               <w:br/>
               <w:t xml:space="preserve">downstream gene variant</w:t>
             </w:r>
@@ -4203,7 +4253,7 @@
                 <w:szCs w:val="16"/>
                 <w:color w:val="111111"/>
               </w:rPr>
-              <w:t xml:space="preserve">Chr1:94481967</w:t>
+              <w:t xml:space="preserve">Chr1:94546814 G&gt;C</w:t>
             </w:r>
           </w:p>
         </w:tc>
@@ -4235,151 +4285,7 @@
                 <w:szCs w:val="16"/>
                 <w:color w:val="111111"/>
               </w:rPr>
-              <w:t xml:space="preserve">intron variant,</w:t>
-              <w:br/>
-              <w:t xml:space="preserve">downstream gene variant</w:t>
-            </w:r>
-          </w:p>
-        </w:tc>
-        <w:tc>
-          <w:tcPr>
-            <w:tcBorders>
-              <w:bottom w:val="single" w:sz="8" w:space="0" w:color="333333"/>
-              <w:top w:val="single" w:sz="8" w:space="0" w:color="333333"/>
-            </w:tcBorders>
-            <w:shd w:val="clear" w:color="auto" w:fill="FFFFFF"/>
-            <w:tcMar>
-              <w:top w:w="0" w:type="dxa"/>
-              <w:bottom w:w="0" w:type="dxa"/>
-              <w:left w:w="0" w:type="dxa"/>
-              <w:right w:w="0" w:type="dxa"/>
-            </w:tcMar>
-            <w:vAlign w:val="center"/>
-          </w:tcPr>
-          <w:p>
-            <w:pPr>
-              <w:jc w:val="left"/>
-              <w:spacing w:after="40" w:before="40"/>
-              <w:ind w:firstLine="0" w:left="100" w:right="100"/>
-            </w:pPr>
-            <w:r xmlns:w="http://schemas.openxmlformats.org/wordprocessingml/2006/main" xmlns:wp="http://schemas.openxmlformats.org/drawingml/2006/wordprocessingDrawing" xmlns:r="http://schemas.openxmlformats.org/officeDocument/2006/relationships" xmlns:w14="http://schemas.microsoft.com/office/word/2010/wordml">
-              <w:rPr>
-                <w:rFonts w:ascii="Roboto" w:hAnsi="Roboto" w:eastAsia="Roboto" w:cs="Roboto"/>
-                <w:sz w:val="16"/>
-                <w:szCs w:val="16"/>
-                <w:color w:val="111111"/>
-              </w:rPr>
-              <w:t xml:space="preserve">5 prime UTR variant</w:t>
-            </w:r>
-          </w:p>
-        </w:tc>
-        <w:tc>
-          <w:tcPr>
-            <w:vMerge/>
-            <w:tcBorders>
-              <w:bottom w:val="single" w:sz="8" w:space="0" w:color="333333"/>
-              <w:top w:val="single" w:sz="8" w:space="0" w:color="333333"/>
-            </w:tcBorders>
-            <w:shd w:val="clear" w:color="auto" w:fill="FFFFFF"/>
-            <w:tcMar>
-              <w:top w:w="0" w:type="dxa"/>
-              <w:bottom w:w="0" w:type="dxa"/>
-              <w:left w:w="0" w:type="dxa"/>
-              <w:right w:w="0" w:type="dxa"/>
-            </w:tcMar>
-            <w:vAlign w:val="center"/>
-          </w:tcPr>
-          <w:p>
-            <w:pPr>
-              <w:jc w:val="left"/>
-              <w:spacing w:after="40" w:before="40"/>
-              <w:ind w:firstLine="0" w:left="100" w:right="100"/>
-            </w:pPr>
-          </w:p>
-        </w:tc>
-      </w:tr>
-      <w:tr>
-        <w:trPr>
-          <w:cantSplit/>
-          <w:trHeight w:val="360" w:hRule="auto"/>
-        </w:trPr>
-        <w:tc>
-          <w:tcPr>
-            <w:vMerge/>
-            <w:tcBorders>
-              <w:bottom w:val="single" w:sz="8" w:space="0" w:color="333333"/>
-              <w:top w:val="single" w:sz="8" w:space="0" w:color="333333"/>
-            </w:tcBorders>
-            <w:shd w:val="clear" w:color="auto" w:fill="FFFFFF"/>
-            <w:tcMar>
-              <w:top w:w="0" w:type="dxa"/>
-              <w:bottom w:w="0" w:type="dxa"/>
-              <w:left w:w="0" w:type="dxa"/>
-              <w:right w:w="0" w:type="dxa"/>
-            </w:tcMar>
-            <w:vAlign w:val="center"/>
-          </w:tcPr>
-          <w:p>
-            <w:pPr>
-              <w:jc w:val="left"/>
-              <w:spacing w:after="40" w:before="40"/>
-              <w:ind w:firstLine="0" w:left="100" w:right="100"/>
-            </w:pPr>
-          </w:p>
-        </w:tc>
-        <w:tc>
-          <w:tcPr>
-            <w:vMerge/>
-            <w:tcBorders>
-              <w:bottom w:val="single" w:sz="8" w:space="0" w:color="333333"/>
-              <w:top w:val="single" w:sz="8" w:space="0" w:color="333333"/>
-            </w:tcBorders>
-            <w:shd w:val="clear" w:color="auto" w:fill="FFFFFF"/>
-            <w:tcMar>
-              <w:top w:w="0" w:type="dxa"/>
-              <w:bottom w:w="0" w:type="dxa"/>
-              <w:left w:w="0" w:type="dxa"/>
-              <w:right w:w="0" w:type="dxa"/>
-            </w:tcMar>
-            <w:vAlign w:val="center"/>
-          </w:tcPr>
-          <w:p>
-            <w:pPr>
-              <w:jc w:val="left"/>
-              <w:spacing w:after="40" w:before="40"/>
-              <w:ind w:firstLine="0" w:left="100" w:right="100"/>
-            </w:pPr>
-          </w:p>
-        </w:tc>
-        <w:tc>
-          <w:tcPr>
-            <w:tcBorders>
-              <w:bottom w:val="single" w:sz="8" w:space="0" w:color="333333"/>
-              <w:top w:val="single" w:sz="8" w:space="0" w:color="333333"/>
-            </w:tcBorders>
-            <w:shd w:val="clear" w:color="auto" w:fill="FFFFFF"/>
-            <w:tcMar>
-              <w:top w:w="0" w:type="dxa"/>
-              <w:bottom w:w="0" w:type="dxa"/>
-              <w:left w:w="0" w:type="dxa"/>
-              <w:right w:w="0" w:type="dxa"/>
-            </w:tcMar>
-            <w:vAlign w:val="center"/>
-          </w:tcPr>
-          <w:p>
-            <w:pPr>
-              <w:jc w:val="left"/>
-              <w:spacing w:after="40" w:before="40"/>
-              <w:ind w:firstLine="0" w:left="100" w:right="100"/>
-            </w:pPr>
-            <w:r xmlns:w="http://schemas.openxmlformats.org/wordprocessingml/2006/main" xmlns:wp="http://schemas.openxmlformats.org/drawingml/2006/wordprocessingDrawing" xmlns:r="http://schemas.openxmlformats.org/officeDocument/2006/relationships" xmlns:w14="http://schemas.microsoft.com/office/word/2010/wordml">
-              <w:rPr>
-                <w:rFonts w:ascii="Roboto" w:hAnsi="Roboto" w:eastAsia="Roboto" w:cs="Roboto"/>
-                <w:sz w:val="16"/>
-                <w:szCs w:val="16"/>
-                <w:color w:val="111111"/>
-              </w:rPr>
-              <w:t xml:space="preserve">Chr1:94546814</w:t>
+              <w:t xml:space="preserve">c.859–540C&gt;G, NM_000350.2</w:t>
             </w:r>
           </w:p>
         </w:tc>
@@ -4562,7 +4468,39 @@
                 <w:szCs w:val="16"/>
                 <w:color w:val="111111"/>
               </w:rPr>
-              <w:t xml:space="preserve">Chr1:94484001</w:t>
+              <w:t xml:space="preserve">Chr1:94484001 C&gt;T</w:t>
+            </w:r>
+          </w:p>
+        </w:tc>
+        <w:tc>
+          <w:tcPr>
+            <w:tcBorders>
+              <w:bottom w:val="single" w:sz="8" w:space="0" w:color="333333"/>
+              <w:top w:val="single" w:sz="8" w:space="0" w:color="333333"/>
+            </w:tcBorders>
+            <w:shd w:val="clear" w:color="auto" w:fill="FFFFFF"/>
+            <w:tcMar>
+              <w:top w:w="0" w:type="dxa"/>
+              <w:bottom w:w="0" w:type="dxa"/>
+              <w:left w:w="0" w:type="dxa"/>
+              <w:right w:w="0" w:type="dxa"/>
+            </w:tcMar>
+            <w:vAlign w:val="center"/>
+          </w:tcPr>
+          <w:p>
+            <w:pPr>
+              <w:jc w:val="left"/>
+              <w:spacing w:after="40" w:before="40"/>
+              <w:ind w:firstLine="0" w:left="100" w:right="100"/>
+            </w:pPr>
+            <w:r xmlns:w="http://schemas.openxmlformats.org/wordprocessingml/2006/main" xmlns:wp="http://schemas.openxmlformats.org/drawingml/2006/wordprocessingDrawing" xmlns:r="http://schemas.openxmlformats.org/officeDocument/2006/relationships" xmlns:w14="http://schemas.microsoft.com/office/word/2010/wordml">
+              <w:rPr>
+                <w:rFonts w:ascii="Roboto" w:hAnsi="Roboto" w:eastAsia="Roboto" w:cs="Roboto"/>
+                <w:sz w:val="16"/>
+                <w:szCs w:val="16"/>
+                <w:color w:val="111111"/>
+              </w:rPr>
+              <w:t xml:space="preserve">c.5196+1137G&gt;A, NM_000350.2</w:t>
             </w:r>
           </w:p>
         </w:tc>
@@ -4749,7 +4687,39 @@
                 <w:szCs w:val="16"/>
                 <w:color w:val="111111"/>
               </w:rPr>
-              <w:t xml:space="preserve">Chr1:94484082</w:t>
+              <w:t xml:space="preserve">Chr1:94484082 T&gt;G</w:t>
+            </w:r>
+          </w:p>
+        </w:tc>
+        <w:tc>
+          <w:tcPr>
+            <w:tcBorders>
+              <w:bottom w:val="single" w:sz="8" w:space="0" w:color="333333"/>
+              <w:top w:val="single" w:sz="8" w:space="0" w:color="333333"/>
+            </w:tcBorders>
+            <w:shd w:val="clear" w:color="auto" w:fill="FFFFFF"/>
+            <w:tcMar>
+              <w:top w:w="0" w:type="dxa"/>
+              <w:bottom w:w="0" w:type="dxa"/>
+              <w:left w:w="0" w:type="dxa"/>
+              <w:right w:w="0" w:type="dxa"/>
+            </w:tcMar>
+            <w:vAlign w:val="center"/>
+          </w:tcPr>
+          <w:p>
+            <w:pPr>
+              <w:jc w:val="left"/>
+              <w:spacing w:after="40" w:before="40"/>
+              <w:ind w:firstLine="0" w:left="100" w:right="100"/>
+            </w:pPr>
+            <w:r xmlns:w="http://schemas.openxmlformats.org/wordprocessingml/2006/main" xmlns:wp="http://schemas.openxmlformats.org/drawingml/2006/wordprocessingDrawing" xmlns:r="http://schemas.openxmlformats.org/officeDocument/2006/relationships" xmlns:w14="http://schemas.microsoft.com/office/word/2010/wordml">
+              <w:rPr>
+                <w:rFonts w:ascii="Roboto" w:hAnsi="Roboto" w:eastAsia="Roboto" w:cs="Roboto"/>
+                <w:sz w:val="16"/>
+                <w:szCs w:val="16"/>
+                <w:color w:val="111111"/>
+              </w:rPr>
+              <w:t xml:space="preserve">c.5196+1056A&gt;G, NM_000350.2</w:t>
             </w:r>
           </w:p>
         </w:tc>
@@ -4925,7 +4895,39 @@
                 <w:szCs w:val="16"/>
                 <w:color w:val="111111"/>
               </w:rPr>
-              <w:t xml:space="preserve">Chr1:94526934</w:t>
+              <w:t xml:space="preserve">Chr1:94526934 T&gt;G</w:t>
+            </w:r>
+          </w:p>
+        </w:tc>
+        <w:tc>
+          <w:tcPr>
+            <w:tcBorders>
+              <w:bottom w:val="single" w:sz="8" w:space="0" w:color="333333"/>
+              <w:top w:val="single" w:sz="8" w:space="0" w:color="333333"/>
+            </w:tcBorders>
+            <w:shd w:val="clear" w:color="auto" w:fill="FFFFFF"/>
+            <w:tcMar>
+              <w:top w:w="0" w:type="dxa"/>
+              <w:bottom w:w="0" w:type="dxa"/>
+              <w:left w:w="0" w:type="dxa"/>
+              <w:right w:w="0" w:type="dxa"/>
+            </w:tcMar>
+            <w:vAlign w:val="center"/>
+          </w:tcPr>
+          <w:p>
+            <w:pPr>
+              <w:jc w:val="left"/>
+              <w:spacing w:after="40" w:before="40"/>
+              <w:ind w:firstLine="0" w:left="100" w:right="100"/>
+            </w:pPr>
+            <w:r xmlns:w="http://schemas.openxmlformats.org/wordprocessingml/2006/main" xmlns:wp="http://schemas.openxmlformats.org/drawingml/2006/wordprocessingDrawing" xmlns:r="http://schemas.openxmlformats.org/officeDocument/2006/relationships" xmlns:w14="http://schemas.microsoft.com/office/word/2010/wordml">
+              <w:rPr>
+                <w:rFonts w:ascii="Roboto" w:hAnsi="Roboto" w:eastAsia="Roboto" w:cs="Roboto"/>
+                <w:sz w:val="16"/>
+                <w:szCs w:val="16"/>
+                <w:color w:val="111111"/>
+              </w:rPr>
+              <w:t xml:space="preserve">c.1938-619A&gt;G, NM_000350.2</w:t>
             </w:r>
           </w:p>
         </w:tc>
@@ -5111,7 +5113,39 @@
                 <w:szCs w:val="16"/>
                 <w:color w:val="111111"/>
               </w:rPr>
-              <w:t xml:space="preserve">Chr1:94527698</w:t>
+              <w:t xml:space="preserve">Chr1:94527698 G&gt;C</w:t>
+            </w:r>
+          </w:p>
+        </w:tc>
+        <w:tc>
+          <w:tcPr>
+            <w:tcBorders>
+              <w:bottom w:val="single" w:sz="8" w:space="0" w:color="333333"/>
+              <w:top w:val="single" w:sz="8" w:space="0" w:color="333333"/>
+            </w:tcBorders>
+            <w:shd w:val="clear" w:color="auto" w:fill="FFFFFF"/>
+            <w:tcMar>
+              <w:top w:w="0" w:type="dxa"/>
+              <w:bottom w:w="0" w:type="dxa"/>
+              <w:left w:w="0" w:type="dxa"/>
+              <w:right w:w="0" w:type="dxa"/>
+            </w:tcMar>
+            <w:vAlign w:val="center"/>
+          </w:tcPr>
+          <w:p>
+            <w:pPr>
+              <w:jc w:val="left"/>
+              <w:spacing w:after="40" w:before="40"/>
+              <w:ind w:firstLine="0" w:left="100" w:right="100"/>
+            </w:pPr>
+            <w:r xmlns:w="http://schemas.openxmlformats.org/wordprocessingml/2006/main" xmlns:wp="http://schemas.openxmlformats.org/drawingml/2006/wordprocessingDrawing" xmlns:r="http://schemas.openxmlformats.org/officeDocument/2006/relationships" xmlns:w14="http://schemas.microsoft.com/office/word/2010/wordml">
+              <w:rPr>
+                <w:rFonts w:ascii="Roboto" w:hAnsi="Roboto" w:eastAsia="Roboto" w:cs="Roboto"/>
+                <w:sz w:val="16"/>
+                <w:szCs w:val="16"/>
+                <w:color w:val="111111"/>
+              </w:rPr>
+              <w:t xml:space="preserve">c.1937+435C&gt;G, NM_000350.2</w:t>
             </w:r>
           </w:p>
         </w:tc>
@@ -5296,7 +5330,39 @@
                 <w:szCs w:val="16"/>
                 <w:color w:val="111111"/>
               </w:rPr>
-              <w:t xml:space="preserve">Chr1:94546780</w:t>
+              <w:t xml:space="preserve">Chr1:94546780 C&gt;G</w:t>
+            </w:r>
+          </w:p>
+        </w:tc>
+        <w:tc>
+          <w:tcPr>
+            <w:tcBorders>
+              <w:bottom w:val="single" w:sz="8" w:space="0" w:color="333333"/>
+              <w:top w:val="single" w:sz="8" w:space="0" w:color="333333"/>
+            </w:tcBorders>
+            <w:shd w:val="clear" w:color="auto" w:fill="FFFFFF"/>
+            <w:tcMar>
+              <w:top w:w="0" w:type="dxa"/>
+              <w:bottom w:w="0" w:type="dxa"/>
+              <w:left w:w="0" w:type="dxa"/>
+              <w:right w:w="0" w:type="dxa"/>
+            </w:tcMar>
+            <w:vAlign w:val="center"/>
+          </w:tcPr>
+          <w:p>
+            <w:pPr>
+              <w:jc w:val="left"/>
+              <w:spacing w:after="40" w:before="40"/>
+              <w:ind w:firstLine="0" w:left="100" w:right="100"/>
+            </w:pPr>
+            <w:r xmlns:w="http://schemas.openxmlformats.org/wordprocessingml/2006/main" xmlns:wp="http://schemas.openxmlformats.org/drawingml/2006/wordprocessingDrawing" xmlns:r="http://schemas.openxmlformats.org/officeDocument/2006/relationships" xmlns:w14="http://schemas.microsoft.com/office/word/2010/wordml">
+              <w:rPr>
+                <w:rFonts w:ascii="Roboto" w:hAnsi="Roboto" w:eastAsia="Roboto" w:cs="Roboto"/>
+                <w:sz w:val="16"/>
+                <w:szCs w:val="16"/>
+                <w:color w:val="111111"/>
+              </w:rPr>
+              <w:t xml:space="preserve">c.859-506G&gt;C, NM_000350.2</w:t>
             </w:r>
           </w:p>
         </w:tc>
@@ -5454,7 +5520,7 @@
                 <w:szCs w:val="16"/>
                 <w:color w:val="111111"/>
               </w:rPr>
-              <w:t xml:space="preserve">Cone–rod dystrophy</w:t>
+              <w:t xml:space="preserve">Ciliopathy</w:t>
             </w:r>
           </w:p>
         </w:tc>
@@ -5486,7 +5552,39 @@
                 <w:szCs w:val="16"/>
                 <w:color w:val="111111"/>
               </w:rPr>
-              <w:t xml:space="preserve">Chr16:1576595</w:t>
+              <w:t xml:space="preserve">Chr16:1576595 C&gt;A</w:t>
+            </w:r>
+          </w:p>
+        </w:tc>
+        <w:tc>
+          <w:tcPr>
+            <w:tcBorders>
+              <w:bottom w:val="single" w:sz="8" w:space="0" w:color="333333"/>
+              <w:top w:val="single" w:sz="8" w:space="0" w:color="333333"/>
+            </w:tcBorders>
+            <w:shd w:val="clear" w:color="auto" w:fill="FFFFFF"/>
+            <w:tcMar>
+              <w:top w:w="0" w:type="dxa"/>
+              <w:bottom w:w="0" w:type="dxa"/>
+              <w:left w:w="0" w:type="dxa"/>
+              <w:right w:w="0" w:type="dxa"/>
+            </w:tcMar>
+            <w:vAlign w:val="center"/>
+          </w:tcPr>
+          <w:p>
+            <w:pPr>
+              <w:jc w:val="left"/>
+              <w:spacing w:after="40" w:before="40"/>
+              <w:ind w:firstLine="0" w:left="100" w:right="100"/>
+            </w:pPr>
+            <w:r xmlns:w="http://schemas.openxmlformats.org/wordprocessingml/2006/main" xmlns:wp="http://schemas.openxmlformats.org/drawingml/2006/wordprocessingDrawing" xmlns:r="http://schemas.openxmlformats.org/officeDocument/2006/relationships" xmlns:w14="http://schemas.microsoft.com/office/word/2010/wordml">
+              <w:rPr>
+                <w:rFonts w:ascii="Roboto" w:hAnsi="Roboto" w:eastAsia="Roboto" w:cs="Roboto"/>
+                <w:sz w:val="16"/>
+                <w:szCs w:val="16"/>
+                <w:color w:val="111111"/>
+              </w:rPr>
+              <w:t xml:space="preserve">c.2577+25G&gt;A, NM_014714.3</w:t>
             </w:r>
           </w:p>
         </w:tc>
@@ -5590,7 +5688,7 @@
                 <w:szCs w:val="16"/>
                 <w:color w:val="111111"/>
               </w:rPr>
-              <w:t xml:space="preserve">Mayer et al.</w:t>
+              <w:t xml:space="preserve">Geoffroy et al.</w:t>
             </w:r>
           </w:p>
         </w:tc>
@@ -5660,7 +5758,7 @@
                 <w:szCs w:val="16"/>
                 <w:color w:val="111111"/>
               </w:rPr>
-              <w:t xml:space="preserve">RPGRIP1-mediated inherited retinal degeneration</w:t>
+              <w:t xml:space="preserve">Cone–rod dystrophy</w:t>
             </w:r>
           </w:p>
         </w:tc>
@@ -5692,7 +5790,39 @@
                 <w:szCs w:val="16"/>
                 <w:color w:val="111111"/>
               </w:rPr>
-              <w:t xml:space="preserve">Chr4:15989860</w:t>
+              <w:t xml:space="preserve">Chr4:15989860 T&gt;G</w:t>
+            </w:r>
+          </w:p>
+        </w:tc>
+        <w:tc>
+          <w:tcPr>
+            <w:tcBorders>
+              <w:bottom w:val="single" w:sz="8" w:space="0" w:color="333333"/>
+              <w:top w:val="single" w:sz="8" w:space="0" w:color="333333"/>
+            </w:tcBorders>
+            <w:shd w:val="clear" w:color="auto" w:fill="FFFFFF"/>
+            <w:tcMar>
+              <w:top w:w="0" w:type="dxa"/>
+              <w:bottom w:w="0" w:type="dxa"/>
+              <w:left w:w="0" w:type="dxa"/>
+              <w:right w:w="0" w:type="dxa"/>
+            </w:tcMar>
+            <w:vAlign w:val="center"/>
+          </w:tcPr>
+          <w:p>
+            <w:pPr>
+              <w:jc w:val="left"/>
+              <w:spacing w:after="40" w:before="40"/>
+              <w:ind w:firstLine="0" w:left="100" w:right="100"/>
+            </w:pPr>
+            <w:r xmlns:w="http://schemas.openxmlformats.org/wordprocessingml/2006/main" xmlns:wp="http://schemas.openxmlformats.org/drawingml/2006/wordprocessingDrawing" xmlns:r="http://schemas.openxmlformats.org/officeDocument/2006/relationships" xmlns:w14="http://schemas.microsoft.com/office/word/2010/wordml">
+              <w:rPr>
+                <w:rFonts w:ascii="Roboto" w:hAnsi="Roboto" w:eastAsia="Roboto" w:cs="Roboto"/>
+                <w:sz w:val="16"/>
+                <w:szCs w:val="16"/>
+                <w:color w:val="111111"/>
+              </w:rPr>
+              <w:t xml:space="preserve">c.2077-521A&gt;G, NM_006017.2</w:t>
             </w:r>
           </w:p>
         </w:tc>
@@ -5790,7 +5920,7 @@
                 <w:szCs w:val="16"/>
                 <w:color w:val="111111"/>
               </w:rPr>
-              <w:t xml:space="preserve">Jamshidi et al.</w:t>
+              <w:t xml:space="preserve">Mayer et al.</w:t>
             </w:r>
           </w:p>
         </w:tc>
@@ -5860,7 +5990,7 @@
                 <w:szCs w:val="16"/>
                 <w:color w:val="111111"/>
               </w:rPr>
-              <w:t xml:space="preserve">Ciliopathy</w:t>
+              <w:t xml:space="preserve">RPGRIP1-mediated inherited retinal degeneration</w:t>
             </w:r>
           </w:p>
         </w:tc>
@@ -5892,7 +6022,39 @@
                 <w:szCs w:val="16"/>
                 <w:color w:val="111111"/>
               </w:rPr>
-              <w:t xml:space="preserve">Chr14:21789588</w:t>
+              <w:t xml:space="preserve">Chr14:21789588 G&gt;A</w:t>
+            </w:r>
+          </w:p>
+        </w:tc>
+        <w:tc>
+          <w:tcPr>
+            <w:tcBorders>
+              <w:bottom w:val="single" w:sz="8" w:space="0" w:color="333333"/>
+              <w:top w:val="single" w:sz="8" w:space="0" w:color="333333"/>
+            </w:tcBorders>
+            <w:shd w:val="clear" w:color="auto" w:fill="FFFFFF"/>
+            <w:tcMar>
+              <w:top w:w="0" w:type="dxa"/>
+              <w:bottom w:w="0" w:type="dxa"/>
+              <w:left w:w="0" w:type="dxa"/>
+              <w:right w:w="0" w:type="dxa"/>
+            </w:tcMar>
+            <w:vAlign w:val="center"/>
+          </w:tcPr>
+          <w:p>
+            <w:pPr>
+              <w:jc w:val="left"/>
+              <w:spacing w:after="40" w:before="40"/>
+              <w:ind w:firstLine="0" w:left="100" w:right="100"/>
+            </w:pPr>
+            <w:r xmlns:w="http://schemas.openxmlformats.org/wordprocessingml/2006/main" xmlns:wp="http://schemas.openxmlformats.org/drawingml/2006/wordprocessingDrawing" xmlns:r="http://schemas.openxmlformats.org/officeDocument/2006/relationships" xmlns:w14="http://schemas.microsoft.com/office/word/2010/wordml">
+              <w:rPr>
+                <w:rFonts w:ascii="Roboto" w:hAnsi="Roboto" w:eastAsia="Roboto" w:cs="Roboto"/>
+                <w:sz w:val="16"/>
+                <w:szCs w:val="16"/>
+                <w:color w:val="111111"/>
+              </w:rPr>
+              <w:t xml:space="preserve">c.1611+27G&gt;A, NM_020366.3</w:t>
             </w:r>
           </w:p>
         </w:tc>
@@ -5998,7 +6160,7 @@
                 <w:szCs w:val="16"/>
                 <w:color w:val="111111"/>
               </w:rPr>
-              <w:t xml:space="preserve">Geoffroy et al.</w:t>
+              <w:t xml:space="preserve">Jamshidi et al.</w:t>
             </w:r>
           </w:p>
         </w:tc>
@@ -6024,7 +6186,7 @@
         <w:t xml:space="preserve"> </w:t>
       </w:r>
       <w:r>
-        <w:t xml:space="preserve">transcriptome</w:t>
+        <w:t xml:space="preserve">transcriptome. Canonical HGVS based on cannonical</w:t>
       </w:r>
     </w:p>
     <w:p>
@@ -6032,7 +6194,7 @@
         <w:pStyle w:val="BodyText"/>
       </w:pPr>
       <w:r>
-        <w:t xml:space="preserve">             We used a list of 129 intronic and noncoding variants previously identified as pathogenic for a retinal dystrophy, and predicted the effect of these variants with Ensembl’s Variant Effect Predictor using a subset of the DNTX annotation corresponding to fetal and adult retina as the input transcript annotation. We identified 11 variants whose predicted effect increased in severity due the presence of a novel gene isoform in a previously intronic region (Table 2). To further highlight the importance of our</w:t>
+        <w:t xml:space="preserve">             We used a list of 129 intronic and noncoding variants previously identified as pathogenic for a retinal dystrophy and predicted the effect of these variants with Ensembl’s Variant Effect Predictor using a subset of the DNTX annotation corresponding to fetal and adult retina as the input transcript annotation. We identified ten variants whose predicted effect increased in severity due the presence of a novel gene isoform in a previously intronic region (Table 2). Seven of these variants are in deep intronic hotpsots known for pathogenic variation within the gene</w:t>
       </w:r>
       <w:r>
         <w:t xml:space="preserve"> </w:t>
@@ -6041,39 +6203,83 @@
         <w:rPr>
           <w:i/>
         </w:rPr>
+        <w:t xml:space="preserve">ABCA4</w:t>
+      </w:r>
+      <w:r>
+        <w:t xml:space="preserve">. These variants are spanned by three distinct novel isoforms with two potentially protein coding isoforms encoding only the distal end of the canonical isoform, and one noncoding isoform encoding the upstream half the canonical isoform.(Supplemental Figure 5).</w:t>
+      </w:r>
+      <w:r>
+        <w:t xml:space="preserve"> </w:t>
+      </w:r>
+      <w:r>
+        <w:rPr>
+          <w:i/>
+        </w:rPr>
+        <w:t xml:space="preserve">ABCA4</w:t>
+      </w:r>
+      <w:r>
+        <w:t xml:space="preserve"> </w:t>
+      </w:r>
+      <w:r>
+        <w:t xml:space="preserve">expression and function has also been observed in RPE</w:t>
+      </w:r>
+      <w:r>
+        <w:t xml:space="preserve"> </w:t>
+      </w:r>
+      <w:r>
+        <w:t xml:space="preserve">(58)</w:t>
+      </w:r>
+      <w:r>
+        <w:t xml:space="preserve">. However, we did not observe these transcripts in RPE, suggesting that these pathogenic variants are primarily affecting retinal-specific</w:t>
+      </w:r>
+      <w:r>
+        <w:t xml:space="preserve"> </w:t>
+      </w:r>
+      <w:r>
+        <w:rPr>
+          <w:i/>
+        </w:rPr>
+        <w:t xml:space="preserve">ABCA4</w:t>
+      </w:r>
+      <w:r>
+        <w:t xml:space="preserve"> </w:t>
+      </w:r>
+      <w:r>
+        <w:t xml:space="preserve">transcripts. We note that these transcripts have not been experimentally validated.</w:t>
+      </w:r>
+    </w:p>
+    <w:p>
+      <w:pPr>
+        <w:pStyle w:val="BodyText"/>
+      </w:pPr>
+      <w:r>
+        <w:t xml:space="preserve">             To further highlight the potential importance of our de novo transcriptomes for future genetic tests we determined how many genes associated with retinal disease have novel isoforms from RetNet(sph.uth.edu/retnet/). We found that within the set of genes with novel isoforms, there is significant enrichment of retinal disease genes (hypergeometric pvalue = 3.4e-04), with 220 out of 379 RetNet genes having a novel isoform.</w:t>
+      </w:r>
+    </w:p>
+    <w:p>
+      <w:pPr>
+        <w:pStyle w:val="Heading2"/>
+      </w:pPr>
+      <w:bookmarkStart w:id="60" w:name="a-companion-visualization-tool-enables-easy-use-of-de-novo-transcriptomes"/>
+      <w:r>
+        <w:t xml:space="preserve">A companion visualization tool enables easy use of</w:t>
+      </w:r>
+      <w:r>
+        <w:t xml:space="preserve"> </w:t>
+      </w:r>
+      <w:r>
+        <w:rPr>
+          <w:i/>
+        </w:rPr>
         <w:t xml:space="preserve">de novo</w:t>
       </w:r>
       <w:r>
         <w:t xml:space="preserve"> </w:t>
       </w:r>
       <w:r>
-        <w:t xml:space="preserve">transcriptomes for future genetic tests we determined how many genes associated with retinal disease have novel isoforms from RetNet(sph.uth.edu/retnet/). We found that within the set of genes with novel isoforms, there is significant enrichment of retinal disease genes (hypergeometric pvalue = 3.4e-04), with 220 out of 379 RetNet genes having a novel isoform.</w:t>
-      </w:r>
-    </w:p>
-    <w:p>
-      <w:pPr>
-        <w:pStyle w:val="Heading2"/>
-      </w:pPr>
-      <w:bookmarkStart w:id="59" w:name="a-companion-visualization-tool-enables-easy-use-of-de-novo-transcriptomes"/>
-      <w:r>
-        <w:t xml:space="preserve">A companion visualization tool enables easy use of</w:t>
-      </w:r>
-      <w:r>
-        <w:t xml:space="preserve"> </w:t>
-      </w:r>
-      <w:r>
-        <w:rPr>
-          <w:i/>
-        </w:rPr>
-        <w:t xml:space="preserve">de novo</w:t>
-      </w:r>
-      <w:r>
-        <w:t xml:space="preserve"> </w:t>
-      </w:r>
-      <w:r>
         <w:t xml:space="preserve">transcriptomes</w:t>
       </w:r>
-      <w:bookmarkEnd w:id="59"/>
+      <w:bookmarkEnd w:id="60"/>
     </w:p>
     <w:p>
       <w:pPr>
@@ -6095,7 +6301,7 @@
                     </pic:cNvPicPr>
                   </pic:nvPicPr>
                   <pic:blipFill>
-                    <a:blip r:embed="rId60"/>
+                    <a:blip r:embed="rId61"/>
                     <a:stretch>
                       <a:fillRect/>
                     </a:stretch>
@@ -6150,7 +6356,7 @@
         <w:pStyle w:val="BodyText"/>
       </w:pPr>
       <w:r>
-        <w:t xml:space="preserve">             To make our results easily accessible, we designed a web-app for visualizing and accessing our</w:t>
+        <w:t xml:space="preserve">             To make our results easily accessible we designed a shiny app for visualizing and accessing our de novo transcriptomes. Users start by selecting a gene or searching for a gene by genomic location, and can choose up to 5 tissues to visualize transcript expression in. For each tissue we show the FIU for each transcript associated with a gene (Fig 5A). We show the exon-intron structure of each transcript and mousing over exons show genomic location overlapping SNPs, and phylogenetic conservation score (Fig 5B). We additionally show a barplot of the fraction of samples each transcript was constructed in (Fig 5C). Users can download the</w:t>
       </w:r>
       <w:r>
         <w:t xml:space="preserve"> </w:t>
@@ -6165,22 +6371,21 @@
         <w:t xml:space="preserve"> </w:t>
       </w:r>
       <w:r>
-        <w:t xml:space="preserve">transcriptomes. Users start by selecting a gene or searching for a gene by genomic location, and can choose up to 5 tissues to visualize transcript expression in. For each tissue we show the FIU for each transcript associated with a gene (Fig 5A). We show the exon-intron structure of each transcript and mousing over exons show genomic location overlapping SNPs, and phylogentic conservation score (Fig 5B). We additionally show a barplot of the fraction of samples each transcript was constructed in (Fig 5C). Users can download the</w:t>
-      </w:r>
-      <w:r>
-        <w:t xml:space="preserve"> </w:t>
-      </w:r>
-      <w:r>
-        <w:rPr>
-          <w:i/>
-        </w:rPr>
-        <w:t xml:space="preserve">de novo</w:t>
-      </w:r>
-      <w:r>
-        <w:t xml:space="preserve"> </w:t>
-      </w:r>
-      <w:r>
-        <w:t xml:space="preserve">transcriptomes for selected tissues in GTF and fasta format. While visualization of direct transcript expresion is not a part of this app, it can be viewed in the eyeIntegration app</w:t>
+        <w:t xml:space="preserve">transcriptomes for selected tissues in GTF and fasta format.Instructions to download and run the app are available at</w:t>
+      </w:r>
+      <w:r>
+        <w:t xml:space="preserve"> </w:t>
+      </w:r>
+      <w:hyperlink r:id="rId28">
+        <w:r>
+          <w:rPr>
+            <w:rStyle w:val="Hyperlink"/>
+          </w:rPr>
+          <w:t xml:space="preserve">https://github.com/vinay-swamy/ocular_transcriptomes_shiny</w:t>
+        </w:r>
+      </w:hyperlink>
+      <w:r>
+        <w:t xml:space="preserve">. While visualization of direct transcript expresion is not a part of this app, it can be viewed in the eyeIntegration app</w:t>
       </w:r>
       <w:r>
         <w:t xml:space="preserve"> </w:t>
@@ -6210,25 +6415,36 @@
         <w:t xml:space="preserve"> </w:t>
       </w:r>
       <w:r>
-        <w:t xml:space="preserve">as the transcript annotation. Finally, we package all tools used for our transcriptome pipeline within a portable docker container with a stand-alone run script. This pipeline allows other researchers to run their own samples, and generate figures and annotations similar to what is shown here.</w:t>
-      </w:r>
+        <w:t xml:space="preserve">as the transcript annotation. Finally, we package all tools used for our transcriptome pipeline within a portable docker container with a stand-alone run script. This pipeline allows other researchers to run their own samples, and generate figures and annotations similar to what is shown here, available at</w:t>
+      </w:r>
+      <w:r>
+        <w:t xml:space="preserve"> </w:t>
+      </w:r>
+      <w:hyperlink r:id="rId25">
+        <w:r>
+          <w:rPr>
+            <w:rStyle w:val="Hyperlink"/>
+          </w:rPr>
+          <w:t xml:space="preserve">https://github.com/vinay-swamy/ocular_transcriptomes_pipeline</w:t>
+        </w:r>
+      </w:hyperlink>
     </w:p>
     <w:p>
       <w:pPr>
         <w:pStyle w:val="Heading1"/>
       </w:pPr>
-      <w:bookmarkStart w:id="61" w:name="discussion"/>
+      <w:bookmarkStart w:id="62" w:name="discussion"/>
       <w:r>
         <w:t xml:space="preserve">Discussion</w:t>
       </w:r>
-      <w:bookmarkEnd w:id="61"/>
+      <w:bookmarkEnd w:id="62"/>
     </w:p>
     <w:p>
       <w:pPr>
         <w:pStyle w:val="FirstParagraph"/>
       </w:pPr>
       <w:r>
-        <w:t xml:space="preserve">             Motivated by the lack of a comprehensive transcriptome for the eye, we constructed transcriptomes for adult and fetal retina, RPE and cornea. By using long-read RNA-sequencing data to calibrate our short-read construction pipeline, we are confident that we are identifying real, biologically relevant transcriptomes. We found that concordance between long and short-read based transcriptome is directly related to transcript length and transcript expression independently identified across many tissues. We saw a clear inability within this PacBio data set to accurately detect transcripts shorter than 2000bp for both previously annotated and novel transcripts. As many of the transcripts constructed using short-reads are below this threshold, long-read sequencing data enriched for smaller transcript sizes would provide greater insight in future studies.</w:t>
+        <w:t xml:space="preserve">             Motivated by the lack of a comprehensive transcriptome for the eye, we constructed transcriptomes for adult and fetal retina, RPE and cornea. By using long-read RNA-sequencing data to calibrate our short-read construction pipeline, we were able to identify biologically relevant transcriptomes. We found that concordance between long and short-read based transcriptome is directly related to transcript length and transcript expression independently identified across many tissues. We saw a clear inability within this PacBio data set to accurately detect transcripts shorter than 2000bp for both previously annotated and novel transcripts. As many of the transcripts constructed using short-reads are below this threshold, long-read sequencing data enriched for smaller transcript sizes would provide greater insight in future studies.</w:t>
       </w:r>
     </w:p>
     <w:p>
@@ -6236,7 +6452,43 @@
         <w:pStyle w:val="BodyText"/>
       </w:pPr>
       <w:r>
-        <w:t xml:space="preserve">             We used a large dataset compiled from published RNA-seq data to build our ocular transcriptomes, an approach that has several key advantages. First, our large sample size allows us to combat the noisy nature of RNA-seq data. Second, as our cohort is constructed from many independent studies , we are more confident that our transcriptomes accurately reflect the biology of its originating subtissue and are not a technical artifact due to preparation of the samples. Further more, we are confident that these results are accurate because our de novo transcritomes match existing large scale data sets and are more conserved than existing annotation. (Supplemental Figure 2)</w:t>
+        <w:t xml:space="preserve">             We used a large dataset compiled from published RNA-seq data to build our ocular transcriptomes, an approach that has several key advantages. First, our large sample size allows us to combat the noisy nature of RNA-seq data. Second, as our cohort is constructed from many independent studies , we are more confident that our transcriptomes accurately reflect the biology of its originating subtissue and are not a technical artifact due to preparation of the samples. As another line of evidence, our de novo transcriptomes match existing large scale data sets and are more conserved than existing annotation. (Supplemental Figure 2)</w:t>
+      </w:r>
+      <w:r>
+        <w:br w:type="textWrapping"/>
+      </w:r>
+      <w:r>
+        <w:t xml:space="preserve">             In each tissue we examined, we found hundreds of novel gene isoforms, many of which were novel due to novel exons. Within ocular tissues, these novel isoforms are most commonly specific to single subtissue. This makes sense as over half of the exons in our de novo transcriptomes are first and last exons, which have been previously shown to significantly contribute to the tissue specificity of gene isoforms</w:t>
+      </w:r>
+      <w:r>
+        <w:t xml:space="preserve"> </w:t>
+      </w:r>
+      <w:r>
+        <w:t xml:space="preserve">(59)</w:t>
+      </w:r>
+      <w:r>
+        <w:t xml:space="preserve">. We also found that on average novel isoforms represent about 20.58 % of their parent gene’s expression. Future studies are needed to identify the function of these isoforms. One possibility is that some of these isoforms are only expressed in rare cell types, as transcript annotation was previously shown to be incomplete in rare cell types.</w:t>
+      </w:r>
+      <w:r>
+        <w:t xml:space="preserve"> </w:t>
+      </w:r>
+      <w:r>
+        <w:t xml:space="preserve">(60)</w:t>
+      </w:r>
+      <w:r>
+        <w:t xml:space="preserve"> </w:t>
+      </w:r>
+      <w:r>
+        <w:t xml:space="preserve">This especially makes sense in the retina which contain over a dozen distinct cell types, several of which contribute to 5% or less of the total cell population</w:t>
+      </w:r>
+      <w:r>
+        <w:t xml:space="preserve"> </w:t>
+      </w:r>
+      <w:r>
+        <w:t xml:space="preserve">(61)</w:t>
+      </w:r>
+      <w:r>
+        <w:t xml:space="preserve">. As we imposed a strict expression filter as part of our transcriptome pipeline, we may be removing transcripts specific to rare cell types.</w:t>
       </w:r>
     </w:p>
     <w:p>
@@ -6244,64 +6496,18 @@
         <w:pStyle w:val="BodyText"/>
       </w:pPr>
       <w:r>
-        <w:t xml:space="preserve">             In each tissue we examined, we found hundreds of novel gene isoforms, many of which were novel due to novel exons. Within ocular tissues, these novel isoforms are most commonly specific to single subtissue. This makes sense as over half of the exons in our de novo transcriptomes are first and last exons, which have been prevously shown to significantly contribute to the tissue specificity of gene isoforms</w:t>
-      </w:r>
-      <w:r>
-        <w:t xml:space="preserve"> </w:t>
-      </w:r>
-      <w:r>
-        <w:t xml:space="preserve">(58)</w:t>
-      </w:r>
-      <w:r>
-        <w:t xml:space="preserve">. We also found that on average novel isoforms represent about 20.58 % of their parent gene’s expression.</w:t>
-      </w:r>
-    </w:p>
-    <w:p>
-      <w:pPr>
-        <w:pStyle w:val="BodyText"/>
-      </w:pPr>
-      <w:r>
-        <w:t xml:space="preserve">             However, it is difficult to say if these are functional. It is possible that some isoforms are the primary transcript in rare cell types, as transcript annotation was previously shown to be incomplete in rare cell types.</w:t>
-      </w:r>
-      <w:r>
-        <w:t xml:space="preserve"> </w:t>
-      </w:r>
-      <w:r>
-        <w:t xml:space="preserve">(59)</w:t>
-      </w:r>
-      <w:r>
-        <w:t xml:space="preserve"> </w:t>
-      </w:r>
-      <w:r>
-        <w:t xml:space="preserve">This especially makes sense in the retina which contain over a dozen distinct cell types, several of which contribute to 5% or less of the total cell population</w:t>
-      </w:r>
-      <w:r>
-        <w:t xml:space="preserve"> </w:t>
-      </w:r>
-      <w:r>
-        <w:t xml:space="preserve">(60)</w:t>
-      </w:r>
-      <w:r>
-        <w:t xml:space="preserve">. As we imposed a strict expression filter as part of out transcriptome pipeline, we may be removing transcripts specific to rare cell types.</w:t>
-      </w:r>
-    </w:p>
-    <w:p>
-      <w:pPr>
-        <w:pStyle w:val="BodyText"/>
-      </w:pPr>
-      <w:r>
-        <w:t xml:space="preserve">             In conclusion, we have created the first pan-eye transcriptome annotation, and showed that it is useful in understanding the role of gene isoforms in ocular biology and improving the ability to diagnose inherited diseases. This work is most useful as a starting point for other researchers; we want to make our transcriptomes easily accessible to other researchers, so we designed a webapp to visualize our transcriptomes and access tissue-specific annotation files. We believe this project will enable other researchers in exploring and answering new research directions.</w:t>
+        <w:t xml:space="preserve">             In conclusion, we created the first pan-eye transcriptome annotation and showed that it is useful in understanding the role of gene isoforms in ocular biology and improving the ability to diagnose inherited diseases. This work is most useful as a starting point for other researchers; we want to make our transcriptomes easily accessible to other researchers, so we designed a webapp to visualize our transcriptomes and access tissue-specific annotation files. We believe this project will enable other researchers in exploring and answering new research directions.</w:t>
       </w:r>
     </w:p>
     <w:p>
       <w:pPr>
         <w:pStyle w:val="Heading1"/>
       </w:pPr>
-      <w:bookmarkStart w:id="62" w:name="supplemental-figures"/>
+      <w:bookmarkStart w:id="63" w:name="supplemental-figures"/>
       <w:r>
         <w:t xml:space="preserve">Supplemental Figures</w:t>
       </w:r>
-      <w:bookmarkEnd w:id="62"/>
+      <w:bookmarkEnd w:id="63"/>
     </w:p>
     <w:p>
       <w:pPr>
@@ -6323,7 +6529,7 @@
                     </pic:cNvPicPr>
                   </pic:nvPicPr>
                   <pic:blipFill>
-                    <a:blip r:embed="rId63"/>
+                    <a:blip r:embed="rId64"/>
                     <a:stretch>
                       <a:fillRect/>
                     </a:stretch>
@@ -6378,7 +6584,7 @@
                     </pic:cNvPicPr>
                   </pic:nvPicPr>
                   <pic:blipFill>
-                    <a:blip r:embed="rId64"/>
+                    <a:blip r:embed="rId65"/>
                     <a:stretch>
                       <a:fillRect/>
                     </a:stretch>
@@ -6410,7 +6616,7 @@
         <w:pStyle w:val="CustomCaption"/>
       </w:pPr>
       <w:r>
-        <w:t xml:space="preserve">Supplemental Figure 3. Comparison of DNTX annotation to Gencode Annotation. A) Per exon Phylop score for gencode and DNTX transcripts. B) Average distance of DNTX Transcriptional Start Sites (TSS) and Gencode TSS to CAGE-seq peaks from the FANTOM consortium. C) Average distance of DNTX Transcriptional End Sites (TES) and Gencode TES to polyadenylation signals in the PolyA site atlas.</w:t>
+        <w:t xml:space="preserve">Supplemental Figure 3. Comparison of DNTX annotation to Gencode Annotation. A) Average per exon Phylop score for gencode and DNTX transcripts. B) Average distance of DNTX Transcriptional Start Sites (TSS) and Gencode TSS to CAGE-seq peaks from the FANTOM consortium. C) Average distance of DNTX Transcriptional End Sites (TES) and Gencode TES to polyadenylation signals in the PolyA site atlas.</w:t>
       </w:r>
     </w:p>
     <w:p>
@@ -6433,7 +6639,7 @@
                     </pic:cNvPicPr>
                   </pic:nvPicPr>
                   <pic:blipFill>
-                    <a:blip r:embed="rId65"/>
+                    <a:blip r:embed="rId66"/>
                     <a:stretch>
                       <a:fillRect/>
                     </a:stretch>
@@ -6470,16 +6676,71 @@
     </w:p>
     <w:p>
       <w:pPr>
+        <w:pStyle w:val="BodyText"/>
+      </w:pPr>
+      <w:r>
+        <w:drawing>
+          <wp:inline>
+            <wp:extent cx="5943600" cy="1981200"/>
+            <wp:effectExtent b="0" l="0" r="0" t="0"/>
+            <wp:docPr descr="" title="" id="1" name="Picture"/>
+            <a:graphic>
+              <a:graphicData uri="http://schemas.openxmlformats.org/drawingml/2006/picture">
+                <pic:pic>
+                  <pic:nvPicPr>
+                    <pic:cNvPr descr="txome_paper_v2_files/figure-docx/unnamed-chunk-3-1.png" id="0" name="Picture"/>
+                    <pic:cNvPicPr>
+                      <a:picLocks noChangeArrowheads="1" noChangeAspect="1"/>
+                    </pic:cNvPicPr>
+                  </pic:nvPicPr>
+                  <pic:blipFill>
+                    <a:blip r:embed="rId67"/>
+                    <a:stretch>
+                      <a:fillRect/>
+                    </a:stretch>
+                  </pic:blipFill>
+                  <pic:spPr bwMode="auto">
+                    <a:xfrm>
+                      <a:off x="0" y="0"/>
+                      <a:ext cx="5943600" cy="1981200"/>
+                    </a:xfrm>
+                    <a:prstGeom prst="rect">
+                      <a:avLst/>
+                    </a:prstGeom>
+                    <a:noFill/>
+                    <a:ln w="9525">
+                      <a:noFill/>
+                      <a:headEnd/>
+                      <a:tailEnd/>
+                    </a:ln>
+                  </pic:spPr>
+                </pic:pic>
+              </a:graphicData>
+            </a:graphic>
+          </wp:inline>
+        </w:drawing>
+      </w:r>
+    </w:p>
+    <w:p>
+      <w:pPr>
+        <w:pStyle w:val="CustomCaption"/>
+      </w:pPr>
+      <w:r>
+        <w:t xml:space="preserve">Supplemental Figure 5. Transcript Models for selected Isoforms of ABCA4 along with location of pathogenic intronic variants. Location is on the hg19 human build. Thick line indicate protein coding region. Arrow indicates direction of transcription Introns not drawn to scale</w:t>
+      </w:r>
+    </w:p>
+    <w:p>
+      <w:pPr>
         <w:pStyle w:val="Heading1"/>
       </w:pPr>
-      <w:bookmarkStart w:id="66" w:name="references"/>
+      <w:bookmarkStart w:id="68" w:name="references"/>
       <w:r>
         <w:t xml:space="preserve">References</w:t>
       </w:r>
-      <w:bookmarkEnd w:id="66"/>
-    </w:p>
-    <w:bookmarkStart w:id="127" w:name="refs"/>
-    <w:bookmarkStart w:id="67" w:name="ref-frankish_gencode_2019"/>
+      <w:bookmarkEnd w:id="68"/>
+    </w:p>
+    <w:bookmarkStart w:id="130" w:name="refs"/>
+    <w:bookmarkStart w:id="69" w:name="ref-frankish_gencode_2019"/>
     <w:p>
       <w:pPr>
         <w:pStyle w:val="Bibliography"/>
@@ -6527,8 +6788,8 @@
         <w:t xml:space="preserve">, D766–D773.</w:t>
       </w:r>
     </w:p>
-    <w:bookmarkEnd w:id="67"/>
-    <w:bookmarkStart w:id="68" w:name="ref-dykes_hic2_2018"/>
+    <w:bookmarkEnd w:id="69"/>
+    <w:bookmarkStart w:id="70" w:name="ref-dykes_hic2_2018"/>
     <w:p>
       <w:pPr>
         <w:pStyle w:val="Bibliography"/>
@@ -6561,8 +6822,8 @@
         <w:t xml:space="preserve">, 29–37.</w:t>
       </w:r>
     </w:p>
-    <w:bookmarkEnd w:id="68"/>
-    <w:bookmarkStart w:id="69" w:name="ref-trapnell_transcript_2010"/>
+    <w:bookmarkEnd w:id="70"/>
+    <w:bookmarkStart w:id="71" w:name="ref-trapnell_transcript_2010"/>
     <w:p>
       <w:pPr>
         <w:pStyle w:val="Bibliography"/>
@@ -6595,8 +6856,8 @@
         <w:t xml:space="preserve">, 511–515.</w:t>
       </w:r>
     </w:p>
-    <w:bookmarkEnd w:id="69"/>
-    <w:bookmarkStart w:id="70" w:name="ref-mitra_splicing_2020"/>
+    <w:bookmarkEnd w:id="71"/>
+    <w:bookmarkStart w:id="72" w:name="ref-mitra_splicing_2020"/>
     <w:p>
       <w:pPr>
         <w:pStyle w:val="Bibliography"/>
@@ -6629,8 +6890,8 @@
         <w:t xml:space="preserve">, 74–85.</w:t>
       </w:r>
     </w:p>
-    <w:bookmarkEnd w:id="70"/>
-    <w:bookmarkStart w:id="71" w:name="ref-vitting-seerup_landscape_2017"/>
+    <w:bookmarkEnd w:id="72"/>
+    <w:bookmarkStart w:id="73" w:name="ref-vitting-seerup_landscape_2017"/>
     <w:p>
       <w:pPr>
         <w:pStyle w:val="Bibliography"/>
@@ -6663,8 +6924,8 @@
         <w:t xml:space="preserve">, 1206–1220.</w:t>
       </w:r>
     </w:p>
-    <w:bookmarkEnd w:id="71"/>
-    <w:bookmarkStart w:id="72" w:name="ref-neagoe_ciprian_titin_2002"/>
+    <w:bookmarkEnd w:id="73"/>
+    <w:bookmarkStart w:id="74" w:name="ref-neagoe_ciprian_titin_2002"/>
     <w:p>
       <w:pPr>
         <w:pStyle w:val="Bibliography"/>
@@ -6697,8 +6958,8 @@
         <w:t xml:space="preserve">, 1333–1341.</w:t>
       </w:r>
     </w:p>
-    <w:bookmarkEnd w:id="72"/>
-    <w:bookmarkStart w:id="73" w:name="ref-mills_rna-seq_2013"/>
+    <w:bookmarkEnd w:id="74"/>
+    <w:bookmarkStart w:id="75" w:name="ref-mills_rna-seq_2013"/>
     <w:p>
       <w:pPr>
         <w:pStyle w:val="Bibliography"/>
@@ -6731,8 +6992,8 @@
         <w:t xml:space="preserve">, 90–95.</w:t>
       </w:r>
     </w:p>
-    <w:bookmarkEnd w:id="73"/>
-    <w:bookmarkStart w:id="74" w:name="ref-perrin_diabetic_2005"/>
+    <w:bookmarkEnd w:id="75"/>
+    <w:bookmarkStart w:id="76" w:name="ref-perrin_diabetic_2005"/>
     <w:p>
       <w:pPr>
         <w:pStyle w:val="Bibliography"/>
@@ -6765,8 +7026,8 @@
         <w:t xml:space="preserve">, 2422–2427.</w:t>
       </w:r>
     </w:p>
-    <w:bookmarkEnd w:id="74"/>
-    <w:bookmarkStart w:id="75" w:name="ref-nagalakshmi_transcriptional_2008"/>
+    <w:bookmarkEnd w:id="76"/>
+    <w:bookmarkStart w:id="77" w:name="ref-nagalakshmi_transcriptional_2008"/>
     <w:p>
       <w:pPr>
         <w:pStyle w:val="Bibliography"/>
@@ -6799,8 +7060,8 @@
         <w:t xml:space="preserve">, 1344–1349.</w:t>
       </w:r>
     </w:p>
-    <w:bookmarkEnd w:id="75"/>
-    <w:bookmarkStart w:id="76" w:name="ref-haas_novo_2013"/>
+    <w:bookmarkEnd w:id="77"/>
+    <w:bookmarkStart w:id="78" w:name="ref-haas_novo_2013"/>
     <w:p>
       <w:pPr>
         <w:pStyle w:val="Bibliography"/>
@@ -6848,8 +7109,8 @@
         <w:t xml:space="preserve">.</w:t>
       </w:r>
     </w:p>
-    <w:bookmarkEnd w:id="76"/>
-    <w:bookmarkStart w:id="77" w:name="ref-pertea_stringtie_2015"/>
+    <w:bookmarkEnd w:id="78"/>
+    <w:bookmarkStart w:id="79" w:name="ref-pertea_stringtie_2015"/>
     <w:p>
       <w:pPr>
         <w:pStyle w:val="Bibliography"/>
@@ -6882,8 +7143,8 @@
         <w:t xml:space="preserve">, 290–295.</w:t>
       </w:r>
     </w:p>
-    <w:bookmarkEnd w:id="77"/>
-    <w:bookmarkStart w:id="78" w:name="ref-gtex_consortium_genetic_2017"/>
+    <w:bookmarkEnd w:id="79"/>
+    <w:bookmarkStart w:id="80" w:name="ref-gtex_consortium_genetic_2017"/>
     <w:p>
       <w:pPr>
         <w:pStyle w:val="Bibliography"/>
@@ -6931,8 +7192,8 @@
         <w:t xml:space="preserve">, 204–213.</w:t>
       </w:r>
     </w:p>
-    <w:bookmarkEnd w:id="78"/>
-    <w:bookmarkStart w:id="79" w:name="ref-pertea_chess_2018"/>
+    <w:bookmarkEnd w:id="80"/>
+    <w:bookmarkStart w:id="81" w:name="ref-pertea_chess_2018"/>
     <w:p>
       <w:pPr>
         <w:pStyle w:val="Bibliography"/>
@@ -6965,8 +7226,8 @@
         <w:t xml:space="preserve">, 208.</w:t>
       </w:r>
     </w:p>
-    <w:bookmarkEnd w:id="79"/>
-    <w:bookmarkStart w:id="80" w:name="ref-wenger_accurate_2019"/>
+    <w:bookmarkEnd w:id="81"/>
+    <w:bookmarkStart w:id="82" w:name="ref-wenger_accurate_2019"/>
     <w:p>
       <w:pPr>
         <w:pStyle w:val="Bibliography"/>
@@ -7014,8 +7275,8 @@
         <w:t xml:space="preserve">, 1155–1162.</w:t>
       </w:r>
     </w:p>
-    <w:bookmarkEnd w:id="80"/>
-    <w:bookmarkStart w:id="81" w:name="ref-swamy_eye_2019"/>
+    <w:bookmarkEnd w:id="82"/>
+    <w:bookmarkStart w:id="83" w:name="ref-swamy_eye_2019"/>
     <w:p>
       <w:pPr>
         <w:pStyle w:val="Bibliography"/>
@@ -7048,8 +7309,8 @@
         <w:t xml:space="preserve">, 3236–3246.</w:t>
       </w:r>
     </w:p>
-    <w:bookmarkEnd w:id="81"/>
-    <w:bookmarkStart w:id="82" w:name="ref-bryan_identifying_2018"/>
+    <w:bookmarkEnd w:id="83"/>
+    <w:bookmarkStart w:id="84" w:name="ref-bryan_identifying_2018"/>
     <w:p>
       <w:pPr>
         <w:pStyle w:val="Bibliography"/>
@@ -7082,8 +7343,8 @@
         <w:t xml:space="preserve">, 3325–3339.</w:t>
       </w:r>
     </w:p>
-    <w:bookmarkEnd w:id="82"/>
-    <w:bookmarkStart w:id="83" w:name="ref-may-simera_primary_2018"/>
+    <w:bookmarkEnd w:id="84"/>
+    <w:bookmarkStart w:id="85" w:name="ref-may-simera_primary_2018"/>
     <w:p>
       <w:pPr>
         <w:pStyle w:val="Bibliography"/>
@@ -7131,8 +7392,8 @@
         <w:t xml:space="preserve">, 189–205.</w:t>
       </w:r>
     </w:p>
-    <w:bookmarkEnd w:id="83"/>
-    <w:bookmarkStart w:id="84" w:name="ref-koster_snakemakescalable_2012"/>
+    <w:bookmarkEnd w:id="85"/>
+    <w:bookmarkStart w:id="86" w:name="ref-koster_snakemakescalable_2012"/>
     <w:p>
       <w:pPr>
         <w:pStyle w:val="Bibliography"/>
@@ -7165,8 +7426,8 @@
         <w:t xml:space="preserve">, 2520–2522.</w:t>
       </w:r>
     </w:p>
-    <w:bookmarkEnd w:id="84"/>
-    <w:bookmarkStart w:id="85" w:name="ref-dobin_star_2013"/>
+    <w:bookmarkEnd w:id="86"/>
+    <w:bookmarkStart w:id="87" w:name="ref-dobin_star_2013"/>
     <w:p>
       <w:pPr>
         <w:pStyle w:val="Bibliography"/>
@@ -7199,8 +7460,8 @@
         <w:t xml:space="preserve">, 15–21.</w:t>
       </w:r>
     </w:p>
-    <w:bookmarkEnd w:id="85"/>
-    <w:bookmarkStart w:id="86" w:name="ref-li_sequence_2009"/>
+    <w:bookmarkEnd w:id="87"/>
+    <w:bookmarkStart w:id="88" w:name="ref-li_sequence_2009"/>
     <w:p>
       <w:pPr>
         <w:pStyle w:val="Bibliography"/>
@@ -7233,8 +7494,8 @@
         <w:t xml:space="preserve">, 2078–2079.</w:t>
       </w:r>
     </w:p>
-    <w:bookmarkEnd w:id="86"/>
-    <w:bookmarkStart w:id="87" w:name="ref-pertea_gff_2020"/>
+    <w:bookmarkEnd w:id="88"/>
+    <w:bookmarkStart w:id="89" w:name="ref-pertea_gff_2020"/>
     <w:p>
       <w:pPr>
         <w:pStyle w:val="Bibliography"/>
@@ -7267,8 +7528,8 @@
         <w:t xml:space="preserve">, 304.</w:t>
       </w:r>
     </w:p>
-    <w:bookmarkEnd w:id="87"/>
-    <w:bookmarkStart w:id="88" w:name="ref-patro_salmon_2017"/>
+    <w:bookmarkEnd w:id="89"/>
+    <w:bookmarkStart w:id="90" w:name="ref-patro_salmon_2017"/>
     <w:p>
       <w:pPr>
         <w:pStyle w:val="Bibliography"/>
@@ -7301,8 +7562,8 @@
         <w:t xml:space="preserve">, 417–419.</w:t>
       </w:r>
     </w:p>
-    <w:bookmarkEnd w:id="88"/>
-    <w:bookmarkStart w:id="89" w:name="ref-pollard_detection_2010"/>
+    <w:bookmarkEnd w:id="90"/>
+    <w:bookmarkStart w:id="91" w:name="ref-pollard_detection_2010"/>
     <w:p>
       <w:pPr>
         <w:pStyle w:val="Bibliography"/>
@@ -7335,8 +7596,8 @@
         <w:t xml:space="preserve">, 110–121.</w:t>
       </w:r>
     </w:p>
-    <w:bookmarkEnd w:id="89"/>
-    <w:bookmarkStart w:id="90" w:name="ref-neph_bedops_2012"/>
+    <w:bookmarkEnd w:id="91"/>
+    <w:bookmarkStart w:id="92" w:name="ref-neph_bedops_2012"/>
     <w:p>
       <w:pPr>
         <w:pStyle w:val="Bibliography"/>
@@ -7384,8 +7645,8 @@
         <w:t xml:space="preserve">, 1919–1920.</w:t>
       </w:r>
     </w:p>
-    <w:bookmarkEnd w:id="90"/>
-    <w:bookmarkStart w:id="91" w:name="ref-noguchi_fantom5_2017"/>
+    <w:bookmarkEnd w:id="92"/>
+    <w:bookmarkStart w:id="93" w:name="ref-noguchi_fantom5_2017"/>
     <w:p>
       <w:pPr>
         <w:pStyle w:val="Bibliography"/>
@@ -7433,8 +7694,8 @@
         <w:t xml:space="preserve">, 170112.</w:t>
       </w:r>
     </w:p>
-    <w:bookmarkEnd w:id="91"/>
-    <w:bookmarkStart w:id="92" w:name="ref-herrmann_polyasite_2020"/>
+    <w:bookmarkEnd w:id="93"/>
+    <w:bookmarkStart w:id="94" w:name="ref-herrmann_polyasite_2020"/>
     <w:p>
       <w:pPr>
         <w:pStyle w:val="Bibliography"/>
@@ -7467,8 +7728,8 @@
         <w:t xml:space="preserve">, D174–D179.</w:t>
       </w:r>
     </w:p>
-    <w:bookmarkEnd w:id="92"/>
-    <w:bookmarkStart w:id="93" w:name="ref-quinlan_bedtools_2010"/>
+    <w:bookmarkEnd w:id="94"/>
+    <w:bookmarkStart w:id="95" w:name="ref-quinlan_bedtools_2010"/>
     <w:p>
       <w:pPr>
         <w:pStyle w:val="Bibliography"/>
@@ -7501,8 +7762,8 @@
         <w:t xml:space="preserve">, 841–842.</w:t>
       </w:r>
     </w:p>
-    <w:bookmarkEnd w:id="93"/>
-    <w:bookmarkStart w:id="94" w:name="ref-lex_upset_2014"/>
+    <w:bookmarkEnd w:id="95"/>
+    <w:bookmarkStart w:id="96" w:name="ref-lex_upset_2014"/>
     <w:p>
       <w:pPr>
         <w:pStyle w:val="Bibliography"/>
@@ -7535,8 +7796,8 @@
         <w:t xml:space="preserve">, 1983–1992.</w:t>
       </w:r>
     </w:p>
-    <w:bookmarkEnd w:id="94"/>
-    <w:bookmarkStart w:id="95" w:name="ref-allen_raincloud_2019"/>
+    <w:bookmarkEnd w:id="96"/>
+    <w:bookmarkStart w:id="97" w:name="ref-allen_raincloud_2019"/>
     <w:p>
       <w:pPr>
         <w:pStyle w:val="Bibliography"/>
@@ -7569,8 +7830,8 @@
         <w:t xml:space="preserve">, 63.</w:t>
       </w:r>
     </w:p>
-    <w:bookmarkEnd w:id="95"/>
-    <w:bookmarkStart w:id="96" w:name="ref-zhao_crossmap_2014"/>
+    <w:bookmarkEnd w:id="97"/>
+    <w:bookmarkStart w:id="98" w:name="ref-zhao_crossmap_2014"/>
     <w:p>
       <w:pPr>
         <w:pStyle w:val="Bibliography"/>
@@ -7603,8 +7864,8 @@
         <w:t xml:space="preserve">, 1006–1007.</w:t>
       </w:r>
     </w:p>
-    <w:bookmarkEnd w:id="96"/>
-    <w:bookmarkStart w:id="97" w:name="ref-mclaren_ensembl_2016"/>
+    <w:bookmarkEnd w:id="98"/>
+    <w:bookmarkStart w:id="99" w:name="ref-mclaren_ensembl_2016"/>
     <w:p>
       <w:pPr>
         <w:pStyle w:val="Bibliography"/>
@@ -7637,8 +7898,8 @@
         <w:t xml:space="preserve">, 122.</w:t>
       </w:r>
     </w:p>
-    <w:bookmarkEnd w:id="97"/>
-    <w:bookmarkStart w:id="98" w:name="ref-robinson_edger_2010"/>
+    <w:bookmarkEnd w:id="99"/>
+    <w:bookmarkStart w:id="100" w:name="ref-robinson_edger_2010"/>
     <w:p>
       <w:pPr>
         <w:pStyle w:val="Bibliography"/>
@@ -7671,8 +7932,8 @@
         <w:t xml:space="preserve">, 139–140.</w:t>
       </w:r>
     </w:p>
-    <w:bookmarkEnd w:id="98"/>
-    <w:bookmarkStart w:id="99" w:name="ref-ritchie_limma_2015"/>
+    <w:bookmarkEnd w:id="100"/>
+    <w:bookmarkStart w:id="101" w:name="ref-ritchie_limma_2015"/>
     <w:p>
       <w:pPr>
         <w:pStyle w:val="Bibliography"/>
@@ -7705,8 +7966,8 @@
         <w:t xml:space="preserve">, e47–e47.</w:t>
       </w:r>
     </w:p>
-    <w:bookmarkEnd w:id="99"/>
-    <w:bookmarkStart w:id="100" w:name="ref-yu_clusterprofiler_2012"/>
+    <w:bookmarkEnd w:id="101"/>
+    <w:bookmarkStart w:id="102" w:name="ref-yu_clusterprofiler_2012"/>
     <w:p>
       <w:pPr>
         <w:pStyle w:val="Bibliography"/>
@@ -7739,8 +8000,8 @@
         <w:t xml:space="preserve">, 284–287.</w:t>
       </w:r>
     </w:p>
-    <w:bookmarkEnd w:id="100"/>
-    <w:bookmarkStart w:id="101" w:name="ref-gu_complex_2016"/>
+    <w:bookmarkEnd w:id="102"/>
+    <w:bookmarkStart w:id="103" w:name="ref-gu_complex_2016"/>
     <w:p>
       <w:pPr>
         <w:pStyle w:val="Bibliography"/>
@@ -7773,8 +8034,8 @@
         <w:t xml:space="preserve">, 2847–2849.</w:t>
       </w:r>
     </w:p>
-    <w:bookmarkEnd w:id="101"/>
-    <w:bookmarkStart w:id="102" w:name="ref-r_core_team_r_2019"/>
+    <w:bookmarkEnd w:id="103"/>
+    <w:bookmarkStart w:id="104" w:name="ref-r_core_team_r_2019"/>
     <w:p>
       <w:pPr>
         <w:pStyle w:val="Bibliography"/>
@@ -7783,8 +8044,8 @@
         <w:t xml:space="preserve">36. R Core Team (2019) R: A Language and Environment for Statistical Computing R Foundation for Statistical Computing, Vienna, Austria.</w:t>
       </w:r>
     </w:p>
-    <w:bookmarkEnd w:id="102"/>
-    <w:bookmarkStart w:id="103" w:name="ref-blenkinsop_human_2015"/>
+    <w:bookmarkEnd w:id="104"/>
+    <w:bookmarkStart w:id="105" w:name="ref-blenkinsop_human_2015"/>
     <w:p>
       <w:pPr>
         <w:pStyle w:val="Bibliography"/>
@@ -7832,8 +8093,8 @@
         <w:t xml:space="preserve">, 7085–7099.</w:t>
       </w:r>
     </w:p>
-    <w:bookmarkEnd w:id="103"/>
-    <w:bookmarkStart w:id="104" w:name="ref-maruotti_small-moleculedirected_2015"/>
+    <w:bookmarkEnd w:id="105"/>
+    <w:bookmarkStart w:id="106" w:name="ref-maruotti_small-moleculedirected_2015"/>
     <w:p>
       <w:pPr>
         <w:pStyle w:val="Bibliography"/>
@@ -7881,8 +8142,8 @@
         <w:t xml:space="preserve">, 10950–10955.</w:t>
       </w:r>
     </w:p>
-    <w:bookmarkEnd w:id="104"/>
-    <w:bookmarkStart w:id="105" w:name="ref-pertea_transcript-level_2016"/>
+    <w:bookmarkEnd w:id="106"/>
+    <w:bookmarkStart w:id="107" w:name="ref-pertea_transcript-level_2016"/>
     <w:p>
       <w:pPr>
         <w:pStyle w:val="Bibliography"/>
@@ -7915,8 +8176,8 @@
         <w:t xml:space="preserve">, 1650–1667.</w:t>
       </w:r>
     </w:p>
-    <w:bookmarkEnd w:id="105"/>
-    <w:bookmarkStart w:id="106" w:name="ref-klimanskaya_derivation_2004"/>
+    <w:bookmarkEnd w:id="107"/>
+    <w:bookmarkStart w:id="108" w:name="ref-klimanskaya_derivation_2004"/>
     <w:p>
       <w:pPr>
         <w:pStyle w:val="Bibliography"/>
@@ -7949,8 +8210,8 @@
         <w:t xml:space="preserve">, 217–245.</w:t>
       </w:r>
     </w:p>
-    <w:bookmarkEnd w:id="106"/>
-    <w:bookmarkStart w:id="107" w:name="ref-zerbino_ensembl_2018"/>
+    <w:bookmarkEnd w:id="108"/>
+    <w:bookmarkStart w:id="109" w:name="ref-zerbino_ensembl_2018"/>
     <w:p>
       <w:pPr>
         <w:pStyle w:val="Bibliography"/>
@@ -7998,8 +8259,8 @@
         <w:t xml:space="preserve">, D754–D761.</w:t>
       </w:r>
     </w:p>
-    <w:bookmarkEnd w:id="107"/>
-    <w:bookmarkStart w:id="108" w:name="ref-oleary_reference_2016"/>
+    <w:bookmarkEnd w:id="109"/>
+    <w:bookmarkStart w:id="110" w:name="ref-oleary_reference_2016"/>
     <w:p>
       <w:pPr>
         <w:pStyle w:val="Bibliography"/>
@@ -8047,8 +8308,8 @@
         <w:t xml:space="preserve">, D733–745.</w:t>
       </w:r>
     </w:p>
-    <w:bookmarkEnd w:id="108"/>
-    <w:bookmarkStart w:id="109" w:name="ref-landry_complex_2003"/>
+    <w:bookmarkEnd w:id="110"/>
+    <w:bookmarkStart w:id="111" w:name="ref-landry_complex_2003"/>
     <w:p>
       <w:pPr>
         <w:pStyle w:val="Bibliography"/>
@@ -8081,8 +8342,8 @@
         <w:t xml:space="preserve">, 640–648.</w:t>
       </w:r>
     </w:p>
-    <w:bookmarkEnd w:id="109"/>
-    <w:bookmarkStart w:id="110" w:name="ref-tian_alternative_2017"/>
+    <w:bookmarkEnd w:id="111"/>
+    <w:bookmarkStart w:id="112" w:name="ref-tian_alternative_2017"/>
     <w:p>
       <w:pPr>
         <w:pStyle w:val="Bibliography"/>
@@ -8115,8 +8376,8 @@
         <w:t xml:space="preserve">, 18–30.</w:t>
       </w:r>
     </w:p>
-    <w:bookmarkEnd w:id="110"/>
-    <w:bookmarkStart w:id="111" w:name="ref-wang_mechanism_2015"/>
+    <w:bookmarkEnd w:id="112"/>
+    <w:bookmarkStart w:id="113" w:name="ref-wang_mechanism_2015"/>
     <w:p>
       <w:pPr>
         <w:pStyle w:val="Bibliography"/>
@@ -8164,8 +8425,8 @@
         <w:t xml:space="preserve">, 152–158.</w:t>
       </w:r>
     </w:p>
-    <w:bookmarkEnd w:id="111"/>
-    <w:bookmarkStart w:id="112" w:name="ref-takahashi_cage-_2012"/>
+    <w:bookmarkEnd w:id="113"/>
+    <w:bookmarkStart w:id="114" w:name="ref-takahashi_cage-_2012"/>
     <w:p>
       <w:pPr>
         <w:pStyle w:val="Bibliography"/>
@@ -8198,8 +8459,8 @@
         <w:t xml:space="preserve">, 181–200.</w:t>
       </w:r>
     </w:p>
-    <w:bookmarkEnd w:id="112"/>
-    <w:bookmarkStart w:id="113" w:name="ref-beck_3-end_2010"/>
+    <w:bookmarkEnd w:id="114"/>
+    <w:bookmarkStart w:id="115" w:name="ref-beck_3-end_2010"/>
     <w:p>
       <w:pPr>
         <w:pStyle w:val="Bibliography"/>
@@ -8247,8 +8508,8 @@
         <w:t xml:space="preserve">, e8768.</w:t>
       </w:r>
     </w:p>
-    <w:bookmarkEnd w:id="113"/>
-    <w:bookmarkStart w:id="114" w:name="ref-bharti_alternative_2008"/>
+    <w:bookmarkEnd w:id="115"/>
+    <w:bookmarkStart w:id="116" w:name="ref-bharti_alternative_2008"/>
     <w:p>
       <w:pPr>
         <w:pStyle w:val="Bibliography"/>
@@ -8281,8 +8542,8 @@
         <w:t xml:space="preserve">, 1169–1178.</w:t>
       </w:r>
     </w:p>
-    <w:bookmarkEnd w:id="114"/>
-    <w:bookmarkStart w:id="115" w:name="ref-mellough_integrated_2019"/>
+    <w:bookmarkEnd w:id="116"/>
+    <w:bookmarkStart w:id="117" w:name="ref-mellough_integrated_2019"/>
     <w:p>
       <w:pPr>
         <w:pStyle w:val="Bibliography"/>
@@ -8330,8 +8591,8 @@
         <w:t xml:space="preserve">.</w:t>
       </w:r>
     </w:p>
-    <w:bookmarkEnd w:id="115"/>
-    <w:bookmarkStart w:id="116" w:name="ref-gorman_cloning_1999"/>
+    <w:bookmarkEnd w:id="117"/>
+    <w:bookmarkStart w:id="118" w:name="ref-gorman_cloning_1999"/>
     <w:p>
       <w:pPr>
         <w:pStyle w:val="Bibliography"/>
@@ -8379,8 +8640,8 @@
         <w:t xml:space="preserve">, 150–160.</w:t>
       </w:r>
     </w:p>
-    <w:bookmarkEnd w:id="116"/>
-    <w:bookmarkStart w:id="117" w:name="ref-braun_non-exomic_2013"/>
+    <w:bookmarkEnd w:id="118"/>
+    <w:bookmarkStart w:id="119" w:name="ref-braun_non-exomic_2013"/>
     <w:p>
       <w:pPr>
         <w:pStyle w:val="Bibliography"/>
@@ -8428,8 +8689,8 @@
         <w:t xml:space="preserve">, 5136–5145.</w:t>
       </w:r>
     </w:p>
-    <w:bookmarkEnd w:id="117"/>
-    <w:bookmarkStart w:id="118" w:name="ref-bauwens_abca4-associated_2019"/>
+    <w:bookmarkEnd w:id="119"/>
+    <w:bookmarkStart w:id="120" w:name="ref-bauwens_abca4-associated_2019"/>
     <w:p>
       <w:pPr>
         <w:pStyle w:val="Bibliography"/>
@@ -8477,8 +8738,8 @@
         <w:t xml:space="preserve">, 1761–1771.</w:t>
       </w:r>
     </w:p>
-    <w:bookmarkEnd w:id="118"/>
-    <w:bookmarkStart w:id="119" w:name="ref-zernant_analysis_2014"/>
+    <w:bookmarkEnd w:id="120"/>
+    <w:bookmarkStart w:id="121" w:name="ref-zernant_analysis_2014"/>
     <w:p>
       <w:pPr>
         <w:pStyle w:val="Bibliography"/>
@@ -8526,8 +8787,8 @@
         <w:t xml:space="preserve">, 6797–6806.</w:t>
       </w:r>
     </w:p>
-    <w:bookmarkEnd w:id="119"/>
-    <w:bookmarkStart w:id="120" w:name="ref-sangermano_deep-intronic_2019"/>
+    <w:bookmarkEnd w:id="121"/>
+    <w:bookmarkStart w:id="122" w:name="ref-sangermano_deep-intronic_2019"/>
     <w:p>
       <w:pPr>
         <w:pStyle w:val="Bibliography"/>
@@ -8575,8 +8836,8 @@
         <w:t xml:space="preserve">, 1751–1760.</w:t>
       </w:r>
     </w:p>
-    <w:bookmarkEnd w:id="120"/>
-    <w:bookmarkStart w:id="121" w:name="ref-jamshidi_contribution_2019"/>
+    <w:bookmarkEnd w:id="122"/>
+    <w:bookmarkStart w:id="123" w:name="ref-jamshidi_contribution_2019"/>
     <w:p>
       <w:pPr>
         <w:pStyle w:val="Bibliography"/>
@@ -8624,8 +8885,8 @@
         <w:t xml:space="preserve">, 694–704.</w:t>
       </w:r>
     </w:p>
-    <w:bookmarkEnd w:id="121"/>
-    <w:bookmarkStart w:id="122" w:name="ref-mayer_homozygosity_2016"/>
+    <w:bookmarkEnd w:id="123"/>
+    <w:bookmarkStart w:id="124" w:name="ref-mayer_homozygosity_2016"/>
     <w:p>
       <w:pPr>
         <w:pStyle w:val="Bibliography"/>
@@ -8658,8 +8919,8 @@
         <w:t xml:space="preserve">, 459–462.</w:t>
       </w:r>
     </w:p>
-    <w:bookmarkEnd w:id="122"/>
-    <w:bookmarkStart w:id="123" w:name="ref-geoffroy_whole-genome_2018"/>
+    <w:bookmarkEnd w:id="124"/>
+    <w:bookmarkStart w:id="125" w:name="ref-geoffroy_whole-genome_2018"/>
     <w:p>
       <w:pPr>
         <w:pStyle w:val="Bibliography"/>
@@ -8707,14 +8968,14 @@
         <w:t xml:space="preserve">, 983–992.</w:t>
       </w:r>
     </w:p>
-    <w:bookmarkEnd w:id="123"/>
-    <w:bookmarkStart w:id="124" w:name="ref-reyes_alternative_2018"/>
+    <w:bookmarkEnd w:id="125"/>
+    <w:bookmarkStart w:id="126" w:name="ref-lenis_expression_2018"/>
     <w:p>
       <w:pPr>
         <w:pStyle w:val="Bibliography"/>
       </w:pPr>
       <w:r>
-        <w:t xml:space="preserve">58. Reyes,A. and Huber,W. (2018) Alternative start and termination sites of transcription drive most transcript isoform differences across human tissues.</w:t>
+        <w:t xml:space="preserve">58. Lenis,T.L., Hu,J., Ng,S.Y., Jiang,Z., Sarfare,S., Lloyd,M.B., Esposito,N.J., Samuel,W., Jaworski,C. and Bok,D.</w:t>
       </w:r>
       <w:r>
         <w:t xml:space="preserve"> </w:t>
@@ -8723,6 +8984,55 @@
         <w:rPr>
           <w:i/>
         </w:rPr>
+        <w:t xml:space="preserve">et al.</w:t>
+      </w:r>
+      <w:r>
+        <w:t xml:space="preserve"> </w:t>
+      </w:r>
+      <w:r>
+        <w:t xml:space="preserve">(2018) Expression of ABCA4 in the retinal pigment epithelium and its implications for Stargardt macular degeneration.</w:t>
+      </w:r>
+      <w:r>
+        <w:t xml:space="preserve"> </w:t>
+      </w:r>
+      <w:r>
+        <w:rPr>
+          <w:i/>
+        </w:rPr>
+        <w:t xml:space="preserve">Proceedings of the National Academy of Sciences</w:t>
+      </w:r>
+      <w:r>
+        <w:t xml:space="preserve">,</w:t>
+      </w:r>
+      <w:r>
+        <w:t xml:space="preserve"> </w:t>
+      </w:r>
+      <w:r>
+        <w:rPr>
+          <w:b/>
+        </w:rPr>
+        <w:t xml:space="preserve">115</w:t>
+      </w:r>
+      <w:r>
+        <w:t xml:space="preserve">, E11120–E11127.</w:t>
+      </w:r>
+    </w:p>
+    <w:bookmarkEnd w:id="126"/>
+    <w:bookmarkStart w:id="127" w:name="ref-reyes_alternative_2018"/>
+    <w:p>
+      <w:pPr>
+        <w:pStyle w:val="Bibliography"/>
+      </w:pPr>
+      <w:r>
+        <w:t xml:space="preserve">59. Reyes,A. and Huber,W. (2018) Alternative start and termination sites of transcription drive most transcript isoform differences across human tissues.</w:t>
+      </w:r>
+      <w:r>
+        <w:t xml:space="preserve"> </w:t>
+      </w:r>
+      <w:r>
+        <w:rPr>
+          <w:i/>
+        </w:rPr>
         <w:t xml:space="preserve">Nucleic Acids Research</w:t>
       </w:r>
       <w:r>
@@ -8741,14 +9051,14 @@
         <w:t xml:space="preserve">, 582–592.</w:t>
       </w:r>
     </w:p>
-    <w:bookmarkEnd w:id="124"/>
-    <w:bookmarkStart w:id="125" w:name="ref-zhang_incomplete_2020"/>
+    <w:bookmarkEnd w:id="127"/>
+    <w:bookmarkStart w:id="128" w:name="ref-zhang_incomplete_2020"/>
     <w:p>
       <w:pPr>
         <w:pStyle w:val="Bibliography"/>
       </w:pPr>
       <w:r>
-        <w:t xml:space="preserve">59. Zhang,D., Guelfi,S., Garcia-Ruiz,S., Costa,B., Reynolds,R.H., D’Sa,K., Liu,W., Courtin,T., Peterson,A. and Jaffe,A.E.</w:t>
+        <w:t xml:space="preserve">60. Zhang,D., Guelfi,S., Garcia-Ruiz,S., Costa,B., Reynolds,R.H., D’Sa,K., Liu,W., Courtin,T., Peterson,A. and Jaffe,A.E.</w:t>
       </w:r>
       <w:r>
         <w:t xml:space="preserve"> </w:t>
@@ -8790,14 +9100,14 @@
         <w:t xml:space="preserve">, eaay8299.</w:t>
       </w:r>
     </w:p>
-    <w:bookmarkEnd w:id="125"/>
-    <w:bookmarkStart w:id="126" w:name="ref-yan_cell_2020"/>
+    <w:bookmarkEnd w:id="128"/>
+    <w:bookmarkStart w:id="129" w:name="ref-yan_cell_2020"/>
     <w:p>
       <w:pPr>
         <w:pStyle w:val="Bibliography"/>
       </w:pPr>
       <w:r>
-        <w:t xml:space="preserve">60. Yan,W., Peng,Y.-R., Zyl,T. van, Regev,A., Shekhar,K., Juric,D. and Sanes,J.R. (2020) Cell Atlas of The Human Fovea and Peripheral Retina.</w:t>
+        <w:t xml:space="preserve">61. Yan,W., Peng,Y.-R., Zyl,T. van, Regev,A., Shekhar,K., Juric,D. and Sanes,J.R. (2020) Cell Atlas of The Human Fovea and Peripheral Retina.</w:t>
       </w:r>
       <w:r>
         <w:t xml:space="preserve"> </w:t>
@@ -8824,8 +9134,8 @@
         <w:t xml:space="preserve">, 9802.</w:t>
       </w:r>
     </w:p>
-    <w:bookmarkEnd w:id="126"/>
-    <w:bookmarkEnd w:id="127"/>
+    <w:bookmarkEnd w:id="129"/>
+    <w:bookmarkEnd w:id="130"/>
     <w:sectPr>
       <w:pgSz w:w="12240" w:h="15840"/>
       <w:pgMar w:top="1440" w:right="1440" w:bottom="1440" w:left="1440" w:header="720" w:footer="720" w:gutter="0"/>

</xml_diff>

<commit_message>
minor changes from rob and temesgen
</commit_message>
<xml_diff>
--- a/text/txome_paper_v2.docx
+++ b/text/txome_paper_v2.docx
@@ -64,7 +64,7 @@
         <w:t xml:space="preserve"> </w:t>
       </w:r>
       <w:r>
-        <w:t xml:space="preserve">tissues</w:t>
+        <w:t xml:space="preserve">samples</w:t>
       </w:r>
       <w:r>
         <w:t xml:space="preserve"> </w:t>
@@ -4009,7 +4009,7 @@
                 <w:szCs w:val="16"/>
                 <w:color w:val="111111"/>
               </w:rPr>
-              <w:t xml:space="preserve">ABCA4-associated disease</w:t>
+              <w:t xml:space="preserve">ABCA4-associated maculopathy</w:t>
             </w:r>
           </w:p>
         </w:tc>
@@ -6206,7 +6206,7 @@
         <w:t xml:space="preserve">ABCA4</w:t>
       </w:r>
       <w:r>
-        <w:t xml:space="preserve">. These variants are spanned by three distinct novel isoforms with two potentially protein coding isoforms encoding only the distal end of the canonical isoform, and one noncoding isoform encoding the upstream half the canonical isoform.(Supplemental Figure 5).</w:t>
+        <w:t xml:space="preserve">. These variants are spanned by three distinct novel isoforms with two potentially protein coding isoforms encoding only the distal end of the canonical isoform, and one noncoding isoform encoding the upstream half the canonical isoform (Supplemental Figure 5).</w:t>
       </w:r>
       <w:r>
         <w:t xml:space="preserve"> </w:t>
@@ -6253,7 +6253,7 @@
         <w:pStyle w:val="BodyText"/>
       </w:pPr>
       <w:r>
-        <w:t xml:space="preserve">             To further highlight the potential importance of our de novo transcriptomes for future genetic tests we determined how many genes associated with retinal disease have novel isoforms from RetNet(sph.uth.edu/retnet/). We found that within the set of genes with novel isoforms, there is significant enrichment of retinal disease genes (hypergeometric pvalue = 3.4e-04), with 220 out of 379 RetNet genes having a novel isoform.</w:t>
+        <w:t xml:space="preserve">             To further highlight the potential importance of our de novo transcriptomes for future genetic tests we determined how many genes associated with retinal disease have novel isoforms from RetNet(sph.uth.edu/retnet/). We found that within the set of genes with novel isoforms, there is significant enrichment of retinal disease genes (hypergeometric pvalue = 3.4e-04), with 220 out of 379 RetNet genes having a novel isoform. A full list of these genes is available in the supplementary data.</w:t>
       </w:r>
     </w:p>
     <w:p>

</xml_diff>

<commit_message>
paper submitted! need to merge back into master
</commit_message>
<xml_diff>
--- a/text/txome_paper_v2.docx
+++ b/text/txome_paper_v2.docx
@@ -13,13 +13,7 @@
         <w:t xml:space="preserve"> </w:t>
       </w:r>
       <w:r>
-        <w:t xml:space="preserve">short</w:t>
-      </w:r>
-      <w:r>
-        <w:t xml:space="preserve"> </w:t>
-      </w:r>
-      <w:r>
-        <w:t xml:space="preserve">read</w:t>
+        <w:t xml:space="preserve">short-read</w:t>
       </w:r>
       <w:r>
         <w:t xml:space="preserve"> </w:t>
@@ -52,6 +46,12 @@
         <w:t xml:space="preserve"> </w:t>
       </w:r>
       <w:r>
+        <w:t xml:space="preserve">construction</w:t>
+      </w:r>
+      <w:r>
+        <w:t xml:space="preserve"> </w:t>
+      </w:r>
+      <w:r>
         <w:t xml:space="preserve">pipeline</w:t>
       </w:r>
       <w:r>
@@ -168,7 +168,7 @@
         <w:pStyle w:val="Author"/>
       </w:pPr>
       <w:r>
-        <w:t xml:space="preserve">Vinay Swamy</w:t>
+        <w:t xml:space="preserve">Vinay S. Swamy</w:t>
       </w:r>
       <w:r>
         <w:rPr>
@@ -183,7 +183,7 @@
         <w:t xml:space="preserve"> </w:t>
       </w:r>
       <w:r>
-        <w:t xml:space="preserve">Temesgen Fufa</w:t>
+        <w:t xml:space="preserve">Temesgen D. Fufa</w:t>
       </w:r>
       <w:r>
         <w:rPr>
@@ -198,7 +198,7 @@
         <w:t xml:space="preserve"> </w:t>
       </w:r>
       <w:r>
-        <w:t xml:space="preserve">Robert Hufnagel</w:t>
+        <w:t xml:space="preserve">Robert B. Hufnagel</w:t>
       </w:r>
       <w:r>
         <w:rPr>
@@ -219,7 +219,7 @@
         <w:t xml:space="preserve"> </w:t>
       </w:r>
       <w:r>
-        <w:t xml:space="preserve">David McGaughey</w:t>
+        <w:t xml:space="preserve">David M. McGaughey</w:t>
       </w:r>
       <w:r>
         <w:rPr>
@@ -227,6 +227,18 @@
         </w:rPr>
         <w:t xml:space="preserve">1</w:t>
       </w:r>
+      <w:r>
+        <w:rPr>
+          <w:vertAlign w:val="superscript"/>
+        </w:rPr>
+        <w:t xml:space="preserve">,</w:t>
+      </w:r>
+      <w:r>
+        <w:rPr>
+          <w:vertAlign w:val="superscript"/>
+        </w:rPr>
+        <w:t xml:space="preserve">✉</w:t>
+      </w:r>
     </w:p>
     <w:p>
       <w:pPr>
@@ -262,13 +274,56 @@
     </w:p>
     <w:p>
       <w:pPr>
+        <w:pStyle w:val="BodyText"/>
+      </w:pPr>
+      <w:r>
+        <w:rPr>
+          <w:vertAlign w:val="superscript"/>
+        </w:rPr>
+        <w:t xml:space="preserve">✉</w:t>
+      </w:r>
+      <w:r>
+        <w:t xml:space="preserve"> </w:t>
+      </w:r>
+      <w:r>
+        <w:t xml:space="preserve">Correspondence:</w:t>
+      </w:r>
+      <w:r>
+        <w:t xml:space="preserve"> </w:t>
+      </w:r>
+      <w:hyperlink r:id="rId20">
+        <w:r>
+          <w:rPr>
+            <w:rStyle w:val="Hyperlink"/>
+          </w:rPr>
+          <w:t xml:space="preserve">David M. McGaughey &lt;</w:t>
+        </w:r>
+        <w:hyperlink r:id="rId20">
+          <w:r>
+            <w:rPr>
+              <w:rStyle w:val="Hyperlink"/>
+              <w:rStyle w:val="Hyperlink"/>
+            </w:rPr>
+            <w:t xml:space="preserve">mcgaugheyd@mail.nih.gov</w:t>
+          </w:r>
+        </w:hyperlink>
+        <w:r>
+          <w:rPr>
+            <w:rStyle w:val="Hyperlink"/>
+          </w:rPr>
+          <w:t xml:space="preserve">&gt;</w:t>
+        </w:r>
+      </w:hyperlink>
+    </w:p>
+    <w:p>
+      <w:pPr>
         <w:pStyle w:val="Heading2"/>
       </w:pPr>
-      <w:bookmarkStart w:id="20" w:name="abstract"/>
+      <w:bookmarkStart w:id="21" w:name="abstract"/>
       <w:r>
         <w:t xml:space="preserve">Abstract</w:t>
       </w:r>
-      <w:bookmarkEnd w:id="20"/>
+      <w:bookmarkEnd w:id="21"/>
     </w:p>
     <w:p>
       <w:pPr>
@@ -287,7 +342,7 @@
         <w:t xml:space="preserve"> </w:t>
       </w:r>
       <w:r>
-        <w:t xml:space="preserve">transcriptome construction from short read RNA-seq is a common method for reconstructing previously annotated and novel mRNA transcripts within a given sample. However, this process lacks a way to be evaluated as it is difficult to obtain a ground-truth measure of transcript expression. With advances in third generation sequencing, full length transcripts of whole transcriptomes can be accurately sequenced to generate a ground-truth transcriptome, but is significantly more expensive than short read sequencing. We generate long read Pacbio and short read Illumina RNA sequencing data from an induced pluripotent stem cell derived retinal pigmented epithelium (iPSC-RPE) cell line. We use the long read data to identify simple but powerful metrics for assesing</w:t>
+        <w:t xml:space="preserve">transcriptome construction from short-read RNA-seq is a common method for reconstructing previously annotated and novel mRNA transcripts within a given sample. However, this process lacks a way to be evaluated as it is difficult to obtain a ground-truth measure of transcript expression. With advances in third generation sequencing, full length transcripts of whole transcriptomes can be accurately sequenced to generate a ground-truth transcriptome— but it is significantly more expensive than short-read sequencing. We generated long-read Pacbio and short-read Illumina RNA sequencing data from an induced pluripotent stem cell- derived retinal pigmented epithelium (iPSC-RPE) cell line. We use the long-read data to identify simple but powerful metrics for assesing</w:t>
       </w:r>
       <w:r>
         <w:t xml:space="preserve"> </w:t>
@@ -302,7 +357,7 @@
         <w:t xml:space="preserve"> </w:t>
       </w:r>
       <w:r>
-        <w:t xml:space="preserve">transcriptome construction and optimize a short read based</w:t>
+        <w:t xml:space="preserve">transcriptome construction and to optimize a short-read based</w:t>
       </w:r>
       <w:r>
         <w:t xml:space="preserve"> </w:t>
@@ -317,18 +372,18 @@
         <w:t xml:space="preserve"> </w:t>
       </w:r>
       <w:r>
-        <w:t xml:space="preserve">transcriptome construction pipeline. We then apply this this pipeline to construct transcriptomes for 340 short read RNA-seq samples originating from healthy adult and fetal retina, cornea, and RPE to generate the first pan-eye transcriptome annotation. We identify hundreds of novel gene isoforms and examine their significance in the context of ocular biology and disease.</w:t>
+        <w:t xml:space="preserve">transcriptome construction pipeline. We then apply this this pipeline to construct transcriptomes for 340 short-read RNA-seq samples originating from healthy adult and fetal retina, cornea, and RPE to generate the first pan-eye transcriptome annotation. We identify hundreds of novel gene isoforms and examine their significance in the context of ocular development and disease.</w:t>
       </w:r>
     </w:p>
     <w:p>
       <w:pPr>
         <w:pStyle w:val="Heading2"/>
       </w:pPr>
-      <w:bookmarkStart w:id="21" w:name="introduction"/>
+      <w:bookmarkStart w:id="22" w:name="introduction"/>
       <w:r>
         <w:t xml:space="preserve">Introduction</w:t>
       </w:r>
-      <w:bookmarkEnd w:id="21"/>
+      <w:bookmarkEnd w:id="22"/>
     </w:p>
     <w:p>
       <w:pPr>
@@ -424,7 +479,7 @@
         <w:t xml:space="preserve">(9)</w:t>
       </w:r>
       <w:r>
-        <w:t xml:space="preserve">. Therefore, identifying novel gene isoforms is a key step in the study of gene isoforms. Some of the first high throughput methods to find novel gene isoforms used short read (~100bp) RNA-seq to identify novel exon-exon junctions and novel exon boundaries based soley on RNA-seq coverage</w:t>
+        <w:t xml:space="preserve">. Therefore, identifying novel gene isoforms is a key step in the study of gene isoforms. Some of the first high throughput methods to find novel gene isoforms used short-read (~100bp) RNA-seq to identify novel exon-exon junctions and novel exon boundaries based soley on RNA-seq coverage</w:t>
       </w:r>
       <w:r>
         <w:t xml:space="preserve"> </w:t>
@@ -657,11 +712,11 @@
       <w:pPr>
         <w:pStyle w:val="Heading2"/>
       </w:pPr>
-      <w:bookmarkStart w:id="22" w:name="methods"/>
+      <w:bookmarkStart w:id="23" w:name="methods"/>
       <w:r>
         <w:t xml:space="preserve">Methods</w:t>
       </w:r>
-      <w:bookmarkEnd w:id="22"/>
+      <w:bookmarkEnd w:id="23"/>
     </w:p>
     <w:p>
       <w:pPr>
@@ -683,7 +738,7 @@
                     </pic:cNvPicPr>
                   </pic:nvPicPr>
                   <pic:blipFill>
-                    <a:blip r:embed="rId23"/>
+                    <a:blip r:embed="rId24"/>
                     <a:stretch>
                       <a:fillRect/>
                     </a:stretch>
@@ -715,7 +770,7 @@
         <w:pStyle w:val="CustomCaption"/>
       </w:pPr>
       <w:r>
-        <w:t xml:space="preserve">Figure 1. Workflow for long read informed</w:t>
+        <w:t xml:space="preserve">Figure 1. Workflow for long-read informed</w:t>
       </w:r>
       <w:r>
         <w:t xml:space="preserve"> </w:t>
@@ -737,11 +792,11 @@
       <w:pPr>
         <w:pStyle w:val="Heading2"/>
       </w:pPr>
-      <w:bookmarkStart w:id="24" w:name="generation-of-pacbio-long-read-rna-sequencing-data-and-illumina-short-read-rna-sequencing-data"/>
+      <w:bookmarkStart w:id="25" w:name="generation-of-pacbio-long-read-rna-sequencing-data-and-illumina-short-read-rna-sequencing-data"/>
       <w:r>
         <w:t xml:space="preserve">Generation of PacBio long-read RNA sequencing data and Illumina short-read RNA sequencing data</w:t>
       </w:r>
-      <w:bookmarkEnd w:id="24"/>
+      <w:bookmarkEnd w:id="25"/>
     </w:p>
     <w:p>
       <w:pPr>
@@ -802,11 +857,11 @@
       <w:pPr>
         <w:pStyle w:val="Heading2"/>
       </w:pPr>
-      <w:bookmarkStart w:id="25" w:name="code-availability-and-software-versions."/>
+      <w:bookmarkStart w:id="26" w:name="code-availability-and-software-versions."/>
       <w:r>
         <w:t xml:space="preserve">Code availability and software versions.</w:t>
       </w:r>
-      <w:bookmarkEnd w:id="25"/>
+      <w:bookmarkEnd w:id="26"/>
     </w:p>
     <w:p>
       <w:pPr>
@@ -830,7 +885,7 @@
       <w:r>
         <w:t xml:space="preserve"> </w:t>
       </w:r>
-      <w:hyperlink r:id="rId26">
+      <w:hyperlink r:id="rId27">
         <w:r>
           <w:rPr>
             <w:rStyle w:val="Hyperlink"/>
@@ -847,7 +902,7 @@
       <w:r>
         <w:t xml:space="preserve"> </w:t>
       </w:r>
-      <w:hyperlink r:id="rId27">
+      <w:hyperlink r:id="rId28">
         <w:r>
           <w:rPr>
             <w:rStyle w:val="Hyperlink"/>
@@ -864,7 +919,7 @@
       <w:r>
         <w:t xml:space="preserve"> </w:t>
       </w:r>
-      <w:hyperlink r:id="rId28">
+      <w:hyperlink r:id="rId29">
         <w:r>
           <w:rPr>
             <w:rStyle w:val="Hyperlink"/>
@@ -881,7 +936,7 @@
       <w:r>
         <w:t xml:space="preserve"> </w:t>
       </w:r>
-      <w:hyperlink r:id="rId29">
+      <w:hyperlink r:id="rId30">
         <w:r>
           <w:rPr>
             <w:rStyle w:val="Hyperlink"/>
@@ -893,18 +948,18 @@
         <w:t xml:space="preserve"> </w:t>
       </w:r>
       <w:r>
-        <w:t xml:space="preserve">(webapp). Additionally, all Snakefiles are included as supplementary data.(supplementary data files 1-4)</w:t>
+        <w:t xml:space="preserve">(webapp). Additionally, all Snakefiles are included as supplementary data.(supplementary data files 1-3)</w:t>
       </w:r>
     </w:p>
     <w:p>
       <w:pPr>
         <w:pStyle w:val="Heading2"/>
       </w:pPr>
-      <w:bookmarkStart w:id="30" w:name="analysis-of-long-read-data"/>
+      <w:bookmarkStart w:id="31" w:name="analysis-of-long-read-data"/>
       <w:r>
         <w:t xml:space="preserve">Analysis of long-read data</w:t>
       </w:r>
-      <w:bookmarkEnd w:id="30"/>
+      <w:bookmarkEnd w:id="31"/>
     </w:p>
     <w:p>
       <w:pPr>
@@ -913,7 +968,7 @@
       <w:r>
         <w:t xml:space="preserve">             PacBio sequencing movies were processed into full length, non-chimeric (FLNC) reads using the IsoSeq3 3.1.2 pipeline in the Pacbio SMRT link v7.0 software. The existing ENCODE long-read RNA-seq pipeline (</w:t>
       </w:r>
-      <w:hyperlink r:id="rId31">
+      <w:hyperlink r:id="rId32">
         <w:r>
           <w:rPr>
             <w:rStyle w:val="Hyperlink"/>
@@ -942,7 +997,7 @@
       <w:r>
         <w:t xml:space="preserve">using the gencode v28 comprehensive transcript annotation as the input. A list of common variants to avoid correcting were obtained from the ENCODE portal (</w:t>
       </w:r>
-      <w:hyperlink r:id="rId32">
+      <w:hyperlink r:id="rId33">
         <w:r>
           <w:rPr>
             <w:rStyle w:val="Hyperlink"/>
@@ -994,11 +1049,11 @@
       <w:pPr>
         <w:pStyle w:val="Heading2"/>
       </w:pPr>
-      <w:bookmarkStart w:id="33" w:name="analysis-of-short-read-rpe-data"/>
+      <w:bookmarkStart w:id="34" w:name="analysis-of-short-read-rpe-data"/>
       <w:r>
         <w:t xml:space="preserve">Analysis of short-read RPE data</w:t>
       </w:r>
-      <w:bookmarkEnd w:id="33"/>
+      <w:bookmarkEnd w:id="34"/>
     </w:p>
     <w:p>
       <w:pPr>
@@ -1361,11 +1416,11 @@
       <w:pPr>
         <w:pStyle w:val="Heading2"/>
       </w:pPr>
-      <w:bookmarkStart w:id="34" w:name="construction-of-subtissue-specific-transcriptomes."/>
+      <w:bookmarkStart w:id="35" w:name="construction-of-subtissue-specific-transcriptomes."/>
       <w:r>
         <w:t xml:space="preserve">Construction of subtissue-specific transcriptomes.</w:t>
       </w:r>
-      <w:bookmarkEnd w:id="34"/>
+      <w:bookmarkEnd w:id="35"/>
     </w:p>
     <w:p>
       <w:pPr>
@@ -1388,11 +1443,11 @@
       <w:pPr>
         <w:pStyle w:val="Heading2"/>
       </w:pPr>
-      <w:bookmarkStart w:id="35" w:name="subtissue-specific-transcriptome-quantification"/>
+      <w:bookmarkStart w:id="36" w:name="subtissue-specific-transcriptome-quantification"/>
       <w:r>
         <w:t xml:space="preserve">Subtissue specific transcriptome quantification</w:t>
       </w:r>
-      <w:bookmarkEnd w:id="35"/>
+      <w:bookmarkEnd w:id="36"/>
     </w:p>
     <w:p>
       <w:pPr>
@@ -1424,11 +1479,11 @@
       <w:pPr>
         <w:pStyle w:val="Heading2"/>
       </w:pPr>
-      <w:bookmarkStart w:id="36" w:name="annotation-of-novel-exons"/>
+      <w:bookmarkStart w:id="37" w:name="annotation-of-novel-exons"/>
       <w:r>
         <w:t xml:space="preserve">Annotation of novel exons</w:t>
       </w:r>
-      <w:bookmarkEnd w:id="36"/>
+      <w:bookmarkEnd w:id="37"/>
     </w:p>
     <w:p>
       <w:pPr>
@@ -1460,11 +1515,11 @@
       <w:pPr>
         <w:pStyle w:val="Heading2"/>
       </w:pPr>
-      <w:bookmarkStart w:id="37" w:name="validation-of-dntx-with-phylop-cage-data-and-polya-signals"/>
+      <w:bookmarkStart w:id="38" w:name="validation-of-dntx-with-phylop-cage-data-and-polya-signals"/>
       <w:r>
         <w:t xml:space="preserve">Validation of DNTX with phylop, CAGE data, and polyA signals</w:t>
       </w:r>
-      <w:bookmarkEnd w:id="37"/>
+      <w:bookmarkEnd w:id="38"/>
     </w:p>
     <w:p>
       <w:pPr>
@@ -1499,7 +1554,7 @@
       <w:r>
         <w:t xml:space="preserve">             CAGE peaks were download from the FANTOM FTP server (</w:t>
       </w:r>
-      <w:hyperlink r:id="rId38">
+      <w:hyperlink r:id="rId39">
         <w:r>
           <w:rPr>
             <w:rStyle w:val="Hyperlink"/>
@@ -1527,7 +1582,7 @@
       <w:r>
         <w:t xml:space="preserve">             Polyadenylation signal annotations were downloaded from the polyA site atlas (</w:t>
       </w:r>
-      <w:hyperlink r:id="rId39">
+      <w:hyperlink r:id="rId40">
         <w:r>
           <w:rPr>
             <w:rStyle w:val="Hyperlink"/>
@@ -1561,11 +1616,11 @@
       <w:pPr>
         <w:pStyle w:val="Heading2"/>
       </w:pPr>
-      <w:bookmarkStart w:id="40" w:name="identification-of-novel-protein-coding-transcripts"/>
+      <w:bookmarkStart w:id="41" w:name="identification-of-novel-protein-coding-transcripts"/>
       <w:r>
         <w:t xml:space="preserve">Identification of novel protein coding transcripts</w:t>
       </w:r>
-      <w:bookmarkEnd w:id="40"/>
+      <w:bookmarkEnd w:id="41"/>
     </w:p>
     <w:p>
       <w:pPr>
@@ -1631,7 +1686,7 @@
       <w:r>
         <w:t xml:space="preserve">scripts from the AGAT toolkit (</w:t>
       </w:r>
-      <w:hyperlink r:id="rId41">
+      <w:hyperlink r:id="rId42">
         <w:r>
           <w:rPr>
             <w:rStyle w:val="Hyperlink"/>
@@ -1647,11 +1702,11 @@
       <w:pPr>
         <w:pStyle w:val="Heading2"/>
       </w:pPr>
-      <w:bookmarkStart w:id="42" w:name="analysis-of-novel-isoforms-in-eye-tissues"/>
+      <w:bookmarkStart w:id="43" w:name="analysis-of-novel-isoforms-in-eye-tissues"/>
       <w:r>
         <w:t xml:space="preserve">Analysis of novel isoforms in eye tissues</w:t>
       </w:r>
-      <w:bookmarkEnd w:id="42"/>
+      <w:bookmarkEnd w:id="43"/>
     </w:p>
     <w:p>
       <w:pPr>
@@ -1660,7 +1715,7 @@
       <w:r>
         <w:t xml:space="preserve">             An Upset plot was generated using the ComplexUpset package (</w:t>
       </w:r>
-      <w:hyperlink r:id="rId43">
+      <w:hyperlink r:id="rId44">
         <w:r>
           <w:rPr>
             <w:rStyle w:val="Hyperlink"/>
@@ -1801,11 +1856,11 @@
       <w:pPr>
         <w:pStyle w:val="Heading2"/>
       </w:pPr>
-      <w:bookmarkStart w:id="44" w:name="analysis-of-fetal-retina-rna-seq-data."/>
+      <w:bookmarkStart w:id="45" w:name="analysis-of-fetal-retina-rna-seq-data."/>
       <w:r>
         <w:t xml:space="preserve">Analysis of fetal retina RNA-seq data.</w:t>
       </w:r>
-      <w:bookmarkEnd w:id="44"/>
+      <w:bookmarkEnd w:id="45"/>
     </w:p>
     <w:p>
       <w:pPr>
@@ -1879,7 +1934,7 @@
       <w:pPr>
         <w:pStyle w:val="Heading2"/>
       </w:pPr>
-      <w:bookmarkStart w:id="45" w:name="prediction-of-variant-impact-using-de-novo-transcriptomes."/>
+      <w:bookmarkStart w:id="46" w:name="prediction-of-variant-impact-using-de-novo-transcriptomes."/>
       <w:r>
         <w:t xml:space="preserve">Prediction of variant impact using</w:t>
       </w:r>
@@ -1898,7 +1953,7 @@
       <w:r>
         <w:t xml:space="preserve">transcriptomes.</w:t>
       </w:r>
-      <w:bookmarkEnd w:id="45"/>
+      <w:bookmarkEnd w:id="46"/>
     </w:p>
     <w:p>
       <w:pPr>
@@ -1907,7 +1962,7 @@
       <w:r>
         <w:t xml:space="preserve">             Noncoding variants previously associated with retinal disease from the Blueprint Genetics Retinal dystrophy panel were obtained from the Blueprint Genetics website (</w:t>
       </w:r>
-      <w:hyperlink r:id="rId46">
+      <w:hyperlink r:id="rId47">
         <w:r>
           <w:rPr>
             <w:rStyle w:val="Hyperlink"/>
@@ -1956,11 +2011,11 @@
       <w:pPr>
         <w:pStyle w:val="Heading2"/>
       </w:pPr>
-      <w:bookmarkStart w:id="47" w:name="figures-tables-and-computing-resources"/>
+      <w:bookmarkStart w:id="48" w:name="figures-tables-and-computing-resources"/>
       <w:r>
         <w:t xml:space="preserve">Figures, Tables, and Computing Resources</w:t>
       </w:r>
-      <w:bookmarkEnd w:id="47"/>
+      <w:bookmarkEnd w:id="48"/>
     </w:p>
     <w:p>
       <w:pPr>
@@ -1986,19 +2041,19 @@
       <w:pPr>
         <w:pStyle w:val="Heading1"/>
       </w:pPr>
-      <w:bookmarkStart w:id="48" w:name="results"/>
+      <w:bookmarkStart w:id="49" w:name="results"/>
       <w:r>
         <w:t xml:space="preserve">Results</w:t>
       </w:r>
-      <w:bookmarkEnd w:id="48"/>
+      <w:bookmarkEnd w:id="49"/>
     </w:p>
     <w:p>
       <w:pPr>
         <w:pStyle w:val="Heading2"/>
       </w:pPr>
-      <w:bookmarkStart w:id="49" w:name="long-read-pacbio-rna-sequencing-guides-short-read-de-novo-transcriptome-construction"/>
-      <w:r>
-        <w:t xml:space="preserve">Long-read Pacbio RNA sequencing guides short read</w:t>
+      <w:bookmarkStart w:id="50" w:name="long-read-pacbio-rna-sequencing-guides-short-read-de-novo-transcriptome-construction"/>
+      <w:r>
+        <w:t xml:space="preserve">Long-read Pacbio RNA sequencing guides short-read</w:t>
       </w:r>
       <w:r>
         <w:t xml:space="preserve"> </w:t>
@@ -2015,7 +2070,7 @@
       <w:r>
         <w:t xml:space="preserve">transcriptome construction</w:t>
       </w:r>
-      <w:bookmarkEnd w:id="49"/>
+      <w:bookmarkEnd w:id="50"/>
     </w:p>
     <w:p>
       <w:pPr>
@@ -2063,7 +2118,7 @@
                     </pic:cNvPicPr>
                   </pic:nvPicPr>
                   <pic:blipFill>
-                    <a:blip r:embed="rId50"/>
+                    <a:blip r:embed="rId51"/>
                     <a:stretch>
                       <a:fillRect/>
                     </a:stretch>
@@ -2127,11 +2182,11 @@
       <w:pPr>
         <w:pStyle w:val="Heading2"/>
       </w:pPr>
-      <w:bookmarkStart w:id="51" w:name="thousands-of-novel-gene-isoforms-are-detected-in-human-subtissue-specific-transcriptomes"/>
+      <w:bookmarkStart w:id="52" w:name="thousands-of-novel-gene-isoforms-are-detected-in-human-subtissue-specific-transcriptomes"/>
       <w:r>
         <w:t xml:space="preserve">Thousands of novel gene isoforms are detected in human subtissue-specific transcriptomes</w:t>
       </w:r>
-      <w:bookmarkEnd w:id="51"/>
+      <w:bookmarkEnd w:id="52"/>
     </w:p>
     <w:tbl xmlns:w="http://schemas.openxmlformats.org/wordprocessingml/2006/main" xmlns:r="http://schemas.openxmlformats.org/officeDocument/2006/relationships" xmlns:w14="http://schemas.microsoft.com/office/word/2010/wordml" xmlns:wp="http://schemas.openxmlformats.org/drawingml/2006/wordprocessingDrawing" xmlns:a="http://schemas.openxmlformats.org/drawingml/2006/main" xmlns:pic="http://schemas.openxmlformats.org/drawingml/2006/picture">
       <w:tblPr>
@@ -3344,7 +3399,7 @@
                     </pic:cNvPicPr>
                   </pic:nvPicPr>
                   <pic:blipFill>
-                    <a:blip r:embed="rId52"/>
+                    <a:blip r:embed="rId53"/>
                     <a:stretch>
                       <a:fillRect/>
                     </a:stretch>
@@ -3418,7 +3473,7 @@
       <w:pPr>
         <w:pStyle w:val="Heading2"/>
       </w:pPr>
-      <w:bookmarkStart w:id="53" w:name="de-novo-transcriptomes-match-previously-published-experimental-data-better-than-existing-annotation"/>
+      <w:bookmarkStart w:id="54" w:name="de-novo-transcriptomes-match-previously-published-experimental-data-better-than-existing-annotation"/>
       <w:r>
         <w:rPr>
           <w:i/>
@@ -3431,7 +3486,7 @@
       <w:r>
         <w:t xml:space="preserve">transcriptomes match previously published experimental data better than existing annotation</w:t>
       </w:r>
-      <w:bookmarkEnd w:id="53"/>
+      <w:bookmarkEnd w:id="54"/>
     </w:p>
     <w:p>
       <w:pPr>
@@ -3521,7 +3576,7 @@
       <w:pPr>
         <w:pStyle w:val="Heading2"/>
       </w:pPr>
-      <w:bookmarkStart w:id="54" w:name="de-novo-transcriptomes-reduce-overall-transcriptome-sizes"/>
+      <w:bookmarkStart w:id="55" w:name="de-novo-transcriptomes-reduce-overall-transcriptome-sizes"/>
       <w:r>
         <w:rPr>
           <w:i/>
@@ -3534,7 +3589,7 @@
       <w:r>
         <w:t xml:space="preserve">transcriptomes reduce overall transcriptome sizes</w:t>
       </w:r>
-      <w:bookmarkEnd w:id="54"/>
+      <w:bookmarkEnd w:id="55"/>
     </w:p>
     <w:p>
       <w:pPr>
@@ -3575,11 +3630,11 @@
       <w:pPr>
         <w:pStyle w:val="Heading2"/>
       </w:pPr>
-      <w:bookmarkStart w:id="55" w:name="novel-isoforms-are-identified-in-ocular-tissues"/>
+      <w:bookmarkStart w:id="56" w:name="novel-isoforms-are-identified-in-ocular-tissues"/>
       <w:r>
         <w:t xml:space="preserve">Novel Isoforms are identified in ocular tissues</w:t>
       </w:r>
-      <w:bookmarkEnd w:id="55"/>
+      <w:bookmarkEnd w:id="56"/>
     </w:p>
     <w:p>
       <w:pPr>
@@ -3601,7 +3656,7 @@
                     </pic:cNvPicPr>
                   </pic:nvPicPr>
                   <pic:blipFill>
-                    <a:blip r:embed="rId56"/>
+                    <a:blip r:embed="rId57"/>
                     <a:stretch>
                       <a:fillRect/>
                     </a:stretch>
@@ -3648,11 +3703,11 @@
       <w:pPr>
         <w:pStyle w:val="Heading2"/>
       </w:pPr>
-      <w:bookmarkStart w:id="57" w:name="differential-usage-of-gene-isoforms-occurs-during-retinal-development"/>
+      <w:bookmarkStart w:id="58" w:name="differential-usage-of-gene-isoforms-occurs-during-retinal-development"/>
       <w:r>
         <w:t xml:space="preserve">Differential usage of gene isoforms occurs during retinal development</w:t>
       </w:r>
-      <w:bookmarkEnd w:id="57"/>
+      <w:bookmarkEnd w:id="58"/>
     </w:p>
     <w:p>
       <w:pPr>
@@ -3700,7 +3755,7 @@
                     </pic:cNvPicPr>
                   </pic:nvPicPr>
                   <pic:blipFill>
-                    <a:blip r:embed="rId58"/>
+                    <a:blip r:embed="rId59"/>
                     <a:stretch>
                       <a:fillRect/>
                     </a:stretch>
@@ -3782,7 +3837,7 @@
         <w:pStyle w:val="BodyText"/>
       </w:pPr>
       <w:r>
-        <w:t xml:space="preserve">             We analyzed 24 samples across 14 developmental days post fertilization and found 1717 transcripts across 812 genes displaying DTU (Fig 5A). We found that genes involved in DTU are enriched(qvalue &lt;.05) for genes related to eye and neurological development.(Fig 5B), and that hierarchical clustering of DTU transcripts generates an early stage and late stage cluster.(Fig 5C) One of these genes,</w:t>
+        <w:t xml:space="preserve">             We analyzed 24 samples across 14 developmental days post fertilization and found 1717 transcripts across 812 genes displaying DTU (Fig 5A). We found that genes involved in DTU are enriched(qvalue &lt;.05) for genes related to eye and neurological development (Fig 5B), and that hierarchical clustering of DTU transcripts generates an early stage and late stage cluster (Fig 5C). One of these genes,</w:t>
       </w:r>
       <w:r>
         <w:rPr>
@@ -3830,14 +3885,14 @@
         <w:t xml:space="preserve"> </w:t>
       </w:r>
       <w:r>
-        <w:t xml:space="preserve">remains relatively unchanged across development, expression of two of its associated isoforms in fetal retina (Fig 5D) changes dramatically during development: a novel isoform is highly expressed early during development, but switched to the canonical isoform later in development (Fig 5E,F). A full list of genes and transcripts displaying DTU is available in Supplemental data.</w:t>
+        <w:t xml:space="preserve">remains relatively unchanged across development, expression of two of its associated isoforms in fetal retina (Fig 5D) changes dramatically during development: a novel isoform is highly expressed early during development, but switched to the canonical isoform later in development (Fig 5E,F). This novel isoform contains a novel exon within the protein coding region of the isoform as well as novel last exon extending the 3’ UTR (Fig 5d).A full list of genes and transcripts displaying DTU is available in Supplemental data (supplemental data 4).</w:t>
       </w:r>
     </w:p>
     <w:p>
       <w:pPr>
         <w:pStyle w:val="Heading2"/>
       </w:pPr>
-      <w:bookmarkStart w:id="59" w:name="de-novo-transcriptomes-allow-for-a-more-precise-variant-prioritization."/>
+      <w:bookmarkStart w:id="60" w:name="de-novo-transcriptomes-allow-for-a-more-precise-variant-prioritization."/>
       <w:r>
         <w:rPr>
           <w:i/>
@@ -3850,7 +3905,7 @@
       <w:r>
         <w:t xml:space="preserve">transcriptomes allow for a more precise variant prioritization.</w:t>
       </w:r>
-      <w:bookmarkEnd w:id="59"/>
+      <w:bookmarkEnd w:id="60"/>
     </w:p>
     <w:p>
       <w:pPr>
@@ -6466,7 +6521,7 @@
                     </pic:cNvPicPr>
                   </pic:nvPicPr>
                   <pic:blipFill>
-                    <a:blip r:embed="rId60"/>
+                    <a:blip r:embed="rId61"/>
                     <a:stretch>
                       <a:fillRect/>
                     </a:stretch>
@@ -6583,14 +6638,14 @@
         <w:t xml:space="preserve"> </w:t>
       </w:r>
       <w:r>
-        <w:t xml:space="preserve">transcriptomes for future genetic tests we determined how many genes associated with retinal disease from RetNet have novel isoforms (sph.uth.edu/retnet/). We found that within the set of genes with novel isoforms, there is significant enrichment of retinal disease genes (hypergeometric pvalue = 3.4e-04), with 220 out of 379 RetNet genes having a novel isoform. A full list of these genes is available in the Supplementary data.</w:t>
+        <w:t xml:space="preserve">transcriptomes for future genetic tests we determined how many genes associated with retinal disease from RetNet have novel isoforms (sph.uth.edu/retnet/). We found that within the set of genes with novel isoforms, there is significant enrichment of retinal disease genes (hypergeometric pvalue = 3.4e-04), with 220 out of 379 RetNet genes having a novel isoform. A full list of these genes is available in the Supplementary data(supplemental data 5).</w:t>
       </w:r>
     </w:p>
     <w:p>
       <w:pPr>
         <w:pStyle w:val="Heading2"/>
       </w:pPr>
-      <w:bookmarkStart w:id="61" w:name="a-companion-visualization-tool-enables-easy-use-of-de-novo-transcriptomes"/>
+      <w:bookmarkStart w:id="62" w:name="a-companion-visualization-tool-enables-easy-use-of-de-novo-transcriptomes"/>
       <w:r>
         <w:t xml:space="preserve">A companion visualization tool enables easy use of</w:t>
       </w:r>
@@ -6609,7 +6664,7 @@
       <w:r>
         <w:t xml:space="preserve">transcriptomes</w:t>
       </w:r>
-      <w:bookmarkEnd w:id="61"/>
+      <w:bookmarkEnd w:id="62"/>
     </w:p>
     <w:p>
       <w:pPr>
@@ -6631,7 +6686,7 @@
                     </pic:cNvPicPr>
                   </pic:nvPicPr>
                   <pic:blipFill>
-                    <a:blip r:embed="rId62"/>
+                    <a:blip r:embed="rId63"/>
                     <a:stretch>
                       <a:fillRect/>
                     </a:stretch>
@@ -6721,7 +6776,7 @@
       <w:r>
         <w:t xml:space="preserve"> </w:t>
       </w:r>
-      <w:hyperlink r:id="rId29">
+      <w:hyperlink r:id="rId30">
         <w:r>
           <w:rPr>
             <w:rStyle w:val="Hyperlink"/>
@@ -6765,7 +6820,7 @@
       <w:r>
         <w:t xml:space="preserve"> </w:t>
       </w:r>
-      <w:hyperlink r:id="rId26">
+      <w:hyperlink r:id="rId27">
         <w:r>
           <w:rPr>
             <w:rStyle w:val="Hyperlink"/>
@@ -6778,11 +6833,11 @@
       <w:pPr>
         <w:pStyle w:val="Heading1"/>
       </w:pPr>
-      <w:bookmarkStart w:id="63" w:name="discussion"/>
+      <w:bookmarkStart w:id="64" w:name="discussion"/>
       <w:r>
         <w:t xml:space="preserve">Discussion</w:t>
       </w:r>
-      <w:bookmarkEnd w:id="63"/>
+      <w:bookmarkEnd w:id="64"/>
     </w:p>
     <w:p>
       <w:pPr>
@@ -6877,11 +6932,11 @@
       <w:pPr>
         <w:pStyle w:val="Heading1"/>
       </w:pPr>
-      <w:bookmarkStart w:id="64" w:name="supplemental-figures"/>
+      <w:bookmarkStart w:id="65" w:name="supplemental-figures"/>
       <w:r>
         <w:t xml:space="preserve">Supplemental Figures</w:t>
       </w:r>
-      <w:bookmarkEnd w:id="64"/>
+      <w:bookmarkEnd w:id="65"/>
     </w:p>
     <w:p>
       <w:pPr>
@@ -6903,7 +6958,7 @@
                     </pic:cNvPicPr>
                   </pic:nvPicPr>
                   <pic:blipFill>
-                    <a:blip r:embed="rId65"/>
+                    <a:blip r:embed="rId66"/>
                     <a:stretch>
                       <a:fillRect/>
                     </a:stretch>
@@ -6958,7 +7013,7 @@
                     </pic:cNvPicPr>
                   </pic:nvPicPr>
                   <pic:blipFill>
-                    <a:blip r:embed="rId66"/>
+                    <a:blip r:embed="rId67"/>
                     <a:stretch>
                       <a:fillRect/>
                     </a:stretch>
@@ -7013,7 +7068,7 @@
                     </pic:cNvPicPr>
                   </pic:nvPicPr>
                   <pic:blipFill>
-                    <a:blip r:embed="rId67"/>
+                    <a:blip r:embed="rId68"/>
                     <a:stretch>
                       <a:fillRect/>
                     </a:stretch>
@@ -7052,14 +7107,14 @@
       <w:pPr>
         <w:pStyle w:val="Heading1"/>
       </w:pPr>
-      <w:bookmarkStart w:id="68" w:name="references"/>
+      <w:bookmarkStart w:id="69" w:name="references"/>
       <w:r>
         <w:t xml:space="preserve">References</w:t>
       </w:r>
-      <w:bookmarkEnd w:id="68"/>
-    </w:p>
-    <w:bookmarkStart w:id="130" w:name="refs"/>
-    <w:bookmarkStart w:id="69" w:name="ref-dykes_hic2_2018"/>
+      <w:bookmarkEnd w:id="69"/>
+    </w:p>
+    <w:bookmarkStart w:id="131" w:name="refs"/>
+    <w:bookmarkStart w:id="70" w:name="ref-dykes_hic2_2018"/>
     <w:p>
       <w:pPr>
         <w:pStyle w:val="Bibliography"/>
@@ -7092,8 +7147,8 @@
         <w:t xml:space="preserve">, 29–37.</w:t>
       </w:r>
     </w:p>
-    <w:bookmarkEnd w:id="69"/>
-    <w:bookmarkStart w:id="70" w:name="ref-trapnell_transcript_2010"/>
+    <w:bookmarkEnd w:id="70"/>
+    <w:bookmarkStart w:id="71" w:name="ref-trapnell_transcript_2010"/>
     <w:p>
       <w:pPr>
         <w:pStyle w:val="Bibliography"/>
@@ -7126,8 +7181,8 @@
         <w:t xml:space="preserve">, 511–515.</w:t>
       </w:r>
     </w:p>
-    <w:bookmarkEnd w:id="70"/>
-    <w:bookmarkStart w:id="71" w:name="ref-mitra_splicing_2020"/>
+    <w:bookmarkEnd w:id="71"/>
+    <w:bookmarkStart w:id="72" w:name="ref-mitra_splicing_2020"/>
     <w:p>
       <w:pPr>
         <w:pStyle w:val="Bibliography"/>
@@ -7160,8 +7215,8 @@
         <w:t xml:space="preserve">, 74–85.</w:t>
       </w:r>
     </w:p>
-    <w:bookmarkEnd w:id="71"/>
-    <w:bookmarkStart w:id="72" w:name="ref-vitting-seerup_landscape_2017"/>
+    <w:bookmarkEnd w:id="72"/>
+    <w:bookmarkStart w:id="73" w:name="ref-vitting-seerup_landscape_2017"/>
     <w:p>
       <w:pPr>
         <w:pStyle w:val="Bibliography"/>
@@ -7194,8 +7249,8 @@
         <w:t xml:space="preserve">, 1206–1220.</w:t>
       </w:r>
     </w:p>
-    <w:bookmarkEnd w:id="72"/>
-    <w:bookmarkStart w:id="73" w:name="ref-neagoe_ciprian_titin_2002"/>
+    <w:bookmarkEnd w:id="73"/>
+    <w:bookmarkStart w:id="74" w:name="ref-neagoe_ciprian_titin_2002"/>
     <w:p>
       <w:pPr>
         <w:pStyle w:val="Bibliography"/>
@@ -7228,8 +7283,8 @@
         <w:t xml:space="preserve">, 1333–1341.</w:t>
       </w:r>
     </w:p>
-    <w:bookmarkEnd w:id="73"/>
-    <w:bookmarkStart w:id="74" w:name="ref-mills_rna-seq_2013"/>
+    <w:bookmarkEnd w:id="74"/>
+    <w:bookmarkStart w:id="75" w:name="ref-mills_rna-seq_2013"/>
     <w:p>
       <w:pPr>
         <w:pStyle w:val="Bibliography"/>
@@ -7262,8 +7317,8 @@
         <w:t xml:space="preserve">, 90–95.</w:t>
       </w:r>
     </w:p>
-    <w:bookmarkEnd w:id="74"/>
-    <w:bookmarkStart w:id="75" w:name="ref-perrin_diabetic_2005"/>
+    <w:bookmarkEnd w:id="75"/>
+    <w:bookmarkStart w:id="76" w:name="ref-perrin_diabetic_2005"/>
     <w:p>
       <w:pPr>
         <w:pStyle w:val="Bibliography"/>
@@ -7296,8 +7351,8 @@
         <w:t xml:space="preserve">, 2422–2427.</w:t>
       </w:r>
     </w:p>
-    <w:bookmarkEnd w:id="75"/>
-    <w:bookmarkStart w:id="76" w:name="ref-frankish_gencode_2019"/>
+    <w:bookmarkEnd w:id="76"/>
+    <w:bookmarkStart w:id="77" w:name="ref-frankish_gencode_2019"/>
     <w:p>
       <w:pPr>
         <w:pStyle w:val="Bibliography"/>
@@ -7345,8 +7400,8 @@
         <w:t xml:space="preserve">, D766–D773.</w:t>
       </w:r>
     </w:p>
-    <w:bookmarkEnd w:id="76"/>
-    <w:bookmarkStart w:id="77" w:name="ref-zhang_incomplete_2020"/>
+    <w:bookmarkEnd w:id="77"/>
+    <w:bookmarkStart w:id="78" w:name="ref-zhang_incomplete_2020"/>
     <w:p>
       <w:pPr>
         <w:pStyle w:val="Bibliography"/>
@@ -7394,8 +7449,8 @@
         <w:t xml:space="preserve">, eaay8299.</w:t>
       </w:r>
     </w:p>
-    <w:bookmarkEnd w:id="77"/>
-    <w:bookmarkStart w:id="78" w:name="ref-nagalakshmi_transcriptional_2008"/>
+    <w:bookmarkEnd w:id="78"/>
+    <w:bookmarkStart w:id="79" w:name="ref-nagalakshmi_transcriptional_2008"/>
     <w:p>
       <w:pPr>
         <w:pStyle w:val="Bibliography"/>
@@ -7428,8 +7483,8 @@
         <w:t xml:space="preserve">, 1344–1349.</w:t>
       </w:r>
     </w:p>
-    <w:bookmarkEnd w:id="78"/>
-    <w:bookmarkStart w:id="79" w:name="ref-haas_novo_2013"/>
+    <w:bookmarkEnd w:id="79"/>
+    <w:bookmarkStart w:id="80" w:name="ref-haas_novo_2013"/>
     <w:p>
       <w:pPr>
         <w:pStyle w:val="Bibliography"/>
@@ -7477,8 +7532,8 @@
         <w:t xml:space="preserve">.</w:t>
       </w:r>
     </w:p>
-    <w:bookmarkEnd w:id="79"/>
-    <w:bookmarkStart w:id="80" w:name="ref-pertea_stringtie_2015"/>
+    <w:bookmarkEnd w:id="80"/>
+    <w:bookmarkStart w:id="81" w:name="ref-pertea_stringtie_2015"/>
     <w:p>
       <w:pPr>
         <w:pStyle w:val="Bibliography"/>
@@ -7511,8 +7566,8 @@
         <w:t xml:space="preserve">, 290–295.</w:t>
       </w:r>
     </w:p>
-    <w:bookmarkEnd w:id="80"/>
-    <w:bookmarkStart w:id="81" w:name="ref-gtex_consortium_genetic_2017"/>
+    <w:bookmarkEnd w:id="81"/>
+    <w:bookmarkStart w:id="82" w:name="ref-gtex_consortium_genetic_2017"/>
     <w:p>
       <w:pPr>
         <w:pStyle w:val="Bibliography"/>
@@ -7560,8 +7615,8 @@
         <w:t xml:space="preserve">, 204–213.</w:t>
       </w:r>
     </w:p>
-    <w:bookmarkEnd w:id="81"/>
-    <w:bookmarkStart w:id="82" w:name="ref-pertea_chess_2018"/>
+    <w:bookmarkEnd w:id="82"/>
+    <w:bookmarkStart w:id="83" w:name="ref-pertea_chess_2018"/>
     <w:p>
       <w:pPr>
         <w:pStyle w:val="Bibliography"/>
@@ -7594,8 +7649,8 @@
         <w:t xml:space="preserve">, 208.</w:t>
       </w:r>
     </w:p>
-    <w:bookmarkEnd w:id="82"/>
-    <w:bookmarkStart w:id="83" w:name="ref-wenger_accurate_2019"/>
+    <w:bookmarkEnd w:id="83"/>
+    <w:bookmarkStart w:id="84" w:name="ref-wenger_accurate_2019"/>
     <w:p>
       <w:pPr>
         <w:pStyle w:val="Bibliography"/>
@@ -7643,8 +7698,8 @@
         <w:t xml:space="preserve">, 1155–1162.</w:t>
       </w:r>
     </w:p>
-    <w:bookmarkEnd w:id="83"/>
-    <w:bookmarkStart w:id="84" w:name="ref-swamy_eye_2019"/>
+    <w:bookmarkEnd w:id="84"/>
+    <w:bookmarkStart w:id="85" w:name="ref-swamy_eye_2019"/>
     <w:p>
       <w:pPr>
         <w:pStyle w:val="Bibliography"/>
@@ -7677,8 +7732,8 @@
         <w:t xml:space="preserve">, 3236–3246.</w:t>
       </w:r>
     </w:p>
-    <w:bookmarkEnd w:id="84"/>
-    <w:bookmarkStart w:id="85" w:name="ref-bryan_identifying_2018"/>
+    <w:bookmarkEnd w:id="85"/>
+    <w:bookmarkStart w:id="86" w:name="ref-bryan_identifying_2018"/>
     <w:p>
       <w:pPr>
         <w:pStyle w:val="Bibliography"/>
@@ -7711,8 +7766,8 @@
         <w:t xml:space="preserve">, 3325–3339.</w:t>
       </w:r>
     </w:p>
-    <w:bookmarkEnd w:id="85"/>
-    <w:bookmarkStart w:id="86" w:name="ref-may-simera_primary_2018"/>
+    <w:bookmarkEnd w:id="86"/>
+    <w:bookmarkStart w:id="87" w:name="ref-may-simera_primary_2018"/>
     <w:p>
       <w:pPr>
         <w:pStyle w:val="Bibliography"/>
@@ -7760,8 +7815,8 @@
         <w:t xml:space="preserve">, 189–205.</w:t>
       </w:r>
     </w:p>
-    <w:bookmarkEnd w:id="86"/>
-    <w:bookmarkStart w:id="87" w:name="ref-koster_snakemakescalable_2012"/>
+    <w:bookmarkEnd w:id="87"/>
+    <w:bookmarkStart w:id="88" w:name="ref-koster_snakemakescalable_2012"/>
     <w:p>
       <w:pPr>
         <w:pStyle w:val="Bibliography"/>
@@ -7794,8 +7849,8 @@
         <w:t xml:space="preserve">, 2520–2522.</w:t>
       </w:r>
     </w:p>
-    <w:bookmarkEnd w:id="87"/>
-    <w:bookmarkStart w:id="88" w:name="ref-dobin_star_2013"/>
+    <w:bookmarkEnd w:id="88"/>
+    <w:bookmarkStart w:id="89" w:name="ref-dobin_star_2013"/>
     <w:p>
       <w:pPr>
         <w:pStyle w:val="Bibliography"/>
@@ -7828,8 +7883,8 @@
         <w:t xml:space="preserve">, 15–21.</w:t>
       </w:r>
     </w:p>
-    <w:bookmarkEnd w:id="88"/>
-    <w:bookmarkStart w:id="89" w:name="ref-li_sequence_2009"/>
+    <w:bookmarkEnd w:id="89"/>
+    <w:bookmarkStart w:id="90" w:name="ref-li_sequence_2009"/>
     <w:p>
       <w:pPr>
         <w:pStyle w:val="Bibliography"/>
@@ -7862,8 +7917,8 @@
         <w:t xml:space="preserve">, 2078–2079.</w:t>
       </w:r>
     </w:p>
-    <w:bookmarkEnd w:id="89"/>
-    <w:bookmarkStart w:id="90" w:name="ref-pertea_gff_2020"/>
+    <w:bookmarkEnd w:id="90"/>
+    <w:bookmarkStart w:id="91" w:name="ref-pertea_gff_2020"/>
     <w:p>
       <w:pPr>
         <w:pStyle w:val="Bibliography"/>
@@ -7896,8 +7951,8 @@
         <w:t xml:space="preserve">, 304.</w:t>
       </w:r>
     </w:p>
-    <w:bookmarkEnd w:id="90"/>
-    <w:bookmarkStart w:id="91" w:name="ref-patro_salmon_2017"/>
+    <w:bookmarkEnd w:id="91"/>
+    <w:bookmarkStart w:id="92" w:name="ref-patro_salmon_2017"/>
     <w:p>
       <w:pPr>
         <w:pStyle w:val="Bibliography"/>
@@ -7930,8 +7985,8 @@
         <w:t xml:space="preserve">, 417–419.</w:t>
       </w:r>
     </w:p>
-    <w:bookmarkEnd w:id="91"/>
-    <w:bookmarkStart w:id="92" w:name="ref-pollard_detection_2010"/>
+    <w:bookmarkEnd w:id="92"/>
+    <w:bookmarkStart w:id="93" w:name="ref-pollard_detection_2010"/>
     <w:p>
       <w:pPr>
         <w:pStyle w:val="Bibliography"/>
@@ -7964,8 +8019,8 @@
         <w:t xml:space="preserve">, 110–121.</w:t>
       </w:r>
     </w:p>
-    <w:bookmarkEnd w:id="92"/>
-    <w:bookmarkStart w:id="93" w:name="ref-neph_bedops_2012"/>
+    <w:bookmarkEnd w:id="93"/>
+    <w:bookmarkStart w:id="94" w:name="ref-neph_bedops_2012"/>
     <w:p>
       <w:pPr>
         <w:pStyle w:val="Bibliography"/>
@@ -8013,8 +8068,8 @@
         <w:t xml:space="preserve">, 1919–1920.</w:t>
       </w:r>
     </w:p>
-    <w:bookmarkEnd w:id="93"/>
-    <w:bookmarkStart w:id="94" w:name="ref-noguchi_fantom5_2017"/>
+    <w:bookmarkEnd w:id="94"/>
+    <w:bookmarkStart w:id="95" w:name="ref-noguchi_fantom5_2017"/>
     <w:p>
       <w:pPr>
         <w:pStyle w:val="Bibliography"/>
@@ -8062,8 +8117,8 @@
         <w:t xml:space="preserve">, 170112.</w:t>
       </w:r>
     </w:p>
-    <w:bookmarkEnd w:id="94"/>
-    <w:bookmarkStart w:id="95" w:name="ref-herrmann_polyasite_2020"/>
+    <w:bookmarkEnd w:id="95"/>
+    <w:bookmarkStart w:id="96" w:name="ref-herrmann_polyasite_2020"/>
     <w:p>
       <w:pPr>
         <w:pStyle w:val="Bibliography"/>
@@ -8096,8 +8151,8 @@
         <w:t xml:space="preserve">, D174–D179.</w:t>
       </w:r>
     </w:p>
-    <w:bookmarkEnd w:id="95"/>
-    <w:bookmarkStart w:id="96" w:name="ref-quinlan_bedtools_2010"/>
+    <w:bookmarkEnd w:id="96"/>
+    <w:bookmarkStart w:id="97" w:name="ref-quinlan_bedtools_2010"/>
     <w:p>
       <w:pPr>
         <w:pStyle w:val="Bibliography"/>
@@ -8130,8 +8185,8 @@
         <w:t xml:space="preserve">, 841–842.</w:t>
       </w:r>
     </w:p>
-    <w:bookmarkEnd w:id="96"/>
-    <w:bookmarkStart w:id="97" w:name="ref-lex_upset_2014"/>
+    <w:bookmarkEnd w:id="97"/>
+    <w:bookmarkStart w:id="98" w:name="ref-lex_upset_2014"/>
     <w:p>
       <w:pPr>
         <w:pStyle w:val="Bibliography"/>
@@ -8164,8 +8219,8 @@
         <w:t xml:space="preserve">, 1983–1992.</w:t>
       </w:r>
     </w:p>
-    <w:bookmarkEnd w:id="97"/>
-    <w:bookmarkStart w:id="98" w:name="ref-allen_raincloud_2019"/>
+    <w:bookmarkEnd w:id="98"/>
+    <w:bookmarkStart w:id="99" w:name="ref-allen_raincloud_2019"/>
     <w:p>
       <w:pPr>
         <w:pStyle w:val="Bibliography"/>
@@ -8198,8 +8253,8 @@
         <w:t xml:space="preserve">, 63.</w:t>
       </w:r>
     </w:p>
-    <w:bookmarkEnd w:id="98"/>
-    <w:bookmarkStart w:id="99" w:name="ref-robinson_edger_2010"/>
+    <w:bookmarkEnd w:id="99"/>
+    <w:bookmarkStart w:id="100" w:name="ref-robinson_edger_2010"/>
     <w:p>
       <w:pPr>
         <w:pStyle w:val="Bibliography"/>
@@ -8232,8 +8287,8 @@
         <w:t xml:space="preserve">, 139–140.</w:t>
       </w:r>
     </w:p>
-    <w:bookmarkEnd w:id="99"/>
-    <w:bookmarkStart w:id="100" w:name="ref-ritchie_limma_2015"/>
+    <w:bookmarkEnd w:id="100"/>
+    <w:bookmarkStart w:id="101" w:name="ref-ritchie_limma_2015"/>
     <w:p>
       <w:pPr>
         <w:pStyle w:val="Bibliography"/>
@@ -8266,8 +8321,8 @@
         <w:t xml:space="preserve">, e47–e47.</w:t>
       </w:r>
     </w:p>
-    <w:bookmarkEnd w:id="100"/>
-    <w:bookmarkStart w:id="101" w:name="ref-yu_clusterprofiler_2012"/>
+    <w:bookmarkEnd w:id="101"/>
+    <w:bookmarkStart w:id="102" w:name="ref-yu_clusterprofiler_2012"/>
     <w:p>
       <w:pPr>
         <w:pStyle w:val="Bibliography"/>
@@ -8300,8 +8355,8 @@
         <w:t xml:space="preserve">, 284–287.</w:t>
       </w:r>
     </w:p>
-    <w:bookmarkEnd w:id="101"/>
-    <w:bookmarkStart w:id="102" w:name="ref-gu_complex_2016"/>
+    <w:bookmarkEnd w:id="102"/>
+    <w:bookmarkStart w:id="103" w:name="ref-gu_complex_2016"/>
     <w:p>
       <w:pPr>
         <w:pStyle w:val="Bibliography"/>
@@ -8334,8 +8389,8 @@
         <w:t xml:space="preserve">, 2847–2849.</w:t>
       </w:r>
     </w:p>
-    <w:bookmarkEnd w:id="102"/>
-    <w:bookmarkStart w:id="103" w:name="ref-zhao_crossmap_2014"/>
+    <w:bookmarkEnd w:id="103"/>
+    <w:bookmarkStart w:id="104" w:name="ref-zhao_crossmap_2014"/>
     <w:p>
       <w:pPr>
         <w:pStyle w:val="Bibliography"/>
@@ -8368,8 +8423,8 @@
         <w:t xml:space="preserve">, 1006–1007.</w:t>
       </w:r>
     </w:p>
-    <w:bookmarkEnd w:id="103"/>
-    <w:bookmarkStart w:id="104" w:name="ref-mclaren_ensembl_2016"/>
+    <w:bookmarkEnd w:id="104"/>
+    <w:bookmarkStart w:id="105" w:name="ref-mclaren_ensembl_2016"/>
     <w:p>
       <w:pPr>
         <w:pStyle w:val="Bibliography"/>
@@ -8402,8 +8457,8 @@
         <w:t xml:space="preserve">, 122.</w:t>
       </w:r>
     </w:p>
-    <w:bookmarkEnd w:id="104"/>
-    <w:bookmarkStart w:id="105" w:name="ref-r_core_team_r_2019"/>
+    <w:bookmarkEnd w:id="105"/>
+    <w:bookmarkStart w:id="106" w:name="ref-r_core_team_r_2019"/>
     <w:p>
       <w:pPr>
         <w:pStyle w:val="Bibliography"/>
@@ -8412,8 +8467,8 @@
         <w:t xml:space="preserve">37. R Core Team (2019) R: A Language and Environment for Statistical Computing R Foundation for Statistical Computing, Vienna, Austria.</w:t>
       </w:r>
     </w:p>
-    <w:bookmarkEnd w:id="105"/>
-    <w:bookmarkStart w:id="106" w:name="ref-blenkinsop_human_2015"/>
+    <w:bookmarkEnd w:id="106"/>
+    <w:bookmarkStart w:id="107" w:name="ref-blenkinsop_human_2015"/>
     <w:p>
       <w:pPr>
         <w:pStyle w:val="Bibliography"/>
@@ -8461,8 +8516,8 @@
         <w:t xml:space="preserve">, 7085–7099.</w:t>
       </w:r>
     </w:p>
-    <w:bookmarkEnd w:id="106"/>
-    <w:bookmarkStart w:id="107" w:name="ref-maruotti_small-moleculedirected_2015"/>
+    <w:bookmarkEnd w:id="107"/>
+    <w:bookmarkStart w:id="108" w:name="ref-maruotti_small-moleculedirected_2015"/>
     <w:p>
       <w:pPr>
         <w:pStyle w:val="Bibliography"/>
@@ -8510,8 +8565,8 @@
         <w:t xml:space="preserve">, 10950–10955.</w:t>
       </w:r>
     </w:p>
-    <w:bookmarkEnd w:id="107"/>
-    <w:bookmarkStart w:id="108" w:name="ref-pertea_transcript-level_2016"/>
+    <w:bookmarkEnd w:id="108"/>
+    <w:bookmarkStart w:id="109" w:name="ref-pertea_transcript-level_2016"/>
     <w:p>
       <w:pPr>
         <w:pStyle w:val="Bibliography"/>
@@ -8544,8 +8599,8 @@
         <w:t xml:space="preserve">, 1650–1667.</w:t>
       </w:r>
     </w:p>
-    <w:bookmarkEnd w:id="108"/>
-    <w:bookmarkStart w:id="109" w:name="ref-klimanskaya_derivation_2004"/>
+    <w:bookmarkEnd w:id="109"/>
+    <w:bookmarkStart w:id="110" w:name="ref-klimanskaya_derivation_2004"/>
     <w:p>
       <w:pPr>
         <w:pStyle w:val="Bibliography"/>
@@ -8578,8 +8633,8 @@
         <w:t xml:space="preserve">, 217–245.</w:t>
       </w:r>
     </w:p>
-    <w:bookmarkEnd w:id="109"/>
-    <w:bookmarkStart w:id="110" w:name="ref-zerbino_ensembl_2018"/>
+    <w:bookmarkEnd w:id="110"/>
+    <w:bookmarkStart w:id="111" w:name="ref-zerbino_ensembl_2018"/>
     <w:p>
       <w:pPr>
         <w:pStyle w:val="Bibliography"/>
@@ -8627,8 +8682,8 @@
         <w:t xml:space="preserve">, D754–D761.</w:t>
       </w:r>
     </w:p>
-    <w:bookmarkEnd w:id="110"/>
-    <w:bookmarkStart w:id="111" w:name="ref-oleary_reference_2016"/>
+    <w:bookmarkEnd w:id="111"/>
+    <w:bookmarkStart w:id="112" w:name="ref-oleary_reference_2016"/>
     <w:p>
       <w:pPr>
         <w:pStyle w:val="Bibliography"/>
@@ -8676,8 +8731,8 @@
         <w:t xml:space="preserve">, D733–745.</w:t>
       </w:r>
     </w:p>
-    <w:bookmarkEnd w:id="111"/>
-    <w:bookmarkStart w:id="112" w:name="ref-landry_complex_2003"/>
+    <w:bookmarkEnd w:id="112"/>
+    <w:bookmarkStart w:id="113" w:name="ref-landry_complex_2003"/>
     <w:p>
       <w:pPr>
         <w:pStyle w:val="Bibliography"/>
@@ -8710,8 +8765,8 @@
         <w:t xml:space="preserve">, 640–648.</w:t>
       </w:r>
     </w:p>
-    <w:bookmarkEnd w:id="112"/>
-    <w:bookmarkStart w:id="113" w:name="ref-tian_alternative_2017"/>
+    <w:bookmarkEnd w:id="113"/>
+    <w:bookmarkStart w:id="114" w:name="ref-tian_alternative_2017"/>
     <w:p>
       <w:pPr>
         <w:pStyle w:val="Bibliography"/>
@@ -8744,8 +8799,8 @@
         <w:t xml:space="preserve">, 18–30.</w:t>
       </w:r>
     </w:p>
-    <w:bookmarkEnd w:id="113"/>
-    <w:bookmarkStart w:id="114" w:name="ref-wang_mechanism_2015"/>
+    <w:bookmarkEnd w:id="114"/>
+    <w:bookmarkStart w:id="115" w:name="ref-wang_mechanism_2015"/>
     <w:p>
       <w:pPr>
         <w:pStyle w:val="Bibliography"/>
@@ -8793,8 +8848,8 @@
         <w:t xml:space="preserve">, 152–158.</w:t>
       </w:r>
     </w:p>
-    <w:bookmarkEnd w:id="114"/>
-    <w:bookmarkStart w:id="115" w:name="ref-takahashi_cage-_2012"/>
+    <w:bookmarkEnd w:id="115"/>
+    <w:bookmarkStart w:id="116" w:name="ref-takahashi_cage-_2012"/>
     <w:p>
       <w:pPr>
         <w:pStyle w:val="Bibliography"/>
@@ -8827,8 +8882,8 @@
         <w:t xml:space="preserve">, 181–200.</w:t>
       </w:r>
     </w:p>
-    <w:bookmarkEnd w:id="115"/>
-    <w:bookmarkStart w:id="116" w:name="ref-beck_3-end_2010"/>
+    <w:bookmarkEnd w:id="116"/>
+    <w:bookmarkStart w:id="117" w:name="ref-beck_3-end_2010"/>
     <w:p>
       <w:pPr>
         <w:pStyle w:val="Bibliography"/>
@@ -8876,8 +8931,8 @@
         <w:t xml:space="preserve">, e8768.</w:t>
       </w:r>
     </w:p>
-    <w:bookmarkEnd w:id="116"/>
-    <w:bookmarkStart w:id="117" w:name="ref-bharti_alternative_2008"/>
+    <w:bookmarkEnd w:id="117"/>
+    <w:bookmarkStart w:id="118" w:name="ref-bharti_alternative_2008"/>
     <w:p>
       <w:pPr>
         <w:pStyle w:val="Bibliography"/>
@@ -8910,8 +8965,8 @@
         <w:t xml:space="preserve">, 1169–1178.</w:t>
       </w:r>
     </w:p>
-    <w:bookmarkEnd w:id="117"/>
-    <w:bookmarkStart w:id="118" w:name="ref-mellough_integrated_2019"/>
+    <w:bookmarkEnd w:id="118"/>
+    <w:bookmarkStart w:id="119" w:name="ref-mellough_integrated_2019"/>
     <w:p>
       <w:pPr>
         <w:pStyle w:val="Bibliography"/>
@@ -8959,8 +9014,8 @@
         <w:t xml:space="preserve">.</w:t>
       </w:r>
     </w:p>
-    <w:bookmarkEnd w:id="118"/>
-    <w:bookmarkStart w:id="119" w:name="ref-gorman_cloning_1999"/>
+    <w:bookmarkEnd w:id="119"/>
+    <w:bookmarkStart w:id="120" w:name="ref-gorman_cloning_1999"/>
     <w:p>
       <w:pPr>
         <w:pStyle w:val="Bibliography"/>
@@ -9008,8 +9063,8 @@
         <w:t xml:space="preserve">, 150–160.</w:t>
       </w:r>
     </w:p>
-    <w:bookmarkEnd w:id="119"/>
-    <w:bookmarkStart w:id="120" w:name="ref-braun_non-exomic_2013"/>
+    <w:bookmarkEnd w:id="120"/>
+    <w:bookmarkStart w:id="121" w:name="ref-braun_non-exomic_2013"/>
     <w:p>
       <w:pPr>
         <w:pStyle w:val="Bibliography"/>
@@ -9057,8 +9112,8 @@
         <w:t xml:space="preserve">, 5136–5145.</w:t>
       </w:r>
     </w:p>
-    <w:bookmarkEnd w:id="120"/>
-    <w:bookmarkStart w:id="121" w:name="ref-bauwens_abca4-associated_2019"/>
+    <w:bookmarkEnd w:id="121"/>
+    <w:bookmarkStart w:id="122" w:name="ref-bauwens_abca4-associated_2019"/>
     <w:p>
       <w:pPr>
         <w:pStyle w:val="Bibliography"/>
@@ -9106,8 +9161,8 @@
         <w:t xml:space="preserve">, 1761–1771.</w:t>
       </w:r>
     </w:p>
-    <w:bookmarkEnd w:id="121"/>
-    <w:bookmarkStart w:id="122" w:name="ref-zernant_analysis_2014"/>
+    <w:bookmarkEnd w:id="122"/>
+    <w:bookmarkStart w:id="123" w:name="ref-zernant_analysis_2014"/>
     <w:p>
       <w:pPr>
         <w:pStyle w:val="Bibliography"/>
@@ -9155,8 +9210,8 @@
         <w:t xml:space="preserve">, 6797–6806.</w:t>
       </w:r>
     </w:p>
-    <w:bookmarkEnd w:id="122"/>
-    <w:bookmarkStart w:id="123" w:name="ref-sangermano_deep-intronic_2019"/>
+    <w:bookmarkEnd w:id="123"/>
+    <w:bookmarkStart w:id="124" w:name="ref-sangermano_deep-intronic_2019"/>
     <w:p>
       <w:pPr>
         <w:pStyle w:val="Bibliography"/>
@@ -9204,8 +9259,8 @@
         <w:t xml:space="preserve">, 1751–1760.</w:t>
       </w:r>
     </w:p>
-    <w:bookmarkEnd w:id="123"/>
-    <w:bookmarkStart w:id="124" w:name="ref-jamshidi_contribution_2019"/>
+    <w:bookmarkEnd w:id="124"/>
+    <w:bookmarkStart w:id="125" w:name="ref-jamshidi_contribution_2019"/>
     <w:p>
       <w:pPr>
         <w:pStyle w:val="Bibliography"/>
@@ -9253,8 +9308,8 @@
         <w:t xml:space="preserve">, 694–704.</w:t>
       </w:r>
     </w:p>
-    <w:bookmarkEnd w:id="124"/>
-    <w:bookmarkStart w:id="125" w:name="ref-mayer_homozygosity_2016"/>
+    <w:bookmarkEnd w:id="125"/>
+    <w:bookmarkStart w:id="126" w:name="ref-mayer_homozygosity_2016"/>
     <w:p>
       <w:pPr>
         <w:pStyle w:val="Bibliography"/>
@@ -9287,8 +9342,8 @@
         <w:t xml:space="preserve">, 459–462.</w:t>
       </w:r>
     </w:p>
-    <w:bookmarkEnd w:id="125"/>
-    <w:bookmarkStart w:id="126" w:name="ref-geoffroy_whole-genome_2018"/>
+    <w:bookmarkEnd w:id="126"/>
+    <w:bookmarkStart w:id="127" w:name="ref-geoffroy_whole-genome_2018"/>
     <w:p>
       <w:pPr>
         <w:pStyle w:val="Bibliography"/>
@@ -9336,8 +9391,8 @@
         <w:t xml:space="preserve">, 983–992.</w:t>
       </w:r>
     </w:p>
-    <w:bookmarkEnd w:id="126"/>
-    <w:bookmarkStart w:id="127" w:name="ref-lenis_expression_2018"/>
+    <w:bookmarkEnd w:id="127"/>
+    <w:bookmarkStart w:id="128" w:name="ref-lenis_expression_2018"/>
     <w:p>
       <w:pPr>
         <w:pStyle w:val="Bibliography"/>
@@ -9385,8 +9440,8 @@
         <w:t xml:space="preserve">, E11120–E11127.</w:t>
       </w:r>
     </w:p>
-    <w:bookmarkEnd w:id="127"/>
-    <w:bookmarkStart w:id="128" w:name="ref-reyes_alternative_2018"/>
+    <w:bookmarkEnd w:id="128"/>
+    <w:bookmarkStart w:id="129" w:name="ref-reyes_alternative_2018"/>
     <w:p>
       <w:pPr>
         <w:pStyle w:val="Bibliography"/>
@@ -9419,8 +9474,8 @@
         <w:t xml:space="preserve">, 582–592.</w:t>
       </w:r>
     </w:p>
-    <w:bookmarkEnd w:id="128"/>
-    <w:bookmarkStart w:id="129" w:name="ref-yan_cell_2020"/>
+    <w:bookmarkEnd w:id="129"/>
+    <w:bookmarkStart w:id="130" w:name="ref-yan_cell_2020"/>
     <w:p>
       <w:pPr>
         <w:pStyle w:val="Bibliography"/>
@@ -9453,8 +9508,8 @@
         <w:t xml:space="preserve">, 9802.</w:t>
       </w:r>
     </w:p>
-    <w:bookmarkEnd w:id="129"/>
     <w:bookmarkEnd w:id="130"/>
+    <w:bookmarkEnd w:id="131"/>
     <w:sectPr>
       <w:pgSz w:w="12240" w:h="15840"/>
       <w:pgMar w:top="1440" w:right="1440" w:bottom="1440" w:left="1440" w:header="720" w:footer="720" w:gutter="0"/>

</xml_diff>

<commit_message>
re-knitted paper with updated fig 5
</commit_message>
<xml_diff>
--- a/text/txome_paper_v2.docx
+++ b/text/txome_paper_v2.docx
@@ -300,7 +300,7 @@
         <w:t xml:space="preserve"> </w:t>
       </w:r>
       <w:r>
-        <w:t xml:space="preserve">transcriptome construction from short-read RNA-seq is a common method for reconstructing mRNA transcripts within a given sample. However, the precision of this process is unclear as it is difficult to obtain a ground-truth measure of transcript expression. With advances in third generation sequencing, full length transcripts of whole transcriptomes can be accurately sequenced to generate a ground-truth transcriptome. We generated long-read PacBio and short-read Illumina RNA sequencing data from an induced pluripotent stem cell- derived retinal pigmented epithelium (iPSC-RPE) cell line. We use the long-read data to identify simple metrics for assesing</w:t>
+        <w:t xml:space="preserve">transcriptome construction from short-read RNA-seq is a common method for reconstructing mRNA transcripts within a given sample. However, the precision of this process is unclear as it is difficult to obtain a ground-truth measure of transcript expression. With advances in third generation sequencing, full length transcripts of whole transcriptomes can be accurately sequenced to generate a ground-truth transcriptome. We generated long-read PacBio and short-read Illumina RNA-seq data from a human induced pluripotent stem cell- derived retinal pigmented epithelium (iPSC-RPE) cell line. We use the long-read data to identify simple metrics for assessing</w:t>
       </w:r>
       <w:r>
         <w:t xml:space="preserve"> </w:t>
@@ -330,7 +330,7 @@
         <w:t xml:space="preserve"> </w:t>
       </w:r>
       <w:r>
-        <w:t xml:space="preserve">transcriptome construction pipeline. We apply this this pipeline to construct transcriptomes for 340 short-read RNA-seq samples originating from healthy adult and fetal retina, cornea, and RPE. We identify hundreds of novel gene isoforms and examine their significance in the context of ocular development and disease.</w:t>
+        <w:t xml:space="preserve">transcriptome construction pipeline. We apply this this pipeline to construct transcriptomes for 340 short-read RNA-seq samples originating from healthy adult and fetal human retina, cornea, and RPE. We identify hundreds of novel gene isoforms and examine their significance in the context of ocular development and disease.</w:t>
       </w:r>
     </w:p>
     <w:p>
@@ -593,7 +593,7 @@
         <w:pStyle w:val="BodyText"/>
       </w:pPr>
       <w:r>
-        <w:t xml:space="preserve">             We propose that long-read based transcriptomes can serve as a ground truth for evaluating short-read based transcriptomes. In this study, we used PacBio long-read RNA sequencing to inform the construction of short-read transcriptomes. We generated PacBio long-read RNA-seq along with matched Illumina short-read RNA-seq data from an induced pluripotent stem cell (iPSC)-differentiated retinal pigmented epithelium (RPE) cell line. We then designed a rigorous StringTie-based pipeline that maximizes the concordance between short and long-read</w:t>
+        <w:t xml:space="preserve">             We propose that long-read based transcriptomes can serve as a ground truth for evaluating short-read based transcriptomes. In this study, we used PacBio long-read RNA sequencing to inform the construction of short-read transcriptomes. We generated PacBio long-read RNA-seq along with matched Illumina short-read RNA-seq data from a human induced pluripotent stem cell (iPSC)-differentiated retinal pigmented epithelium (RPE) cell line. We then designed a rigorous StringTie-based pipeline that maximizes the concordance between short and long-read</w:t>
       </w:r>
       <w:r>
         <w:t xml:space="preserve"> </w:t>
@@ -616,7 +616,7 @@
         <w:pStyle w:val="BodyText"/>
       </w:pPr>
       <w:r>
-        <w:t xml:space="preserve">             Finally, we applied this optimized pipeline to a data set containing 340 ocular tissue samples compiled from mining previously published, publicly available short-read RNA-seq data</w:t>
+        <w:t xml:space="preserve">             Finally, we applied this optimized pipeline to a data set containing 340 human ocular tissue samples compiled from mining previously published, publicly available short-read RNA-seq data</w:t>
       </w:r>
       <w:r>
         <w:t xml:space="preserve"> </w:t>
@@ -690,7 +690,7 @@
               <a:graphicData uri="http://schemas.openxmlformats.org/drawingml/2006/picture">
                 <pic:pic>
                   <pic:nvPicPr>
-                    <pic:cNvPr descr="../clean_data/plots/DNTX_flowchar_rework_final.png" id="0" name="Picture"/>
+                    <pic:cNvPr descr="/data/swamyvs/ocular_transcriptomes_paper/clean_data/plots/DNTX_flowchar_rework_final.png" id="0" name="Picture"/>
                     <pic:cNvPicPr>
                       <a:picLocks noChangeArrowheads="1" noChangeAspect="1"/>
                     </pic:cNvPicPr>
@@ -928,7 +928,6 @@
         NA"/&gt;
         <w:tblLayout w:type="fixed"/>
         <w:jc w:val="center"/>
-        <w:tblW w:type="dxa" w:w="7200"/>
         <w:tblLook w:firstRow="1" w:lastRow="0" w:firstColumn="0" w:lastColumn="0" w:noHBand="0" w:noVBand="1"/>
       </w:tblPr>
       <w:tblGrid>
@@ -947,8 +946,8 @@
         <w:tc>
           <w:tcPr>
             <w:tcBorders>
-              <w:bottom w:val="single" w:sz="16" w:space="0" w:color="000000"/>
-              <w:top w:val="single" w:sz="16" w:space="0" w:color="000000"/>
+              <w:bottom w:val="single" w:sz="16" w:space="0" w:color="666666"/>
+              <w:top w:val="single" w:sz="16" w:space="0" w:color="666666"/>
             </w:tcBorders>
             <w:shd w:val="clear" w:color="auto" w:fill="FFFFFF"/>
             <w:tcMar>
@@ -962,15 +961,15 @@
           <w:p>
             <w:pPr>
               <w:jc w:val="left"/>
-              <w:spacing w:after="40" w:before="40"/>
+              <w:spacing w:after="100" w:before="100" w:line="240"/>
               <w:ind w:firstLine="0" w:left="100" w:right="100"/>
             </w:pPr>
             <w:r xmlns:w="http://schemas.openxmlformats.org/wordprocessingml/2006/main" xmlns:wp="http://schemas.openxmlformats.org/drawingml/2006/wordprocessingDrawing" xmlns:r="http://schemas.openxmlformats.org/officeDocument/2006/relationships" xmlns:w14="http://schemas.microsoft.com/office/word/2010/wordml">
               <w:rPr>
-                <w:rFonts w:ascii="Roboto" w:hAnsi="Roboto" w:eastAsia="Roboto" w:cs="Roboto"/>
+                <w:rFonts w:ascii="DejaVu Sans" w:hAnsi="DejaVu Sans" w:eastAsia="DejaVu Sans" w:cs="DejaVu Sans"/>
                 <w:sz w:val="22"/>
                 <w:szCs w:val="22"/>
-                <w:color w:val="111111"/>
+                <w:color w:val="000000"/>
               </w:rPr>
               <w:t xml:space="preserve">Tissue</w:t>
             </w:r>
@@ -979,8 +978,8 @@
         <w:tc>
           <w:tcPr>
             <w:tcBorders>
-              <w:bottom w:val="single" w:sz="16" w:space="0" w:color="000000"/>
-              <w:top w:val="single" w:sz="16" w:space="0" w:color="000000"/>
+              <w:bottom w:val="single" w:sz="16" w:space="0" w:color="666666"/>
+              <w:top w:val="single" w:sz="16" w:space="0" w:color="666666"/>
             </w:tcBorders>
             <w:shd w:val="clear" w:color="auto" w:fill="FFFFFF"/>
             <w:tcMar>
@@ -994,15 +993,15 @@
           <w:p>
             <w:pPr>
               <w:jc w:val="left"/>
-              <w:spacing w:after="40" w:before="40"/>
+              <w:spacing w:after="100" w:before="100" w:line="240"/>
               <w:ind w:firstLine="0" w:left="100" w:right="100"/>
             </w:pPr>
             <w:r xmlns:w="http://schemas.openxmlformats.org/wordprocessingml/2006/main" xmlns:wp="http://schemas.openxmlformats.org/drawingml/2006/wordprocessingDrawing" xmlns:r="http://schemas.openxmlformats.org/officeDocument/2006/relationships" xmlns:w14="http://schemas.microsoft.com/office/word/2010/wordml">
               <w:rPr>
-                <w:rFonts w:ascii="Roboto" w:hAnsi="Roboto" w:eastAsia="Roboto" w:cs="Roboto"/>
+                <w:rFonts w:ascii="DejaVu Sans" w:hAnsi="DejaVu Sans" w:eastAsia="DejaVu Sans" w:cs="DejaVu Sans"/>
                 <w:sz w:val="22"/>
                 <w:szCs w:val="22"/>
-                <w:color w:val="111111"/>
+                <w:color w:val="000000"/>
               </w:rPr>
               <w:t xml:space="preserve">Source</w:t>
             </w:r>
@@ -1011,8 +1010,8 @@
         <w:tc>
           <w:tcPr>
             <w:tcBorders>
-              <w:bottom w:val="single" w:sz="16" w:space="0" w:color="000000"/>
-              <w:top w:val="single" w:sz="16" w:space="0" w:color="000000"/>
+              <w:bottom w:val="single" w:sz="16" w:space="0" w:color="666666"/>
+              <w:top w:val="single" w:sz="16" w:space="0" w:color="666666"/>
             </w:tcBorders>
             <w:shd w:val="clear" w:color="auto" w:fill="FFFFFF"/>
             <w:tcMar>
@@ -1026,15 +1025,15 @@
           <w:p>
             <w:pPr>
               <w:jc w:val="right"/>
-              <w:spacing w:after="40" w:before="40"/>
+              <w:spacing w:after="100" w:before="100" w:line="240"/>
               <w:ind w:firstLine="0" w:left="100" w:right="100"/>
             </w:pPr>
             <w:r xmlns:w="http://schemas.openxmlformats.org/wordprocessingml/2006/main" xmlns:wp="http://schemas.openxmlformats.org/drawingml/2006/wordprocessingDrawing" xmlns:r="http://schemas.openxmlformats.org/officeDocument/2006/relationships" xmlns:w14="http://schemas.microsoft.com/office/word/2010/wordml">
               <w:rPr>
-                <w:rFonts w:ascii="Roboto" w:hAnsi="Roboto" w:eastAsia="Roboto" w:cs="Roboto"/>
+                <w:rFonts w:ascii="DejaVu Sans" w:hAnsi="DejaVu Sans" w:eastAsia="DejaVu Sans" w:cs="DejaVu Sans"/>
                 <w:sz w:val="22"/>
                 <w:szCs w:val="22"/>
-                <w:color w:val="111111"/>
+                <w:color w:val="000000"/>
               </w:rPr>
               <w:t xml:space="preserve">Samples</w:t>
             </w:r>
@@ -1043,8 +1042,8 @@
         <w:tc>
           <w:tcPr>
             <w:tcBorders>
-              <w:bottom w:val="single" w:sz="16" w:space="0" w:color="000000"/>
-              <w:top w:val="single" w:sz="16" w:space="0" w:color="000000"/>
+              <w:bottom w:val="single" w:sz="16" w:space="0" w:color="666666"/>
+              <w:top w:val="single" w:sz="16" w:space="0" w:color="666666"/>
             </w:tcBorders>
             <w:shd w:val="clear" w:color="auto" w:fill="FFFFFF"/>
             <w:tcMar>
@@ -1058,15 +1057,15 @@
           <w:p>
             <w:pPr>
               <w:jc w:val="right"/>
-              <w:spacing w:after="40" w:before="40"/>
+              <w:spacing w:after="100" w:before="100" w:line="240"/>
               <w:ind w:firstLine="0" w:left="100" w:right="100"/>
             </w:pPr>
             <w:r xmlns:w="http://schemas.openxmlformats.org/wordprocessingml/2006/main" xmlns:wp="http://schemas.openxmlformats.org/drawingml/2006/wordprocessingDrawing" xmlns:r="http://schemas.openxmlformats.org/officeDocument/2006/relationships" xmlns:w14="http://schemas.microsoft.com/office/word/2010/wordml">
               <w:rPr>
-                <w:rFonts w:ascii="Roboto" w:hAnsi="Roboto" w:eastAsia="Roboto" w:cs="Roboto"/>
+                <w:rFonts w:ascii="DejaVu Sans" w:hAnsi="DejaVu Sans" w:eastAsia="DejaVu Sans" w:cs="DejaVu Sans"/>
                 <w:sz w:val="22"/>
                 <w:szCs w:val="22"/>
-                <w:color w:val="111111"/>
+                <w:color w:val="000000"/>
               </w:rPr>
               <w:t xml:space="preserve">Studies</w:t>
             </w:r>
@@ -1075,8 +1074,8 @@
         <w:tc>
           <w:tcPr>
             <w:tcBorders>
-              <w:bottom w:val="single" w:sz="16" w:space="0" w:color="000000"/>
-              <w:top w:val="single" w:sz="16" w:space="0" w:color="000000"/>
+              <w:bottom w:val="single" w:sz="16" w:space="0" w:color="666666"/>
+              <w:top w:val="single" w:sz="16" w:space="0" w:color="666666"/>
             </w:tcBorders>
             <w:shd w:val="clear" w:color="auto" w:fill="FFFFFF"/>
             <w:tcMar>
@@ -1090,15 +1089,15 @@
           <w:p>
             <w:pPr>
               <w:jc w:val="right"/>
-              <w:spacing w:after="40" w:before="40"/>
+              <w:spacing w:after="100" w:before="100" w:line="240"/>
               <w:ind w:firstLine="0" w:left="100" w:right="100"/>
             </w:pPr>
             <w:r xmlns:w="http://schemas.openxmlformats.org/wordprocessingml/2006/main" xmlns:wp="http://schemas.openxmlformats.org/drawingml/2006/wordprocessingDrawing" xmlns:r="http://schemas.openxmlformats.org/officeDocument/2006/relationships" xmlns:w14="http://schemas.microsoft.com/office/word/2010/wordml">
               <w:rPr>
-                <w:rFonts w:ascii="Roboto" w:hAnsi="Roboto" w:eastAsia="Roboto" w:cs="Roboto"/>
+                <w:rFonts w:ascii="DejaVu Sans" w:hAnsi="DejaVu Sans" w:eastAsia="DejaVu Sans" w:cs="DejaVu Sans"/>
                 <w:sz w:val="22"/>
                 <w:szCs w:val="22"/>
-                <w:color w:val="111111"/>
+                <w:color w:val="000000"/>
               </w:rPr>
               <w:t xml:space="preserve">Transcriptome Count</w:t>
             </w:r>
@@ -1125,15 +1124,15 @@
           <w:p>
             <w:pPr>
               <w:jc w:val="left"/>
-              <w:spacing w:after="40" w:before="40"/>
+              <w:spacing w:after="100" w:before="100" w:line="240"/>
               <w:ind w:firstLine="0" w:left="100" w:right="100"/>
             </w:pPr>
             <w:r xmlns:w="http://schemas.openxmlformats.org/wordprocessingml/2006/main" xmlns:wp="http://schemas.openxmlformats.org/drawingml/2006/wordprocessingDrawing" xmlns:r="http://schemas.openxmlformats.org/officeDocument/2006/relationships" xmlns:w14="http://schemas.microsoft.com/office/word/2010/wordml">
               <w:rPr>
-                <w:rFonts w:ascii="Roboto" w:hAnsi="Roboto" w:eastAsia="Roboto" w:cs="Roboto"/>
+                <w:rFonts w:ascii="DejaVu Sans" w:hAnsi="DejaVu Sans" w:eastAsia="DejaVu Sans" w:cs="DejaVu Sans"/>
                 <w:sz w:val="22"/>
                 <w:szCs w:val="22"/>
-                <w:color w:val="111111"/>
+                <w:color w:val="000000"/>
               </w:rPr>
               <w:t xml:space="preserve">RPE</w:t>
             </w:r>
@@ -1154,15 +1153,15 @@
           <w:p>
             <w:pPr>
               <w:jc w:val="left"/>
-              <w:spacing w:after="40" w:before="40"/>
+              <w:spacing w:after="100" w:before="100" w:line="240"/>
               <w:ind w:firstLine="0" w:left="100" w:right="100"/>
             </w:pPr>
             <w:r xmlns:w="http://schemas.openxmlformats.org/wordprocessingml/2006/main" xmlns:wp="http://schemas.openxmlformats.org/drawingml/2006/wordprocessingDrawing" xmlns:r="http://schemas.openxmlformats.org/officeDocument/2006/relationships" xmlns:w14="http://schemas.microsoft.com/office/word/2010/wordml">
               <w:rPr>
-                <w:rFonts w:ascii="Roboto" w:hAnsi="Roboto" w:eastAsia="Roboto" w:cs="Roboto"/>
+                <w:rFonts w:ascii="DejaVu Sans" w:hAnsi="DejaVu Sans" w:eastAsia="DejaVu Sans" w:cs="DejaVu Sans"/>
                 <w:sz w:val="22"/>
                 <w:szCs w:val="22"/>
-                <w:color w:val="111111"/>
+                <w:color w:val="000000"/>
               </w:rPr>
               <w:t xml:space="preserve">Adult</w:t>
             </w:r>
@@ -1183,15 +1182,15 @@
           <w:p>
             <w:pPr>
               <w:jc w:val="right"/>
-              <w:spacing w:after="40" w:before="40"/>
+              <w:spacing w:after="100" w:before="100" w:line="240"/>
               <w:ind w:firstLine="0" w:left="100" w:right="100"/>
             </w:pPr>
             <w:r xmlns:w="http://schemas.openxmlformats.org/wordprocessingml/2006/main" xmlns:wp="http://schemas.openxmlformats.org/drawingml/2006/wordprocessingDrawing" xmlns:r="http://schemas.openxmlformats.org/officeDocument/2006/relationships" xmlns:w14="http://schemas.microsoft.com/office/word/2010/wordml">
               <w:rPr>
-                <w:rFonts w:ascii="Roboto" w:hAnsi="Roboto" w:eastAsia="Roboto" w:cs="Roboto"/>
+                <w:rFonts w:ascii="DejaVu Sans" w:hAnsi="DejaVu Sans" w:eastAsia="DejaVu Sans" w:cs="DejaVu Sans"/>
                 <w:sz w:val="22"/>
                 <w:szCs w:val="22"/>
-                <w:color w:val="111111"/>
+                <w:color w:val="000000"/>
               </w:rPr>
               <w:t xml:space="preserve">48</w:t>
             </w:r>
@@ -1212,15 +1211,15 @@
           <w:p>
             <w:pPr>
               <w:jc w:val="right"/>
-              <w:spacing w:after="40" w:before="40"/>
+              <w:spacing w:after="100" w:before="100" w:line="240"/>
               <w:ind w:firstLine="0" w:left="100" w:right="100"/>
             </w:pPr>
             <w:r xmlns:w="http://schemas.openxmlformats.org/wordprocessingml/2006/main" xmlns:wp="http://schemas.openxmlformats.org/drawingml/2006/wordprocessingDrawing" xmlns:r="http://schemas.openxmlformats.org/officeDocument/2006/relationships" xmlns:w14="http://schemas.microsoft.com/office/word/2010/wordml">
               <w:rPr>
-                <w:rFonts w:ascii="Roboto" w:hAnsi="Roboto" w:eastAsia="Roboto" w:cs="Roboto"/>
+                <w:rFonts w:ascii="DejaVu Sans" w:hAnsi="DejaVu Sans" w:eastAsia="DejaVu Sans" w:cs="DejaVu Sans"/>
                 <w:sz w:val="22"/>
                 <w:szCs w:val="22"/>
-                <w:color w:val="111111"/>
+                <w:color w:val="000000"/>
               </w:rPr>
               <w:t xml:space="preserve">4</w:t>
             </w:r>
@@ -1241,17 +1240,17 @@
           <w:p>
             <w:pPr>
               <w:jc w:val="right"/>
-              <w:spacing w:after="40" w:before="40"/>
+              <w:spacing w:after="100" w:before="100" w:line="240"/>
               <w:ind w:firstLine="0" w:left="100" w:right="100"/>
             </w:pPr>
             <w:r xmlns:w="http://schemas.openxmlformats.org/wordprocessingml/2006/main" xmlns:wp="http://schemas.openxmlformats.org/drawingml/2006/wordprocessingDrawing" xmlns:r="http://schemas.openxmlformats.org/officeDocument/2006/relationships" xmlns:w14="http://schemas.microsoft.com/office/word/2010/wordml">
               <w:rPr>
-                <w:rFonts w:ascii="Roboto" w:hAnsi="Roboto" w:eastAsia="Roboto" w:cs="Roboto"/>
+                <w:rFonts w:ascii="DejaVu Sans" w:hAnsi="DejaVu Sans" w:eastAsia="DejaVu Sans" w:cs="DejaVu Sans"/>
                 <w:sz w:val="22"/>
                 <w:szCs w:val="22"/>
-                <w:color w:val="111111"/>
+                <w:color w:val="000000"/>
               </w:rPr>
-              <w:t xml:space="preserve">32012</w:t>
+              <w:t xml:space="preserve">32,012</w:t>
             </w:r>
           </w:p>
         </w:tc>
@@ -1276,15 +1275,15 @@
           <w:p>
             <w:pPr>
               <w:jc w:val="left"/>
-              <w:spacing w:after="40" w:before="40"/>
+              <w:spacing w:after="100" w:before="100" w:line="240"/>
               <w:ind w:firstLine="0" w:left="100" w:right="100"/>
             </w:pPr>
             <w:r xmlns:w="http://schemas.openxmlformats.org/wordprocessingml/2006/main" xmlns:wp="http://schemas.openxmlformats.org/drawingml/2006/wordprocessingDrawing" xmlns:r="http://schemas.openxmlformats.org/officeDocument/2006/relationships" xmlns:w14="http://schemas.microsoft.com/office/word/2010/wordml">
               <w:rPr>
-                <w:rFonts w:ascii="Roboto" w:hAnsi="Roboto" w:eastAsia="Roboto" w:cs="Roboto"/>
+                <w:rFonts w:ascii="DejaVu Sans" w:hAnsi="DejaVu Sans" w:eastAsia="DejaVu Sans" w:cs="DejaVu Sans"/>
                 <w:sz w:val="22"/>
                 <w:szCs w:val="22"/>
-                <w:color w:val="111111"/>
+                <w:color w:val="000000"/>
               </w:rPr>
               <w:t xml:space="preserve">RPE</w:t>
             </w:r>
@@ -1305,15 +1304,15 @@
           <w:p>
             <w:pPr>
               <w:jc w:val="left"/>
-              <w:spacing w:after="40" w:before="40"/>
+              <w:spacing w:after="100" w:before="100" w:line="240"/>
               <w:ind w:firstLine="0" w:left="100" w:right="100"/>
             </w:pPr>
             <w:r xmlns:w="http://schemas.openxmlformats.org/wordprocessingml/2006/main" xmlns:wp="http://schemas.openxmlformats.org/drawingml/2006/wordprocessingDrawing" xmlns:r="http://schemas.openxmlformats.org/officeDocument/2006/relationships" xmlns:w14="http://schemas.microsoft.com/office/word/2010/wordml">
               <w:rPr>
-                <w:rFonts w:ascii="Roboto" w:hAnsi="Roboto" w:eastAsia="Roboto" w:cs="Roboto"/>
+                <w:rFonts w:ascii="DejaVu Sans" w:hAnsi="DejaVu Sans" w:eastAsia="DejaVu Sans" w:cs="DejaVu Sans"/>
                 <w:sz w:val="22"/>
                 <w:szCs w:val="22"/>
-                <w:color w:val="111111"/>
+                <w:color w:val="000000"/>
               </w:rPr>
               <w:t xml:space="preserve">Fetal</w:t>
             </w:r>
@@ -1334,15 +1333,15 @@
           <w:p>
             <w:pPr>
               <w:jc w:val="right"/>
-              <w:spacing w:after="40" w:before="40"/>
+              <w:spacing w:after="100" w:before="100" w:line="240"/>
               <w:ind w:firstLine="0" w:left="100" w:right="100"/>
             </w:pPr>
             <w:r xmlns:w="http://schemas.openxmlformats.org/wordprocessingml/2006/main" xmlns:wp="http://schemas.openxmlformats.org/drawingml/2006/wordprocessingDrawing" xmlns:r="http://schemas.openxmlformats.org/officeDocument/2006/relationships" xmlns:w14="http://schemas.microsoft.com/office/word/2010/wordml">
               <w:rPr>
-                <w:rFonts w:ascii="Roboto" w:hAnsi="Roboto" w:eastAsia="Roboto" w:cs="Roboto"/>
+                <w:rFonts w:ascii="DejaVu Sans" w:hAnsi="DejaVu Sans" w:eastAsia="DejaVu Sans" w:cs="DejaVu Sans"/>
                 <w:sz w:val="22"/>
                 <w:szCs w:val="22"/>
-                <w:color w:val="111111"/>
+                <w:color w:val="000000"/>
               </w:rPr>
               <w:t xml:space="preserve">49</w:t>
             </w:r>
@@ -1363,15 +1362,15 @@
           <w:p>
             <w:pPr>
               <w:jc w:val="right"/>
-              <w:spacing w:after="40" w:before="40"/>
+              <w:spacing w:after="100" w:before="100" w:line="240"/>
               <w:ind w:firstLine="0" w:left="100" w:right="100"/>
             </w:pPr>
             <w:r xmlns:w="http://schemas.openxmlformats.org/wordprocessingml/2006/main" xmlns:wp="http://schemas.openxmlformats.org/drawingml/2006/wordprocessingDrawing" xmlns:r="http://schemas.openxmlformats.org/officeDocument/2006/relationships" xmlns:w14="http://schemas.microsoft.com/office/word/2010/wordml">
               <w:rPr>
-                <w:rFonts w:ascii="Roboto" w:hAnsi="Roboto" w:eastAsia="Roboto" w:cs="Roboto"/>
+                <w:rFonts w:ascii="DejaVu Sans" w:hAnsi="DejaVu Sans" w:eastAsia="DejaVu Sans" w:cs="DejaVu Sans"/>
                 <w:sz w:val="22"/>
                 <w:szCs w:val="22"/>
-                <w:color w:val="111111"/>
+                <w:color w:val="000000"/>
               </w:rPr>
               <w:t xml:space="preserve">7</w:t>
             </w:r>
@@ -1392,17 +1391,17 @@
           <w:p>
             <w:pPr>
               <w:jc w:val="right"/>
-              <w:spacing w:after="40" w:before="40"/>
+              <w:spacing w:after="100" w:before="100" w:line="240"/>
               <w:ind w:firstLine="0" w:left="100" w:right="100"/>
             </w:pPr>
             <w:r xmlns:w="http://schemas.openxmlformats.org/wordprocessingml/2006/main" xmlns:wp="http://schemas.openxmlformats.org/drawingml/2006/wordprocessingDrawing" xmlns:r="http://schemas.openxmlformats.org/officeDocument/2006/relationships" xmlns:w14="http://schemas.microsoft.com/office/word/2010/wordml">
               <w:rPr>
-                <w:rFonts w:ascii="Roboto" w:hAnsi="Roboto" w:eastAsia="Roboto" w:cs="Roboto"/>
+                <w:rFonts w:ascii="DejaVu Sans" w:hAnsi="DejaVu Sans" w:eastAsia="DejaVu Sans" w:cs="DejaVu Sans"/>
                 <w:sz w:val="22"/>
                 <w:szCs w:val="22"/>
-                <w:color w:val="111111"/>
+                <w:color w:val="000000"/>
               </w:rPr>
-              <w:t xml:space="preserve">49967</w:t>
+              <w:t xml:space="preserve">49,967</w:t>
             </w:r>
           </w:p>
         </w:tc>
@@ -1427,15 +1426,15 @@
           <w:p>
             <w:pPr>
               <w:jc w:val="left"/>
-              <w:spacing w:after="40" w:before="40"/>
+              <w:spacing w:after="100" w:before="100" w:line="240"/>
               <w:ind w:firstLine="0" w:left="100" w:right="100"/>
             </w:pPr>
             <w:r xmlns:w="http://schemas.openxmlformats.org/wordprocessingml/2006/main" xmlns:wp="http://schemas.openxmlformats.org/drawingml/2006/wordprocessingDrawing" xmlns:r="http://schemas.openxmlformats.org/officeDocument/2006/relationships" xmlns:w14="http://schemas.microsoft.com/office/word/2010/wordml">
               <w:rPr>
-                <w:rFonts w:ascii="Roboto" w:hAnsi="Roboto" w:eastAsia="Roboto" w:cs="Roboto"/>
+                <w:rFonts w:ascii="DejaVu Sans" w:hAnsi="DejaVu Sans" w:eastAsia="DejaVu Sans" w:cs="DejaVu Sans"/>
                 <w:sz w:val="22"/>
                 <w:szCs w:val="22"/>
-                <w:color w:val="111111"/>
+                <w:color w:val="000000"/>
               </w:rPr>
               <w:t xml:space="preserve">Retina</w:t>
             </w:r>
@@ -1456,15 +1455,15 @@
           <w:p>
             <w:pPr>
               <w:jc w:val="left"/>
-              <w:spacing w:after="40" w:before="40"/>
+              <w:spacing w:after="100" w:before="100" w:line="240"/>
               <w:ind w:firstLine="0" w:left="100" w:right="100"/>
             </w:pPr>
             <w:r xmlns:w="http://schemas.openxmlformats.org/wordprocessingml/2006/main" xmlns:wp="http://schemas.openxmlformats.org/drawingml/2006/wordprocessingDrawing" xmlns:r="http://schemas.openxmlformats.org/officeDocument/2006/relationships" xmlns:w14="http://schemas.microsoft.com/office/word/2010/wordml">
               <w:rPr>
-                <w:rFonts w:ascii="Roboto" w:hAnsi="Roboto" w:eastAsia="Roboto" w:cs="Roboto"/>
+                <w:rFonts w:ascii="DejaVu Sans" w:hAnsi="DejaVu Sans" w:eastAsia="DejaVu Sans" w:cs="DejaVu Sans"/>
                 <w:sz w:val="22"/>
                 <w:szCs w:val="22"/>
-                <w:color w:val="111111"/>
+                <w:color w:val="000000"/>
               </w:rPr>
               <w:t xml:space="preserve">Adult</w:t>
             </w:r>
@@ -1485,15 +1484,15 @@
           <w:p>
             <w:pPr>
               <w:jc w:val="right"/>
-              <w:spacing w:after="40" w:before="40"/>
+              <w:spacing w:after="100" w:before="100" w:line="240"/>
               <w:ind w:firstLine="0" w:left="100" w:right="100"/>
             </w:pPr>
             <w:r xmlns:w="http://schemas.openxmlformats.org/wordprocessingml/2006/main" xmlns:wp="http://schemas.openxmlformats.org/drawingml/2006/wordprocessingDrawing" xmlns:r="http://schemas.openxmlformats.org/officeDocument/2006/relationships" xmlns:w14="http://schemas.microsoft.com/office/word/2010/wordml">
               <w:rPr>
-                <w:rFonts w:ascii="Roboto" w:hAnsi="Roboto" w:eastAsia="Roboto" w:cs="Roboto"/>
+                <w:rFonts w:ascii="DejaVu Sans" w:hAnsi="DejaVu Sans" w:eastAsia="DejaVu Sans" w:cs="DejaVu Sans"/>
                 <w:sz w:val="22"/>
                 <w:szCs w:val="22"/>
-                <w:color w:val="111111"/>
+                <w:color w:val="000000"/>
               </w:rPr>
               <w:t xml:space="preserve">105</w:t>
             </w:r>
@@ -1514,15 +1513,15 @@
           <w:p>
             <w:pPr>
               <w:jc w:val="right"/>
-              <w:spacing w:after="40" w:before="40"/>
+              <w:spacing w:after="100" w:before="100" w:line="240"/>
               <w:ind w:firstLine="0" w:left="100" w:right="100"/>
             </w:pPr>
             <w:r xmlns:w="http://schemas.openxmlformats.org/wordprocessingml/2006/main" xmlns:wp="http://schemas.openxmlformats.org/drawingml/2006/wordprocessingDrawing" xmlns:r="http://schemas.openxmlformats.org/officeDocument/2006/relationships" xmlns:w14="http://schemas.microsoft.com/office/word/2010/wordml">
               <w:rPr>
-                <w:rFonts w:ascii="Roboto" w:hAnsi="Roboto" w:eastAsia="Roboto" w:cs="Roboto"/>
+                <w:rFonts w:ascii="DejaVu Sans" w:hAnsi="DejaVu Sans" w:eastAsia="DejaVu Sans" w:cs="DejaVu Sans"/>
                 <w:sz w:val="22"/>
                 <w:szCs w:val="22"/>
-                <w:color w:val="111111"/>
+                <w:color w:val="000000"/>
               </w:rPr>
               <w:t xml:space="preserve">8</w:t>
             </w:r>
@@ -1543,17 +1542,17 @@
           <w:p>
             <w:pPr>
               <w:jc w:val="right"/>
-              <w:spacing w:after="40" w:before="40"/>
+              <w:spacing w:after="100" w:before="100" w:line="240"/>
               <w:ind w:firstLine="0" w:left="100" w:right="100"/>
             </w:pPr>
             <w:r xmlns:w="http://schemas.openxmlformats.org/wordprocessingml/2006/main" xmlns:wp="http://schemas.openxmlformats.org/drawingml/2006/wordprocessingDrawing" xmlns:r="http://schemas.openxmlformats.org/officeDocument/2006/relationships" xmlns:w14="http://schemas.microsoft.com/office/word/2010/wordml">
               <w:rPr>
-                <w:rFonts w:ascii="Roboto" w:hAnsi="Roboto" w:eastAsia="Roboto" w:cs="Roboto"/>
+                <w:rFonts w:ascii="DejaVu Sans" w:hAnsi="DejaVu Sans" w:eastAsia="DejaVu Sans" w:cs="DejaVu Sans"/>
                 <w:sz w:val="22"/>
                 <w:szCs w:val="22"/>
-                <w:color w:val="111111"/>
+                <w:color w:val="000000"/>
               </w:rPr>
-              <w:t xml:space="preserve">49714</w:t>
+              <w:t xml:space="preserve">49,714</w:t>
             </w:r>
           </w:p>
         </w:tc>
@@ -1578,15 +1577,15 @@
           <w:p>
             <w:pPr>
               <w:jc w:val="left"/>
-              <w:spacing w:after="40" w:before="40"/>
+              <w:spacing w:after="100" w:before="100" w:line="240"/>
               <w:ind w:firstLine="0" w:left="100" w:right="100"/>
             </w:pPr>
             <w:r xmlns:w="http://schemas.openxmlformats.org/wordprocessingml/2006/main" xmlns:wp="http://schemas.openxmlformats.org/drawingml/2006/wordprocessingDrawing" xmlns:r="http://schemas.openxmlformats.org/officeDocument/2006/relationships" xmlns:w14="http://schemas.microsoft.com/office/word/2010/wordml">
               <w:rPr>
-                <w:rFonts w:ascii="Roboto" w:hAnsi="Roboto" w:eastAsia="Roboto" w:cs="Roboto"/>
+                <w:rFonts w:ascii="DejaVu Sans" w:hAnsi="DejaVu Sans" w:eastAsia="DejaVu Sans" w:cs="DejaVu Sans"/>
                 <w:sz w:val="22"/>
                 <w:szCs w:val="22"/>
-                <w:color w:val="111111"/>
+                <w:color w:val="000000"/>
               </w:rPr>
               <w:t xml:space="preserve">Retina</w:t>
             </w:r>
@@ -1607,15 +1606,15 @@
           <w:p>
             <w:pPr>
               <w:jc w:val="left"/>
-              <w:spacing w:after="40" w:before="40"/>
+              <w:spacing w:after="100" w:before="100" w:line="240"/>
               <w:ind w:firstLine="0" w:left="100" w:right="100"/>
             </w:pPr>
             <w:r xmlns:w="http://schemas.openxmlformats.org/wordprocessingml/2006/main" xmlns:wp="http://schemas.openxmlformats.org/drawingml/2006/wordprocessingDrawing" xmlns:r="http://schemas.openxmlformats.org/officeDocument/2006/relationships" xmlns:w14="http://schemas.microsoft.com/office/word/2010/wordml">
               <w:rPr>
-                <w:rFonts w:ascii="Roboto" w:hAnsi="Roboto" w:eastAsia="Roboto" w:cs="Roboto"/>
+                <w:rFonts w:ascii="DejaVu Sans" w:hAnsi="DejaVu Sans" w:eastAsia="DejaVu Sans" w:cs="DejaVu Sans"/>
                 <w:sz w:val="22"/>
                 <w:szCs w:val="22"/>
-                <w:color w:val="111111"/>
+                <w:color w:val="000000"/>
               </w:rPr>
               <w:t xml:space="preserve">Fetal</w:t>
             </w:r>
@@ -1636,15 +1635,15 @@
           <w:p>
             <w:pPr>
               <w:jc w:val="right"/>
-              <w:spacing w:after="40" w:before="40"/>
+              <w:spacing w:after="100" w:before="100" w:line="240"/>
               <w:ind w:firstLine="0" w:left="100" w:right="100"/>
             </w:pPr>
             <w:r xmlns:w="http://schemas.openxmlformats.org/wordprocessingml/2006/main" xmlns:wp="http://schemas.openxmlformats.org/drawingml/2006/wordprocessingDrawing" xmlns:r="http://schemas.openxmlformats.org/officeDocument/2006/relationships" xmlns:w14="http://schemas.microsoft.com/office/word/2010/wordml">
               <w:rPr>
-                <w:rFonts w:ascii="Roboto" w:hAnsi="Roboto" w:eastAsia="Roboto" w:cs="Roboto"/>
+                <w:rFonts w:ascii="DejaVu Sans" w:hAnsi="DejaVu Sans" w:eastAsia="DejaVu Sans" w:cs="DejaVu Sans"/>
                 <w:sz w:val="22"/>
                 <w:szCs w:val="22"/>
-                <w:color w:val="111111"/>
+                <w:color w:val="000000"/>
               </w:rPr>
               <w:t xml:space="preserve">89</w:t>
             </w:r>
@@ -1665,15 +1664,15 @@
           <w:p>
             <w:pPr>
               <w:jc w:val="right"/>
-              <w:spacing w:after="40" w:before="40"/>
+              <w:spacing w:after="100" w:before="100" w:line="240"/>
               <w:ind w:firstLine="0" w:left="100" w:right="100"/>
             </w:pPr>
             <w:r xmlns:w="http://schemas.openxmlformats.org/wordprocessingml/2006/main" xmlns:wp="http://schemas.openxmlformats.org/drawingml/2006/wordprocessingDrawing" xmlns:r="http://schemas.openxmlformats.org/officeDocument/2006/relationships" xmlns:w14="http://schemas.microsoft.com/office/word/2010/wordml">
               <w:rPr>
-                <w:rFonts w:ascii="Roboto" w:hAnsi="Roboto" w:eastAsia="Roboto" w:cs="Roboto"/>
+                <w:rFonts w:ascii="DejaVu Sans" w:hAnsi="DejaVu Sans" w:eastAsia="DejaVu Sans" w:cs="DejaVu Sans"/>
                 <w:sz w:val="22"/>
                 <w:szCs w:val="22"/>
-                <w:color w:val="111111"/>
+                <w:color w:val="000000"/>
               </w:rPr>
               <w:t xml:space="preserve">6</w:t>
             </w:r>
@@ -1694,17 +1693,17 @@
           <w:p>
             <w:pPr>
               <w:jc w:val="right"/>
-              <w:spacing w:after="40" w:before="40"/>
+              <w:spacing w:after="100" w:before="100" w:line="240"/>
               <w:ind w:firstLine="0" w:left="100" w:right="100"/>
             </w:pPr>
             <w:r xmlns:w="http://schemas.openxmlformats.org/wordprocessingml/2006/main" xmlns:wp="http://schemas.openxmlformats.org/drawingml/2006/wordprocessingDrawing" xmlns:r="http://schemas.openxmlformats.org/officeDocument/2006/relationships" xmlns:w14="http://schemas.microsoft.com/office/word/2010/wordml">
               <w:rPr>
-                <w:rFonts w:ascii="Roboto" w:hAnsi="Roboto" w:eastAsia="Roboto" w:cs="Roboto"/>
+                <w:rFonts w:ascii="DejaVu Sans" w:hAnsi="DejaVu Sans" w:eastAsia="DejaVu Sans" w:cs="DejaVu Sans"/>
                 <w:sz w:val="22"/>
                 <w:szCs w:val="22"/>
-                <w:color w:val="111111"/>
+                <w:color w:val="000000"/>
               </w:rPr>
-              <w:t xml:space="preserve">66255</w:t>
+              <w:t xml:space="preserve">66,255</w:t>
             </w:r>
           </w:p>
         </w:tc>
@@ -1729,15 +1728,15 @@
           <w:p>
             <w:pPr>
               <w:jc w:val="left"/>
-              <w:spacing w:after="40" w:before="40"/>
+              <w:spacing w:after="100" w:before="100" w:line="240"/>
               <w:ind w:firstLine="0" w:left="100" w:right="100"/>
             </w:pPr>
             <w:r xmlns:w="http://schemas.openxmlformats.org/wordprocessingml/2006/main" xmlns:wp="http://schemas.openxmlformats.org/drawingml/2006/wordprocessingDrawing" xmlns:r="http://schemas.openxmlformats.org/officeDocument/2006/relationships" xmlns:w14="http://schemas.microsoft.com/office/word/2010/wordml">
               <w:rPr>
-                <w:rFonts w:ascii="Roboto" w:hAnsi="Roboto" w:eastAsia="Roboto" w:cs="Roboto"/>
+                <w:rFonts w:ascii="DejaVu Sans" w:hAnsi="DejaVu Sans" w:eastAsia="DejaVu Sans" w:cs="DejaVu Sans"/>
                 <w:sz w:val="22"/>
                 <w:szCs w:val="22"/>
-                <w:color w:val="111111"/>
+                <w:color w:val="000000"/>
               </w:rPr>
               <w:t xml:space="preserve">Cornea</w:t>
             </w:r>
@@ -1758,15 +1757,15 @@
           <w:p>
             <w:pPr>
               <w:jc w:val="left"/>
-              <w:spacing w:after="40" w:before="40"/>
+              <w:spacing w:after="100" w:before="100" w:line="240"/>
               <w:ind w:firstLine="0" w:left="100" w:right="100"/>
             </w:pPr>
             <w:r xmlns:w="http://schemas.openxmlformats.org/wordprocessingml/2006/main" xmlns:wp="http://schemas.openxmlformats.org/drawingml/2006/wordprocessingDrawing" xmlns:r="http://schemas.openxmlformats.org/officeDocument/2006/relationships" xmlns:w14="http://schemas.microsoft.com/office/word/2010/wordml">
               <w:rPr>
-                <w:rFonts w:ascii="Roboto" w:hAnsi="Roboto" w:eastAsia="Roboto" w:cs="Roboto"/>
+                <w:rFonts w:ascii="DejaVu Sans" w:hAnsi="DejaVu Sans" w:eastAsia="DejaVu Sans" w:cs="DejaVu Sans"/>
                 <w:sz w:val="22"/>
                 <w:szCs w:val="22"/>
-                <w:color w:val="111111"/>
+                <w:color w:val="000000"/>
               </w:rPr>
               <w:t xml:space="preserve">Adult</w:t>
             </w:r>
@@ -1787,15 +1786,15 @@
           <w:p>
             <w:pPr>
               <w:jc w:val="right"/>
-              <w:spacing w:after="40" w:before="40"/>
+              <w:spacing w:after="100" w:before="100" w:line="240"/>
               <w:ind w:firstLine="0" w:left="100" w:right="100"/>
             </w:pPr>
             <w:r xmlns:w="http://schemas.openxmlformats.org/wordprocessingml/2006/main" xmlns:wp="http://schemas.openxmlformats.org/drawingml/2006/wordprocessingDrawing" xmlns:r="http://schemas.openxmlformats.org/officeDocument/2006/relationships" xmlns:w14="http://schemas.microsoft.com/office/word/2010/wordml">
               <w:rPr>
-                <w:rFonts w:ascii="Roboto" w:hAnsi="Roboto" w:eastAsia="Roboto" w:cs="Roboto"/>
+                <w:rFonts w:ascii="DejaVu Sans" w:hAnsi="DejaVu Sans" w:eastAsia="DejaVu Sans" w:cs="DejaVu Sans"/>
                 <w:sz w:val="22"/>
                 <w:szCs w:val="22"/>
-                <w:color w:val="111111"/>
+                <w:color w:val="000000"/>
               </w:rPr>
               <w:t xml:space="preserve">43</w:t>
             </w:r>
@@ -1816,15 +1815,15 @@
           <w:p>
             <w:pPr>
               <w:jc w:val="right"/>
-              <w:spacing w:after="40" w:before="40"/>
+              <w:spacing w:after="100" w:before="100" w:line="240"/>
               <w:ind w:firstLine="0" w:left="100" w:right="100"/>
             </w:pPr>
             <w:r xmlns:w="http://schemas.openxmlformats.org/wordprocessingml/2006/main" xmlns:wp="http://schemas.openxmlformats.org/drawingml/2006/wordprocessingDrawing" xmlns:r="http://schemas.openxmlformats.org/officeDocument/2006/relationships" xmlns:w14="http://schemas.microsoft.com/office/word/2010/wordml">
               <w:rPr>
-                <w:rFonts w:ascii="Roboto" w:hAnsi="Roboto" w:eastAsia="Roboto" w:cs="Roboto"/>
+                <w:rFonts w:ascii="DejaVu Sans" w:hAnsi="DejaVu Sans" w:eastAsia="DejaVu Sans" w:cs="DejaVu Sans"/>
                 <w:sz w:val="22"/>
                 <w:szCs w:val="22"/>
-                <w:color w:val="111111"/>
+                <w:color w:val="000000"/>
               </w:rPr>
               <w:t xml:space="preserve">6</w:t>
             </w:r>
@@ -1845,17 +1844,17 @@
           <w:p>
             <w:pPr>
               <w:jc w:val="right"/>
-              <w:spacing w:after="40" w:before="40"/>
+              <w:spacing w:after="100" w:before="100" w:line="240"/>
               <w:ind w:firstLine="0" w:left="100" w:right="100"/>
             </w:pPr>
             <w:r xmlns:w="http://schemas.openxmlformats.org/wordprocessingml/2006/main" xmlns:wp="http://schemas.openxmlformats.org/drawingml/2006/wordprocessingDrawing" xmlns:r="http://schemas.openxmlformats.org/officeDocument/2006/relationships" xmlns:w14="http://schemas.microsoft.com/office/word/2010/wordml">
               <w:rPr>
-                <w:rFonts w:ascii="Roboto" w:hAnsi="Roboto" w:eastAsia="Roboto" w:cs="Roboto"/>
+                <w:rFonts w:ascii="DejaVu Sans" w:hAnsi="DejaVu Sans" w:eastAsia="DejaVu Sans" w:cs="DejaVu Sans"/>
                 <w:sz w:val="22"/>
                 <w:szCs w:val="22"/>
-                <w:color w:val="111111"/>
+                <w:color w:val="000000"/>
               </w:rPr>
-              <w:t xml:space="preserve">51469</w:t>
+              <w:t xml:space="preserve">51,469</w:t>
             </w:r>
           </w:p>
         </w:tc>
@@ -1868,7 +1867,7 @@
         <w:tc>
           <w:tcPr>
             <w:tcBorders>
-              <w:bottom w:val="single" w:sz="16" w:space="0" w:color="000000"/>
+              <w:bottom w:val="single" w:sz="16" w:space="0" w:color="666666"/>
             </w:tcBorders>
             <w:shd w:val="clear" w:color="auto" w:fill="FFFFFF"/>
             <w:tcMar>
@@ -1882,15 +1881,15 @@
           <w:p>
             <w:pPr>
               <w:jc w:val="left"/>
-              <w:spacing w:after="40" w:before="40"/>
+              <w:spacing w:after="100" w:before="100" w:line="240"/>
               <w:ind w:firstLine="0" w:left="100" w:right="100"/>
             </w:pPr>
             <w:r xmlns:w="http://schemas.openxmlformats.org/wordprocessingml/2006/main" xmlns:wp="http://schemas.openxmlformats.org/drawingml/2006/wordprocessingDrawing" xmlns:r="http://schemas.openxmlformats.org/officeDocument/2006/relationships" xmlns:w14="http://schemas.microsoft.com/office/word/2010/wordml">
               <w:rPr>
-                <w:rFonts w:ascii="Roboto" w:hAnsi="Roboto" w:eastAsia="Roboto" w:cs="Roboto"/>
+                <w:rFonts w:ascii="DejaVu Sans" w:hAnsi="DejaVu Sans" w:eastAsia="DejaVu Sans" w:cs="DejaVu Sans"/>
                 <w:sz w:val="22"/>
                 <w:szCs w:val="22"/>
-                <w:color w:val="111111"/>
+                <w:color w:val="000000"/>
               </w:rPr>
               <w:t xml:space="preserve">Cornea</w:t>
             </w:r>
@@ -1899,7 +1898,7 @@
         <w:tc>
           <w:tcPr>
             <w:tcBorders>
-              <w:bottom w:val="single" w:sz="16" w:space="0" w:color="000000"/>
+              <w:bottom w:val="single" w:sz="16" w:space="0" w:color="666666"/>
             </w:tcBorders>
             <w:shd w:val="clear" w:color="auto" w:fill="FFFFFF"/>
             <w:tcMar>
@@ -1913,15 +1912,15 @@
           <w:p>
             <w:pPr>
               <w:jc w:val="left"/>
-              <w:spacing w:after="40" w:before="40"/>
+              <w:spacing w:after="100" w:before="100" w:line="240"/>
               <w:ind w:firstLine="0" w:left="100" w:right="100"/>
             </w:pPr>
             <w:r xmlns:w="http://schemas.openxmlformats.org/wordprocessingml/2006/main" xmlns:wp="http://schemas.openxmlformats.org/drawingml/2006/wordprocessingDrawing" xmlns:r="http://schemas.openxmlformats.org/officeDocument/2006/relationships" xmlns:w14="http://schemas.microsoft.com/office/word/2010/wordml">
               <w:rPr>
-                <w:rFonts w:ascii="Roboto" w:hAnsi="Roboto" w:eastAsia="Roboto" w:cs="Roboto"/>
+                <w:rFonts w:ascii="DejaVu Sans" w:hAnsi="DejaVu Sans" w:eastAsia="DejaVu Sans" w:cs="DejaVu Sans"/>
                 <w:sz w:val="22"/>
                 <w:szCs w:val="22"/>
-                <w:color w:val="111111"/>
+                <w:color w:val="000000"/>
               </w:rPr>
               <w:t xml:space="preserve">Fetal</w:t>
             </w:r>
@@ -1930,7 +1929,7 @@
         <w:tc>
           <w:tcPr>
             <w:tcBorders>
-              <w:bottom w:val="single" w:sz="16" w:space="0" w:color="000000"/>
+              <w:bottom w:val="single" w:sz="16" w:space="0" w:color="666666"/>
             </w:tcBorders>
             <w:shd w:val="clear" w:color="auto" w:fill="FFFFFF"/>
             <w:tcMar>
@@ -1944,15 +1943,15 @@
           <w:p>
             <w:pPr>
               <w:jc w:val="right"/>
-              <w:spacing w:after="40" w:before="40"/>
+              <w:spacing w:after="100" w:before="100" w:line="240"/>
               <w:ind w:firstLine="0" w:left="100" w:right="100"/>
             </w:pPr>
             <w:r xmlns:w="http://schemas.openxmlformats.org/wordprocessingml/2006/main" xmlns:wp="http://schemas.openxmlformats.org/drawingml/2006/wordprocessingDrawing" xmlns:r="http://schemas.openxmlformats.org/officeDocument/2006/relationships" xmlns:w14="http://schemas.microsoft.com/office/word/2010/wordml">
               <w:rPr>
-                <w:rFonts w:ascii="Roboto" w:hAnsi="Roboto" w:eastAsia="Roboto" w:cs="Roboto"/>
+                <w:rFonts w:ascii="DejaVu Sans" w:hAnsi="DejaVu Sans" w:eastAsia="DejaVu Sans" w:cs="DejaVu Sans"/>
                 <w:sz w:val="22"/>
                 <w:szCs w:val="22"/>
-                <w:color w:val="111111"/>
+                <w:color w:val="000000"/>
               </w:rPr>
               <w:t xml:space="preserve">6</w:t>
             </w:r>
@@ -1961,7 +1960,7 @@
         <w:tc>
           <w:tcPr>
             <w:tcBorders>
-              <w:bottom w:val="single" w:sz="16" w:space="0" w:color="000000"/>
+              <w:bottom w:val="single" w:sz="16" w:space="0" w:color="666666"/>
             </w:tcBorders>
             <w:shd w:val="clear" w:color="auto" w:fill="FFFFFF"/>
             <w:tcMar>
@@ -1975,15 +1974,15 @@
           <w:p>
             <w:pPr>
               <w:jc w:val="right"/>
-              <w:spacing w:after="40" w:before="40"/>
+              <w:spacing w:after="100" w:before="100" w:line="240"/>
               <w:ind w:firstLine="0" w:left="100" w:right="100"/>
             </w:pPr>
             <w:r xmlns:w="http://schemas.openxmlformats.org/wordprocessingml/2006/main" xmlns:wp="http://schemas.openxmlformats.org/drawingml/2006/wordprocessingDrawing" xmlns:r="http://schemas.openxmlformats.org/officeDocument/2006/relationships" xmlns:w14="http://schemas.microsoft.com/office/word/2010/wordml">
               <w:rPr>
-                <w:rFonts w:ascii="Roboto" w:hAnsi="Roboto" w:eastAsia="Roboto" w:cs="Roboto"/>
+                <w:rFonts w:ascii="DejaVu Sans" w:hAnsi="DejaVu Sans" w:eastAsia="DejaVu Sans" w:cs="DejaVu Sans"/>
                 <w:sz w:val="22"/>
                 <w:szCs w:val="22"/>
-                <w:color w:val="111111"/>
+                <w:color w:val="000000"/>
               </w:rPr>
               <w:t xml:space="preserve">2</w:t>
             </w:r>
@@ -1992,7 +1991,7 @@
         <w:tc>
           <w:tcPr>
             <w:tcBorders>
-              <w:bottom w:val="single" w:sz="16" w:space="0" w:color="000000"/>
+              <w:bottom w:val="single" w:sz="16" w:space="0" w:color="666666"/>
             </w:tcBorders>
             <w:shd w:val="clear" w:color="auto" w:fill="FFFFFF"/>
             <w:tcMar>
@@ -2006,17 +2005,17 @@
           <w:p>
             <w:pPr>
               <w:jc w:val="right"/>
-              <w:spacing w:after="40" w:before="40"/>
+              <w:spacing w:after="100" w:before="100" w:line="240"/>
               <w:ind w:firstLine="0" w:left="100" w:right="100"/>
             </w:pPr>
             <w:r xmlns:w="http://schemas.openxmlformats.org/wordprocessingml/2006/main" xmlns:wp="http://schemas.openxmlformats.org/drawingml/2006/wordprocessingDrawing" xmlns:r="http://schemas.openxmlformats.org/officeDocument/2006/relationships" xmlns:w14="http://schemas.microsoft.com/office/word/2010/wordml">
               <w:rPr>
-                <w:rFonts w:ascii="Roboto" w:hAnsi="Roboto" w:eastAsia="Roboto" w:cs="Roboto"/>
+                <w:rFonts w:ascii="DejaVu Sans" w:hAnsi="DejaVu Sans" w:eastAsia="DejaVu Sans" w:cs="DejaVu Sans"/>
                 <w:sz w:val="22"/>
                 <w:szCs w:val="22"/>
-                <w:color w:val="111111"/>
+                <w:color w:val="000000"/>
               </w:rPr>
-              <w:t xml:space="preserve">59408</w:t>
+              <w:t xml:space="preserve">59,408</w:t>
             </w:r>
           </w:p>
         </w:tc>
@@ -2516,7 +2515,7 @@
         <w:pStyle w:val="CustomCaption"/>
       </w:pPr>
       <w:r>
-        <w:t xml:space="preserve">Figure 5 Differential Transcript usage during retinal development. A) Volcano plot of tested transcripts B) Dot plot for gene set enrichment analysis C) Heatmap of hiearchical clustering of transcripts with DTU associated with eye development D) Transcript models for</w:t>
+        <w:t xml:space="preserve">Figure 5 Differential transcript usage (DTU) during retinal development. A) Volcano plot of tested transcripts B) Dot plot for gene set enrichment analysis of significant DTU genes C) Heatmap of hiearchical clustering of transcripts with DTU associated with eye development D) Transcript models for</w:t>
       </w:r>
       <w:r>
         <w:t xml:space="preserve"> </w:t>
@@ -2525,10 +2524,10 @@
         <w:rPr>
           <w:i/>
         </w:rPr>
-        <w:t xml:space="preserve">MYO9A</w:t>
-      </w:r>
-      <w:r>
-        <w:t xml:space="preserve">, a gene undergoing DTU E) FIU change in</w:t>
+        <w:t xml:space="preserve">LRP2</w:t>
+      </w:r>
+      <w:r>
+        <w:t xml:space="preserve">, a gene undergoing DTU (not drawn to scale). Novel exon shaded dark red. E) FIU change in</w:t>
       </w:r>
       <w:r>
         <w:t xml:space="preserve"> </w:t>
@@ -2537,7 +2536,7 @@
         <w:rPr>
           <w:i/>
         </w:rPr>
-        <w:t xml:space="preserve">MYO9A</w:t>
+        <w:t xml:space="preserve">LRP2</w:t>
       </w:r>
       <w:r>
         <w:t xml:space="preserve"> </w:t>
@@ -2552,7 +2551,7 @@
         <w:rPr>
           <w:i/>
         </w:rPr>
-        <w:t xml:space="preserve">MYO9A</w:t>
+        <w:t xml:space="preserve">LRP2</w:t>
       </w:r>
       <w:r>
         <w:t xml:space="preserve"> </w:t>
@@ -2575,7 +2574,10 @@
         <w:rPr>
           <w:i/>
         </w:rPr>
-        <w:t xml:space="preserve">MYO9A</w:t>
+        <w:t xml:space="preserve">LRP2</w:t>
+      </w:r>
+      <w:r>
+        <w:t xml:space="preserve"> </w:t>
       </w:r>
       <w:r>
         <w:t xml:space="preserve">, is a classical example of DTU.</w:t>
@@ -2587,22 +2589,22 @@
         <w:rPr>
           <w:i/>
         </w:rPr>
-        <w:t xml:space="preserve">MYO9A</w:t>
-      </w:r>
-      <w:r>
-        <w:t xml:space="preserve"> </w:t>
-      </w:r>
-      <w:r>
-        <w:t xml:space="preserve">is associated with the visual perception GO term, plays a role in ocular development, and has been associated with ocular disease</w:t>
-      </w:r>
-      <w:r>
-        <w:t xml:space="preserve"> </w:t>
-      </w:r>
-      <w:r>
-        <w:t xml:space="preserve">(Gorman et al., 1999)</w:t>
-      </w:r>
-      <w:r>
-        <w:t xml:space="preserve">. While expression of</w:t>
+        <w:t xml:space="preserve">LRP2</w:t>
+      </w:r>
+      <w:r>
+        <w:t xml:space="preserve"> </w:t>
+      </w:r>
+      <w:r>
+        <w:t xml:space="preserve">is associated with the postivie regulation of neurogenesis GO term and has been shown previously to play a role in retinal development. Its novel isoform contains a single novel exon (exon 43) within its protein coding region (Fig 5D).</w:t>
+      </w:r>
+      <w:r>
+        <w:t xml:space="preserve"> </w:t>
+      </w:r>
+      <w:r>
+        <w:t xml:space="preserve">(Christ et al., 2015)</w:t>
+      </w:r>
+      <w:r>
+        <w:t xml:space="preserve">.</w:t>
       </w:r>
       <w:r>
         <w:t xml:space="preserve"> </w:t>
@@ -2611,13 +2613,27 @@
         <w:rPr>
           <w:i/>
         </w:rPr>
-        <w:t xml:space="preserve">MYO9A</w:t>
-      </w:r>
-      <w:r>
-        <w:t xml:space="preserve"> </w:t>
-      </w:r>
-      <w:r>
-        <w:t xml:space="preserve">remains relatively unchanged across development, expression of two of its associated isoforms in fetal retina (Fig 5D) changes dramatically during development: a novel isoform is highly expressed early during development, but switched to the canonical isoform later in development (Fig 5E,F). This novel isoform contains a novel exon within the protein coding region of the isoform as well as novel last exon extending the 3’ UTR (Fig 5d). A full list of genes and transcripts displaying DTU is available in Supplemental Data (Supplemental Data 4).</w:t>
+        <w:t xml:space="preserve">LRP2</w:t>
+      </w:r>
+      <w:r>
+        <w:t xml:space="preserve"> </w:t>
+      </w:r>
+      <w:r>
+        <w:t xml:space="preserve">is actively expressed throughout development; expression of its cannonical isoform XXX remains relatviely unchanged across development, but its novel isoform DNTX_00142728 shows a significant (q &lt; .05) change in gene expression across development, accoutnigng for nearlt half of total LRP2 expression at DNTX_00142728’s peak expression.</w:t>
+      </w:r>
+    </w:p>
+    <w:p>
+      <w:pPr>
+        <w:pStyle w:val="BodyText"/>
+      </w:pPr>
+      <w:r>
+        <w:t xml:space="preserve">(Fig 5E,F). A full list of genes and transcripts displaying DTU during retinal development is available in Supplemental Data (Supplemental Data 4).</w:t>
+      </w:r>
+      <w:r>
+        <w:t xml:space="preserve"> </w:t>
+      </w:r>
+      <w:r>
+        <w:t xml:space="preserve">| To confirm our computational analyses, we experimentally validated the novel LRP2 isoform. As developing human retinal samples are difficult to obtain, we assayed LRP2 expression via PCR in human iPSCs and iPSC-dervived retinal organoids. As a control, we additionally assayed its expression in human fibroblasts. We designed primers targeting the novel exon in LRP2 as well primers targeting a cannonical exon of transcript. We confirm expression of both the novel and cannonical exons in retinal organoids, and see no expression of either exon in fibroblasts (Supplemental Figure 4)</w:t>
       </w:r>
     </w:p>
     <w:p>
@@ -2730,7 +2746,6 @@
         NA"/&gt;
         <w:tblLayout w:type="fixed"/>
         <w:jc w:val="center"/>
-        <w:tblW w:type="dxa" w:w="10872"/>
         <w:tblLook w:firstRow="1" w:lastRow="0" w:firstColumn="0" w:lastColumn="0" w:noHBand="0" w:noVBand="1"/>
       </w:tblPr>
       <w:tblGrid>
@@ -2751,8 +2766,8 @@
         <w:tc>
           <w:tcPr>
             <w:tcBorders>
-              <w:bottom w:val="single" w:sz="8" w:space="0" w:color="333333"/>
-              <w:top w:val="single" w:sz="8" w:space="0" w:color="333333"/>
+              <w:bottom w:val="single" w:sz="16" w:space="0" w:color="666666"/>
+              <w:top w:val="single" w:sz="16" w:space="0" w:color="666666"/>
             </w:tcBorders>
             <w:shd w:val="clear" w:color="auto" w:fill="FFFFFF"/>
             <w:tcMar>
@@ -2765,17 +2780,17 @@
           </w:tcPr>
           <w:p>
             <w:pPr>
-              <w:jc w:val="right"/>
-              <w:spacing w:after="40" w:before="40"/>
+              <w:jc w:val="left"/>
+              <w:spacing w:after="100" w:before="100" w:line="240"/>
               <w:ind w:firstLine="0" w:left="100" w:right="100"/>
             </w:pPr>
             <w:r xmlns:w="http://schemas.openxmlformats.org/wordprocessingml/2006/main" xmlns:wp="http://schemas.openxmlformats.org/drawingml/2006/wordprocessingDrawing" xmlns:r="http://schemas.openxmlformats.org/officeDocument/2006/relationships" xmlns:w14="http://schemas.microsoft.com/office/word/2010/wordml">
               <w:rPr>
-                <w:rFonts w:ascii="Roboto" w:hAnsi="Roboto" w:eastAsia="Roboto" w:cs="Roboto"/>
+                <w:rFonts w:ascii="DejaVu Sans" w:hAnsi="DejaVu Sans" w:eastAsia="DejaVu Sans" w:cs="DejaVu Sans"/>
                 <w:b/>
                 <w:sz w:val="22"/>
                 <w:szCs w:val="22"/>
-                <w:color w:val="111111"/>
+                <w:color w:val="000000"/>
               </w:rPr>
               <w:t xml:space="preserve">Gene Name</w:t>
             </w:r>
@@ -2784,8 +2799,8 @@
         <w:tc>
           <w:tcPr>
             <w:tcBorders>
-              <w:bottom w:val="single" w:sz="8" w:space="0" w:color="333333"/>
-              <w:top w:val="single" w:sz="8" w:space="0" w:color="333333"/>
+              <w:bottom w:val="single" w:sz="16" w:space="0" w:color="666666"/>
+              <w:top w:val="single" w:sz="16" w:space="0" w:color="666666"/>
             </w:tcBorders>
             <w:shd w:val="clear" w:color="auto" w:fill="FFFFFF"/>
             <w:tcMar>
@@ -2798,17 +2813,17 @@
           </w:tcPr>
           <w:p>
             <w:pPr>
-              <w:jc w:val="right"/>
-              <w:spacing w:after="40" w:before="40"/>
+              <w:jc w:val="left"/>
+              <w:spacing w:after="100" w:before="100" w:line="240"/>
               <w:ind w:firstLine="0" w:left="100" w:right="100"/>
             </w:pPr>
             <w:r xmlns:w="http://schemas.openxmlformats.org/wordprocessingml/2006/main" xmlns:wp="http://schemas.openxmlformats.org/drawingml/2006/wordprocessingDrawing" xmlns:r="http://schemas.openxmlformats.org/officeDocument/2006/relationships" xmlns:w14="http://schemas.microsoft.com/office/word/2010/wordml">
               <w:rPr>
-                <w:rFonts w:ascii="Roboto" w:hAnsi="Roboto" w:eastAsia="Roboto" w:cs="Roboto"/>
+                <w:rFonts w:ascii="DejaVu Sans" w:hAnsi="DejaVu Sans" w:eastAsia="DejaVu Sans" w:cs="DejaVu Sans"/>
                 <w:b/>
                 <w:sz w:val="22"/>
                 <w:szCs w:val="22"/>
-                <w:color w:val="111111"/>
+                <w:color w:val="000000"/>
               </w:rPr>
               <w:t xml:space="preserve">Associated Disease</w:t>
             </w:r>
@@ -2817,8 +2832,8 @@
         <w:tc>
           <w:tcPr>
             <w:tcBorders>
-              <w:bottom w:val="single" w:sz="8" w:space="0" w:color="333333"/>
-              <w:top w:val="single" w:sz="8" w:space="0" w:color="333333"/>
+              <w:bottom w:val="single" w:sz="16" w:space="0" w:color="666666"/>
+              <w:top w:val="single" w:sz="16" w:space="0" w:color="666666"/>
             </w:tcBorders>
             <w:shd w:val="clear" w:color="auto" w:fill="FFFFFF"/>
             <w:tcMar>
@@ -2831,17 +2846,17 @@
           </w:tcPr>
           <w:p>
             <w:pPr>
-              <w:jc w:val="right"/>
-              <w:spacing w:after="40" w:before="40"/>
+              <w:jc w:val="left"/>
+              <w:spacing w:after="100" w:before="100" w:line="240"/>
               <w:ind w:firstLine="0" w:left="100" w:right="100"/>
             </w:pPr>
             <w:r xmlns:w="http://schemas.openxmlformats.org/wordprocessingml/2006/main" xmlns:wp="http://schemas.openxmlformats.org/drawingml/2006/wordprocessingDrawing" xmlns:r="http://schemas.openxmlformats.org/officeDocument/2006/relationships" xmlns:w14="http://schemas.microsoft.com/office/word/2010/wordml">
               <w:rPr>
-                <w:rFonts w:ascii="Roboto" w:hAnsi="Roboto" w:eastAsia="Roboto" w:cs="Roboto"/>
+                <w:rFonts w:ascii="DejaVu Sans" w:hAnsi="DejaVu Sans" w:eastAsia="DejaVu Sans" w:cs="DejaVu Sans"/>
                 <w:b/>
                 <w:sz w:val="22"/>
                 <w:szCs w:val="22"/>
-                <w:color w:val="111111"/>
+                <w:color w:val="000000"/>
               </w:rPr>
               <w:t xml:space="preserve">Location (hg19)</w:t>
             </w:r>
@@ -2850,8 +2865,8 @@
         <w:tc>
           <w:tcPr>
             <w:tcBorders>
-              <w:bottom w:val="single" w:sz="8" w:space="0" w:color="333333"/>
-              <w:top w:val="single" w:sz="8" w:space="0" w:color="333333"/>
+              <w:bottom w:val="single" w:sz="16" w:space="0" w:color="666666"/>
+              <w:top w:val="single" w:sz="16" w:space="0" w:color="666666"/>
             </w:tcBorders>
             <w:shd w:val="clear" w:color="auto" w:fill="FFFFFF"/>
             <w:tcMar>
@@ -2864,17 +2879,17 @@
           </w:tcPr>
           <w:p>
             <w:pPr>
-              <w:jc w:val="right"/>
-              <w:spacing w:after="40" w:before="40"/>
+              <w:jc w:val="left"/>
+              <w:spacing w:after="100" w:before="100" w:line="240"/>
               <w:ind w:firstLine="0" w:left="100" w:right="100"/>
             </w:pPr>
             <w:r xmlns:w="http://schemas.openxmlformats.org/wordprocessingml/2006/main" xmlns:wp="http://schemas.openxmlformats.org/drawingml/2006/wordprocessingDrawing" xmlns:r="http://schemas.openxmlformats.org/officeDocument/2006/relationships" xmlns:w14="http://schemas.microsoft.com/office/word/2010/wordml">
               <w:rPr>
-                <w:rFonts w:ascii="Roboto" w:hAnsi="Roboto" w:eastAsia="Roboto" w:cs="Roboto"/>
+                <w:rFonts w:ascii="DejaVu Sans" w:hAnsi="DejaVu Sans" w:eastAsia="DejaVu Sans" w:cs="DejaVu Sans"/>
                 <w:b/>
                 <w:sz w:val="22"/>
                 <w:szCs w:val="22"/>
-                <w:color w:val="111111"/>
+                <w:color w:val="000000"/>
               </w:rPr>
               <w:t xml:space="preserve">Canonical Variant HGVS</w:t>
             </w:r>
@@ -2883,8 +2898,8 @@
         <w:tc>
           <w:tcPr>
             <w:tcBorders>
-              <w:bottom w:val="single" w:sz="8" w:space="0" w:color="333333"/>
-              <w:top w:val="single" w:sz="8" w:space="0" w:color="333333"/>
+              <w:bottom w:val="single" w:sz="16" w:space="0" w:color="666666"/>
+              <w:top w:val="single" w:sz="16" w:space="0" w:color="666666"/>
             </w:tcBorders>
             <w:shd w:val="clear" w:color="auto" w:fill="FFFFFF"/>
             <w:tcMar>
@@ -2897,17 +2912,17 @@
           </w:tcPr>
           <w:p>
             <w:pPr>
-              <w:jc w:val="right"/>
-              <w:spacing w:after="40" w:before="40"/>
+              <w:jc w:val="left"/>
+              <w:spacing w:after="100" w:before="100" w:line="240"/>
               <w:ind w:firstLine="0" w:left="100" w:right="100"/>
             </w:pPr>
             <w:r xmlns:w="http://schemas.openxmlformats.org/wordprocessingml/2006/main" xmlns:wp="http://schemas.openxmlformats.org/drawingml/2006/wordprocessingDrawing" xmlns:r="http://schemas.openxmlformats.org/officeDocument/2006/relationships" xmlns:w14="http://schemas.microsoft.com/office/word/2010/wordml">
               <w:rPr>
-                <w:rFonts w:ascii="Roboto" w:hAnsi="Roboto" w:eastAsia="Roboto" w:cs="Roboto"/>
+                <w:rFonts w:ascii="DejaVu Sans" w:hAnsi="DejaVu Sans" w:eastAsia="DejaVu Sans" w:cs="DejaVu Sans"/>
                 <w:b/>
                 <w:sz w:val="22"/>
                 <w:szCs w:val="22"/>
-                <w:color w:val="111111"/>
+                <w:color w:val="000000"/>
               </w:rPr>
               <w:t xml:space="preserve">Gencode Predicted Consequence</w:t>
             </w:r>
@@ -2916,8 +2931,8 @@
         <w:tc>
           <w:tcPr>
             <w:tcBorders>
-              <w:bottom w:val="single" w:sz="8" w:space="0" w:color="333333"/>
-              <w:top w:val="single" w:sz="8" w:space="0" w:color="333333"/>
+              <w:bottom w:val="single" w:sz="16" w:space="0" w:color="666666"/>
+              <w:top w:val="single" w:sz="16" w:space="0" w:color="666666"/>
             </w:tcBorders>
             <w:shd w:val="clear" w:color="auto" w:fill="FFFFFF"/>
             <w:tcMar>
@@ -2930,17 +2945,17 @@
           </w:tcPr>
           <w:p>
             <w:pPr>
-              <w:jc w:val="right"/>
-              <w:spacing w:after="40" w:before="40"/>
+              <w:jc w:val="left"/>
+              <w:spacing w:after="100" w:before="100" w:line="240"/>
               <w:ind w:firstLine="0" w:left="100" w:right="100"/>
             </w:pPr>
             <w:r xmlns:w="http://schemas.openxmlformats.org/wordprocessingml/2006/main" xmlns:wp="http://schemas.openxmlformats.org/drawingml/2006/wordprocessingDrawing" xmlns:r="http://schemas.openxmlformats.org/officeDocument/2006/relationships" xmlns:w14="http://schemas.microsoft.com/office/word/2010/wordml">
               <w:rPr>
-                <w:rFonts w:ascii="Roboto" w:hAnsi="Roboto" w:eastAsia="Roboto" w:cs="Roboto"/>
+                <w:rFonts w:ascii="DejaVu Sans" w:hAnsi="DejaVu Sans" w:eastAsia="DejaVu Sans" w:cs="DejaVu Sans"/>
                 <w:b/>
                 <w:sz w:val="22"/>
                 <w:szCs w:val="22"/>
-                <w:color w:val="111111"/>
+                <w:color w:val="000000"/>
               </w:rPr>
               <w:t xml:space="preserve">DNTX Predicted Consequence</w:t>
             </w:r>
@@ -2949,8 +2964,8 @@
         <w:tc>
           <w:tcPr>
             <w:tcBorders>
-              <w:bottom w:val="single" w:sz="8" w:space="0" w:color="333333"/>
-              <w:top w:val="single" w:sz="8" w:space="0" w:color="333333"/>
+              <w:bottom w:val="single" w:sz="16" w:space="0" w:color="666666"/>
+              <w:top w:val="single" w:sz="16" w:space="0" w:color="666666"/>
             </w:tcBorders>
             <w:shd w:val="clear" w:color="auto" w:fill="FFFFFF"/>
             <w:tcMar>
@@ -2963,17 +2978,17 @@
           </w:tcPr>
           <w:p>
             <w:pPr>
-              <w:jc w:val="right"/>
-              <w:spacing w:after="40" w:before="40"/>
+              <w:jc w:val="left"/>
+              <w:spacing w:after="100" w:before="100" w:line="240"/>
               <w:ind w:firstLine="0" w:left="100" w:right="100"/>
             </w:pPr>
             <w:r xmlns:w="http://schemas.openxmlformats.org/wordprocessingml/2006/main" xmlns:wp="http://schemas.openxmlformats.org/drawingml/2006/wordprocessingDrawing" xmlns:r="http://schemas.openxmlformats.org/officeDocument/2006/relationships" xmlns:w14="http://schemas.microsoft.com/office/word/2010/wordml">
               <w:rPr>
-                <w:rFonts w:ascii="Roboto" w:hAnsi="Roboto" w:eastAsia="Roboto" w:cs="Roboto"/>
+                <w:rFonts w:ascii="DejaVu Sans" w:hAnsi="DejaVu Sans" w:eastAsia="DejaVu Sans" w:cs="DejaVu Sans"/>
                 <w:b/>
                 <w:sz w:val="22"/>
                 <w:szCs w:val="22"/>
-                <w:color w:val="111111"/>
+                <w:color w:val="000000"/>
               </w:rPr>
               <w:t xml:space="preserve">Published Study</w:t>
             </w:r>
@@ -2989,7 +3004,7 @@
           <w:tcPr>
             <w:vMerge w:val="restart"/>
             <w:tcBorders>
-              <w:bottom w:val="single" w:sz="8" w:space="0" w:color="333333"/>
+              <w:bottom w:val="single" w:sz="4" w:space="0" w:color="666666"/>
             </w:tcBorders>
             <w:shd w:val="clear" w:color="auto" w:fill="FFFFFF"/>
             <w:tcMar>
@@ -3002,16 +3017,16 @@
           </w:tcPr>
           <w:p>
             <w:pPr>
-              <w:jc w:val="right"/>
-              <w:spacing w:after="40" w:before="40"/>
+              <w:jc w:val="left"/>
+              <w:spacing w:after="100" w:before="100" w:line="240"/>
               <w:ind w:firstLine="0" w:left="100" w:right="100"/>
             </w:pPr>
             <w:r xmlns:w="http://schemas.openxmlformats.org/wordprocessingml/2006/main" xmlns:wp="http://schemas.openxmlformats.org/drawingml/2006/wordprocessingDrawing" xmlns:r="http://schemas.openxmlformats.org/officeDocument/2006/relationships" xmlns:w14="http://schemas.microsoft.com/office/word/2010/wordml">
               <w:rPr>
-                <w:rFonts w:ascii="Roboto" w:hAnsi="Roboto" w:eastAsia="Roboto" w:cs="Roboto"/>
+                <w:rFonts w:ascii="DejaVu Sans" w:hAnsi="DejaVu Sans" w:eastAsia="DejaVu Sans" w:cs="DejaVu Sans"/>
                 <w:sz w:val="16"/>
                 <w:szCs w:val="16"/>
-                <w:color w:val="111111"/>
+                <w:color w:val="000000"/>
               </w:rPr>
               <w:t xml:space="preserve">ABCA4</w:t>
             </w:r>
@@ -3021,7 +3036,7 @@
           <w:tcPr>
             <w:vMerge w:val="restart"/>
             <w:tcBorders>
-              <w:bottom w:val="single" w:sz="8" w:space="0" w:color="333333"/>
+              <w:bottom w:val="single" w:sz="4" w:space="0" w:color="666666"/>
             </w:tcBorders>
             <w:shd w:val="clear" w:color="auto" w:fill="FFFFFF"/>
             <w:tcMar>
@@ -3034,16 +3049,16 @@
           </w:tcPr>
           <w:p>
             <w:pPr>
-              <w:jc w:val="right"/>
-              <w:spacing w:after="40" w:before="40"/>
+              <w:jc w:val="left"/>
+              <w:spacing w:after="100" w:before="100" w:line="240"/>
               <w:ind w:firstLine="0" w:left="100" w:right="100"/>
             </w:pPr>
             <w:r xmlns:w="http://schemas.openxmlformats.org/wordprocessingml/2006/main" xmlns:wp="http://schemas.openxmlformats.org/drawingml/2006/wordprocessingDrawing" xmlns:r="http://schemas.openxmlformats.org/officeDocument/2006/relationships" xmlns:w14="http://schemas.microsoft.com/office/word/2010/wordml">
               <w:rPr>
-                <w:rFonts w:ascii="Roboto" w:hAnsi="Roboto" w:eastAsia="Roboto" w:cs="Roboto"/>
+                <w:rFonts w:ascii="DejaVu Sans" w:hAnsi="DejaVu Sans" w:eastAsia="DejaVu Sans" w:cs="DejaVu Sans"/>
                 <w:sz w:val="16"/>
                 <w:szCs w:val="16"/>
-                <w:color w:val="111111"/>
+                <w:color w:val="000000"/>
               </w:rPr>
               <w:t xml:space="preserve">ABCA4-associated maculopathy</w:t>
             </w:r>
@@ -3052,7 +3067,7 @@
         <w:tc>
           <w:tcPr>
             <w:tcBorders>
-              <w:bottom w:val="single" w:sz="8" w:space="0" w:color="333333"/>
+              <w:bottom w:val="single" w:sz="4" w:space="0" w:color="666666"/>
             </w:tcBorders>
             <w:shd w:val="clear" w:color="auto" w:fill="FFFFFF"/>
             <w:tcMar>
@@ -3065,16 +3080,16 @@
           </w:tcPr>
           <w:p>
             <w:pPr>
-              <w:jc w:val="right"/>
-              <w:spacing w:after="40" w:before="40"/>
+              <w:jc w:val="left"/>
+              <w:spacing w:after="100" w:before="100" w:line="240"/>
               <w:ind w:firstLine="0" w:left="100" w:right="100"/>
             </w:pPr>
             <w:r xmlns:w="http://schemas.openxmlformats.org/wordprocessingml/2006/main" xmlns:wp="http://schemas.openxmlformats.org/drawingml/2006/wordprocessingDrawing" xmlns:r="http://schemas.openxmlformats.org/officeDocument/2006/relationships" xmlns:w14="http://schemas.microsoft.com/office/word/2010/wordml">
               <w:rPr>
-                <w:rFonts w:ascii="Roboto" w:hAnsi="Roboto" w:eastAsia="Roboto" w:cs="Roboto"/>
+                <w:rFonts w:ascii="DejaVu Sans" w:hAnsi="DejaVu Sans" w:eastAsia="DejaVu Sans" w:cs="DejaVu Sans"/>
                 <w:sz w:val="16"/>
                 <w:szCs w:val="16"/>
-                <w:color w:val="111111"/>
+                <w:color w:val="000000"/>
               </w:rPr>
               <w:t xml:space="preserve">Chr1:94481967 C&gt;T</w:t>
             </w:r>
@@ -3083,7 +3098,7 @@
         <w:tc>
           <w:tcPr>
             <w:tcBorders>
-              <w:bottom w:val="single" w:sz="8" w:space="0" w:color="333333"/>
+              <w:bottom w:val="single" w:sz="4" w:space="0" w:color="666666"/>
             </w:tcBorders>
             <w:shd w:val="clear" w:color="auto" w:fill="FFFFFF"/>
             <w:tcMar>
@@ -3096,16 +3111,16 @@
           </w:tcPr>
           <w:p>
             <w:pPr>
-              <w:jc w:val="right"/>
-              <w:spacing w:after="40" w:before="40"/>
+              <w:jc w:val="left"/>
+              <w:spacing w:after="100" w:before="100" w:line="240"/>
               <w:ind w:firstLine="0" w:left="100" w:right="100"/>
             </w:pPr>
             <w:r xmlns:w="http://schemas.openxmlformats.org/wordprocessingml/2006/main" xmlns:wp="http://schemas.openxmlformats.org/drawingml/2006/wordprocessingDrawing" xmlns:r="http://schemas.openxmlformats.org/officeDocument/2006/relationships" xmlns:w14="http://schemas.microsoft.com/office/word/2010/wordml">
               <w:rPr>
-                <w:rFonts w:ascii="Roboto" w:hAnsi="Roboto" w:eastAsia="Roboto" w:cs="Roboto"/>
+                <w:rFonts w:ascii="DejaVu Sans" w:hAnsi="DejaVu Sans" w:eastAsia="DejaVu Sans" w:cs="DejaVu Sans"/>
                 <w:sz w:val="16"/>
                 <w:szCs w:val="16"/>
-                <w:color w:val="111111"/>
+                <w:color w:val="000000"/>
               </w:rPr>
               <w:t xml:space="preserve">c.5197–557G&gt;T, NM_000350.2</w:t>
             </w:r>
@@ -3114,7 +3129,7 @@
         <w:tc>
           <w:tcPr>
             <w:tcBorders>
-              <w:bottom w:val="single" w:sz="8" w:space="0" w:color="333333"/>
+              <w:bottom w:val="single" w:sz="4" w:space="0" w:color="666666"/>
             </w:tcBorders>
             <w:shd w:val="clear" w:color="auto" w:fill="FFFFFF"/>
             <w:tcMar>
@@ -3127,16 +3142,16 @@
           </w:tcPr>
           <w:p>
             <w:pPr>
-              <w:jc w:val="right"/>
-              <w:spacing w:after="40" w:before="40"/>
+              <w:jc w:val="left"/>
+              <w:spacing w:after="100" w:before="100" w:line="240"/>
               <w:ind w:firstLine="0" w:left="100" w:right="100"/>
             </w:pPr>
             <w:r xmlns:w="http://schemas.openxmlformats.org/wordprocessingml/2006/main" xmlns:wp="http://schemas.openxmlformats.org/drawingml/2006/wordprocessingDrawing" xmlns:r="http://schemas.openxmlformats.org/officeDocument/2006/relationships" xmlns:w14="http://schemas.microsoft.com/office/word/2010/wordml">
               <w:rPr>
-                <w:rFonts w:ascii="Roboto" w:hAnsi="Roboto" w:eastAsia="Roboto" w:cs="Roboto"/>
+                <w:rFonts w:ascii="DejaVu Sans" w:hAnsi="DejaVu Sans" w:eastAsia="DejaVu Sans" w:cs="DejaVu Sans"/>
                 <w:sz w:val="16"/>
                 <w:szCs w:val="16"/>
-                <w:color w:val="111111"/>
+                <w:color w:val="000000"/>
               </w:rPr>
               <w:t xml:space="preserve">intron variant,</w:t>
               <w:br/>
@@ -3147,7 +3162,7 @@
         <w:tc>
           <w:tcPr>
             <w:tcBorders>
-              <w:bottom w:val="single" w:sz="8" w:space="0" w:color="333333"/>
+              <w:bottom w:val="single" w:sz="4" w:space="0" w:color="666666"/>
             </w:tcBorders>
             <w:shd w:val="clear" w:color="auto" w:fill="FFFFFF"/>
             <w:tcMar>
@@ -3160,16 +3175,16 @@
           </w:tcPr>
           <w:p>
             <w:pPr>
-              <w:jc w:val="right"/>
-              <w:spacing w:after="40" w:before="40"/>
+              <w:jc w:val="left"/>
+              <w:spacing w:after="100" w:before="100" w:line="240"/>
               <w:ind w:firstLine="0" w:left="100" w:right="100"/>
             </w:pPr>
             <w:r xmlns:w="http://schemas.openxmlformats.org/wordprocessingml/2006/main" xmlns:wp="http://schemas.openxmlformats.org/drawingml/2006/wordprocessingDrawing" xmlns:r="http://schemas.openxmlformats.org/officeDocument/2006/relationships" xmlns:w14="http://schemas.microsoft.com/office/word/2010/wordml">
               <w:rPr>
-                <w:rFonts w:ascii="Roboto" w:hAnsi="Roboto" w:eastAsia="Roboto" w:cs="Roboto"/>
+                <w:rFonts w:ascii="DejaVu Sans" w:hAnsi="DejaVu Sans" w:eastAsia="DejaVu Sans" w:cs="DejaVu Sans"/>
                 <w:sz w:val="16"/>
                 <w:szCs w:val="16"/>
-                <w:color w:val="111111"/>
+                <w:color w:val="000000"/>
               </w:rPr>
               <w:t xml:space="preserve">5 prime UTR variant</w:t>
             </w:r>
@@ -3179,7 +3194,7 @@
           <w:tcPr>
             <w:vMerge w:val="restart"/>
             <w:tcBorders>
-              <w:bottom w:val="single" w:sz="8" w:space="0" w:color="333333"/>
+              <w:bottom w:val="single" w:sz="4" w:space="0" w:color="666666"/>
             </w:tcBorders>
             <w:shd w:val="clear" w:color="auto" w:fill="FFFFFF"/>
             <w:tcMar>
@@ -3192,16 +3207,16 @@
           </w:tcPr>
           <w:p>
             <w:pPr>
-              <w:jc w:val="right"/>
-              <w:spacing w:after="40" w:before="40"/>
+              <w:jc w:val="left"/>
+              <w:spacing w:after="100" w:before="100" w:line="240"/>
               <w:ind w:firstLine="0" w:left="100" w:right="100"/>
             </w:pPr>
             <w:r xmlns:w="http://schemas.openxmlformats.org/wordprocessingml/2006/main" xmlns:wp="http://schemas.openxmlformats.org/drawingml/2006/wordprocessingDrawing" xmlns:r="http://schemas.openxmlformats.org/officeDocument/2006/relationships" xmlns:w14="http://schemas.microsoft.com/office/word/2010/wordml">
               <w:rPr>
-                <w:rFonts w:ascii="Roboto" w:hAnsi="Roboto" w:eastAsia="Roboto" w:cs="Roboto"/>
+                <w:rFonts w:ascii="DejaVu Sans" w:hAnsi="DejaVu Sans" w:eastAsia="DejaVu Sans" w:cs="DejaVu Sans"/>
                 <w:sz w:val="16"/>
                 <w:szCs w:val="16"/>
-                <w:color w:val="111111"/>
+                <w:color w:val="000000"/>
               </w:rPr>
               <w:t xml:space="preserve">Bauwens et al.</w:t>
             </w:r>
@@ -3217,8 +3232,8 @@
           <w:tcPr>
             <w:vMerge/>
             <w:tcBorders>
-              <w:bottom w:val="single" w:sz="8" w:space="0" w:color="333333"/>
-              <w:top w:val="single" w:sz="8" w:space="0" w:color="333333"/>
+              <w:bottom w:val="single" w:sz="4" w:space="0" w:color="666666"/>
+              <w:top w:val="single" w:sz="4" w:space="0" w:color="666666"/>
             </w:tcBorders>
             <w:shd w:val="clear" w:color="auto" w:fill="FFFFFF"/>
             <w:tcMar>
@@ -3231,8 +3246,8 @@
           </w:tcPr>
           <w:p>
             <w:pPr>
-              <w:jc w:val="right"/>
-              <w:spacing w:after="40" w:before="40"/>
+              <w:jc w:val="left"/>
+              <w:spacing w:after="100" w:before="100" w:line="240"/>
               <w:ind w:firstLine="0" w:left="100" w:right="100"/>
             </w:pPr>
           </w:p>
@@ -3241,8 +3256,8 @@
           <w:tcPr>
             <w:vMerge/>
             <w:tcBorders>
-              <w:bottom w:val="single" w:sz="8" w:space="0" w:color="333333"/>
-              <w:top w:val="single" w:sz="8" w:space="0" w:color="333333"/>
+              <w:bottom w:val="single" w:sz="4" w:space="0" w:color="666666"/>
+              <w:top w:val="single" w:sz="4" w:space="0" w:color="666666"/>
             </w:tcBorders>
             <w:shd w:val="clear" w:color="auto" w:fill="FFFFFF"/>
             <w:tcMar>
@@ -3255,8 +3270,8 @@
           </w:tcPr>
           <w:p>
             <w:pPr>
-              <w:jc w:val="right"/>
-              <w:spacing w:after="40" w:before="40"/>
+              <w:jc w:val="left"/>
+              <w:spacing w:after="100" w:before="100" w:line="240"/>
               <w:ind w:firstLine="0" w:left="100" w:right="100"/>
             </w:pPr>
           </w:p>
@@ -3264,8 +3279,8 @@
         <w:tc>
           <w:tcPr>
             <w:tcBorders>
-              <w:bottom w:val="single" w:sz="8" w:space="0" w:color="333333"/>
-              <w:top w:val="single" w:sz="8" w:space="0" w:color="333333"/>
+              <w:bottom w:val="single" w:sz="4" w:space="0" w:color="666666"/>
+              <w:top w:val="single" w:sz="4" w:space="0" w:color="666666"/>
             </w:tcBorders>
             <w:shd w:val="clear" w:color="auto" w:fill="FFFFFF"/>
             <w:tcMar>
@@ -3278,16 +3293,16 @@
           </w:tcPr>
           <w:p>
             <w:pPr>
-              <w:jc w:val="right"/>
-              <w:spacing w:after="40" w:before="40"/>
+              <w:jc w:val="left"/>
+              <w:spacing w:after="100" w:before="100" w:line="240"/>
               <w:ind w:firstLine="0" w:left="100" w:right="100"/>
             </w:pPr>
             <w:r xmlns:w="http://schemas.openxmlformats.org/wordprocessingml/2006/main" xmlns:wp="http://schemas.openxmlformats.org/drawingml/2006/wordprocessingDrawing" xmlns:r="http://schemas.openxmlformats.org/officeDocument/2006/relationships" xmlns:w14="http://schemas.microsoft.com/office/word/2010/wordml">
               <w:rPr>
-                <w:rFonts w:ascii="Roboto" w:hAnsi="Roboto" w:eastAsia="Roboto" w:cs="Roboto"/>
+                <w:rFonts w:ascii="DejaVu Sans" w:hAnsi="DejaVu Sans" w:eastAsia="DejaVu Sans" w:cs="DejaVu Sans"/>
                 <w:sz w:val="16"/>
                 <w:szCs w:val="16"/>
-                <w:color w:val="111111"/>
+                <w:color w:val="000000"/>
               </w:rPr>
               <w:t xml:space="preserve">Chr1:94546814 G&gt;C</w:t>
             </w:r>
@@ -3296,8 +3311,8 @@
         <w:tc>
           <w:tcPr>
             <w:tcBorders>
-              <w:bottom w:val="single" w:sz="8" w:space="0" w:color="333333"/>
-              <w:top w:val="single" w:sz="8" w:space="0" w:color="333333"/>
+              <w:bottom w:val="single" w:sz="4" w:space="0" w:color="666666"/>
+              <w:top w:val="single" w:sz="4" w:space="0" w:color="666666"/>
             </w:tcBorders>
             <w:shd w:val="clear" w:color="auto" w:fill="FFFFFF"/>
             <w:tcMar>
@@ -3310,16 +3325,16 @@
           </w:tcPr>
           <w:p>
             <w:pPr>
-              <w:jc w:val="right"/>
-              <w:spacing w:after="40" w:before="40"/>
+              <w:jc w:val="left"/>
+              <w:spacing w:after="100" w:before="100" w:line="240"/>
               <w:ind w:firstLine="0" w:left="100" w:right="100"/>
             </w:pPr>
             <w:r xmlns:w="http://schemas.openxmlformats.org/wordprocessingml/2006/main" xmlns:wp="http://schemas.openxmlformats.org/drawingml/2006/wordprocessingDrawing" xmlns:r="http://schemas.openxmlformats.org/officeDocument/2006/relationships" xmlns:w14="http://schemas.microsoft.com/office/word/2010/wordml">
               <w:rPr>
-                <w:rFonts w:ascii="Roboto" w:hAnsi="Roboto" w:eastAsia="Roboto" w:cs="Roboto"/>
+                <w:rFonts w:ascii="DejaVu Sans" w:hAnsi="DejaVu Sans" w:eastAsia="DejaVu Sans" w:cs="DejaVu Sans"/>
                 <w:sz w:val="16"/>
                 <w:szCs w:val="16"/>
-                <w:color w:val="111111"/>
+                <w:color w:val="000000"/>
               </w:rPr>
               <w:t xml:space="preserve">c.859–540C&gt;G, NM_000350.2</w:t>
             </w:r>
@@ -3328,8 +3343,8 @@
         <w:tc>
           <w:tcPr>
             <w:tcBorders>
-              <w:bottom w:val="single" w:sz="8" w:space="0" w:color="333333"/>
-              <w:top w:val="single" w:sz="8" w:space="0" w:color="333333"/>
+              <w:bottom w:val="single" w:sz="4" w:space="0" w:color="666666"/>
+              <w:top w:val="single" w:sz="4" w:space="0" w:color="666666"/>
             </w:tcBorders>
             <w:shd w:val="clear" w:color="auto" w:fill="FFFFFF"/>
             <w:tcMar>
@@ -3342,16 +3357,16 @@
           </w:tcPr>
           <w:p>
             <w:pPr>
-              <w:jc w:val="right"/>
-              <w:spacing w:after="40" w:before="40"/>
+              <w:jc w:val="left"/>
+              <w:spacing w:after="100" w:before="100" w:line="240"/>
               <w:ind w:firstLine="0" w:left="100" w:right="100"/>
             </w:pPr>
             <w:r xmlns:w="http://schemas.openxmlformats.org/wordprocessingml/2006/main" xmlns:wp="http://schemas.openxmlformats.org/drawingml/2006/wordprocessingDrawing" xmlns:r="http://schemas.openxmlformats.org/officeDocument/2006/relationships" xmlns:w14="http://schemas.microsoft.com/office/word/2010/wordml">
               <w:rPr>
-                <w:rFonts w:ascii="Roboto" w:hAnsi="Roboto" w:eastAsia="Roboto" w:cs="Roboto"/>
+                <w:rFonts w:ascii="DejaVu Sans" w:hAnsi="DejaVu Sans" w:eastAsia="DejaVu Sans" w:cs="DejaVu Sans"/>
                 <w:sz w:val="16"/>
                 <w:szCs w:val="16"/>
-                <w:color w:val="111111"/>
+                <w:color w:val="000000"/>
               </w:rPr>
               <w:t xml:space="preserve">intron variant</w:t>
             </w:r>
@@ -3360,8 +3375,8 @@
         <w:tc>
           <w:tcPr>
             <w:tcBorders>
-              <w:bottom w:val="single" w:sz="8" w:space="0" w:color="333333"/>
-              <w:top w:val="single" w:sz="8" w:space="0" w:color="333333"/>
+              <w:bottom w:val="single" w:sz="4" w:space="0" w:color="666666"/>
+              <w:top w:val="single" w:sz="4" w:space="0" w:color="666666"/>
             </w:tcBorders>
             <w:shd w:val="clear" w:color="auto" w:fill="FFFFFF"/>
             <w:tcMar>
@@ -3374,16 +3389,16 @@
           </w:tcPr>
           <w:p>
             <w:pPr>
-              <w:jc w:val="right"/>
-              <w:spacing w:after="40" w:before="40"/>
+              <w:jc w:val="left"/>
+              <w:spacing w:after="100" w:before="100" w:line="240"/>
               <w:ind w:firstLine="0" w:left="100" w:right="100"/>
             </w:pPr>
             <w:r xmlns:w="http://schemas.openxmlformats.org/wordprocessingml/2006/main" xmlns:wp="http://schemas.openxmlformats.org/drawingml/2006/wordprocessingDrawing" xmlns:r="http://schemas.openxmlformats.org/officeDocument/2006/relationships" xmlns:w14="http://schemas.microsoft.com/office/word/2010/wordml">
               <w:rPr>
-                <w:rFonts w:ascii="Roboto" w:hAnsi="Roboto" w:eastAsia="Roboto" w:cs="Roboto"/>
+                <w:rFonts w:ascii="DejaVu Sans" w:hAnsi="DejaVu Sans" w:eastAsia="DejaVu Sans" w:cs="DejaVu Sans"/>
                 <w:sz w:val="16"/>
                 <w:szCs w:val="16"/>
-                <w:color w:val="111111"/>
+                <w:color w:val="000000"/>
               </w:rPr>
               <w:t xml:space="preserve">non coding transcript exon variant</w:t>
             </w:r>
@@ -3393,8 +3408,8 @@
           <w:tcPr>
             <w:vMerge/>
             <w:tcBorders>
-              <w:bottom w:val="single" w:sz="8" w:space="0" w:color="333333"/>
-              <w:top w:val="single" w:sz="8" w:space="0" w:color="333333"/>
+              <w:bottom w:val="single" w:sz="4" w:space="0" w:color="666666"/>
+              <w:top w:val="single" w:sz="4" w:space="0" w:color="666666"/>
             </w:tcBorders>
             <w:shd w:val="clear" w:color="auto" w:fill="FFFFFF"/>
             <w:tcMar>
@@ -3407,8 +3422,8 @@
           </w:tcPr>
           <w:p>
             <w:pPr>
-              <w:jc w:val="right"/>
-              <w:spacing w:after="40" w:before="40"/>
+              <w:jc w:val="left"/>
+              <w:spacing w:after="100" w:before="100" w:line="240"/>
               <w:ind w:firstLine="0" w:left="100" w:right="100"/>
             </w:pPr>
           </w:p>
@@ -3423,8 +3438,8 @@
           <w:tcPr>
             <w:vMerge/>
             <w:tcBorders>
-              <w:bottom w:val="single" w:sz="8" w:space="0" w:color="333333"/>
-              <w:top w:val="single" w:sz="8" w:space="0" w:color="333333"/>
+              <w:bottom w:val="single" w:sz="4" w:space="0" w:color="666666"/>
+              <w:top w:val="single" w:sz="4" w:space="0" w:color="666666"/>
             </w:tcBorders>
             <w:shd w:val="clear" w:color="auto" w:fill="FFFFFF"/>
             <w:tcMar>
@@ -3437,8 +3452,8 @@
           </w:tcPr>
           <w:p>
             <w:pPr>
-              <w:jc w:val="right"/>
-              <w:spacing w:after="40" w:before="40"/>
+              <w:jc w:val="left"/>
+              <w:spacing w:after="100" w:before="100" w:line="240"/>
               <w:ind w:firstLine="0" w:left="100" w:right="100"/>
             </w:pPr>
           </w:p>
@@ -3447,8 +3462,8 @@
           <w:tcPr>
             <w:vMerge w:val="restart"/>
             <w:tcBorders>
-              <w:bottom w:val="single" w:sz="8" w:space="0" w:color="333333"/>
-              <w:top w:val="single" w:sz="8" w:space="0" w:color="333333"/>
+              <w:bottom w:val="single" w:sz="4" w:space="0" w:color="666666"/>
+              <w:top w:val="single" w:sz="4" w:space="0" w:color="666666"/>
             </w:tcBorders>
             <w:shd w:val="clear" w:color="auto" w:fill="FFFFFF"/>
             <w:tcMar>
@@ -3461,16 +3476,16 @@
           </w:tcPr>
           <w:p>
             <w:pPr>
-              <w:jc w:val="right"/>
-              <w:spacing w:after="40" w:before="40"/>
+              <w:jc w:val="left"/>
+              <w:spacing w:after="100" w:before="100" w:line="240"/>
               <w:ind w:firstLine="0" w:left="100" w:right="100"/>
             </w:pPr>
             <w:r xmlns:w="http://schemas.openxmlformats.org/wordprocessingml/2006/main" xmlns:wp="http://schemas.openxmlformats.org/drawingml/2006/wordprocessingDrawing" xmlns:r="http://schemas.openxmlformats.org/officeDocument/2006/relationships" xmlns:w14="http://schemas.microsoft.com/office/word/2010/wordml">
               <w:rPr>
-                <w:rFonts w:ascii="Roboto" w:hAnsi="Roboto" w:eastAsia="Roboto" w:cs="Roboto"/>
+                <w:rFonts w:ascii="DejaVu Sans" w:hAnsi="DejaVu Sans" w:eastAsia="DejaVu Sans" w:cs="DejaVu Sans"/>
                 <w:sz w:val="16"/>
                 <w:szCs w:val="16"/>
-                <w:color w:val="111111"/>
+                <w:color w:val="000000"/>
               </w:rPr>
               <w:t xml:space="preserve">Stargardt disease</w:t>
             </w:r>
@@ -3479,8 +3494,8 @@
         <w:tc>
           <w:tcPr>
             <w:tcBorders>
-              <w:bottom w:val="single" w:sz="8" w:space="0" w:color="333333"/>
-              <w:top w:val="single" w:sz="8" w:space="0" w:color="333333"/>
+              <w:bottom w:val="single" w:sz="4" w:space="0" w:color="666666"/>
+              <w:top w:val="single" w:sz="4" w:space="0" w:color="666666"/>
             </w:tcBorders>
             <w:shd w:val="clear" w:color="auto" w:fill="FFFFFF"/>
             <w:tcMar>
@@ -3493,16 +3508,16 @@
           </w:tcPr>
           <w:p>
             <w:pPr>
-              <w:jc w:val="right"/>
-              <w:spacing w:after="40" w:before="40"/>
+              <w:jc w:val="left"/>
+              <w:spacing w:after="100" w:before="100" w:line="240"/>
               <w:ind w:firstLine="0" w:left="100" w:right="100"/>
             </w:pPr>
             <w:r xmlns:w="http://schemas.openxmlformats.org/wordprocessingml/2006/main" xmlns:wp="http://schemas.openxmlformats.org/drawingml/2006/wordprocessingDrawing" xmlns:r="http://schemas.openxmlformats.org/officeDocument/2006/relationships" xmlns:w14="http://schemas.microsoft.com/office/word/2010/wordml">
               <w:rPr>
-                <w:rFonts w:ascii="Roboto" w:hAnsi="Roboto" w:eastAsia="Roboto" w:cs="Roboto"/>
+                <w:rFonts w:ascii="DejaVu Sans" w:hAnsi="DejaVu Sans" w:eastAsia="DejaVu Sans" w:cs="DejaVu Sans"/>
                 <w:sz w:val="16"/>
                 <w:szCs w:val="16"/>
-                <w:color w:val="111111"/>
+                <w:color w:val="000000"/>
               </w:rPr>
               <w:t xml:space="preserve">Chr1:94484001 C&gt;T</w:t>
             </w:r>
@@ -3511,8 +3526,8 @@
         <w:tc>
           <w:tcPr>
             <w:tcBorders>
-              <w:bottom w:val="single" w:sz="8" w:space="0" w:color="333333"/>
-              <w:top w:val="single" w:sz="8" w:space="0" w:color="333333"/>
+              <w:bottom w:val="single" w:sz="4" w:space="0" w:color="666666"/>
+              <w:top w:val="single" w:sz="4" w:space="0" w:color="666666"/>
             </w:tcBorders>
             <w:shd w:val="clear" w:color="auto" w:fill="FFFFFF"/>
             <w:tcMar>
@@ -3525,16 +3540,16 @@
           </w:tcPr>
           <w:p>
             <w:pPr>
-              <w:jc w:val="right"/>
-              <w:spacing w:after="40" w:before="40"/>
+              <w:jc w:val="left"/>
+              <w:spacing w:after="100" w:before="100" w:line="240"/>
               <w:ind w:firstLine="0" w:left="100" w:right="100"/>
             </w:pPr>
             <w:r xmlns:w="http://schemas.openxmlformats.org/wordprocessingml/2006/main" xmlns:wp="http://schemas.openxmlformats.org/drawingml/2006/wordprocessingDrawing" xmlns:r="http://schemas.openxmlformats.org/officeDocument/2006/relationships" xmlns:w14="http://schemas.microsoft.com/office/word/2010/wordml">
               <w:rPr>
-                <w:rFonts w:ascii="Roboto" w:hAnsi="Roboto" w:eastAsia="Roboto" w:cs="Roboto"/>
+                <w:rFonts w:ascii="DejaVu Sans" w:hAnsi="DejaVu Sans" w:eastAsia="DejaVu Sans" w:cs="DejaVu Sans"/>
                 <w:sz w:val="16"/>
                 <w:szCs w:val="16"/>
-                <w:color w:val="111111"/>
+                <w:color w:val="000000"/>
               </w:rPr>
               <w:t xml:space="preserve">c.5196+1137G&gt;A, NM_000350.2</w:t>
             </w:r>
@@ -3543,8 +3558,8 @@
         <w:tc>
           <w:tcPr>
             <w:tcBorders>
-              <w:bottom w:val="single" w:sz="8" w:space="0" w:color="333333"/>
-              <w:top w:val="single" w:sz="8" w:space="0" w:color="333333"/>
+              <w:bottom w:val="single" w:sz="4" w:space="0" w:color="666666"/>
+              <w:top w:val="single" w:sz="4" w:space="0" w:color="666666"/>
             </w:tcBorders>
             <w:shd w:val="clear" w:color="auto" w:fill="FFFFFF"/>
             <w:tcMar>
@@ -3557,16 +3572,16 @@
           </w:tcPr>
           <w:p>
             <w:pPr>
-              <w:jc w:val="right"/>
-              <w:spacing w:after="40" w:before="40"/>
+              <w:jc w:val="left"/>
+              <w:spacing w:after="100" w:before="100" w:line="240"/>
               <w:ind w:firstLine="0" w:left="100" w:right="100"/>
             </w:pPr>
             <w:r xmlns:w="http://schemas.openxmlformats.org/wordprocessingml/2006/main" xmlns:wp="http://schemas.openxmlformats.org/drawingml/2006/wordprocessingDrawing" xmlns:r="http://schemas.openxmlformats.org/officeDocument/2006/relationships" xmlns:w14="http://schemas.microsoft.com/office/word/2010/wordml">
               <w:rPr>
-                <w:rFonts w:ascii="Roboto" w:hAnsi="Roboto" w:eastAsia="Roboto" w:cs="Roboto"/>
+                <w:rFonts w:ascii="DejaVu Sans" w:hAnsi="DejaVu Sans" w:eastAsia="DejaVu Sans" w:cs="DejaVu Sans"/>
                 <w:sz w:val="16"/>
                 <w:szCs w:val="16"/>
-                <w:color w:val="111111"/>
+                <w:color w:val="000000"/>
               </w:rPr>
               <w:t xml:space="preserve">intron variant,</w:t>
               <w:br/>
@@ -3577,8 +3592,8 @@
         <w:tc>
           <w:tcPr>
             <w:tcBorders>
-              <w:bottom w:val="single" w:sz="8" w:space="0" w:color="333333"/>
-              <w:top w:val="single" w:sz="8" w:space="0" w:color="333333"/>
+              <w:bottom w:val="single" w:sz="4" w:space="0" w:color="666666"/>
+              <w:top w:val="single" w:sz="4" w:space="0" w:color="666666"/>
             </w:tcBorders>
             <w:shd w:val="clear" w:color="auto" w:fill="FFFFFF"/>
             <w:tcMar>
@@ -3591,16 +3606,16 @@
           </w:tcPr>
           <w:p>
             <w:pPr>
-              <w:jc w:val="right"/>
-              <w:spacing w:after="40" w:before="40"/>
+              <w:jc w:val="left"/>
+              <w:spacing w:after="100" w:before="100" w:line="240"/>
               <w:ind w:firstLine="0" w:left="100" w:right="100"/>
             </w:pPr>
             <w:r xmlns:w="http://schemas.openxmlformats.org/wordprocessingml/2006/main" xmlns:wp="http://schemas.openxmlformats.org/drawingml/2006/wordprocessingDrawing" xmlns:r="http://schemas.openxmlformats.org/officeDocument/2006/relationships" xmlns:w14="http://schemas.microsoft.com/office/word/2010/wordml">
               <w:rPr>
-                <w:rFonts w:ascii="Roboto" w:hAnsi="Roboto" w:eastAsia="Roboto" w:cs="Roboto"/>
+                <w:rFonts w:ascii="DejaVu Sans" w:hAnsi="DejaVu Sans" w:eastAsia="DejaVu Sans" w:cs="DejaVu Sans"/>
                 <w:sz w:val="16"/>
                 <w:szCs w:val="16"/>
-                <w:color w:val="111111"/>
+                <w:color w:val="000000"/>
               </w:rPr>
               <w:t xml:space="preserve">5 prime UTR variant</w:t>
             </w:r>
@@ -3610,8 +3625,8 @@
           <w:tcPr>
             <w:vMerge w:val="restart"/>
             <w:tcBorders>
-              <w:bottom w:val="single" w:sz="8" w:space="0" w:color="333333"/>
-              <w:top w:val="single" w:sz="8" w:space="0" w:color="333333"/>
+              <w:bottom w:val="single" w:sz="4" w:space="0" w:color="666666"/>
+              <w:top w:val="single" w:sz="4" w:space="0" w:color="666666"/>
             </w:tcBorders>
             <w:shd w:val="clear" w:color="auto" w:fill="FFFFFF"/>
             <w:tcMar>
@@ -3624,16 +3639,16 @@
           </w:tcPr>
           <w:p>
             <w:pPr>
-              <w:jc w:val="right"/>
-              <w:spacing w:after="40" w:before="40"/>
+              <w:jc w:val="left"/>
+              <w:spacing w:after="100" w:before="100" w:line="240"/>
               <w:ind w:firstLine="0" w:left="100" w:right="100"/>
             </w:pPr>
             <w:r xmlns:w="http://schemas.openxmlformats.org/wordprocessingml/2006/main" xmlns:wp="http://schemas.openxmlformats.org/drawingml/2006/wordprocessingDrawing" xmlns:r="http://schemas.openxmlformats.org/officeDocument/2006/relationships" xmlns:w14="http://schemas.microsoft.com/office/word/2010/wordml">
               <w:rPr>
-                <w:rFonts w:ascii="Roboto" w:hAnsi="Roboto" w:eastAsia="Roboto" w:cs="Roboto"/>
+                <w:rFonts w:ascii="DejaVu Sans" w:hAnsi="DejaVu Sans" w:eastAsia="DejaVu Sans" w:cs="DejaVu Sans"/>
                 <w:sz w:val="16"/>
                 <w:szCs w:val="16"/>
-                <w:color w:val="111111"/>
+                <w:color w:val="000000"/>
               </w:rPr>
               <w:t xml:space="preserve">Braun et al.</w:t>
               <w:br/>
@@ -3651,8 +3666,8 @@
           <w:tcPr>
             <w:vMerge/>
             <w:tcBorders>
-              <w:bottom w:val="single" w:sz="8" w:space="0" w:color="333333"/>
-              <w:top w:val="single" w:sz="8" w:space="0" w:color="333333"/>
+              <w:bottom w:val="single" w:sz="4" w:space="0" w:color="666666"/>
+              <w:top w:val="single" w:sz="4" w:space="0" w:color="666666"/>
             </w:tcBorders>
             <w:shd w:val="clear" w:color="auto" w:fill="FFFFFF"/>
             <w:tcMar>
@@ -3665,8 +3680,8 @@
           </w:tcPr>
           <w:p>
             <w:pPr>
-              <w:jc w:val="right"/>
-              <w:spacing w:after="40" w:before="40"/>
+              <w:jc w:val="left"/>
+              <w:spacing w:after="100" w:before="100" w:line="240"/>
               <w:ind w:firstLine="0" w:left="100" w:right="100"/>
             </w:pPr>
           </w:p>
@@ -3675,8 +3690,8 @@
           <w:tcPr>
             <w:vMerge/>
             <w:tcBorders>
-              <w:bottom w:val="single" w:sz="8" w:space="0" w:color="333333"/>
-              <w:top w:val="single" w:sz="8" w:space="0" w:color="333333"/>
+              <w:bottom w:val="single" w:sz="4" w:space="0" w:color="666666"/>
+              <w:top w:val="single" w:sz="4" w:space="0" w:color="666666"/>
             </w:tcBorders>
             <w:shd w:val="clear" w:color="auto" w:fill="FFFFFF"/>
             <w:tcMar>
@@ -3689,8 +3704,8 @@
           </w:tcPr>
           <w:p>
             <w:pPr>
-              <w:jc w:val="right"/>
-              <w:spacing w:after="40" w:before="40"/>
+              <w:jc w:val="left"/>
+              <w:spacing w:after="100" w:before="100" w:line="240"/>
               <w:ind w:firstLine="0" w:left="100" w:right="100"/>
             </w:pPr>
           </w:p>
@@ -3698,8 +3713,8 @@
         <w:tc>
           <w:tcPr>
             <w:tcBorders>
-              <w:bottom w:val="single" w:sz="8" w:space="0" w:color="333333"/>
-              <w:top w:val="single" w:sz="8" w:space="0" w:color="333333"/>
+              <w:bottom w:val="single" w:sz="4" w:space="0" w:color="666666"/>
+              <w:top w:val="single" w:sz="4" w:space="0" w:color="666666"/>
             </w:tcBorders>
             <w:shd w:val="clear" w:color="auto" w:fill="FFFFFF"/>
             <w:tcMar>
@@ -3712,16 +3727,16 @@
           </w:tcPr>
           <w:p>
             <w:pPr>
-              <w:jc w:val="right"/>
-              <w:spacing w:after="40" w:before="40"/>
+              <w:jc w:val="left"/>
+              <w:spacing w:after="100" w:before="100" w:line="240"/>
               <w:ind w:firstLine="0" w:left="100" w:right="100"/>
             </w:pPr>
             <w:r xmlns:w="http://schemas.openxmlformats.org/wordprocessingml/2006/main" xmlns:wp="http://schemas.openxmlformats.org/drawingml/2006/wordprocessingDrawing" xmlns:r="http://schemas.openxmlformats.org/officeDocument/2006/relationships" xmlns:w14="http://schemas.microsoft.com/office/word/2010/wordml">
               <w:rPr>
-                <w:rFonts w:ascii="Roboto" w:hAnsi="Roboto" w:eastAsia="Roboto" w:cs="Roboto"/>
+                <w:rFonts w:ascii="DejaVu Sans" w:hAnsi="DejaVu Sans" w:eastAsia="DejaVu Sans" w:cs="DejaVu Sans"/>
                 <w:sz w:val="16"/>
                 <w:szCs w:val="16"/>
-                <w:color w:val="111111"/>
+                <w:color w:val="000000"/>
               </w:rPr>
               <w:t xml:space="preserve">Chr1:94484082 T&gt;G</w:t>
             </w:r>
@@ -3730,8 +3745,8 @@
         <w:tc>
           <w:tcPr>
             <w:tcBorders>
-              <w:bottom w:val="single" w:sz="8" w:space="0" w:color="333333"/>
-              <w:top w:val="single" w:sz="8" w:space="0" w:color="333333"/>
+              <w:bottom w:val="single" w:sz="4" w:space="0" w:color="666666"/>
+              <w:top w:val="single" w:sz="4" w:space="0" w:color="666666"/>
             </w:tcBorders>
             <w:shd w:val="clear" w:color="auto" w:fill="FFFFFF"/>
             <w:tcMar>
@@ -3744,16 +3759,16 @@
           </w:tcPr>
           <w:p>
             <w:pPr>
-              <w:jc w:val="right"/>
-              <w:spacing w:after="40" w:before="40"/>
+              <w:jc w:val="left"/>
+              <w:spacing w:after="100" w:before="100" w:line="240"/>
               <w:ind w:firstLine="0" w:left="100" w:right="100"/>
             </w:pPr>
             <w:r xmlns:w="http://schemas.openxmlformats.org/wordprocessingml/2006/main" xmlns:wp="http://schemas.openxmlformats.org/drawingml/2006/wordprocessingDrawing" xmlns:r="http://schemas.openxmlformats.org/officeDocument/2006/relationships" xmlns:w14="http://schemas.microsoft.com/office/word/2010/wordml">
               <w:rPr>
-                <w:rFonts w:ascii="Roboto" w:hAnsi="Roboto" w:eastAsia="Roboto" w:cs="Roboto"/>
+                <w:rFonts w:ascii="DejaVu Sans" w:hAnsi="DejaVu Sans" w:eastAsia="DejaVu Sans" w:cs="DejaVu Sans"/>
                 <w:sz w:val="16"/>
                 <w:szCs w:val="16"/>
-                <w:color w:val="111111"/>
+                <w:color w:val="000000"/>
               </w:rPr>
               <w:t xml:space="preserve">c.5196+1056A&gt;G, NM_000350.2</w:t>
             </w:r>
@@ -3762,8 +3777,8 @@
         <w:tc>
           <w:tcPr>
             <w:tcBorders>
-              <w:bottom w:val="single" w:sz="8" w:space="0" w:color="333333"/>
-              <w:top w:val="single" w:sz="8" w:space="0" w:color="333333"/>
+              <w:bottom w:val="single" w:sz="4" w:space="0" w:color="666666"/>
+              <w:top w:val="single" w:sz="4" w:space="0" w:color="666666"/>
             </w:tcBorders>
             <w:shd w:val="clear" w:color="auto" w:fill="FFFFFF"/>
             <w:tcMar>
@@ -3776,16 +3791,16 @@
           </w:tcPr>
           <w:p>
             <w:pPr>
-              <w:jc w:val="right"/>
-              <w:spacing w:after="40" w:before="40"/>
+              <w:jc w:val="left"/>
+              <w:spacing w:after="100" w:before="100" w:line="240"/>
               <w:ind w:firstLine="0" w:left="100" w:right="100"/>
             </w:pPr>
             <w:r xmlns:w="http://schemas.openxmlformats.org/wordprocessingml/2006/main" xmlns:wp="http://schemas.openxmlformats.org/drawingml/2006/wordprocessingDrawing" xmlns:r="http://schemas.openxmlformats.org/officeDocument/2006/relationships" xmlns:w14="http://schemas.microsoft.com/office/word/2010/wordml">
               <w:rPr>
-                <w:rFonts w:ascii="Roboto" w:hAnsi="Roboto" w:eastAsia="Roboto" w:cs="Roboto"/>
+                <w:rFonts w:ascii="DejaVu Sans" w:hAnsi="DejaVu Sans" w:eastAsia="DejaVu Sans" w:cs="DejaVu Sans"/>
                 <w:sz w:val="16"/>
                 <w:szCs w:val="16"/>
-                <w:color w:val="111111"/>
+                <w:color w:val="000000"/>
               </w:rPr>
               <w:t xml:space="preserve">intron variant,</w:t>
               <w:br/>
@@ -3796,8 +3811,8 @@
         <w:tc>
           <w:tcPr>
             <w:tcBorders>
-              <w:bottom w:val="single" w:sz="8" w:space="0" w:color="333333"/>
-              <w:top w:val="single" w:sz="8" w:space="0" w:color="333333"/>
+              <w:bottom w:val="single" w:sz="4" w:space="0" w:color="666666"/>
+              <w:top w:val="single" w:sz="4" w:space="0" w:color="666666"/>
             </w:tcBorders>
             <w:shd w:val="clear" w:color="auto" w:fill="FFFFFF"/>
             <w:tcMar>
@@ -3810,16 +3825,16 @@
           </w:tcPr>
           <w:p>
             <w:pPr>
-              <w:jc w:val="right"/>
-              <w:spacing w:after="40" w:before="40"/>
+              <w:jc w:val="left"/>
+              <w:spacing w:after="100" w:before="100" w:line="240"/>
               <w:ind w:firstLine="0" w:left="100" w:right="100"/>
             </w:pPr>
             <w:r xmlns:w="http://schemas.openxmlformats.org/wordprocessingml/2006/main" xmlns:wp="http://schemas.openxmlformats.org/drawingml/2006/wordprocessingDrawing" xmlns:r="http://schemas.openxmlformats.org/officeDocument/2006/relationships" xmlns:w14="http://schemas.microsoft.com/office/word/2010/wordml">
               <w:rPr>
-                <w:rFonts w:ascii="Roboto" w:hAnsi="Roboto" w:eastAsia="Roboto" w:cs="Roboto"/>
+                <w:rFonts w:ascii="DejaVu Sans" w:hAnsi="DejaVu Sans" w:eastAsia="DejaVu Sans" w:cs="DejaVu Sans"/>
                 <w:sz w:val="16"/>
                 <w:szCs w:val="16"/>
-                <w:color w:val="111111"/>
+                <w:color w:val="000000"/>
               </w:rPr>
               <w:t xml:space="preserve">5 prime UTR variant</w:t>
             </w:r>
@@ -3829,8 +3844,8 @@
           <w:tcPr>
             <w:vMerge/>
             <w:tcBorders>
-              <w:bottom w:val="single" w:sz="8" w:space="0" w:color="333333"/>
-              <w:top w:val="single" w:sz="8" w:space="0" w:color="333333"/>
+              <w:bottom w:val="single" w:sz="4" w:space="0" w:color="666666"/>
+              <w:top w:val="single" w:sz="4" w:space="0" w:color="666666"/>
             </w:tcBorders>
             <w:shd w:val="clear" w:color="auto" w:fill="FFFFFF"/>
             <w:tcMar>
@@ -3843,8 +3858,8 @@
           </w:tcPr>
           <w:p>
             <w:pPr>
-              <w:jc w:val="right"/>
-              <w:spacing w:after="40" w:before="40"/>
+              <w:jc w:val="left"/>
+              <w:spacing w:after="100" w:before="100" w:line="240"/>
               <w:ind w:firstLine="0" w:left="100" w:right="100"/>
             </w:pPr>
           </w:p>
@@ -3859,8 +3874,8 @@
           <w:tcPr>
             <w:vMerge/>
             <w:tcBorders>
-              <w:bottom w:val="single" w:sz="8" w:space="0" w:color="333333"/>
-              <w:top w:val="single" w:sz="8" w:space="0" w:color="333333"/>
+              <w:bottom w:val="single" w:sz="4" w:space="0" w:color="666666"/>
+              <w:top w:val="single" w:sz="4" w:space="0" w:color="666666"/>
             </w:tcBorders>
             <w:shd w:val="clear" w:color="auto" w:fill="FFFFFF"/>
             <w:tcMar>
@@ -3873,8 +3888,8 @@
           </w:tcPr>
           <w:p>
             <w:pPr>
-              <w:jc w:val="right"/>
-              <w:spacing w:after="40" w:before="40"/>
+              <w:jc w:val="left"/>
+              <w:spacing w:after="100" w:before="100" w:line="240"/>
               <w:ind w:firstLine="0" w:left="100" w:right="100"/>
             </w:pPr>
           </w:p>
@@ -3883,8 +3898,8 @@
           <w:tcPr>
             <w:vMerge/>
             <w:tcBorders>
-              <w:bottom w:val="single" w:sz="8" w:space="0" w:color="333333"/>
-              <w:top w:val="single" w:sz="8" w:space="0" w:color="333333"/>
+              <w:bottom w:val="single" w:sz="4" w:space="0" w:color="666666"/>
+              <w:top w:val="single" w:sz="4" w:space="0" w:color="666666"/>
             </w:tcBorders>
             <w:shd w:val="clear" w:color="auto" w:fill="FFFFFF"/>
             <w:tcMar>
@@ -3897,8 +3912,8 @@
           </w:tcPr>
           <w:p>
             <w:pPr>
-              <w:jc w:val="right"/>
-              <w:spacing w:after="40" w:before="40"/>
+              <w:jc w:val="left"/>
+              <w:spacing w:after="100" w:before="100" w:line="240"/>
               <w:ind w:firstLine="0" w:left="100" w:right="100"/>
             </w:pPr>
           </w:p>
@@ -3906,8 +3921,8 @@
         <w:tc>
           <w:tcPr>
             <w:tcBorders>
-              <w:bottom w:val="single" w:sz="8" w:space="0" w:color="333333"/>
-              <w:top w:val="single" w:sz="8" w:space="0" w:color="333333"/>
+              <w:bottom w:val="single" w:sz="4" w:space="0" w:color="666666"/>
+              <w:top w:val="single" w:sz="4" w:space="0" w:color="666666"/>
             </w:tcBorders>
             <w:shd w:val="clear" w:color="auto" w:fill="FFFFFF"/>
             <w:tcMar>
@@ -3920,16 +3935,16 @@
           </w:tcPr>
           <w:p>
             <w:pPr>
-              <w:jc w:val="right"/>
-              <w:spacing w:after="40" w:before="40"/>
+              <w:jc w:val="left"/>
+              <w:spacing w:after="100" w:before="100" w:line="240"/>
               <w:ind w:firstLine="0" w:left="100" w:right="100"/>
             </w:pPr>
             <w:r xmlns:w="http://schemas.openxmlformats.org/wordprocessingml/2006/main" xmlns:wp="http://schemas.openxmlformats.org/drawingml/2006/wordprocessingDrawing" xmlns:r="http://schemas.openxmlformats.org/officeDocument/2006/relationships" xmlns:w14="http://schemas.microsoft.com/office/word/2010/wordml">
               <w:rPr>
-                <w:rFonts w:ascii="Roboto" w:hAnsi="Roboto" w:eastAsia="Roboto" w:cs="Roboto"/>
+                <w:rFonts w:ascii="DejaVu Sans" w:hAnsi="DejaVu Sans" w:eastAsia="DejaVu Sans" w:cs="DejaVu Sans"/>
                 <w:sz w:val="16"/>
                 <w:szCs w:val="16"/>
-                <w:color w:val="111111"/>
+                <w:color w:val="000000"/>
               </w:rPr>
               <w:t xml:space="preserve">Chr1:94526934 T&gt;G</w:t>
             </w:r>
@@ -3938,8 +3953,8 @@
         <w:tc>
           <w:tcPr>
             <w:tcBorders>
-              <w:bottom w:val="single" w:sz="8" w:space="0" w:color="333333"/>
-              <w:top w:val="single" w:sz="8" w:space="0" w:color="333333"/>
+              <w:bottom w:val="single" w:sz="4" w:space="0" w:color="666666"/>
+              <w:top w:val="single" w:sz="4" w:space="0" w:color="666666"/>
             </w:tcBorders>
             <w:shd w:val="clear" w:color="auto" w:fill="FFFFFF"/>
             <w:tcMar>
@@ -3952,16 +3967,16 @@
           </w:tcPr>
           <w:p>
             <w:pPr>
-              <w:jc w:val="right"/>
-              <w:spacing w:after="40" w:before="40"/>
+              <w:jc w:val="left"/>
+              <w:spacing w:after="100" w:before="100" w:line="240"/>
               <w:ind w:firstLine="0" w:left="100" w:right="100"/>
             </w:pPr>
             <w:r xmlns:w="http://schemas.openxmlformats.org/wordprocessingml/2006/main" xmlns:wp="http://schemas.openxmlformats.org/drawingml/2006/wordprocessingDrawing" xmlns:r="http://schemas.openxmlformats.org/officeDocument/2006/relationships" xmlns:w14="http://schemas.microsoft.com/office/word/2010/wordml">
               <w:rPr>
-                <w:rFonts w:ascii="Roboto" w:hAnsi="Roboto" w:eastAsia="Roboto" w:cs="Roboto"/>
+                <w:rFonts w:ascii="DejaVu Sans" w:hAnsi="DejaVu Sans" w:eastAsia="DejaVu Sans" w:cs="DejaVu Sans"/>
                 <w:sz w:val="16"/>
                 <w:szCs w:val="16"/>
-                <w:color w:val="111111"/>
+                <w:color w:val="000000"/>
               </w:rPr>
               <w:t xml:space="preserve">c.1938-619A&gt;G, NM_000350.2</w:t>
             </w:r>
@@ -3970,8 +3985,8 @@
         <w:tc>
           <w:tcPr>
             <w:tcBorders>
-              <w:bottom w:val="single" w:sz="8" w:space="0" w:color="333333"/>
-              <w:top w:val="single" w:sz="8" w:space="0" w:color="333333"/>
+              <w:bottom w:val="single" w:sz="4" w:space="0" w:color="666666"/>
+              <w:top w:val="single" w:sz="4" w:space="0" w:color="666666"/>
             </w:tcBorders>
             <w:shd w:val="clear" w:color="auto" w:fill="FFFFFF"/>
             <w:tcMar>
@@ -3984,16 +3999,16 @@
           </w:tcPr>
           <w:p>
             <w:pPr>
-              <w:jc w:val="right"/>
-              <w:spacing w:after="40" w:before="40"/>
+              <w:jc w:val="left"/>
+              <w:spacing w:after="100" w:before="100" w:line="240"/>
               <w:ind w:firstLine="0" w:left="100" w:right="100"/>
             </w:pPr>
             <w:r xmlns:w="http://schemas.openxmlformats.org/wordprocessingml/2006/main" xmlns:wp="http://schemas.openxmlformats.org/drawingml/2006/wordprocessingDrawing" xmlns:r="http://schemas.openxmlformats.org/officeDocument/2006/relationships" xmlns:w14="http://schemas.microsoft.com/office/word/2010/wordml">
               <w:rPr>
-                <w:rFonts w:ascii="Roboto" w:hAnsi="Roboto" w:eastAsia="Roboto" w:cs="Roboto"/>
+                <w:rFonts w:ascii="DejaVu Sans" w:hAnsi="DejaVu Sans" w:eastAsia="DejaVu Sans" w:cs="DejaVu Sans"/>
                 <w:sz w:val="16"/>
                 <w:szCs w:val="16"/>
-                <w:color w:val="111111"/>
+                <w:color w:val="000000"/>
               </w:rPr>
               <w:t xml:space="preserve">intron variant,</w:t>
               <w:br/>
@@ -4006,8 +4021,8 @@
         <w:tc>
           <w:tcPr>
             <w:tcBorders>
-              <w:bottom w:val="single" w:sz="8" w:space="0" w:color="333333"/>
-              <w:top w:val="single" w:sz="8" w:space="0" w:color="333333"/>
+              <w:bottom w:val="single" w:sz="4" w:space="0" w:color="666666"/>
+              <w:top w:val="single" w:sz="4" w:space="0" w:color="666666"/>
             </w:tcBorders>
             <w:shd w:val="clear" w:color="auto" w:fill="FFFFFF"/>
             <w:tcMar>
@@ -4020,16 +4035,16 @@
           </w:tcPr>
           <w:p>
             <w:pPr>
-              <w:jc w:val="right"/>
-              <w:spacing w:after="40" w:before="40"/>
+              <w:jc w:val="left"/>
+              <w:spacing w:after="100" w:before="100" w:line="240"/>
               <w:ind w:firstLine="0" w:left="100" w:right="100"/>
             </w:pPr>
             <w:r xmlns:w="http://schemas.openxmlformats.org/wordprocessingml/2006/main" xmlns:wp="http://schemas.openxmlformats.org/drawingml/2006/wordprocessingDrawing" xmlns:r="http://schemas.openxmlformats.org/officeDocument/2006/relationships" xmlns:w14="http://schemas.microsoft.com/office/word/2010/wordml">
               <w:rPr>
-                <w:rFonts w:ascii="Roboto" w:hAnsi="Roboto" w:eastAsia="Roboto" w:cs="Roboto"/>
+                <w:rFonts w:ascii="DejaVu Sans" w:hAnsi="DejaVu Sans" w:eastAsia="DejaVu Sans" w:cs="DejaVu Sans"/>
                 <w:sz w:val="16"/>
                 <w:szCs w:val="16"/>
-                <w:color w:val="111111"/>
+                <w:color w:val="000000"/>
               </w:rPr>
               <w:t xml:space="preserve">non coding transcript exon variant</w:t>
             </w:r>
@@ -4038,8 +4053,8 @@
         <w:tc>
           <w:tcPr>
             <w:tcBorders>
-              <w:bottom w:val="single" w:sz="8" w:space="0" w:color="333333"/>
-              <w:top w:val="single" w:sz="8" w:space="0" w:color="333333"/>
+              <w:bottom w:val="single" w:sz="4" w:space="0" w:color="666666"/>
+              <w:top w:val="single" w:sz="4" w:space="0" w:color="666666"/>
             </w:tcBorders>
             <w:shd w:val="clear" w:color="auto" w:fill="FFFFFF"/>
             <w:tcMar>
@@ -4052,16 +4067,16 @@
           </w:tcPr>
           <w:p>
             <w:pPr>
-              <w:jc w:val="right"/>
-              <w:spacing w:after="40" w:before="40"/>
+              <w:jc w:val="left"/>
+              <w:spacing w:after="100" w:before="100" w:line="240"/>
               <w:ind w:firstLine="0" w:left="100" w:right="100"/>
             </w:pPr>
             <w:r xmlns:w="http://schemas.openxmlformats.org/wordprocessingml/2006/main" xmlns:wp="http://schemas.openxmlformats.org/drawingml/2006/wordprocessingDrawing" xmlns:r="http://schemas.openxmlformats.org/officeDocument/2006/relationships" xmlns:w14="http://schemas.microsoft.com/office/word/2010/wordml">
               <w:rPr>
-                <w:rFonts w:ascii="Roboto" w:hAnsi="Roboto" w:eastAsia="Roboto" w:cs="Roboto"/>
+                <w:rFonts w:ascii="DejaVu Sans" w:hAnsi="DejaVu Sans" w:eastAsia="DejaVu Sans" w:cs="DejaVu Sans"/>
                 <w:sz w:val="16"/>
                 <w:szCs w:val="16"/>
-                <w:color w:val="111111"/>
+                <w:color w:val="000000"/>
               </w:rPr>
               <w:t xml:space="preserve">Zernant et al.</w:t>
             </w:r>
@@ -4077,8 +4092,8 @@
           <w:tcPr>
             <w:vMerge/>
             <w:tcBorders>
-              <w:bottom w:val="single" w:sz="8" w:space="0" w:color="333333"/>
-              <w:top w:val="single" w:sz="8" w:space="0" w:color="333333"/>
+              <w:bottom w:val="single" w:sz="4" w:space="0" w:color="666666"/>
+              <w:top w:val="single" w:sz="4" w:space="0" w:color="666666"/>
             </w:tcBorders>
             <w:shd w:val="clear" w:color="auto" w:fill="FFFFFF"/>
             <w:tcMar>
@@ -4091,8 +4106,8 @@
           </w:tcPr>
           <w:p>
             <w:pPr>
-              <w:jc w:val="right"/>
-              <w:spacing w:after="40" w:before="40"/>
+              <w:jc w:val="left"/>
+              <w:spacing w:after="100" w:before="100" w:line="240"/>
               <w:ind w:firstLine="0" w:left="100" w:right="100"/>
             </w:pPr>
           </w:p>
@@ -4101,8 +4116,8 @@
           <w:tcPr>
             <w:vMerge/>
             <w:tcBorders>
-              <w:bottom w:val="single" w:sz="8" w:space="0" w:color="333333"/>
-              <w:top w:val="single" w:sz="8" w:space="0" w:color="333333"/>
+              <w:bottom w:val="single" w:sz="4" w:space="0" w:color="666666"/>
+              <w:top w:val="single" w:sz="4" w:space="0" w:color="666666"/>
             </w:tcBorders>
             <w:shd w:val="clear" w:color="auto" w:fill="FFFFFF"/>
             <w:tcMar>
@@ -4115,8 +4130,8 @@
           </w:tcPr>
           <w:p>
             <w:pPr>
-              <w:jc w:val="right"/>
-              <w:spacing w:after="40" w:before="40"/>
+              <w:jc w:val="left"/>
+              <w:spacing w:after="100" w:before="100" w:line="240"/>
               <w:ind w:firstLine="0" w:left="100" w:right="100"/>
             </w:pPr>
           </w:p>
@@ -4124,8 +4139,8 @@
         <w:tc>
           <w:tcPr>
             <w:tcBorders>
-              <w:bottom w:val="single" w:sz="8" w:space="0" w:color="333333"/>
-              <w:top w:val="single" w:sz="8" w:space="0" w:color="333333"/>
+              <w:bottom w:val="single" w:sz="4" w:space="0" w:color="666666"/>
+              <w:top w:val="single" w:sz="4" w:space="0" w:color="666666"/>
             </w:tcBorders>
             <w:shd w:val="clear" w:color="auto" w:fill="FFFFFF"/>
             <w:tcMar>
@@ -4138,16 +4153,16 @@
           </w:tcPr>
           <w:p>
             <w:pPr>
-              <w:jc w:val="right"/>
-              <w:spacing w:after="40" w:before="40"/>
+              <w:jc w:val="left"/>
+              <w:spacing w:after="100" w:before="100" w:line="240"/>
               <w:ind w:firstLine="0" w:left="100" w:right="100"/>
             </w:pPr>
             <w:r xmlns:w="http://schemas.openxmlformats.org/wordprocessingml/2006/main" xmlns:wp="http://schemas.openxmlformats.org/drawingml/2006/wordprocessingDrawing" xmlns:r="http://schemas.openxmlformats.org/officeDocument/2006/relationships" xmlns:w14="http://schemas.microsoft.com/office/word/2010/wordml">
               <w:rPr>
-                <w:rFonts w:ascii="Roboto" w:hAnsi="Roboto" w:eastAsia="Roboto" w:cs="Roboto"/>
+                <w:rFonts w:ascii="DejaVu Sans" w:hAnsi="DejaVu Sans" w:eastAsia="DejaVu Sans" w:cs="DejaVu Sans"/>
                 <w:sz w:val="16"/>
                 <w:szCs w:val="16"/>
-                <w:color w:val="111111"/>
+                <w:color w:val="000000"/>
               </w:rPr>
               <w:t xml:space="preserve">Chr1:94527698 G&gt;C</w:t>
             </w:r>
@@ -4156,8 +4171,8 @@
         <w:tc>
           <w:tcPr>
             <w:tcBorders>
-              <w:bottom w:val="single" w:sz="8" w:space="0" w:color="333333"/>
-              <w:top w:val="single" w:sz="8" w:space="0" w:color="333333"/>
+              <w:bottom w:val="single" w:sz="4" w:space="0" w:color="666666"/>
+              <w:top w:val="single" w:sz="4" w:space="0" w:color="666666"/>
             </w:tcBorders>
             <w:shd w:val="clear" w:color="auto" w:fill="FFFFFF"/>
             <w:tcMar>
@@ -4170,16 +4185,16 @@
           </w:tcPr>
           <w:p>
             <w:pPr>
-              <w:jc w:val="right"/>
-              <w:spacing w:after="40" w:before="40"/>
+              <w:jc w:val="left"/>
+              <w:spacing w:after="100" w:before="100" w:line="240"/>
               <w:ind w:firstLine="0" w:left="100" w:right="100"/>
             </w:pPr>
             <w:r xmlns:w="http://schemas.openxmlformats.org/wordprocessingml/2006/main" xmlns:wp="http://schemas.openxmlformats.org/drawingml/2006/wordprocessingDrawing" xmlns:r="http://schemas.openxmlformats.org/officeDocument/2006/relationships" xmlns:w14="http://schemas.microsoft.com/office/word/2010/wordml">
               <w:rPr>
-                <w:rFonts w:ascii="Roboto" w:hAnsi="Roboto" w:eastAsia="Roboto" w:cs="Roboto"/>
+                <w:rFonts w:ascii="DejaVu Sans" w:hAnsi="DejaVu Sans" w:eastAsia="DejaVu Sans" w:cs="DejaVu Sans"/>
                 <w:sz w:val="16"/>
                 <w:szCs w:val="16"/>
-                <w:color w:val="111111"/>
+                <w:color w:val="000000"/>
               </w:rPr>
               <w:t xml:space="preserve">c.1937+435C&gt;G, NM_000350.2</w:t>
             </w:r>
@@ -4188,8 +4203,8 @@
         <w:tc>
           <w:tcPr>
             <w:tcBorders>
-              <w:bottom w:val="single" w:sz="8" w:space="0" w:color="333333"/>
-              <w:top w:val="single" w:sz="8" w:space="0" w:color="333333"/>
+              <w:bottom w:val="single" w:sz="4" w:space="0" w:color="666666"/>
+              <w:top w:val="single" w:sz="4" w:space="0" w:color="666666"/>
             </w:tcBorders>
             <w:shd w:val="clear" w:color="auto" w:fill="FFFFFF"/>
             <w:tcMar>
@@ -4202,16 +4217,16 @@
           </w:tcPr>
           <w:p>
             <w:pPr>
-              <w:jc w:val="right"/>
-              <w:spacing w:after="40" w:before="40"/>
+              <w:jc w:val="left"/>
+              <w:spacing w:after="100" w:before="100" w:line="240"/>
               <w:ind w:firstLine="0" w:left="100" w:right="100"/>
             </w:pPr>
             <w:r xmlns:w="http://schemas.openxmlformats.org/wordprocessingml/2006/main" xmlns:wp="http://schemas.openxmlformats.org/drawingml/2006/wordprocessingDrawing" xmlns:r="http://schemas.openxmlformats.org/officeDocument/2006/relationships" xmlns:w14="http://schemas.microsoft.com/office/word/2010/wordml">
               <w:rPr>
-                <w:rFonts w:ascii="Roboto" w:hAnsi="Roboto" w:eastAsia="Roboto" w:cs="Roboto"/>
+                <w:rFonts w:ascii="DejaVu Sans" w:hAnsi="DejaVu Sans" w:eastAsia="DejaVu Sans" w:cs="DejaVu Sans"/>
                 <w:sz w:val="16"/>
                 <w:szCs w:val="16"/>
-                <w:color w:val="111111"/>
+                <w:color w:val="000000"/>
               </w:rPr>
               <w:t xml:space="preserve">intron variant,</w:t>
               <w:br/>
@@ -4222,8 +4237,8 @@
         <w:tc>
           <w:tcPr>
             <w:tcBorders>
-              <w:bottom w:val="single" w:sz="8" w:space="0" w:color="333333"/>
-              <w:top w:val="single" w:sz="8" w:space="0" w:color="333333"/>
+              <w:bottom w:val="single" w:sz="4" w:space="0" w:color="666666"/>
+              <w:top w:val="single" w:sz="4" w:space="0" w:color="666666"/>
             </w:tcBorders>
             <w:shd w:val="clear" w:color="auto" w:fill="FFFFFF"/>
             <w:tcMar>
@@ -4236,16 +4251,16 @@
           </w:tcPr>
           <w:p>
             <w:pPr>
-              <w:jc w:val="right"/>
-              <w:spacing w:after="40" w:before="40"/>
+              <w:jc w:val="left"/>
+              <w:spacing w:after="100" w:before="100" w:line="240"/>
               <w:ind w:firstLine="0" w:left="100" w:right="100"/>
             </w:pPr>
             <w:r xmlns:w="http://schemas.openxmlformats.org/wordprocessingml/2006/main" xmlns:wp="http://schemas.openxmlformats.org/drawingml/2006/wordprocessingDrawing" xmlns:r="http://schemas.openxmlformats.org/officeDocument/2006/relationships" xmlns:w14="http://schemas.microsoft.com/office/word/2010/wordml">
               <w:rPr>
-                <w:rFonts w:ascii="Roboto" w:hAnsi="Roboto" w:eastAsia="Roboto" w:cs="Roboto"/>
+                <w:rFonts w:ascii="DejaVu Sans" w:hAnsi="DejaVu Sans" w:eastAsia="DejaVu Sans" w:cs="DejaVu Sans"/>
                 <w:sz w:val="16"/>
                 <w:szCs w:val="16"/>
-                <w:color w:val="111111"/>
+                <w:color w:val="000000"/>
               </w:rPr>
               <w:t xml:space="preserve">non coding transcript exon variant</w:t>
             </w:r>
@@ -4255,8 +4270,8 @@
           <w:tcPr>
             <w:vMerge w:val="restart"/>
             <w:tcBorders>
-              <w:bottom w:val="single" w:sz="8" w:space="0" w:color="333333"/>
-              <w:top w:val="single" w:sz="8" w:space="0" w:color="333333"/>
+              <w:bottom w:val="single" w:sz="4" w:space="0" w:color="666666"/>
+              <w:top w:val="single" w:sz="4" w:space="0" w:color="666666"/>
             </w:tcBorders>
             <w:shd w:val="clear" w:color="auto" w:fill="FFFFFF"/>
             <w:tcMar>
@@ -4269,16 +4284,16 @@
           </w:tcPr>
           <w:p>
             <w:pPr>
-              <w:jc w:val="right"/>
-              <w:spacing w:after="40" w:before="40"/>
+              <w:jc w:val="left"/>
+              <w:spacing w:after="100" w:before="100" w:line="240"/>
               <w:ind w:firstLine="0" w:left="100" w:right="100"/>
             </w:pPr>
             <w:r xmlns:w="http://schemas.openxmlformats.org/wordprocessingml/2006/main" xmlns:wp="http://schemas.openxmlformats.org/drawingml/2006/wordprocessingDrawing" xmlns:r="http://schemas.openxmlformats.org/officeDocument/2006/relationships" xmlns:w14="http://schemas.microsoft.com/office/word/2010/wordml">
               <w:rPr>
-                <w:rFonts w:ascii="Roboto" w:hAnsi="Roboto" w:eastAsia="Roboto" w:cs="Roboto"/>
+                <w:rFonts w:ascii="DejaVu Sans" w:hAnsi="DejaVu Sans" w:eastAsia="DejaVu Sans" w:cs="DejaVu Sans"/>
                 <w:sz w:val="16"/>
                 <w:szCs w:val="16"/>
-                <w:color w:val="111111"/>
+                <w:color w:val="000000"/>
               </w:rPr>
               <w:t xml:space="preserve">Sangermano et al.</w:t>
             </w:r>
@@ -4294,8 +4309,8 @@
           <w:tcPr>
             <w:vMerge/>
             <w:tcBorders>
-              <w:bottom w:val="single" w:sz="8" w:space="0" w:color="333333"/>
-              <w:top w:val="single" w:sz="8" w:space="0" w:color="333333"/>
+              <w:bottom w:val="single" w:sz="4" w:space="0" w:color="666666"/>
+              <w:top w:val="single" w:sz="4" w:space="0" w:color="666666"/>
             </w:tcBorders>
             <w:shd w:val="clear" w:color="auto" w:fill="FFFFFF"/>
             <w:tcMar>
@@ -4308,8 +4323,8 @@
           </w:tcPr>
           <w:p>
             <w:pPr>
-              <w:jc w:val="right"/>
-              <w:spacing w:after="40" w:before="40"/>
+              <w:jc w:val="left"/>
+              <w:spacing w:after="100" w:before="100" w:line="240"/>
               <w:ind w:firstLine="0" w:left="100" w:right="100"/>
             </w:pPr>
           </w:p>
@@ -4318,8 +4333,8 @@
           <w:tcPr>
             <w:vMerge/>
             <w:tcBorders>
-              <w:bottom w:val="single" w:sz="8" w:space="0" w:color="333333"/>
-              <w:top w:val="single" w:sz="8" w:space="0" w:color="333333"/>
+              <w:bottom w:val="single" w:sz="4" w:space="0" w:color="666666"/>
+              <w:top w:val="single" w:sz="4" w:space="0" w:color="666666"/>
             </w:tcBorders>
             <w:shd w:val="clear" w:color="auto" w:fill="FFFFFF"/>
             <w:tcMar>
@@ -4332,8 +4347,8 @@
           </w:tcPr>
           <w:p>
             <w:pPr>
-              <w:jc w:val="right"/>
-              <w:spacing w:after="40" w:before="40"/>
+              <w:jc w:val="left"/>
+              <w:spacing w:after="100" w:before="100" w:line="240"/>
               <w:ind w:firstLine="0" w:left="100" w:right="100"/>
             </w:pPr>
           </w:p>
@@ -4341,8 +4356,8 @@
         <w:tc>
           <w:tcPr>
             <w:tcBorders>
-              <w:bottom w:val="single" w:sz="8" w:space="0" w:color="333333"/>
-              <w:top w:val="single" w:sz="8" w:space="0" w:color="333333"/>
+              <w:bottom w:val="single" w:sz="4" w:space="0" w:color="666666"/>
+              <w:top w:val="single" w:sz="4" w:space="0" w:color="666666"/>
             </w:tcBorders>
             <w:shd w:val="clear" w:color="auto" w:fill="FFFFFF"/>
             <w:tcMar>
@@ -4355,16 +4370,16 @@
           </w:tcPr>
           <w:p>
             <w:pPr>
-              <w:jc w:val="right"/>
-              <w:spacing w:after="40" w:before="40"/>
+              <w:jc w:val="left"/>
+              <w:spacing w:after="100" w:before="100" w:line="240"/>
               <w:ind w:firstLine="0" w:left="100" w:right="100"/>
             </w:pPr>
             <w:r xmlns:w="http://schemas.openxmlformats.org/wordprocessingml/2006/main" xmlns:wp="http://schemas.openxmlformats.org/drawingml/2006/wordprocessingDrawing" xmlns:r="http://schemas.openxmlformats.org/officeDocument/2006/relationships" xmlns:w14="http://schemas.microsoft.com/office/word/2010/wordml">
               <w:rPr>
-                <w:rFonts w:ascii="Roboto" w:hAnsi="Roboto" w:eastAsia="Roboto" w:cs="Roboto"/>
+                <w:rFonts w:ascii="DejaVu Sans" w:hAnsi="DejaVu Sans" w:eastAsia="DejaVu Sans" w:cs="DejaVu Sans"/>
                 <w:sz w:val="16"/>
                 <w:szCs w:val="16"/>
-                <w:color w:val="111111"/>
+                <w:color w:val="000000"/>
               </w:rPr>
               <w:t xml:space="preserve">Chr1:94546780 C&gt;G</w:t>
             </w:r>
@@ -4373,8 +4388,8 @@
         <w:tc>
           <w:tcPr>
             <w:tcBorders>
-              <w:bottom w:val="single" w:sz="8" w:space="0" w:color="333333"/>
-              <w:top w:val="single" w:sz="8" w:space="0" w:color="333333"/>
+              <w:bottom w:val="single" w:sz="4" w:space="0" w:color="666666"/>
+              <w:top w:val="single" w:sz="4" w:space="0" w:color="666666"/>
             </w:tcBorders>
             <w:shd w:val="clear" w:color="auto" w:fill="FFFFFF"/>
             <w:tcMar>
@@ -4387,16 +4402,16 @@
           </w:tcPr>
           <w:p>
             <w:pPr>
-              <w:jc w:val="right"/>
-              <w:spacing w:after="40" w:before="40"/>
+              <w:jc w:val="left"/>
+              <w:spacing w:after="100" w:before="100" w:line="240"/>
               <w:ind w:firstLine="0" w:left="100" w:right="100"/>
             </w:pPr>
             <w:r xmlns:w="http://schemas.openxmlformats.org/wordprocessingml/2006/main" xmlns:wp="http://schemas.openxmlformats.org/drawingml/2006/wordprocessingDrawing" xmlns:r="http://schemas.openxmlformats.org/officeDocument/2006/relationships" xmlns:w14="http://schemas.microsoft.com/office/word/2010/wordml">
               <w:rPr>
-                <w:rFonts w:ascii="Roboto" w:hAnsi="Roboto" w:eastAsia="Roboto" w:cs="Roboto"/>
+                <w:rFonts w:ascii="DejaVu Sans" w:hAnsi="DejaVu Sans" w:eastAsia="DejaVu Sans" w:cs="DejaVu Sans"/>
                 <w:sz w:val="16"/>
                 <w:szCs w:val="16"/>
-                <w:color w:val="111111"/>
+                <w:color w:val="000000"/>
               </w:rPr>
               <w:t xml:space="preserve">c.859-506G&gt;C, NM_000350.2</w:t>
             </w:r>
@@ -4405,8 +4420,8 @@
         <w:tc>
           <w:tcPr>
             <w:tcBorders>
-              <w:bottom w:val="single" w:sz="8" w:space="0" w:color="333333"/>
-              <w:top w:val="single" w:sz="8" w:space="0" w:color="333333"/>
+              <w:bottom w:val="single" w:sz="4" w:space="0" w:color="666666"/>
+              <w:top w:val="single" w:sz="4" w:space="0" w:color="666666"/>
             </w:tcBorders>
             <w:shd w:val="clear" w:color="auto" w:fill="FFFFFF"/>
             <w:tcMar>
@@ -4419,16 +4434,16 @@
           </w:tcPr>
           <w:p>
             <w:pPr>
-              <w:jc w:val="right"/>
-              <w:spacing w:after="40" w:before="40"/>
+              <w:jc w:val="left"/>
+              <w:spacing w:after="100" w:before="100" w:line="240"/>
               <w:ind w:firstLine="0" w:left="100" w:right="100"/>
             </w:pPr>
             <w:r xmlns:w="http://schemas.openxmlformats.org/wordprocessingml/2006/main" xmlns:wp="http://schemas.openxmlformats.org/drawingml/2006/wordprocessingDrawing" xmlns:r="http://schemas.openxmlformats.org/officeDocument/2006/relationships" xmlns:w14="http://schemas.microsoft.com/office/word/2010/wordml">
               <w:rPr>
-                <w:rFonts w:ascii="Roboto" w:hAnsi="Roboto" w:eastAsia="Roboto" w:cs="Roboto"/>
+                <w:rFonts w:ascii="DejaVu Sans" w:hAnsi="DejaVu Sans" w:eastAsia="DejaVu Sans" w:cs="DejaVu Sans"/>
                 <w:sz w:val="16"/>
                 <w:szCs w:val="16"/>
-                <w:color w:val="111111"/>
+                <w:color w:val="000000"/>
               </w:rPr>
               <w:t xml:space="preserve">intron variant</w:t>
             </w:r>
@@ -4437,8 +4452,8 @@
         <w:tc>
           <w:tcPr>
             <w:tcBorders>
-              <w:bottom w:val="single" w:sz="8" w:space="0" w:color="333333"/>
-              <w:top w:val="single" w:sz="8" w:space="0" w:color="333333"/>
+              <w:bottom w:val="single" w:sz="4" w:space="0" w:color="666666"/>
+              <w:top w:val="single" w:sz="4" w:space="0" w:color="666666"/>
             </w:tcBorders>
             <w:shd w:val="clear" w:color="auto" w:fill="FFFFFF"/>
             <w:tcMar>
@@ -4451,16 +4466,16 @@
           </w:tcPr>
           <w:p>
             <w:pPr>
-              <w:jc w:val="right"/>
-              <w:spacing w:after="40" w:before="40"/>
+              <w:jc w:val="left"/>
+              <w:spacing w:after="100" w:before="100" w:line="240"/>
               <w:ind w:firstLine="0" w:left="100" w:right="100"/>
             </w:pPr>
             <w:r xmlns:w="http://schemas.openxmlformats.org/wordprocessingml/2006/main" xmlns:wp="http://schemas.openxmlformats.org/drawingml/2006/wordprocessingDrawing" xmlns:r="http://schemas.openxmlformats.org/officeDocument/2006/relationships" xmlns:w14="http://schemas.microsoft.com/office/word/2010/wordml">
               <w:rPr>
-                <w:rFonts w:ascii="Roboto" w:hAnsi="Roboto" w:eastAsia="Roboto" w:cs="Roboto"/>
+                <w:rFonts w:ascii="DejaVu Sans" w:hAnsi="DejaVu Sans" w:eastAsia="DejaVu Sans" w:cs="DejaVu Sans"/>
                 <w:sz w:val="16"/>
                 <w:szCs w:val="16"/>
-                <w:color w:val="111111"/>
+                <w:color w:val="000000"/>
               </w:rPr>
               <w:t xml:space="preserve">non coding transcript exon variant</w:t>
             </w:r>
@@ -4470,8 +4485,8 @@
           <w:tcPr>
             <w:vMerge/>
             <w:tcBorders>
-              <w:bottom w:val="single" w:sz="8" w:space="0" w:color="333333"/>
-              <w:top w:val="single" w:sz="8" w:space="0" w:color="333333"/>
+              <w:bottom w:val="single" w:sz="4" w:space="0" w:color="666666"/>
+              <w:top w:val="single" w:sz="4" w:space="0" w:color="666666"/>
             </w:tcBorders>
             <w:shd w:val="clear" w:color="auto" w:fill="FFFFFF"/>
             <w:tcMar>
@@ -4484,8 +4499,8 @@
           </w:tcPr>
           <w:p>
             <w:pPr>
-              <w:jc w:val="right"/>
-              <w:spacing w:after="40" w:before="40"/>
+              <w:jc w:val="left"/>
+              <w:spacing w:after="100" w:before="100" w:line="240"/>
               <w:ind w:firstLine="0" w:left="100" w:right="100"/>
             </w:pPr>
           </w:p>
@@ -4499,8 +4514,8 @@
         <w:tc>
           <w:tcPr>
             <w:tcBorders>
-              <w:bottom w:val="single" w:sz="8" w:space="0" w:color="333333"/>
-              <w:top w:val="single" w:sz="8" w:space="0" w:color="333333"/>
+              <w:bottom w:val="single" w:sz="4" w:space="0" w:color="666666"/>
+              <w:top w:val="single" w:sz="4" w:space="0" w:color="666666"/>
             </w:tcBorders>
             <w:shd w:val="clear" w:color="auto" w:fill="FFFFFF"/>
             <w:tcMar>
@@ -4513,16 +4528,16 @@
           </w:tcPr>
           <w:p>
             <w:pPr>
-              <w:jc w:val="right"/>
-              <w:spacing w:after="40" w:before="40"/>
+              <w:jc w:val="left"/>
+              <w:spacing w:after="100" w:before="100" w:line="240"/>
               <w:ind w:firstLine="0" w:left="100" w:right="100"/>
             </w:pPr>
             <w:r xmlns:w="http://schemas.openxmlformats.org/wordprocessingml/2006/main" xmlns:wp="http://schemas.openxmlformats.org/drawingml/2006/wordprocessingDrawing" xmlns:r="http://schemas.openxmlformats.org/officeDocument/2006/relationships" xmlns:w14="http://schemas.microsoft.com/office/word/2010/wordml">
               <w:rPr>
-                <w:rFonts w:ascii="Roboto" w:hAnsi="Roboto" w:eastAsia="Roboto" w:cs="Roboto"/>
+                <w:rFonts w:ascii="DejaVu Sans" w:hAnsi="DejaVu Sans" w:eastAsia="DejaVu Sans" w:cs="DejaVu Sans"/>
                 <w:sz w:val="16"/>
                 <w:szCs w:val="16"/>
-                <w:color w:val="111111"/>
+                <w:color w:val="000000"/>
               </w:rPr>
               <w:t xml:space="preserve">IFT140</w:t>
             </w:r>
@@ -4531,8 +4546,8 @@
         <w:tc>
           <w:tcPr>
             <w:tcBorders>
-              <w:bottom w:val="single" w:sz="8" w:space="0" w:color="333333"/>
-              <w:top w:val="single" w:sz="8" w:space="0" w:color="333333"/>
+              <w:bottom w:val="single" w:sz="4" w:space="0" w:color="666666"/>
+              <w:top w:val="single" w:sz="4" w:space="0" w:color="666666"/>
             </w:tcBorders>
             <w:shd w:val="clear" w:color="auto" w:fill="FFFFFF"/>
             <w:tcMar>
@@ -4545,16 +4560,16 @@
           </w:tcPr>
           <w:p>
             <w:pPr>
-              <w:jc w:val="right"/>
-              <w:spacing w:after="40" w:before="40"/>
+              <w:jc w:val="left"/>
+              <w:spacing w:after="100" w:before="100" w:line="240"/>
               <w:ind w:firstLine="0" w:left="100" w:right="100"/>
             </w:pPr>
             <w:r xmlns:w="http://schemas.openxmlformats.org/wordprocessingml/2006/main" xmlns:wp="http://schemas.openxmlformats.org/drawingml/2006/wordprocessingDrawing" xmlns:r="http://schemas.openxmlformats.org/officeDocument/2006/relationships" xmlns:w14="http://schemas.microsoft.com/office/word/2010/wordml">
               <w:rPr>
-                <w:rFonts w:ascii="Roboto" w:hAnsi="Roboto" w:eastAsia="Roboto" w:cs="Roboto"/>
+                <w:rFonts w:ascii="DejaVu Sans" w:hAnsi="DejaVu Sans" w:eastAsia="DejaVu Sans" w:cs="DejaVu Sans"/>
                 <w:sz w:val="16"/>
                 <w:szCs w:val="16"/>
-                <w:color w:val="111111"/>
+                <w:color w:val="000000"/>
               </w:rPr>
               <w:t xml:space="preserve">Ciliopathy</w:t>
             </w:r>
@@ -4563,8 +4578,8 @@
         <w:tc>
           <w:tcPr>
             <w:tcBorders>
-              <w:bottom w:val="single" w:sz="8" w:space="0" w:color="333333"/>
-              <w:top w:val="single" w:sz="8" w:space="0" w:color="333333"/>
+              <w:bottom w:val="single" w:sz="4" w:space="0" w:color="666666"/>
+              <w:top w:val="single" w:sz="4" w:space="0" w:color="666666"/>
             </w:tcBorders>
             <w:shd w:val="clear" w:color="auto" w:fill="FFFFFF"/>
             <w:tcMar>
@@ -4577,16 +4592,16 @@
           </w:tcPr>
           <w:p>
             <w:pPr>
-              <w:jc w:val="right"/>
-              <w:spacing w:after="40" w:before="40"/>
+              <w:jc w:val="left"/>
+              <w:spacing w:after="100" w:before="100" w:line="240"/>
               <w:ind w:firstLine="0" w:left="100" w:right="100"/>
             </w:pPr>
             <w:r xmlns:w="http://schemas.openxmlformats.org/wordprocessingml/2006/main" xmlns:wp="http://schemas.openxmlformats.org/drawingml/2006/wordprocessingDrawing" xmlns:r="http://schemas.openxmlformats.org/officeDocument/2006/relationships" xmlns:w14="http://schemas.microsoft.com/office/word/2010/wordml">
               <w:rPr>
-                <w:rFonts w:ascii="Roboto" w:hAnsi="Roboto" w:eastAsia="Roboto" w:cs="Roboto"/>
+                <w:rFonts w:ascii="DejaVu Sans" w:hAnsi="DejaVu Sans" w:eastAsia="DejaVu Sans" w:cs="DejaVu Sans"/>
                 <w:sz w:val="16"/>
                 <w:szCs w:val="16"/>
-                <w:color w:val="111111"/>
+                <w:color w:val="000000"/>
               </w:rPr>
               <w:t xml:space="preserve">Chr16:1576595 C&gt;A</w:t>
             </w:r>
@@ -4595,8 +4610,8 @@
         <w:tc>
           <w:tcPr>
             <w:tcBorders>
-              <w:bottom w:val="single" w:sz="8" w:space="0" w:color="333333"/>
-              <w:top w:val="single" w:sz="8" w:space="0" w:color="333333"/>
+              <w:bottom w:val="single" w:sz="4" w:space="0" w:color="666666"/>
+              <w:top w:val="single" w:sz="4" w:space="0" w:color="666666"/>
             </w:tcBorders>
             <w:shd w:val="clear" w:color="auto" w:fill="FFFFFF"/>
             <w:tcMar>
@@ -4609,16 +4624,16 @@
           </w:tcPr>
           <w:p>
             <w:pPr>
-              <w:jc w:val="right"/>
-              <w:spacing w:after="40" w:before="40"/>
+              <w:jc w:val="left"/>
+              <w:spacing w:after="100" w:before="100" w:line="240"/>
               <w:ind w:firstLine="0" w:left="100" w:right="100"/>
             </w:pPr>
             <w:r xmlns:w="http://schemas.openxmlformats.org/wordprocessingml/2006/main" xmlns:wp="http://schemas.openxmlformats.org/drawingml/2006/wordprocessingDrawing" xmlns:r="http://schemas.openxmlformats.org/officeDocument/2006/relationships" xmlns:w14="http://schemas.microsoft.com/office/word/2010/wordml">
               <w:rPr>
-                <w:rFonts w:ascii="Roboto" w:hAnsi="Roboto" w:eastAsia="Roboto" w:cs="Roboto"/>
+                <w:rFonts w:ascii="DejaVu Sans" w:hAnsi="DejaVu Sans" w:eastAsia="DejaVu Sans" w:cs="DejaVu Sans"/>
                 <w:sz w:val="16"/>
                 <w:szCs w:val="16"/>
-                <w:color w:val="111111"/>
+                <w:color w:val="000000"/>
               </w:rPr>
               <w:t xml:space="preserve">c.2577+25G&gt;A, NM_014714.3</w:t>
             </w:r>
@@ -4627,8 +4642,8 @@
         <w:tc>
           <w:tcPr>
             <w:tcBorders>
-              <w:bottom w:val="single" w:sz="8" w:space="0" w:color="333333"/>
-              <w:top w:val="single" w:sz="8" w:space="0" w:color="333333"/>
+              <w:bottom w:val="single" w:sz="4" w:space="0" w:color="666666"/>
+              <w:top w:val="single" w:sz="4" w:space="0" w:color="666666"/>
             </w:tcBorders>
             <w:shd w:val="clear" w:color="auto" w:fill="FFFFFF"/>
             <w:tcMar>
@@ -4641,16 +4656,16 @@
           </w:tcPr>
           <w:p>
             <w:pPr>
-              <w:jc w:val="right"/>
-              <w:spacing w:after="40" w:before="40"/>
+              <w:jc w:val="left"/>
+              <w:spacing w:after="100" w:before="100" w:line="240"/>
               <w:ind w:firstLine="0" w:left="100" w:right="100"/>
             </w:pPr>
             <w:r xmlns:w="http://schemas.openxmlformats.org/wordprocessingml/2006/main" xmlns:wp="http://schemas.openxmlformats.org/drawingml/2006/wordprocessingDrawing" xmlns:r="http://schemas.openxmlformats.org/officeDocument/2006/relationships" xmlns:w14="http://schemas.microsoft.com/office/word/2010/wordml">
               <w:rPr>
-                <w:rFonts w:ascii="Roboto" w:hAnsi="Roboto" w:eastAsia="Roboto" w:cs="Roboto"/>
+                <w:rFonts w:ascii="DejaVu Sans" w:hAnsi="DejaVu Sans" w:eastAsia="DejaVu Sans" w:cs="DejaVu Sans"/>
                 <w:sz w:val="16"/>
                 <w:szCs w:val="16"/>
-                <w:color w:val="111111"/>
+                <w:color w:val="000000"/>
               </w:rPr>
               <w:t xml:space="preserve">upstream gene variant,</w:t>
               <w:br/>
@@ -4667,8 +4682,8 @@
         <w:tc>
           <w:tcPr>
             <w:tcBorders>
-              <w:bottom w:val="single" w:sz="8" w:space="0" w:color="333333"/>
-              <w:top w:val="single" w:sz="8" w:space="0" w:color="333333"/>
+              <w:bottom w:val="single" w:sz="4" w:space="0" w:color="666666"/>
+              <w:top w:val="single" w:sz="4" w:space="0" w:color="666666"/>
             </w:tcBorders>
             <w:shd w:val="clear" w:color="auto" w:fill="FFFFFF"/>
             <w:tcMar>
@@ -4681,16 +4696,16 @@
           </w:tcPr>
           <w:p>
             <w:pPr>
-              <w:jc w:val="right"/>
-              <w:spacing w:after="40" w:before="40"/>
+              <w:jc w:val="left"/>
+              <w:spacing w:after="100" w:before="100" w:line="240"/>
               <w:ind w:firstLine="0" w:left="100" w:right="100"/>
             </w:pPr>
             <w:r xmlns:w="http://schemas.openxmlformats.org/wordprocessingml/2006/main" xmlns:wp="http://schemas.openxmlformats.org/drawingml/2006/wordprocessingDrawing" xmlns:r="http://schemas.openxmlformats.org/officeDocument/2006/relationships" xmlns:w14="http://schemas.microsoft.com/office/word/2010/wordml">
               <w:rPr>
-                <w:rFonts w:ascii="Roboto" w:hAnsi="Roboto" w:eastAsia="Roboto" w:cs="Roboto"/>
+                <w:rFonts w:ascii="DejaVu Sans" w:hAnsi="DejaVu Sans" w:eastAsia="DejaVu Sans" w:cs="DejaVu Sans"/>
                 <w:sz w:val="16"/>
                 <w:szCs w:val="16"/>
-                <w:color w:val="111111"/>
+                <w:color w:val="000000"/>
               </w:rPr>
               <w:t xml:space="preserve">missense variant</w:t>
             </w:r>
@@ -4699,8 +4714,8 @@
         <w:tc>
           <w:tcPr>
             <w:tcBorders>
-              <w:bottom w:val="single" w:sz="8" w:space="0" w:color="333333"/>
-              <w:top w:val="single" w:sz="8" w:space="0" w:color="333333"/>
+              <w:bottom w:val="single" w:sz="4" w:space="0" w:color="666666"/>
+              <w:top w:val="single" w:sz="4" w:space="0" w:color="666666"/>
             </w:tcBorders>
             <w:shd w:val="clear" w:color="auto" w:fill="FFFFFF"/>
             <w:tcMar>
@@ -4713,16 +4728,16 @@
           </w:tcPr>
           <w:p>
             <w:pPr>
-              <w:jc w:val="right"/>
-              <w:spacing w:after="40" w:before="40"/>
+              <w:jc w:val="left"/>
+              <w:spacing w:after="100" w:before="100" w:line="240"/>
               <w:ind w:firstLine="0" w:left="100" w:right="100"/>
             </w:pPr>
             <w:r xmlns:w="http://schemas.openxmlformats.org/wordprocessingml/2006/main" xmlns:wp="http://schemas.openxmlformats.org/drawingml/2006/wordprocessingDrawing" xmlns:r="http://schemas.openxmlformats.org/officeDocument/2006/relationships" xmlns:w14="http://schemas.microsoft.com/office/word/2010/wordml">
               <w:rPr>
-                <w:rFonts w:ascii="Roboto" w:hAnsi="Roboto" w:eastAsia="Roboto" w:cs="Roboto"/>
+                <w:rFonts w:ascii="DejaVu Sans" w:hAnsi="DejaVu Sans" w:eastAsia="DejaVu Sans" w:cs="DejaVu Sans"/>
                 <w:sz w:val="16"/>
                 <w:szCs w:val="16"/>
-                <w:color w:val="111111"/>
+                <w:color w:val="000000"/>
               </w:rPr>
               <w:t xml:space="preserve">Geoffroy et al.</w:t>
             </w:r>
@@ -4737,8 +4752,8 @@
         <w:tc>
           <w:tcPr>
             <w:tcBorders>
-              <w:bottom w:val="single" w:sz="8" w:space="0" w:color="333333"/>
-              <w:top w:val="single" w:sz="8" w:space="0" w:color="333333"/>
+              <w:bottom w:val="single" w:sz="4" w:space="0" w:color="666666"/>
+              <w:top w:val="single" w:sz="4" w:space="0" w:color="666666"/>
             </w:tcBorders>
             <w:shd w:val="clear" w:color="auto" w:fill="FFFFFF"/>
             <w:tcMar>
@@ -4751,16 +4766,16 @@
           </w:tcPr>
           <w:p>
             <w:pPr>
-              <w:jc w:val="right"/>
-              <w:spacing w:after="40" w:before="40"/>
+              <w:jc w:val="left"/>
+              <w:spacing w:after="100" w:before="100" w:line="240"/>
               <w:ind w:firstLine="0" w:left="100" w:right="100"/>
             </w:pPr>
             <w:r xmlns:w="http://schemas.openxmlformats.org/wordprocessingml/2006/main" xmlns:wp="http://schemas.openxmlformats.org/drawingml/2006/wordprocessingDrawing" xmlns:r="http://schemas.openxmlformats.org/officeDocument/2006/relationships" xmlns:w14="http://schemas.microsoft.com/office/word/2010/wordml">
               <w:rPr>
-                <w:rFonts w:ascii="Roboto" w:hAnsi="Roboto" w:eastAsia="Roboto" w:cs="Roboto"/>
+                <w:rFonts w:ascii="DejaVu Sans" w:hAnsi="DejaVu Sans" w:eastAsia="DejaVu Sans" w:cs="DejaVu Sans"/>
                 <w:sz w:val="16"/>
                 <w:szCs w:val="16"/>
-                <w:color w:val="111111"/>
+                <w:color w:val="000000"/>
               </w:rPr>
               <w:t xml:space="preserve">PROM1</w:t>
             </w:r>
@@ -4769,8 +4784,8 @@
         <w:tc>
           <w:tcPr>
             <w:tcBorders>
-              <w:bottom w:val="single" w:sz="8" w:space="0" w:color="333333"/>
-              <w:top w:val="single" w:sz="8" w:space="0" w:color="333333"/>
+              <w:bottom w:val="single" w:sz="4" w:space="0" w:color="666666"/>
+              <w:top w:val="single" w:sz="4" w:space="0" w:color="666666"/>
             </w:tcBorders>
             <w:shd w:val="clear" w:color="auto" w:fill="FFFFFF"/>
             <w:tcMar>
@@ -4783,16 +4798,16 @@
           </w:tcPr>
           <w:p>
             <w:pPr>
-              <w:jc w:val="right"/>
-              <w:spacing w:after="40" w:before="40"/>
+              <w:jc w:val="left"/>
+              <w:spacing w:after="100" w:before="100" w:line="240"/>
               <w:ind w:firstLine="0" w:left="100" w:right="100"/>
             </w:pPr>
             <w:r xmlns:w="http://schemas.openxmlformats.org/wordprocessingml/2006/main" xmlns:wp="http://schemas.openxmlformats.org/drawingml/2006/wordprocessingDrawing" xmlns:r="http://schemas.openxmlformats.org/officeDocument/2006/relationships" xmlns:w14="http://schemas.microsoft.com/office/word/2010/wordml">
               <w:rPr>
-                <w:rFonts w:ascii="Roboto" w:hAnsi="Roboto" w:eastAsia="Roboto" w:cs="Roboto"/>
+                <w:rFonts w:ascii="DejaVu Sans" w:hAnsi="DejaVu Sans" w:eastAsia="DejaVu Sans" w:cs="DejaVu Sans"/>
                 <w:sz w:val="16"/>
                 <w:szCs w:val="16"/>
-                <w:color w:val="111111"/>
+                <w:color w:val="000000"/>
               </w:rPr>
               <w:t xml:space="preserve">Cone–rod dystrophy</w:t>
             </w:r>
@@ -4801,8 +4816,8 @@
         <w:tc>
           <w:tcPr>
             <w:tcBorders>
-              <w:bottom w:val="single" w:sz="8" w:space="0" w:color="333333"/>
-              <w:top w:val="single" w:sz="8" w:space="0" w:color="333333"/>
+              <w:bottom w:val="single" w:sz="4" w:space="0" w:color="666666"/>
+              <w:top w:val="single" w:sz="4" w:space="0" w:color="666666"/>
             </w:tcBorders>
             <w:shd w:val="clear" w:color="auto" w:fill="FFFFFF"/>
             <w:tcMar>
@@ -4815,16 +4830,16 @@
           </w:tcPr>
           <w:p>
             <w:pPr>
-              <w:jc w:val="right"/>
-              <w:spacing w:after="40" w:before="40"/>
+              <w:jc w:val="left"/>
+              <w:spacing w:after="100" w:before="100" w:line="240"/>
               <w:ind w:firstLine="0" w:left="100" w:right="100"/>
             </w:pPr>
             <w:r xmlns:w="http://schemas.openxmlformats.org/wordprocessingml/2006/main" xmlns:wp="http://schemas.openxmlformats.org/drawingml/2006/wordprocessingDrawing" xmlns:r="http://schemas.openxmlformats.org/officeDocument/2006/relationships" xmlns:w14="http://schemas.microsoft.com/office/word/2010/wordml">
               <w:rPr>
-                <w:rFonts w:ascii="Roboto" w:hAnsi="Roboto" w:eastAsia="Roboto" w:cs="Roboto"/>
+                <w:rFonts w:ascii="DejaVu Sans" w:hAnsi="DejaVu Sans" w:eastAsia="DejaVu Sans" w:cs="DejaVu Sans"/>
                 <w:sz w:val="16"/>
                 <w:szCs w:val="16"/>
-                <w:color w:val="111111"/>
+                <w:color w:val="000000"/>
               </w:rPr>
               <w:t xml:space="preserve">Chr4:15989860 T&gt;G</w:t>
             </w:r>
@@ -4833,8 +4848,8 @@
         <w:tc>
           <w:tcPr>
             <w:tcBorders>
-              <w:bottom w:val="single" w:sz="8" w:space="0" w:color="333333"/>
-              <w:top w:val="single" w:sz="8" w:space="0" w:color="333333"/>
+              <w:bottom w:val="single" w:sz="4" w:space="0" w:color="666666"/>
+              <w:top w:val="single" w:sz="4" w:space="0" w:color="666666"/>
             </w:tcBorders>
             <w:shd w:val="clear" w:color="auto" w:fill="FFFFFF"/>
             <w:tcMar>
@@ -4847,16 +4862,16 @@
           </w:tcPr>
           <w:p>
             <w:pPr>
-              <w:jc w:val="right"/>
-              <w:spacing w:after="40" w:before="40"/>
+              <w:jc w:val="left"/>
+              <w:spacing w:after="100" w:before="100" w:line="240"/>
               <w:ind w:firstLine="0" w:left="100" w:right="100"/>
             </w:pPr>
             <w:r xmlns:w="http://schemas.openxmlformats.org/wordprocessingml/2006/main" xmlns:wp="http://schemas.openxmlformats.org/drawingml/2006/wordprocessingDrawing" xmlns:r="http://schemas.openxmlformats.org/officeDocument/2006/relationships" xmlns:w14="http://schemas.microsoft.com/office/word/2010/wordml">
               <w:rPr>
-                <w:rFonts w:ascii="Roboto" w:hAnsi="Roboto" w:eastAsia="Roboto" w:cs="Roboto"/>
+                <w:rFonts w:ascii="DejaVu Sans" w:hAnsi="DejaVu Sans" w:eastAsia="DejaVu Sans" w:cs="DejaVu Sans"/>
                 <w:sz w:val="16"/>
                 <w:szCs w:val="16"/>
-                <w:color w:val="111111"/>
+                <w:color w:val="000000"/>
               </w:rPr>
               <w:t xml:space="preserve">c.2077-521A&gt;G, NM_006017.2</w:t>
             </w:r>
@@ -4865,8 +4880,8 @@
         <w:tc>
           <w:tcPr>
             <w:tcBorders>
-              <w:bottom w:val="single" w:sz="8" w:space="0" w:color="333333"/>
-              <w:top w:val="single" w:sz="8" w:space="0" w:color="333333"/>
+              <w:bottom w:val="single" w:sz="4" w:space="0" w:color="666666"/>
+              <w:top w:val="single" w:sz="4" w:space="0" w:color="666666"/>
             </w:tcBorders>
             <w:shd w:val="clear" w:color="auto" w:fill="FFFFFF"/>
             <w:tcMar>
@@ -4879,16 +4894,16 @@
           </w:tcPr>
           <w:p>
             <w:pPr>
-              <w:jc w:val="right"/>
-              <w:spacing w:after="40" w:before="40"/>
+              <w:jc w:val="left"/>
+              <w:spacing w:after="100" w:before="100" w:line="240"/>
               <w:ind w:firstLine="0" w:left="100" w:right="100"/>
             </w:pPr>
             <w:r xmlns:w="http://schemas.openxmlformats.org/wordprocessingml/2006/main" xmlns:wp="http://schemas.openxmlformats.org/drawingml/2006/wordprocessingDrawing" xmlns:r="http://schemas.openxmlformats.org/officeDocument/2006/relationships" xmlns:w14="http://schemas.microsoft.com/office/word/2010/wordml">
               <w:rPr>
-                <w:rFonts w:ascii="Roboto" w:hAnsi="Roboto" w:eastAsia="Roboto" w:cs="Roboto"/>
+                <w:rFonts w:ascii="DejaVu Sans" w:hAnsi="DejaVu Sans" w:eastAsia="DejaVu Sans" w:cs="DejaVu Sans"/>
                 <w:sz w:val="16"/>
                 <w:szCs w:val="16"/>
-                <w:color w:val="111111"/>
+                <w:color w:val="000000"/>
               </w:rPr>
               <w:t xml:space="preserve">intron variant,</w:t>
               <w:br/>
@@ -4899,8 +4914,8 @@
         <w:tc>
           <w:tcPr>
             <w:tcBorders>
-              <w:bottom w:val="single" w:sz="8" w:space="0" w:color="333333"/>
-              <w:top w:val="single" w:sz="8" w:space="0" w:color="333333"/>
+              <w:bottom w:val="single" w:sz="4" w:space="0" w:color="666666"/>
+              <w:top w:val="single" w:sz="4" w:space="0" w:color="666666"/>
             </w:tcBorders>
             <w:shd w:val="clear" w:color="auto" w:fill="FFFFFF"/>
             <w:tcMar>
@@ -4913,16 +4928,16 @@
           </w:tcPr>
           <w:p>
             <w:pPr>
-              <w:jc w:val="right"/>
-              <w:spacing w:after="40" w:before="40"/>
+              <w:jc w:val="left"/>
+              <w:spacing w:after="100" w:before="100" w:line="240"/>
               <w:ind w:firstLine="0" w:left="100" w:right="100"/>
             </w:pPr>
             <w:r xmlns:w="http://schemas.openxmlformats.org/wordprocessingml/2006/main" xmlns:wp="http://schemas.openxmlformats.org/drawingml/2006/wordprocessingDrawing" xmlns:r="http://schemas.openxmlformats.org/officeDocument/2006/relationships" xmlns:w14="http://schemas.microsoft.com/office/word/2010/wordml">
               <w:rPr>
-                <w:rFonts w:ascii="Roboto" w:hAnsi="Roboto" w:eastAsia="Roboto" w:cs="Roboto"/>
+                <w:rFonts w:ascii="DejaVu Sans" w:hAnsi="DejaVu Sans" w:eastAsia="DejaVu Sans" w:cs="DejaVu Sans"/>
                 <w:sz w:val="16"/>
                 <w:szCs w:val="16"/>
-                <w:color w:val="111111"/>
+                <w:color w:val="000000"/>
               </w:rPr>
               <w:t xml:space="preserve">5 prime UTR variant</w:t>
             </w:r>
@@ -4931,8 +4946,8 @@
         <w:tc>
           <w:tcPr>
             <w:tcBorders>
-              <w:bottom w:val="single" w:sz="8" w:space="0" w:color="333333"/>
-              <w:top w:val="single" w:sz="8" w:space="0" w:color="333333"/>
+              <w:bottom w:val="single" w:sz="4" w:space="0" w:color="666666"/>
+              <w:top w:val="single" w:sz="4" w:space="0" w:color="666666"/>
             </w:tcBorders>
             <w:shd w:val="clear" w:color="auto" w:fill="FFFFFF"/>
             <w:tcMar>
@@ -4945,16 +4960,16 @@
           </w:tcPr>
           <w:p>
             <w:pPr>
-              <w:jc w:val="right"/>
-              <w:spacing w:after="40" w:before="40"/>
+              <w:jc w:val="left"/>
+              <w:spacing w:after="100" w:before="100" w:line="240"/>
               <w:ind w:firstLine="0" w:left="100" w:right="100"/>
             </w:pPr>
             <w:r xmlns:w="http://schemas.openxmlformats.org/wordprocessingml/2006/main" xmlns:wp="http://schemas.openxmlformats.org/drawingml/2006/wordprocessingDrawing" xmlns:r="http://schemas.openxmlformats.org/officeDocument/2006/relationships" xmlns:w14="http://schemas.microsoft.com/office/word/2010/wordml">
               <w:rPr>
-                <w:rFonts w:ascii="Roboto" w:hAnsi="Roboto" w:eastAsia="Roboto" w:cs="Roboto"/>
+                <w:rFonts w:ascii="DejaVu Sans" w:hAnsi="DejaVu Sans" w:eastAsia="DejaVu Sans" w:cs="DejaVu Sans"/>
                 <w:sz w:val="16"/>
                 <w:szCs w:val="16"/>
-                <w:color w:val="111111"/>
+                <w:color w:val="000000"/>
               </w:rPr>
               <w:t xml:space="preserve">Mayer et al.</w:t>
             </w:r>
@@ -4969,8 +4984,8 @@
         <w:tc>
           <w:tcPr>
             <w:tcBorders>
-              <w:bottom w:val="single" w:sz="8" w:space="0" w:color="333333"/>
-              <w:top w:val="single" w:sz="8" w:space="0" w:color="333333"/>
+              <w:bottom w:val="single" w:sz="16" w:space="0" w:color="666666"/>
+              <w:top w:val="single" w:sz="4" w:space="0" w:color="666666"/>
             </w:tcBorders>
             <w:shd w:val="clear" w:color="auto" w:fill="FFFFFF"/>
             <w:tcMar>
@@ -4983,16 +4998,16 @@
           </w:tcPr>
           <w:p>
             <w:pPr>
-              <w:jc w:val="right"/>
-              <w:spacing w:after="40" w:before="40"/>
+              <w:jc w:val="left"/>
+              <w:spacing w:after="100" w:before="100" w:line="240"/>
               <w:ind w:firstLine="0" w:left="100" w:right="100"/>
             </w:pPr>
             <w:r xmlns:w="http://schemas.openxmlformats.org/wordprocessingml/2006/main" xmlns:wp="http://schemas.openxmlformats.org/drawingml/2006/wordprocessingDrawing" xmlns:r="http://schemas.openxmlformats.org/officeDocument/2006/relationships" xmlns:w14="http://schemas.microsoft.com/office/word/2010/wordml">
               <w:rPr>
-                <w:rFonts w:ascii="Roboto" w:hAnsi="Roboto" w:eastAsia="Roboto" w:cs="Roboto"/>
+                <w:rFonts w:ascii="DejaVu Sans" w:hAnsi="DejaVu Sans" w:eastAsia="DejaVu Sans" w:cs="DejaVu Sans"/>
                 <w:sz w:val="16"/>
                 <w:szCs w:val="16"/>
-                <w:color w:val="111111"/>
+                <w:color w:val="000000"/>
               </w:rPr>
               <w:t xml:space="preserve">RPGRIP1</w:t>
             </w:r>
@@ -5001,8 +5016,8 @@
         <w:tc>
           <w:tcPr>
             <w:tcBorders>
-              <w:bottom w:val="single" w:sz="8" w:space="0" w:color="333333"/>
-              <w:top w:val="single" w:sz="8" w:space="0" w:color="333333"/>
+              <w:bottom w:val="single" w:sz="16" w:space="0" w:color="666666"/>
+              <w:top w:val="single" w:sz="4" w:space="0" w:color="666666"/>
             </w:tcBorders>
             <w:shd w:val="clear" w:color="auto" w:fill="FFFFFF"/>
             <w:tcMar>
@@ -5015,16 +5030,16 @@
           </w:tcPr>
           <w:p>
             <w:pPr>
-              <w:jc w:val="right"/>
-              <w:spacing w:after="40" w:before="40"/>
+              <w:jc w:val="left"/>
+              <w:spacing w:after="100" w:before="100" w:line="240"/>
               <w:ind w:firstLine="0" w:left="100" w:right="100"/>
             </w:pPr>
             <w:r xmlns:w="http://schemas.openxmlformats.org/wordprocessingml/2006/main" xmlns:wp="http://schemas.openxmlformats.org/drawingml/2006/wordprocessingDrawing" xmlns:r="http://schemas.openxmlformats.org/officeDocument/2006/relationships" xmlns:w14="http://schemas.microsoft.com/office/word/2010/wordml">
               <w:rPr>
-                <w:rFonts w:ascii="Roboto" w:hAnsi="Roboto" w:eastAsia="Roboto" w:cs="Roboto"/>
+                <w:rFonts w:ascii="DejaVu Sans" w:hAnsi="DejaVu Sans" w:eastAsia="DejaVu Sans" w:cs="DejaVu Sans"/>
                 <w:sz w:val="16"/>
                 <w:szCs w:val="16"/>
-                <w:color w:val="111111"/>
+                <w:color w:val="000000"/>
               </w:rPr>
               <w:t xml:space="preserve">RPGRIP1-mediated inherited retinal degeneration</w:t>
             </w:r>
@@ -5033,8 +5048,8 @@
         <w:tc>
           <w:tcPr>
             <w:tcBorders>
-              <w:bottom w:val="single" w:sz="8" w:space="0" w:color="333333"/>
-              <w:top w:val="single" w:sz="8" w:space="0" w:color="333333"/>
+              <w:bottom w:val="single" w:sz="16" w:space="0" w:color="666666"/>
+              <w:top w:val="single" w:sz="4" w:space="0" w:color="666666"/>
             </w:tcBorders>
             <w:shd w:val="clear" w:color="auto" w:fill="FFFFFF"/>
             <w:tcMar>
@@ -5047,16 +5062,16 @@
           </w:tcPr>
           <w:p>
             <w:pPr>
-              <w:jc w:val="right"/>
-              <w:spacing w:after="40" w:before="40"/>
+              <w:jc w:val="left"/>
+              <w:spacing w:after="100" w:before="100" w:line="240"/>
               <w:ind w:firstLine="0" w:left="100" w:right="100"/>
             </w:pPr>
             <w:r xmlns:w="http://schemas.openxmlformats.org/wordprocessingml/2006/main" xmlns:wp="http://schemas.openxmlformats.org/drawingml/2006/wordprocessingDrawing" xmlns:r="http://schemas.openxmlformats.org/officeDocument/2006/relationships" xmlns:w14="http://schemas.microsoft.com/office/word/2010/wordml">
               <w:rPr>
-                <w:rFonts w:ascii="Roboto" w:hAnsi="Roboto" w:eastAsia="Roboto" w:cs="Roboto"/>
+                <w:rFonts w:ascii="DejaVu Sans" w:hAnsi="DejaVu Sans" w:eastAsia="DejaVu Sans" w:cs="DejaVu Sans"/>
                 <w:sz w:val="16"/>
                 <w:szCs w:val="16"/>
-                <w:color w:val="111111"/>
+                <w:color w:val="000000"/>
               </w:rPr>
               <w:t xml:space="preserve">Chr14:21789588 G&gt;A</w:t>
             </w:r>
@@ -5065,8 +5080,8 @@
         <w:tc>
           <w:tcPr>
             <w:tcBorders>
-              <w:bottom w:val="single" w:sz="8" w:space="0" w:color="333333"/>
-              <w:top w:val="single" w:sz="8" w:space="0" w:color="333333"/>
+              <w:bottom w:val="single" w:sz="16" w:space="0" w:color="666666"/>
+              <w:top w:val="single" w:sz="4" w:space="0" w:color="666666"/>
             </w:tcBorders>
             <w:shd w:val="clear" w:color="auto" w:fill="FFFFFF"/>
             <w:tcMar>
@@ -5079,16 +5094,16 @@
           </w:tcPr>
           <w:p>
             <w:pPr>
-              <w:jc w:val="right"/>
-              <w:spacing w:after="40" w:before="40"/>
+              <w:jc w:val="left"/>
+              <w:spacing w:after="100" w:before="100" w:line="240"/>
               <w:ind w:firstLine="0" w:left="100" w:right="100"/>
             </w:pPr>
             <w:r xmlns:w="http://schemas.openxmlformats.org/wordprocessingml/2006/main" xmlns:wp="http://schemas.openxmlformats.org/drawingml/2006/wordprocessingDrawing" xmlns:r="http://schemas.openxmlformats.org/officeDocument/2006/relationships" xmlns:w14="http://schemas.microsoft.com/office/word/2010/wordml">
               <w:rPr>
-                <w:rFonts w:ascii="Roboto" w:hAnsi="Roboto" w:eastAsia="Roboto" w:cs="Roboto"/>
+                <w:rFonts w:ascii="DejaVu Sans" w:hAnsi="DejaVu Sans" w:eastAsia="DejaVu Sans" w:cs="DejaVu Sans"/>
                 <w:sz w:val="16"/>
                 <w:szCs w:val="16"/>
-                <w:color w:val="111111"/>
+                <w:color w:val="000000"/>
               </w:rPr>
               <w:t xml:space="preserve">c.1611+27G&gt;A, NM_020366.3</w:t>
             </w:r>
@@ -5097,8 +5112,8 @@
         <w:tc>
           <w:tcPr>
             <w:tcBorders>
-              <w:bottom w:val="single" w:sz="8" w:space="0" w:color="333333"/>
-              <w:top w:val="single" w:sz="8" w:space="0" w:color="333333"/>
+              <w:bottom w:val="single" w:sz="16" w:space="0" w:color="666666"/>
+              <w:top w:val="single" w:sz="4" w:space="0" w:color="666666"/>
             </w:tcBorders>
             <w:shd w:val="clear" w:color="auto" w:fill="FFFFFF"/>
             <w:tcMar>
@@ -5111,16 +5126,16 @@
           </w:tcPr>
           <w:p>
             <w:pPr>
-              <w:jc w:val="right"/>
-              <w:spacing w:after="40" w:before="40"/>
+              <w:jc w:val="left"/>
+              <w:spacing w:after="100" w:before="100" w:line="240"/>
               <w:ind w:firstLine="0" w:left="100" w:right="100"/>
             </w:pPr>
             <w:r xmlns:w="http://schemas.openxmlformats.org/wordprocessingml/2006/main" xmlns:wp="http://schemas.openxmlformats.org/drawingml/2006/wordprocessingDrawing" xmlns:r="http://schemas.openxmlformats.org/officeDocument/2006/relationships" xmlns:w14="http://schemas.microsoft.com/office/word/2010/wordml">
               <w:rPr>
-                <w:rFonts w:ascii="Roboto" w:hAnsi="Roboto" w:eastAsia="Roboto" w:cs="Roboto"/>
+                <w:rFonts w:ascii="DejaVu Sans" w:hAnsi="DejaVu Sans" w:eastAsia="DejaVu Sans" w:cs="DejaVu Sans"/>
                 <w:sz w:val="16"/>
                 <w:szCs w:val="16"/>
-                <w:color w:val="111111"/>
+                <w:color w:val="000000"/>
               </w:rPr>
               <w:t xml:space="preserve">intron variant,</w:t>
               <w:br/>
@@ -5139,8 +5154,8 @@
         <w:tc>
           <w:tcPr>
             <w:tcBorders>
-              <w:bottom w:val="single" w:sz="8" w:space="0" w:color="333333"/>
-              <w:top w:val="single" w:sz="8" w:space="0" w:color="333333"/>
+              <w:bottom w:val="single" w:sz="16" w:space="0" w:color="666666"/>
+              <w:top w:val="single" w:sz="4" w:space="0" w:color="666666"/>
             </w:tcBorders>
             <w:shd w:val="clear" w:color="auto" w:fill="FFFFFF"/>
             <w:tcMar>
@@ -5153,16 +5168,16 @@
           </w:tcPr>
           <w:p>
             <w:pPr>
-              <w:jc w:val="right"/>
-              <w:spacing w:after="40" w:before="40"/>
+              <w:jc w:val="left"/>
+              <w:spacing w:after="100" w:before="100" w:line="240"/>
               <w:ind w:firstLine="0" w:left="100" w:right="100"/>
             </w:pPr>
             <w:r xmlns:w="http://schemas.openxmlformats.org/wordprocessingml/2006/main" xmlns:wp="http://schemas.openxmlformats.org/drawingml/2006/wordprocessingDrawing" xmlns:r="http://schemas.openxmlformats.org/officeDocument/2006/relationships" xmlns:w14="http://schemas.microsoft.com/office/word/2010/wordml">
               <w:rPr>
-                <w:rFonts w:ascii="Roboto" w:hAnsi="Roboto" w:eastAsia="Roboto" w:cs="Roboto"/>
+                <w:rFonts w:ascii="DejaVu Sans" w:hAnsi="DejaVu Sans" w:eastAsia="DejaVu Sans" w:cs="DejaVu Sans"/>
                 <w:sz w:val="16"/>
                 <w:szCs w:val="16"/>
-                <w:color w:val="111111"/>
+                <w:color w:val="000000"/>
               </w:rPr>
               <w:t xml:space="preserve">5 prime UTR variant</w:t>
             </w:r>
@@ -5171,8 +5186,8 @@
         <w:tc>
           <w:tcPr>
             <w:tcBorders>
-              <w:bottom w:val="single" w:sz="8" w:space="0" w:color="333333"/>
-              <w:top w:val="single" w:sz="8" w:space="0" w:color="333333"/>
+              <w:bottom w:val="single" w:sz="16" w:space="0" w:color="666666"/>
+              <w:top w:val="single" w:sz="4" w:space="0" w:color="666666"/>
             </w:tcBorders>
             <w:shd w:val="clear" w:color="auto" w:fill="FFFFFF"/>
             <w:tcMar>
@@ -5185,16 +5200,16 @@
           </w:tcPr>
           <w:p>
             <w:pPr>
-              <w:jc w:val="right"/>
-              <w:spacing w:after="40" w:before="40"/>
+              <w:jc w:val="left"/>
+              <w:spacing w:after="100" w:before="100" w:line="240"/>
               <w:ind w:firstLine="0" w:left="100" w:right="100"/>
             </w:pPr>
             <w:r xmlns:w="http://schemas.openxmlformats.org/wordprocessingml/2006/main" xmlns:wp="http://schemas.openxmlformats.org/drawingml/2006/wordprocessingDrawing" xmlns:r="http://schemas.openxmlformats.org/officeDocument/2006/relationships" xmlns:w14="http://schemas.microsoft.com/office/word/2010/wordml">
               <w:rPr>
-                <w:rFonts w:ascii="Roboto" w:hAnsi="Roboto" w:eastAsia="Roboto" w:cs="Roboto"/>
+                <w:rFonts w:ascii="DejaVu Sans" w:hAnsi="DejaVu Sans" w:eastAsia="DejaVu Sans" w:cs="DejaVu Sans"/>
                 <w:sz w:val="16"/>
                 <w:szCs w:val="16"/>
-                <w:color w:val="111111"/>
+                <w:color w:val="000000"/>
               </w:rPr>
               <w:t xml:space="preserve">Jamshidi et al.</w:t>
             </w:r>
@@ -5247,7 +5262,7 @@
               <a:graphicData uri="http://schemas.openxmlformats.org/drawingml/2006/picture">
                 <pic:pic>
                   <pic:nvPicPr>
-                    <pic:cNvPr descr="txome_paper_v2_files/figure-docx/unnamed-chunk-3-1.png" id="0" name="Picture"/>
+                    <pic:cNvPr descr="txome_paper_v2_files/figure-docx/unnamed-chunk-4-1.png" id="0" name="Picture"/>
                     <pic:cNvPicPr>
                       <a:picLocks noChangeArrowheads="1" noChangeAspect="1"/>
                     </pic:cNvPicPr>
@@ -7105,16 +7120,71 @@
     </w:p>
     <w:p>
       <w:pPr>
+        <w:pStyle w:val="BodyText"/>
+      </w:pPr>
+      <w:r>
+        <w:drawing>
+          <wp:inline>
+            <wp:extent cx="5943600" cy="2604654"/>
+            <wp:effectExtent b="0" l="0" r="0" t="0"/>
+            <wp:docPr descr="" title="" id="1" name="Picture"/>
+            <a:graphic>
+              <a:graphicData uri="http://schemas.openxmlformats.org/drawingml/2006/picture">
+                <pic:pic>
+                  <pic:nvPicPr>
+                    <pic:cNvPr descr="/data/swamyvs/ocular_transcriptomes_paper/clean_data/plots/LRP2_PCR.png" id="0" name="Picture"/>
+                    <pic:cNvPicPr>
+                      <a:picLocks noChangeArrowheads="1" noChangeAspect="1"/>
+                    </pic:cNvPicPr>
+                  </pic:nvPicPr>
+                  <pic:blipFill>
+                    <a:blip r:embed="rId70"/>
+                    <a:stretch>
+                      <a:fillRect/>
+                    </a:stretch>
+                  </pic:blipFill>
+                  <pic:spPr bwMode="auto">
+                    <a:xfrm>
+                      <a:off x="0" y="0"/>
+                      <a:ext cx="5943600" cy="2604654"/>
+                    </a:xfrm>
+                    <a:prstGeom prst="rect">
+                      <a:avLst/>
+                    </a:prstGeom>
+                    <a:noFill/>
+                    <a:ln w="9525">
+                      <a:noFill/>
+                      <a:headEnd/>
+                      <a:tailEnd/>
+                    </a:ln>
+                  </pic:spPr>
+                </pic:pic>
+              </a:graphicData>
+            </a:graphic>
+          </wp:inline>
+        </w:drawing>
+      </w:r>
+    </w:p>
+    <w:p>
+      <w:pPr>
+        <w:pStyle w:val="CustomCaption"/>
+      </w:pPr>
+      <w:r>
+        <w:t xml:space="preserve">Supplemental Figure 4. PCR gel of LRP2 novel exon 43 and cannoical exon 2:3</w:t>
+      </w:r>
+    </w:p>
+    <w:p>
+      <w:pPr>
         <w:pStyle w:val="Heading1"/>
       </w:pPr>
-      <w:bookmarkStart w:id="70" w:name="references"/>
+      <w:bookmarkStart w:id="71" w:name="references"/>
       <w:r>
         <w:t xml:space="preserve">References</w:t>
       </w:r>
-      <w:bookmarkEnd w:id="70"/>
-    </w:p>
-    <w:bookmarkStart w:id="192" w:name="refs"/>
-    <w:bookmarkStart w:id="72" w:name="ref-allen_raincloud_2019"/>
+      <w:bookmarkEnd w:id="71"/>
+    </w:p>
+    <w:bookmarkStart w:id="193" w:name="refs"/>
+    <w:bookmarkStart w:id="73" w:name="ref-allen_raincloud_2019"/>
     <w:p>
       <w:pPr>
         <w:pStyle w:val="Bibliography"/>
@@ -7143,7 +7213,7 @@
       <w:r>
         <w:t xml:space="preserve">:63. doi:</w:t>
       </w:r>
-      <w:hyperlink r:id="rId71">
+      <w:hyperlink r:id="rId72">
         <w:r>
           <w:rPr>
             <w:rStyle w:val="Hyperlink"/>
@@ -7152,8 +7222,8 @@
         </w:r>
       </w:hyperlink>
     </w:p>
-    <w:bookmarkEnd w:id="72"/>
-    <w:bookmarkStart w:id="74" w:name="ref-bauwens_abca4-associated_2019"/>
+    <w:bookmarkEnd w:id="73"/>
+    <w:bookmarkStart w:id="75" w:name="ref-bauwens_abca4-associated_2019"/>
     <w:p>
       <w:pPr>
         <w:pStyle w:val="Bibliography"/>
@@ -7182,7 +7252,7 @@
       <w:r>
         <w:t xml:space="preserve">:1761–1771. doi:</w:t>
       </w:r>
-      <w:hyperlink r:id="rId73">
+      <w:hyperlink r:id="rId74">
         <w:r>
           <w:rPr>
             <w:rStyle w:val="Hyperlink"/>
@@ -7191,8 +7261,8 @@
         </w:r>
       </w:hyperlink>
     </w:p>
-    <w:bookmarkEnd w:id="74"/>
-    <w:bookmarkStart w:id="76" w:name="ref-beck_3-end_2010"/>
+    <w:bookmarkEnd w:id="75"/>
+    <w:bookmarkStart w:id="77" w:name="ref-beck_3-end_2010"/>
     <w:p>
       <w:pPr>
         <w:pStyle w:val="Bibliography"/>
@@ -7221,7 +7291,7 @@
       <w:r>
         <w:t xml:space="preserve">:e8768. doi:</w:t>
       </w:r>
-      <w:hyperlink r:id="rId75">
+      <w:hyperlink r:id="rId76">
         <w:r>
           <w:rPr>
             <w:rStyle w:val="Hyperlink"/>
@@ -7230,8 +7300,8 @@
         </w:r>
       </w:hyperlink>
     </w:p>
-    <w:bookmarkEnd w:id="76"/>
-    <w:bookmarkStart w:id="78" w:name="ref-bharti_alternative_2008"/>
+    <w:bookmarkEnd w:id="77"/>
+    <w:bookmarkStart w:id="79" w:name="ref-bharti_alternative_2008"/>
     <w:p>
       <w:pPr>
         <w:pStyle w:val="Bibliography"/>
@@ -7260,7 +7330,7 @@
       <w:r>
         <w:t xml:space="preserve">:1169–1178. doi:</w:t>
       </w:r>
-      <w:hyperlink r:id="rId77">
+      <w:hyperlink r:id="rId78">
         <w:r>
           <w:rPr>
             <w:rStyle w:val="Hyperlink"/>
@@ -7269,8 +7339,8 @@
         </w:r>
       </w:hyperlink>
     </w:p>
-    <w:bookmarkEnd w:id="78"/>
-    <w:bookmarkStart w:id="80" w:name="ref-blenkinsop_human_2015"/>
+    <w:bookmarkEnd w:id="79"/>
+    <w:bookmarkStart w:id="81" w:name="ref-blenkinsop_human_2015"/>
     <w:p>
       <w:pPr>
         <w:pStyle w:val="Bibliography"/>
@@ -7299,7 +7369,7 @@
       <w:r>
         <w:t xml:space="preserve">:7085–7099. doi:</w:t>
       </w:r>
-      <w:hyperlink r:id="rId79">
+      <w:hyperlink r:id="rId80">
         <w:r>
           <w:rPr>
             <w:rStyle w:val="Hyperlink"/>
@@ -7308,8 +7378,8 @@
         </w:r>
       </w:hyperlink>
     </w:p>
-    <w:bookmarkEnd w:id="80"/>
-    <w:bookmarkStart w:id="82" w:name="ref-braun_non-exomic_2013"/>
+    <w:bookmarkEnd w:id="81"/>
+    <w:bookmarkStart w:id="83" w:name="ref-braun_non-exomic_2013"/>
     <w:p>
       <w:pPr>
         <w:pStyle w:val="Bibliography"/>
@@ -7338,7 +7408,7 @@
       <w:r>
         <w:t xml:space="preserve">:5136–5145. doi:</w:t>
       </w:r>
-      <w:hyperlink r:id="rId81">
+      <w:hyperlink r:id="rId82">
         <w:r>
           <w:rPr>
             <w:rStyle w:val="Hyperlink"/>
@@ -7347,8 +7417,8 @@
         </w:r>
       </w:hyperlink>
     </w:p>
-    <w:bookmarkEnd w:id="82"/>
-    <w:bookmarkStart w:id="84" w:name="ref-bryan_identifying_2018"/>
+    <w:bookmarkEnd w:id="83"/>
+    <w:bookmarkStart w:id="85" w:name="ref-bryan_identifying_2018"/>
     <w:p>
       <w:pPr>
         <w:pStyle w:val="Bibliography"/>
@@ -7377,7 +7447,7 @@
       <w:r>
         <w:t xml:space="preserve">:3325–3339. doi:</w:t>
       </w:r>
-      <w:hyperlink r:id="rId83">
+      <w:hyperlink r:id="rId84">
         <w:r>
           <w:rPr>
             <w:rStyle w:val="Hyperlink"/>
@@ -7386,13 +7456,52 @@
         </w:r>
       </w:hyperlink>
     </w:p>
-    <w:bookmarkEnd w:id="84"/>
-    <w:bookmarkStart w:id="86" w:name="ref-dobin_star_2013"/>
+    <w:bookmarkEnd w:id="85"/>
+    <w:bookmarkStart w:id="87" w:name="ref-christ_lrp2_2015"/>
     <w:p>
       <w:pPr>
         <w:pStyle w:val="Bibliography"/>
       </w:pPr>
       <w:r>
+        <w:t xml:space="preserve">Christ A, Christa A, Klippert J, Eule JC, Bachmann S, Wallace VA, Hammes A, Willnow TE. 2015. LRP2 Acts as SHH Clearance Receptor to Protect the Retinal Margin from Mitogenic Stimuli.</w:t>
+      </w:r>
+      <w:r>
+        <w:t xml:space="preserve"> </w:t>
+      </w:r>
+      <w:r>
+        <w:rPr>
+          <w:i/>
+        </w:rPr>
+        <w:t xml:space="preserve">Developmental Cell</w:t>
+      </w:r>
+      <w:r>
+        <w:t xml:space="preserve"> </w:t>
+      </w:r>
+      <w:r>
+        <w:rPr>
+          <w:b/>
+        </w:rPr>
+        <w:t xml:space="preserve">35</w:t>
+      </w:r>
+      <w:r>
+        <w:t xml:space="preserve">:36–48. doi:</w:t>
+      </w:r>
+      <w:hyperlink r:id="rId86">
+        <w:r>
+          <w:rPr>
+            <w:rStyle w:val="Hyperlink"/>
+          </w:rPr>
+          <w:t xml:space="preserve">10.1016/j.devcel.2015.09.001</w:t>
+        </w:r>
+      </w:hyperlink>
+    </w:p>
+    <w:bookmarkEnd w:id="87"/>
+    <w:bookmarkStart w:id="89" w:name="ref-dobin_star_2013"/>
+    <w:p>
+      <w:pPr>
+        <w:pStyle w:val="Bibliography"/>
+      </w:pPr>
+      <w:r>
         <w:t xml:space="preserve">Dobin A, Davis CA, Schlesinger F, Drenkow J, Zaleski C, Jha S, Batut P, Chaisson M, Gingeras TR. 2013. STAR: Ultrafast universal RNA-seq aligner.</w:t>
       </w:r>
       <w:r>
@@ -7416,7 +7525,7 @@
       <w:r>
         <w:t xml:space="preserve">:15–21. doi:</w:t>
       </w:r>
-      <w:hyperlink r:id="rId85">
+      <w:hyperlink r:id="rId88">
         <w:r>
           <w:rPr>
             <w:rStyle w:val="Hyperlink"/>
@@ -7425,8 +7534,8 @@
         </w:r>
       </w:hyperlink>
     </w:p>
-    <w:bookmarkEnd w:id="86"/>
-    <w:bookmarkStart w:id="88" w:name="ref-dykes_hic2_2018"/>
+    <w:bookmarkEnd w:id="89"/>
+    <w:bookmarkStart w:id="91" w:name="ref-dykes_hic2_2018"/>
     <w:p>
       <w:pPr>
         <w:pStyle w:val="Bibliography"/>
@@ -7455,7 +7564,7 @@
       <w:r>
         <w:t xml:space="preserve">:29–37. doi:</w:t>
       </w:r>
-      <w:hyperlink r:id="rId87">
+      <w:hyperlink r:id="rId90">
         <w:r>
           <w:rPr>
             <w:rStyle w:val="Hyperlink"/>
@@ -7464,8 +7573,8 @@
         </w:r>
       </w:hyperlink>
     </w:p>
-    <w:bookmarkEnd w:id="88"/>
-    <w:bookmarkStart w:id="90" w:name="ref-frankish_gencode_2019"/>
+    <w:bookmarkEnd w:id="91"/>
+    <w:bookmarkStart w:id="93" w:name="ref-frankish_gencode_2019"/>
     <w:p>
       <w:pPr>
         <w:pStyle w:val="Bibliography"/>
@@ -7494,7 +7603,7 @@
       <w:r>
         <w:t xml:space="preserve">:D766–D773. doi:</w:t>
       </w:r>
-      <w:hyperlink r:id="rId89">
+      <w:hyperlink r:id="rId92">
         <w:r>
           <w:rPr>
             <w:rStyle w:val="Hyperlink"/>
@@ -7503,8 +7612,8 @@
         </w:r>
       </w:hyperlink>
     </w:p>
-    <w:bookmarkEnd w:id="90"/>
-    <w:bookmarkStart w:id="92" w:name="ref-geoffroy_whole-genome_2018"/>
+    <w:bookmarkEnd w:id="93"/>
+    <w:bookmarkStart w:id="95" w:name="ref-geoffroy_whole-genome_2018"/>
     <w:p>
       <w:pPr>
         <w:pStyle w:val="Bibliography"/>
@@ -7533,7 +7642,7 @@
       <w:r>
         <w:t xml:space="preserve">:983–992. doi:</w:t>
       </w:r>
-      <w:hyperlink r:id="rId91">
+      <w:hyperlink r:id="rId94">
         <w:r>
           <w:rPr>
             <w:rStyle w:val="Hyperlink"/>
@@ -7542,14 +7651,14 @@
         </w:r>
       </w:hyperlink>
     </w:p>
-    <w:bookmarkEnd w:id="92"/>
-    <w:bookmarkStart w:id="94" w:name="ref-gorman_cloning_1999"/>
+    <w:bookmarkEnd w:id="95"/>
+    <w:bookmarkStart w:id="97" w:name="ref-gtex_consortium_genetic_2017"/>
     <w:p>
       <w:pPr>
         <w:pStyle w:val="Bibliography"/>
       </w:pPr>
       <w:r>
-        <w:t xml:space="preserve">Gorman SW, Haider NB, Grieshammer U, Swiderski RE, Kim E, Welch JW, Searby C, Leng S, Carmi R, Sheffield VC, Duhl DM. 1999. The Cloning and Developmental Expression of Unconventional Myosin IXA (MYO9A) a Gene in the Bardet–Biedl Syndrome (BBS4) Region at Chromosome 15q22–q23.</w:t>
+        <w:t xml:space="preserve">GTEx Consortium, Laboratory, Data Analysis &amp;Coordinating Center (LDACC)—Analysis Working Group, Statistical Methods groups—Analysis Working Group, Enhancing GTEx (eGTEx) groups, NIH Common Fund, NIH/NCI, NIH/NHGRI, NIH/NIMH, NIH/NIDA, Biospecimen Collection Source Site—NDRI, Biospecimen Collection Source Site—RPCI, Biospecimen Core Resource—VARI, Brain Bank Repository—University of Miami Brain Endowment Bank, Leidos Biomedical—Project Management, ELSI Study, Genome Browser Data Integration &amp;Visualization—EBI, Genome Browser Data Integration &amp;Visualization—UCSC Genomics Institute, University of California Santa Cruz, Lead analysts: Laboratory, Data Analysis &amp;Coordinating Center (LDACC): NIH program management: Biospecimen collection: Pathology: eQTL manuscript working group: Battle A, Brown CD, Engelhardt BE, Montgomery SB. 2017. Genetic effects on gene expression across human tissues.</w:t>
       </w:r>
       <w:r>
         <w:t xml:space="preserve"> </w:t>
@@ -7558,7 +7667,7 @@
         <w:rPr>
           <w:i/>
         </w:rPr>
-        <w:t xml:space="preserve">Genomics</w:t>
+        <w:t xml:space="preserve">Nature</w:t>
       </w:r>
       <w:r>
         <w:t xml:space="preserve"> </w:t>
@@ -7567,51 +7676,12 @@
         <w:rPr>
           <w:b/>
         </w:rPr>
-        <w:t xml:space="preserve">59</w:t>
-      </w:r>
-      <w:r>
-        <w:t xml:space="preserve">:150–160. doi:</w:t>
-      </w:r>
-      <w:hyperlink r:id="rId93">
-        <w:r>
-          <w:rPr>
-            <w:rStyle w:val="Hyperlink"/>
-          </w:rPr>
-          <w:t xml:space="preserve">10.1006/geno.1999.5867</w:t>
-        </w:r>
-      </w:hyperlink>
-    </w:p>
-    <w:bookmarkEnd w:id="94"/>
-    <w:bookmarkStart w:id="96" w:name="ref-gtex_consortium_genetic_2017"/>
-    <w:p>
-      <w:pPr>
-        <w:pStyle w:val="Bibliography"/>
-      </w:pPr>
-      <w:r>
-        <w:t xml:space="preserve">GTEx Consortium, Laboratory, Data Analysis &amp;Coordinating Center (LDACC)—Analysis Working Group, Statistical Methods groups—Analysis Working Group, Enhancing GTEx (eGTEx) groups, NIH Common Fund, NIH/NCI, NIH/NHGRI, NIH/NIMH, NIH/NIDA, Biospecimen Collection Source Site—NDRI, Biospecimen Collection Source Site—RPCI, Biospecimen Core Resource—VARI, Brain Bank Repository—University of Miami Brain Endowment Bank, Leidos Biomedical—Project Management, ELSI Study, Genome Browser Data Integration &amp;Visualization—EBI, Genome Browser Data Integration &amp;Visualization—UCSC Genomics Institute, University of California Santa Cruz, Lead analysts: Laboratory, Data Analysis &amp;Coordinating Center (LDACC): NIH program management: Biospecimen collection: Pathology: eQTL manuscript working group: Battle A, Brown CD, Engelhardt BE, Montgomery SB. 2017. Genetic effects on gene expression across human tissues.</w:t>
-      </w:r>
-      <w:r>
-        <w:t xml:space="preserve"> </w:t>
-      </w:r>
-      <w:r>
-        <w:rPr>
-          <w:i/>
-        </w:rPr>
-        <w:t xml:space="preserve">Nature</w:t>
-      </w:r>
-      <w:r>
-        <w:t xml:space="preserve"> </w:t>
-      </w:r>
-      <w:r>
-        <w:rPr>
-          <w:b/>
-        </w:rPr>
         <w:t xml:space="preserve">550</w:t>
       </w:r>
       <w:r>
         <w:t xml:space="preserve">:204–213. doi:</w:t>
       </w:r>
-      <w:hyperlink r:id="rId95">
+      <w:hyperlink r:id="rId96">
         <w:r>
           <w:rPr>
             <w:rStyle w:val="Hyperlink"/>
@@ -7620,8 +7690,8 @@
         </w:r>
       </w:hyperlink>
     </w:p>
-    <w:bookmarkEnd w:id="96"/>
-    <w:bookmarkStart w:id="98" w:name="ref-gu_complex_2016"/>
+    <w:bookmarkEnd w:id="97"/>
+    <w:bookmarkStart w:id="99" w:name="ref-gu_complex_2016"/>
     <w:p>
       <w:pPr>
         <w:pStyle w:val="Bibliography"/>
@@ -7650,7 +7720,7 @@
       <w:r>
         <w:t xml:space="preserve">:2847–2849. doi:</w:t>
       </w:r>
-      <w:hyperlink r:id="rId97">
+      <w:hyperlink r:id="rId98">
         <w:r>
           <w:rPr>
             <w:rStyle w:val="Hyperlink"/>
@@ -7659,8 +7729,8 @@
         </w:r>
       </w:hyperlink>
     </w:p>
-    <w:bookmarkEnd w:id="98"/>
-    <w:bookmarkStart w:id="100" w:name="ref-haas_novo_2013"/>
+    <w:bookmarkEnd w:id="99"/>
+    <w:bookmarkStart w:id="101" w:name="ref-haas_novo_2013"/>
     <w:p>
       <w:pPr>
         <w:pStyle w:val="Bibliography"/>
@@ -7689,7 +7759,7 @@
       <w:r>
         <w:t xml:space="preserve">. doi:</w:t>
       </w:r>
-      <w:hyperlink r:id="rId99">
+      <w:hyperlink r:id="rId100">
         <w:r>
           <w:rPr>
             <w:rStyle w:val="Hyperlink"/>
@@ -7698,8 +7768,8 @@
         </w:r>
       </w:hyperlink>
     </w:p>
-    <w:bookmarkEnd w:id="100"/>
-    <w:bookmarkStart w:id="102" w:name="ref-herrmann_polyasite_2020"/>
+    <w:bookmarkEnd w:id="101"/>
+    <w:bookmarkStart w:id="103" w:name="ref-herrmann_polyasite_2020"/>
     <w:p>
       <w:pPr>
         <w:pStyle w:val="Bibliography"/>
@@ -7728,7 +7798,7 @@
       <w:r>
         <w:t xml:space="preserve">:D174–D179. doi:</w:t>
       </w:r>
-      <w:hyperlink r:id="rId101">
+      <w:hyperlink r:id="rId102">
         <w:r>
           <w:rPr>
             <w:rStyle w:val="Hyperlink"/>
@@ -7737,8 +7807,8 @@
         </w:r>
       </w:hyperlink>
     </w:p>
-    <w:bookmarkEnd w:id="102"/>
-    <w:bookmarkStart w:id="104" w:name="ref-jamshidi_contribution_2019"/>
+    <w:bookmarkEnd w:id="103"/>
+    <w:bookmarkStart w:id="105" w:name="ref-jamshidi_contribution_2019"/>
     <w:p>
       <w:pPr>
         <w:pStyle w:val="Bibliography"/>
@@ -7767,7 +7837,7 @@
       <w:r>
         <w:t xml:space="preserve">:694–704. doi:</w:t>
       </w:r>
-      <w:hyperlink r:id="rId103">
+      <w:hyperlink r:id="rId104">
         <w:r>
           <w:rPr>
             <w:rStyle w:val="Hyperlink"/>
@@ -7776,8 +7846,8 @@
         </w:r>
       </w:hyperlink>
     </w:p>
-    <w:bookmarkEnd w:id="104"/>
-    <w:bookmarkStart w:id="106" w:name="ref-klimanskaya_derivation_2004"/>
+    <w:bookmarkEnd w:id="105"/>
+    <w:bookmarkStart w:id="107" w:name="ref-klimanskaya_derivation_2004"/>
     <w:p>
       <w:pPr>
         <w:pStyle w:val="Bibliography"/>
@@ -7806,7 +7876,7 @@
       <w:r>
         <w:t xml:space="preserve">:217–245. doi:</w:t>
       </w:r>
-      <w:hyperlink r:id="rId105">
+      <w:hyperlink r:id="rId106">
         <w:r>
           <w:rPr>
             <w:rStyle w:val="Hyperlink"/>
@@ -7815,8 +7885,8 @@
         </w:r>
       </w:hyperlink>
     </w:p>
-    <w:bookmarkEnd w:id="106"/>
-    <w:bookmarkStart w:id="108" w:name="ref-koster_snakemakescalable_2012"/>
+    <w:bookmarkEnd w:id="107"/>
+    <w:bookmarkStart w:id="109" w:name="ref-koster_snakemakescalable_2012"/>
     <w:p>
       <w:pPr>
         <w:pStyle w:val="Bibliography"/>
@@ -7845,7 +7915,7 @@
       <w:r>
         <w:t xml:space="preserve">:2520–2522. doi:</w:t>
       </w:r>
-      <w:hyperlink r:id="rId107">
+      <w:hyperlink r:id="rId108">
         <w:r>
           <w:rPr>
             <w:rStyle w:val="Hyperlink"/>
@@ -7854,8 +7924,8 @@
         </w:r>
       </w:hyperlink>
     </w:p>
-    <w:bookmarkEnd w:id="108"/>
-    <w:bookmarkStart w:id="110" w:name="ref-landry_complex_2003"/>
+    <w:bookmarkEnd w:id="109"/>
+    <w:bookmarkStart w:id="111" w:name="ref-landry_complex_2003"/>
     <w:p>
       <w:pPr>
         <w:pStyle w:val="Bibliography"/>
@@ -7884,7 +7954,7 @@
       <w:r>
         <w:t xml:space="preserve">:640–648. doi:</w:t>
       </w:r>
-      <w:hyperlink r:id="rId109">
+      <w:hyperlink r:id="rId110">
         <w:r>
           <w:rPr>
             <w:rStyle w:val="Hyperlink"/>
@@ -7893,8 +7963,8 @@
         </w:r>
       </w:hyperlink>
     </w:p>
-    <w:bookmarkEnd w:id="110"/>
-    <w:bookmarkStart w:id="112" w:name="ref-lenis_expression_2018"/>
+    <w:bookmarkEnd w:id="111"/>
+    <w:bookmarkStart w:id="113" w:name="ref-lenis_expression_2018"/>
     <w:p>
       <w:pPr>
         <w:pStyle w:val="Bibliography"/>
@@ -7923,7 +7993,7 @@
       <w:r>
         <w:t xml:space="preserve">:E11120–E11127. doi:</w:t>
       </w:r>
-      <w:hyperlink r:id="rId111">
+      <w:hyperlink r:id="rId112">
         <w:r>
           <w:rPr>
             <w:rStyle w:val="Hyperlink"/>
@@ -7932,8 +8002,8 @@
         </w:r>
       </w:hyperlink>
     </w:p>
-    <w:bookmarkEnd w:id="112"/>
-    <w:bookmarkStart w:id="114" w:name="ref-lex_upset_2014"/>
+    <w:bookmarkEnd w:id="113"/>
+    <w:bookmarkStart w:id="115" w:name="ref-lex_upset_2014"/>
     <w:p>
       <w:pPr>
         <w:pStyle w:val="Bibliography"/>
@@ -7962,7 +8032,7 @@
       <w:r>
         <w:t xml:space="preserve">:1983–1992. doi:</w:t>
       </w:r>
-      <w:hyperlink r:id="rId113">
+      <w:hyperlink r:id="rId114">
         <w:r>
           <w:rPr>
             <w:rStyle w:val="Hyperlink"/>
@@ -7971,8 +8041,8 @@
         </w:r>
       </w:hyperlink>
     </w:p>
-    <w:bookmarkEnd w:id="114"/>
-    <w:bookmarkStart w:id="116" w:name="ref-li_sequence_2009"/>
+    <w:bookmarkEnd w:id="115"/>
+    <w:bookmarkStart w:id="117" w:name="ref-li_sequence_2009"/>
     <w:p>
       <w:pPr>
         <w:pStyle w:val="Bibliography"/>
@@ -8001,7 +8071,7 @@
       <w:r>
         <w:t xml:space="preserve">:2078–2079. doi:</w:t>
       </w:r>
-      <w:hyperlink r:id="rId115">
+      <w:hyperlink r:id="rId116">
         <w:r>
           <w:rPr>
             <w:rStyle w:val="Hyperlink"/>
@@ -8010,8 +8080,8 @@
         </w:r>
       </w:hyperlink>
     </w:p>
-    <w:bookmarkEnd w:id="116"/>
-    <w:bookmarkStart w:id="118" w:name="ref-maruotti_small-moleculedirected_2015"/>
+    <w:bookmarkEnd w:id="117"/>
+    <w:bookmarkStart w:id="119" w:name="ref-maruotti_small-moleculedirected_2015"/>
     <w:p>
       <w:pPr>
         <w:pStyle w:val="Bibliography"/>
@@ -8040,7 +8110,7 @@
       <w:r>
         <w:t xml:space="preserve">:10950–10955. doi:</w:t>
       </w:r>
-      <w:hyperlink r:id="rId117">
+      <w:hyperlink r:id="rId118">
         <w:r>
           <w:rPr>
             <w:rStyle w:val="Hyperlink"/>
@@ -8049,8 +8119,8 @@
         </w:r>
       </w:hyperlink>
     </w:p>
-    <w:bookmarkEnd w:id="118"/>
-    <w:bookmarkStart w:id="120" w:name="ref-mayer_homozygosity_2016"/>
+    <w:bookmarkEnd w:id="119"/>
+    <w:bookmarkStart w:id="121" w:name="ref-mayer_homozygosity_2016"/>
     <w:p>
       <w:pPr>
         <w:pStyle w:val="Bibliography"/>
@@ -8079,7 +8149,7 @@
       <w:r>
         <w:t xml:space="preserve">:459–462. doi:</w:t>
       </w:r>
-      <w:hyperlink r:id="rId119">
+      <w:hyperlink r:id="rId120">
         <w:r>
           <w:rPr>
             <w:rStyle w:val="Hyperlink"/>
@@ -8088,8 +8158,8 @@
         </w:r>
       </w:hyperlink>
     </w:p>
-    <w:bookmarkEnd w:id="120"/>
-    <w:bookmarkStart w:id="122" w:name="ref-may-simera_primary_2018"/>
+    <w:bookmarkEnd w:id="121"/>
+    <w:bookmarkStart w:id="123" w:name="ref-may-simera_primary_2018"/>
     <w:p>
       <w:pPr>
         <w:pStyle w:val="Bibliography"/>
@@ -8118,7 +8188,7 @@
       <w:r>
         <w:t xml:space="preserve">:189–205. doi:</w:t>
       </w:r>
-      <w:hyperlink r:id="rId121">
+      <w:hyperlink r:id="rId122">
         <w:r>
           <w:rPr>
             <w:rStyle w:val="Hyperlink"/>
@@ -8127,8 +8197,8 @@
         </w:r>
       </w:hyperlink>
     </w:p>
-    <w:bookmarkEnd w:id="122"/>
-    <w:bookmarkStart w:id="124" w:name="ref-mclaren_ensembl_2016"/>
+    <w:bookmarkEnd w:id="123"/>
+    <w:bookmarkStart w:id="125" w:name="ref-mclaren_ensembl_2016"/>
     <w:p>
       <w:pPr>
         <w:pStyle w:val="Bibliography"/>
@@ -8157,7 +8227,7 @@
       <w:r>
         <w:t xml:space="preserve">:122. doi:</w:t>
       </w:r>
-      <w:hyperlink r:id="rId123">
+      <w:hyperlink r:id="rId124">
         <w:r>
           <w:rPr>
             <w:rStyle w:val="Hyperlink"/>
@@ -8166,8 +8236,8 @@
         </w:r>
       </w:hyperlink>
     </w:p>
-    <w:bookmarkEnd w:id="124"/>
-    <w:bookmarkStart w:id="126" w:name="ref-mellough_integrated_2019"/>
+    <w:bookmarkEnd w:id="125"/>
+    <w:bookmarkStart w:id="127" w:name="ref-mellough_integrated_2019"/>
     <w:p>
       <w:pPr>
         <w:pStyle w:val="Bibliography"/>
@@ -8196,7 +8266,7 @@
       <w:r>
         <w:t xml:space="preserve">. doi:</w:t>
       </w:r>
-      <w:hyperlink r:id="rId125">
+      <w:hyperlink r:id="rId126">
         <w:r>
           <w:rPr>
             <w:rStyle w:val="Hyperlink"/>
@@ -8205,8 +8275,8 @@
         </w:r>
       </w:hyperlink>
     </w:p>
-    <w:bookmarkEnd w:id="126"/>
-    <w:bookmarkStart w:id="128" w:name="ref-mills_rna-seq_2013"/>
+    <w:bookmarkEnd w:id="127"/>
+    <w:bookmarkStart w:id="129" w:name="ref-mills_rna-seq_2013"/>
     <w:p>
       <w:pPr>
         <w:pStyle w:val="Bibliography"/>
@@ -8235,7 +8305,7 @@
       <w:r>
         <w:t xml:space="preserve">:90–95. doi:</w:t>
       </w:r>
-      <w:hyperlink r:id="rId127">
+      <w:hyperlink r:id="rId128">
         <w:r>
           <w:rPr>
             <w:rStyle w:val="Hyperlink"/>
@@ -8244,8 +8314,8 @@
         </w:r>
       </w:hyperlink>
     </w:p>
-    <w:bookmarkEnd w:id="128"/>
-    <w:bookmarkStart w:id="130" w:name="ref-mitra_splicing_2020"/>
+    <w:bookmarkEnd w:id="129"/>
+    <w:bookmarkStart w:id="131" w:name="ref-mitra_splicing_2020"/>
     <w:p>
       <w:pPr>
         <w:pStyle w:val="Bibliography"/>
@@ -8274,7 +8344,7 @@
       <w:r>
         <w:t xml:space="preserve">:74–85. doi:</w:t>
       </w:r>
-      <w:hyperlink r:id="rId129">
+      <w:hyperlink r:id="rId130">
         <w:r>
           <w:rPr>
             <w:rStyle w:val="Hyperlink"/>
@@ -8283,8 +8353,8 @@
         </w:r>
       </w:hyperlink>
     </w:p>
-    <w:bookmarkEnd w:id="130"/>
-    <w:bookmarkStart w:id="132" w:name="ref-nagalakshmi_transcriptional_2008"/>
+    <w:bookmarkEnd w:id="131"/>
+    <w:bookmarkStart w:id="133" w:name="ref-nagalakshmi_transcriptional_2008"/>
     <w:p>
       <w:pPr>
         <w:pStyle w:val="Bibliography"/>
@@ -8313,7 +8383,7 @@
       <w:r>
         <w:t xml:space="preserve">:1344–1349. doi:</w:t>
       </w:r>
-      <w:hyperlink r:id="rId131">
+      <w:hyperlink r:id="rId132">
         <w:r>
           <w:rPr>
             <w:rStyle w:val="Hyperlink"/>
@@ -8322,8 +8392,8 @@
         </w:r>
       </w:hyperlink>
     </w:p>
-    <w:bookmarkEnd w:id="132"/>
-    <w:bookmarkStart w:id="134" w:name="ref-neagoe_ciprian_titin_2002"/>
+    <w:bookmarkEnd w:id="133"/>
+    <w:bookmarkStart w:id="135" w:name="ref-neagoe_ciprian_titin_2002"/>
     <w:p>
       <w:pPr>
         <w:pStyle w:val="Bibliography"/>
@@ -8352,7 +8422,7 @@
       <w:r>
         <w:t xml:space="preserve">:1333–1341. doi:</w:t>
       </w:r>
-      <w:hyperlink r:id="rId133">
+      <w:hyperlink r:id="rId134">
         <w:r>
           <w:rPr>
             <w:rStyle w:val="Hyperlink"/>
@@ -8361,8 +8431,8 @@
         </w:r>
       </w:hyperlink>
     </w:p>
-    <w:bookmarkEnd w:id="134"/>
-    <w:bookmarkStart w:id="136" w:name="ref-neph_bedops_2012"/>
+    <w:bookmarkEnd w:id="135"/>
+    <w:bookmarkStart w:id="137" w:name="ref-neph_bedops_2012"/>
     <w:p>
       <w:pPr>
         <w:pStyle w:val="Bibliography"/>
@@ -8391,7 +8461,7 @@
       <w:r>
         <w:t xml:space="preserve">:1919–1920. doi:</w:t>
       </w:r>
-      <w:hyperlink r:id="rId135">
+      <w:hyperlink r:id="rId136">
         <w:r>
           <w:rPr>
             <w:rStyle w:val="Hyperlink"/>
@@ -8400,8 +8470,8 @@
         </w:r>
       </w:hyperlink>
     </w:p>
-    <w:bookmarkEnd w:id="136"/>
-    <w:bookmarkStart w:id="138" w:name="ref-noguchi_fantom5_2017"/>
+    <w:bookmarkEnd w:id="137"/>
+    <w:bookmarkStart w:id="139" w:name="ref-noguchi_fantom5_2017"/>
     <w:p>
       <w:pPr>
         <w:pStyle w:val="Bibliography"/>
@@ -8430,7 +8500,7 @@
       <w:r>
         <w:t xml:space="preserve">:170112. doi:</w:t>
       </w:r>
-      <w:hyperlink r:id="rId137">
+      <w:hyperlink r:id="rId138">
         <w:r>
           <w:rPr>
             <w:rStyle w:val="Hyperlink"/>
@@ -8439,8 +8509,8 @@
         </w:r>
       </w:hyperlink>
     </w:p>
-    <w:bookmarkEnd w:id="138"/>
-    <w:bookmarkStart w:id="140" w:name="ref-oleary_reference_2016"/>
+    <w:bookmarkEnd w:id="139"/>
+    <w:bookmarkStart w:id="141" w:name="ref-oleary_reference_2016"/>
     <w:p>
       <w:pPr>
         <w:pStyle w:val="Bibliography"/>
@@ -8469,7 +8539,7 @@
       <w:r>
         <w:t xml:space="preserve">:D733–745. doi:</w:t>
       </w:r>
-      <w:hyperlink r:id="rId139">
+      <w:hyperlink r:id="rId140">
         <w:r>
           <w:rPr>
             <w:rStyle w:val="Hyperlink"/>
@@ -8478,8 +8548,8 @@
         </w:r>
       </w:hyperlink>
     </w:p>
-    <w:bookmarkEnd w:id="140"/>
-    <w:bookmarkStart w:id="142" w:name="ref-patro_salmon_2017"/>
+    <w:bookmarkEnd w:id="141"/>
+    <w:bookmarkStart w:id="143" w:name="ref-patro_salmon_2017"/>
     <w:p>
       <w:pPr>
         <w:pStyle w:val="Bibliography"/>
@@ -8508,7 +8578,7 @@
       <w:r>
         <w:t xml:space="preserve">:417–419. doi:</w:t>
       </w:r>
-      <w:hyperlink r:id="rId141">
+      <w:hyperlink r:id="rId142">
         <w:r>
           <w:rPr>
             <w:rStyle w:val="Hyperlink"/>
@@ -8517,8 +8587,8 @@
         </w:r>
       </w:hyperlink>
     </w:p>
-    <w:bookmarkEnd w:id="142"/>
-    <w:bookmarkStart w:id="144" w:name="ref-perrin_diabetic_2005"/>
+    <w:bookmarkEnd w:id="143"/>
+    <w:bookmarkStart w:id="145" w:name="ref-perrin_diabetic_2005"/>
     <w:p>
       <w:pPr>
         <w:pStyle w:val="Bibliography"/>
@@ -8547,7 +8617,7 @@
       <w:r>
         <w:t xml:space="preserve">:2422–2427. doi:</w:t>
       </w:r>
-      <w:hyperlink r:id="rId143">
+      <w:hyperlink r:id="rId144">
         <w:r>
           <w:rPr>
             <w:rStyle w:val="Hyperlink"/>
@@ -8556,8 +8626,8 @@
         </w:r>
       </w:hyperlink>
     </w:p>
-    <w:bookmarkEnd w:id="144"/>
-    <w:bookmarkStart w:id="146" w:name="ref-pertea_gff_2020"/>
+    <w:bookmarkEnd w:id="145"/>
+    <w:bookmarkStart w:id="147" w:name="ref-pertea_gff_2020"/>
     <w:p>
       <w:pPr>
         <w:pStyle w:val="Bibliography"/>
@@ -8586,7 +8656,7 @@
       <w:r>
         <w:t xml:space="preserve">:304. doi:</w:t>
       </w:r>
-      <w:hyperlink r:id="rId145">
+      <w:hyperlink r:id="rId146">
         <w:r>
           <w:rPr>
             <w:rStyle w:val="Hyperlink"/>
@@ -8595,8 +8665,8 @@
         </w:r>
       </w:hyperlink>
     </w:p>
-    <w:bookmarkEnd w:id="146"/>
-    <w:bookmarkStart w:id="148" w:name="ref-pertea_transcript-level_2016"/>
+    <w:bookmarkEnd w:id="147"/>
+    <w:bookmarkStart w:id="149" w:name="ref-pertea_transcript-level_2016"/>
     <w:p>
       <w:pPr>
         <w:pStyle w:val="Bibliography"/>
@@ -8625,7 +8695,7 @@
       <w:r>
         <w:t xml:space="preserve">:1650–1667. doi:</w:t>
       </w:r>
-      <w:hyperlink r:id="rId147">
+      <w:hyperlink r:id="rId148">
         <w:r>
           <w:rPr>
             <w:rStyle w:val="Hyperlink"/>
@@ -8634,8 +8704,8 @@
         </w:r>
       </w:hyperlink>
     </w:p>
-    <w:bookmarkEnd w:id="148"/>
-    <w:bookmarkStart w:id="150" w:name="ref-pertea_stringtie_2015"/>
+    <w:bookmarkEnd w:id="149"/>
+    <w:bookmarkStart w:id="151" w:name="ref-pertea_stringtie_2015"/>
     <w:p>
       <w:pPr>
         <w:pStyle w:val="Bibliography"/>
@@ -8664,7 +8734,7 @@
       <w:r>
         <w:t xml:space="preserve">:290–295. doi:</w:t>
       </w:r>
-      <w:hyperlink r:id="rId149">
+      <w:hyperlink r:id="rId150">
         <w:r>
           <w:rPr>
             <w:rStyle w:val="Hyperlink"/>
@@ -8673,8 +8743,8 @@
         </w:r>
       </w:hyperlink>
     </w:p>
-    <w:bookmarkEnd w:id="150"/>
-    <w:bookmarkStart w:id="152" w:name="ref-pertea_chess_2018"/>
+    <w:bookmarkEnd w:id="151"/>
+    <w:bookmarkStart w:id="153" w:name="ref-pertea_chess_2018"/>
     <w:p>
       <w:pPr>
         <w:pStyle w:val="Bibliography"/>
@@ -8703,7 +8773,7 @@
       <w:r>
         <w:t xml:space="preserve">:208. doi:</w:t>
       </w:r>
-      <w:hyperlink r:id="rId151">
+      <w:hyperlink r:id="rId152">
         <w:r>
           <w:rPr>
             <w:rStyle w:val="Hyperlink"/>
@@ -8712,8 +8782,8 @@
         </w:r>
       </w:hyperlink>
     </w:p>
-    <w:bookmarkEnd w:id="152"/>
-    <w:bookmarkStart w:id="154" w:name="ref-pollard_detection_2010"/>
+    <w:bookmarkEnd w:id="153"/>
+    <w:bookmarkStart w:id="155" w:name="ref-pollard_detection_2010"/>
     <w:p>
       <w:pPr>
         <w:pStyle w:val="Bibliography"/>
@@ -8742,7 +8812,7 @@
       <w:r>
         <w:t xml:space="preserve">:110–121. doi:</w:t>
       </w:r>
-      <w:hyperlink r:id="rId153">
+      <w:hyperlink r:id="rId154">
         <w:r>
           <w:rPr>
             <w:rStyle w:val="Hyperlink"/>
@@ -8751,8 +8821,8 @@
         </w:r>
       </w:hyperlink>
     </w:p>
-    <w:bookmarkEnd w:id="154"/>
-    <w:bookmarkStart w:id="156" w:name="ref-quinlan_bedtools_2010"/>
+    <w:bookmarkEnd w:id="155"/>
+    <w:bookmarkStart w:id="157" w:name="ref-quinlan_bedtools_2010"/>
     <w:p>
       <w:pPr>
         <w:pStyle w:val="Bibliography"/>
@@ -8781,7 +8851,7 @@
       <w:r>
         <w:t xml:space="preserve">:841–842. doi:</w:t>
       </w:r>
-      <w:hyperlink r:id="rId155">
+      <w:hyperlink r:id="rId156">
         <w:r>
           <w:rPr>
             <w:rStyle w:val="Hyperlink"/>
@@ -8790,8 +8860,8 @@
         </w:r>
       </w:hyperlink>
     </w:p>
-    <w:bookmarkEnd w:id="156"/>
-    <w:bookmarkStart w:id="157" w:name="ref-r_core_team_r_2019"/>
+    <w:bookmarkEnd w:id="157"/>
+    <w:bookmarkStart w:id="158" w:name="ref-r_core_team_r_2019"/>
     <w:p>
       <w:pPr>
         <w:pStyle w:val="Bibliography"/>
@@ -8800,8 +8870,8 @@
         <w:t xml:space="preserve">R Core Team. 2019. R: A Language and Environment for Statistical Computing. Vienna, Austria: R Foundation for Statistical Computing.</w:t>
       </w:r>
     </w:p>
-    <w:bookmarkEnd w:id="157"/>
-    <w:bookmarkStart w:id="159" w:name="ref-reyes_alternative_2018"/>
+    <w:bookmarkEnd w:id="158"/>
+    <w:bookmarkStart w:id="160" w:name="ref-reyes_alternative_2018"/>
     <w:p>
       <w:pPr>
         <w:pStyle w:val="Bibliography"/>
@@ -8830,7 +8900,7 @@
       <w:r>
         <w:t xml:space="preserve">:582–592. doi:</w:t>
       </w:r>
-      <w:hyperlink r:id="rId158">
+      <w:hyperlink r:id="rId159">
         <w:r>
           <w:rPr>
             <w:rStyle w:val="Hyperlink"/>
@@ -8839,8 +8909,8 @@
         </w:r>
       </w:hyperlink>
     </w:p>
-    <w:bookmarkEnd w:id="159"/>
-    <w:bookmarkStart w:id="161" w:name="ref-ritchie_limma_2015"/>
+    <w:bookmarkEnd w:id="160"/>
+    <w:bookmarkStart w:id="162" w:name="ref-ritchie_limma_2015"/>
     <w:p>
       <w:pPr>
         <w:pStyle w:val="Bibliography"/>
@@ -8869,7 +8939,7 @@
       <w:r>
         <w:t xml:space="preserve">:e47–e47. doi:</w:t>
       </w:r>
-      <w:hyperlink r:id="rId160">
+      <w:hyperlink r:id="rId161">
         <w:r>
           <w:rPr>
             <w:rStyle w:val="Hyperlink"/>
@@ -8878,8 +8948,8 @@
         </w:r>
       </w:hyperlink>
     </w:p>
-    <w:bookmarkEnd w:id="161"/>
-    <w:bookmarkStart w:id="163" w:name="ref-robinson_edger_2010"/>
+    <w:bookmarkEnd w:id="162"/>
+    <w:bookmarkStart w:id="164" w:name="ref-robinson_edger_2010"/>
     <w:p>
       <w:pPr>
         <w:pStyle w:val="Bibliography"/>
@@ -8908,7 +8978,7 @@
       <w:r>
         <w:t xml:space="preserve">:139–140. doi:</w:t>
       </w:r>
-      <w:hyperlink r:id="rId162">
+      <w:hyperlink r:id="rId163">
         <w:r>
           <w:rPr>
             <w:rStyle w:val="Hyperlink"/>
@@ -8917,8 +8987,8 @@
         </w:r>
       </w:hyperlink>
     </w:p>
-    <w:bookmarkEnd w:id="163"/>
-    <w:bookmarkStart w:id="165" w:name="ref-sangermano_deep-intronic_2019"/>
+    <w:bookmarkEnd w:id="164"/>
+    <w:bookmarkStart w:id="166" w:name="ref-sangermano_deep-intronic_2019"/>
     <w:p>
       <w:pPr>
         <w:pStyle w:val="Bibliography"/>
@@ -8947,7 +9017,7 @@
       <w:r>
         <w:t xml:space="preserve">:1751–1760. doi:</w:t>
       </w:r>
-      <w:hyperlink r:id="rId164">
+      <w:hyperlink r:id="rId165">
         <w:r>
           <w:rPr>
             <w:rStyle w:val="Hyperlink"/>
@@ -8956,8 +9026,8 @@
         </w:r>
       </w:hyperlink>
     </w:p>
-    <w:bookmarkEnd w:id="165"/>
-    <w:bookmarkStart w:id="167" w:name="ref-swamy_eye_2019"/>
+    <w:bookmarkEnd w:id="166"/>
+    <w:bookmarkStart w:id="168" w:name="ref-swamy_eye_2019"/>
     <w:p>
       <w:pPr>
         <w:pStyle w:val="Bibliography"/>
@@ -8986,7 +9056,7 @@
       <w:r>
         <w:t xml:space="preserve">:3236–3246. doi:</w:t>
       </w:r>
-      <w:hyperlink r:id="rId166">
+      <w:hyperlink r:id="rId167">
         <w:r>
           <w:rPr>
             <w:rStyle w:val="Hyperlink"/>
@@ -8995,8 +9065,8 @@
         </w:r>
       </w:hyperlink>
     </w:p>
-    <w:bookmarkEnd w:id="167"/>
-    <w:bookmarkStart w:id="169" w:name="ref-takahashi_cage-_2012"/>
+    <w:bookmarkEnd w:id="168"/>
+    <w:bookmarkStart w:id="170" w:name="ref-takahashi_cage-_2012"/>
     <w:p>
       <w:pPr>
         <w:pStyle w:val="Bibliography"/>
@@ -9025,7 +9095,7 @@
       <w:r>
         <w:t xml:space="preserve">:181–200. doi:</w:t>
       </w:r>
-      <w:hyperlink r:id="rId168">
+      <w:hyperlink r:id="rId169">
         <w:r>
           <w:rPr>
             <w:rStyle w:val="Hyperlink"/>
@@ -9034,8 +9104,8 @@
         </w:r>
       </w:hyperlink>
     </w:p>
-    <w:bookmarkEnd w:id="169"/>
-    <w:bookmarkStart w:id="171" w:name="ref-tian_alternative_2017"/>
+    <w:bookmarkEnd w:id="170"/>
+    <w:bookmarkStart w:id="172" w:name="ref-tian_alternative_2017"/>
     <w:p>
       <w:pPr>
         <w:pStyle w:val="Bibliography"/>
@@ -9064,7 +9134,7 @@
       <w:r>
         <w:t xml:space="preserve">:18–30. doi:</w:t>
       </w:r>
-      <w:hyperlink r:id="rId170">
+      <w:hyperlink r:id="rId171">
         <w:r>
           <w:rPr>
             <w:rStyle w:val="Hyperlink"/>
@@ -9073,8 +9143,8 @@
         </w:r>
       </w:hyperlink>
     </w:p>
-    <w:bookmarkEnd w:id="171"/>
-    <w:bookmarkStart w:id="173" w:name="ref-trapnell_transcript_2010"/>
+    <w:bookmarkEnd w:id="172"/>
+    <w:bookmarkStart w:id="174" w:name="ref-trapnell_transcript_2010"/>
     <w:p>
       <w:pPr>
         <w:pStyle w:val="Bibliography"/>
@@ -9103,7 +9173,7 @@
       <w:r>
         <w:t xml:space="preserve">:511–515. doi:</w:t>
       </w:r>
-      <w:hyperlink r:id="rId172">
+      <w:hyperlink r:id="rId173">
         <w:r>
           <w:rPr>
             <w:rStyle w:val="Hyperlink"/>
@@ -9112,8 +9182,8 @@
         </w:r>
       </w:hyperlink>
     </w:p>
-    <w:bookmarkEnd w:id="173"/>
-    <w:bookmarkStart w:id="175" w:name="ref-vitting-seerup_landscape_2017"/>
+    <w:bookmarkEnd w:id="174"/>
+    <w:bookmarkStart w:id="176" w:name="ref-vitting-seerup_landscape_2017"/>
     <w:p>
       <w:pPr>
         <w:pStyle w:val="Bibliography"/>
@@ -9142,7 +9212,7 @@
       <w:r>
         <w:t xml:space="preserve">:1206–1220. doi:</w:t>
       </w:r>
-      <w:hyperlink r:id="rId174">
+      <w:hyperlink r:id="rId175">
         <w:r>
           <w:rPr>
             <w:rStyle w:val="Hyperlink"/>
@@ -9151,8 +9221,8 @@
         </w:r>
       </w:hyperlink>
     </w:p>
-    <w:bookmarkEnd w:id="175"/>
-    <w:bookmarkStart w:id="177" w:name="ref-wang_mechanism_2015"/>
+    <w:bookmarkEnd w:id="176"/>
+    <w:bookmarkStart w:id="178" w:name="ref-wang_mechanism_2015"/>
     <w:p>
       <w:pPr>
         <w:pStyle w:val="Bibliography"/>
@@ -9181,7 +9251,7 @@
       <w:r>
         <w:t xml:space="preserve">:152–158. doi:</w:t>
       </w:r>
-      <w:hyperlink r:id="rId176">
+      <w:hyperlink r:id="rId177">
         <w:r>
           <w:rPr>
             <w:rStyle w:val="Hyperlink"/>
@@ -9190,8 +9260,8 @@
         </w:r>
       </w:hyperlink>
     </w:p>
-    <w:bookmarkEnd w:id="177"/>
-    <w:bookmarkStart w:id="179" w:name="ref-wenger_accurate_2019"/>
+    <w:bookmarkEnd w:id="178"/>
+    <w:bookmarkStart w:id="180" w:name="ref-wenger_accurate_2019"/>
     <w:p>
       <w:pPr>
         <w:pStyle w:val="Bibliography"/>
@@ -9220,7 +9290,7 @@
       <w:r>
         <w:t xml:space="preserve">:1155–1162. doi:</w:t>
       </w:r>
-      <w:hyperlink r:id="rId178">
+      <w:hyperlink r:id="rId179">
         <w:r>
           <w:rPr>
             <w:rStyle w:val="Hyperlink"/>
@@ -9229,8 +9299,8 @@
         </w:r>
       </w:hyperlink>
     </w:p>
-    <w:bookmarkEnd w:id="179"/>
-    <w:bookmarkStart w:id="181" w:name="ref-yan_cell_2020"/>
+    <w:bookmarkEnd w:id="180"/>
+    <w:bookmarkStart w:id="182" w:name="ref-yan_cell_2020"/>
     <w:p>
       <w:pPr>
         <w:pStyle w:val="Bibliography"/>
@@ -9259,7 +9329,7 @@
       <w:r>
         <w:t xml:space="preserve">:9802. doi:</w:t>
       </w:r>
-      <w:hyperlink r:id="rId180">
+      <w:hyperlink r:id="rId181">
         <w:r>
           <w:rPr>
             <w:rStyle w:val="Hyperlink"/>
@@ -9268,8 +9338,8 @@
         </w:r>
       </w:hyperlink>
     </w:p>
-    <w:bookmarkEnd w:id="181"/>
-    <w:bookmarkStart w:id="183" w:name="ref-yu_clusterprofiler_2012"/>
+    <w:bookmarkEnd w:id="182"/>
+    <w:bookmarkStart w:id="184" w:name="ref-yu_clusterprofiler_2012"/>
     <w:p>
       <w:pPr>
         <w:pStyle w:val="Bibliography"/>
@@ -9298,7 +9368,7 @@
       <w:r>
         <w:t xml:space="preserve">:284–287. doi:</w:t>
       </w:r>
-      <w:hyperlink r:id="rId182">
+      <w:hyperlink r:id="rId183">
         <w:r>
           <w:rPr>
             <w:rStyle w:val="Hyperlink"/>
@@ -9307,8 +9377,8 @@
         </w:r>
       </w:hyperlink>
     </w:p>
-    <w:bookmarkEnd w:id="183"/>
-    <w:bookmarkStart w:id="185" w:name="ref-zerbino_ensembl_2018"/>
+    <w:bookmarkEnd w:id="184"/>
+    <w:bookmarkStart w:id="186" w:name="ref-zerbino_ensembl_2018"/>
     <w:p>
       <w:pPr>
         <w:pStyle w:val="Bibliography"/>
@@ -9337,7 +9407,7 @@
       <w:r>
         <w:t xml:space="preserve">:D754–D761. doi:</w:t>
       </w:r>
-      <w:hyperlink r:id="rId184">
+      <w:hyperlink r:id="rId185">
         <w:r>
           <w:rPr>
             <w:rStyle w:val="Hyperlink"/>
@@ -9346,8 +9416,8 @@
         </w:r>
       </w:hyperlink>
     </w:p>
-    <w:bookmarkEnd w:id="185"/>
-    <w:bookmarkStart w:id="187" w:name="ref-zernant_analysis_2014"/>
+    <w:bookmarkEnd w:id="186"/>
+    <w:bookmarkStart w:id="188" w:name="ref-zernant_analysis_2014"/>
     <w:p>
       <w:pPr>
         <w:pStyle w:val="Bibliography"/>
@@ -9376,7 +9446,7 @@
       <w:r>
         <w:t xml:space="preserve">:6797–6806. doi:</w:t>
       </w:r>
-      <w:hyperlink r:id="rId186">
+      <w:hyperlink r:id="rId187">
         <w:r>
           <w:rPr>
             <w:rStyle w:val="Hyperlink"/>
@@ -9385,8 +9455,8 @@
         </w:r>
       </w:hyperlink>
     </w:p>
-    <w:bookmarkEnd w:id="187"/>
-    <w:bookmarkStart w:id="189" w:name="ref-zhang_incomplete_2020"/>
+    <w:bookmarkEnd w:id="188"/>
+    <w:bookmarkStart w:id="190" w:name="ref-zhang_incomplete_2020"/>
     <w:p>
       <w:pPr>
         <w:pStyle w:val="Bibliography"/>
@@ -9415,7 +9485,7 @@
       <w:r>
         <w:t xml:space="preserve">:eaay8299. doi:</w:t>
       </w:r>
-      <w:hyperlink r:id="rId188">
+      <w:hyperlink r:id="rId189">
         <w:r>
           <w:rPr>
             <w:rStyle w:val="Hyperlink"/>
@@ -9424,8 +9494,8 @@
         </w:r>
       </w:hyperlink>
     </w:p>
-    <w:bookmarkEnd w:id="189"/>
-    <w:bookmarkStart w:id="191" w:name="ref-zhao_crossmap_2014"/>
+    <w:bookmarkEnd w:id="190"/>
+    <w:bookmarkStart w:id="192" w:name="ref-zhao_crossmap_2014"/>
     <w:p>
       <w:pPr>
         <w:pStyle w:val="Bibliography"/>
@@ -9454,7 +9524,7 @@
       <w:r>
         <w:t xml:space="preserve">:1006–1007. doi:</w:t>
       </w:r>
-      <w:hyperlink r:id="rId190">
+      <w:hyperlink r:id="rId191">
         <w:r>
           <w:rPr>
             <w:rStyle w:val="Hyperlink"/>
@@ -9463,8 +9533,8 @@
         </w:r>
       </w:hyperlink>
     </w:p>
-    <w:bookmarkEnd w:id="191"/>
     <w:bookmarkEnd w:id="192"/>
+    <w:bookmarkEnd w:id="193"/>
     <w:sectPr>
       <w:pgSz w:w="12240" w:h="15840"/>
       <w:pgMar w:top="1440" w:right="1440" w:bottom="1440" w:left="1440" w:header="720" w:footer="720" w:gutter="0"/>

</xml_diff>

<commit_message>
reformatted as per ploscb guidlines
</commit_message>
<xml_diff>
--- a/text/txome_paper_v2.docx
+++ b/text/txome_paper_v2.docx
@@ -306,7 +306,7 @@
         <w:rPr>
           <w:b/>
         </w:rPr>
-        <w:t xml:space="preserve">Computationally identifying novel gene isoforms in ocular tissues</w:t>
+        <w:t xml:space="preserve">Computational identification of novel gene isoforms in ocular tissues</w:t>
       </w:r>
     </w:p>
     <w:p>
@@ -336,7 +336,7 @@
         <w:t xml:space="preserve"> </w:t>
       </w:r>
       <w:r>
-        <w:t xml:space="preserve">transcriptome construction from short-read RNA-seq is a common method for reconstructing mRNA transcripts within a given sample. However, the precision of this process is unclear as it is difficult to obtain a ground-truth measure of transcript expression. With advances in third generation sequencing, full length transcripts of whole transcriptomes can be accurately sequenced to generate a ground-truth transcriptome. We generated long-read PacBio and short-read Illumina RNA-seq data from a human induced pluripotent stem cell- derived retinal pigmented epithelium (iPSC-RPE) cell line. We use the long-read data to identify simple metrics for assessing</w:t>
+        <w:t xml:space="preserve">transcriptome construction from short-read RNA-seq is a common method for reconstructing mRNA transcripts within a given sample. However, the precision of this process is unclear as it is difficult to obtain a ground-truth measure of transcript expression. With advances in third generation sequencing, full length transcripts of whole transcriptomes can be accurately sequenced to generate a ground-truth transcriptome. We generated long-read PacBio and short-read Illumina RNA-seq data from a human induced pluripotent stem cell-derived retinal pigmented epithelium (iPSC-RPE) cell line. We use the long-read data to identify simple metrics for assessing</w:t>
       </w:r>
       <w:r>
         <w:t xml:space="preserve"> </w:t>
@@ -366,7 +366,7 @@
         <w:t xml:space="preserve"> </w:t>
       </w:r>
       <w:r>
-        <w:t xml:space="preserve">transcriptome construction pipeline. We apply this this pipeline to construct transcriptomes for 340 short-read RNA-seq samples originating from healthy adult and fetal human retina, cornea, and RPE. We identify hundreds of novel gene isoforms and examine their significance in the context of ocular development and disease.</w:t>
+        <w:t xml:space="preserve">transcriptome construction pipeline. We apply this pipeline to construct transcriptomes for 340 publicly available short-read RNA-seq samples originating from healthy adult and fetal human retina, cornea, and RPE and identify hundreds of novel gene isoforms and examine their significance in the context of ocular development and disease.</w:t>
       </w:r>
     </w:p>
     <w:p>
@@ -397,7 +397,7 @@
         <w:pStyle w:val="BodyText"/>
       </w:pPr>
       <w:r>
-        <w:t xml:space="preserve">Gene isoforms are one of the fundamental building blocks of biological systems. While many gene isoforms have been discovered, there are likely many that have not. Many previous studies have shown gene isoforms play key role in normal biological process and can act as drivers in huma disease. We improve upon existing computational methods for identify novel gene isoforms to create a novel annotation of gene isoforms within the human eye. We show that these novel gene isoforms play a role in during the development of the eye and in multiple inherited eye diseases</w:t>
+        <w:t xml:space="preserve">             Gene isoforms are the final product of DNA transcription, and are responsible for increasing the transcriptome diversity of biological systems. While over 80,000 isoforms have been identified in humans, many remain undiscovered. Previous work in the field has shown gene isoforms play key roles in a myriad of biological processes, such as development, and furthermore can act as drivers in human disease. We improve upon existing computational methods for identifying novel gene isoforms to create a novel annotation of gene isoforms within the human eye. We show that these novel gene isoforms play a role during the development of the eye and in multiple inherited eye diseases.</w:t>
       </w:r>
     </w:p>
     <w:p>
@@ -504,7 +504,7 @@
         <w:t xml:space="preserve">[9]</w:t>
       </w:r>
       <w:r>
-        <w:t xml:space="preserve">. Some of the first high throughput methods to find novel gene isoforms used short-read (~100bp) RNA-seq to identify novel exon-exon junctions and novel exon boundaries based soley on RNA-seq coverage</w:t>
+        <w:t xml:space="preserve">. Some of the first high throughput methods to find novel gene isoforms used short-read (~100bp) RNA-sequencing (RNA-seq) to identify novel exon-exon junctions and novel exon boundaries based solely on RNA-seq coverage</w:t>
       </w:r>
       <w:r>
         <w:t xml:space="preserve"> </w:t>
@@ -513,7 +513,7 @@
         <w:t xml:space="preserve">[10]</w:t>
       </w:r>
       <w:r>
-        <w:t xml:space="preserve">. More recently, several groups have developed specialized methods for using to use RNA-seq to reconstruct the whole transcriptome of a biological sample, dubbed</w:t>
+        <w:t xml:space="preserve">. More recently, several groups have developed specialized methods for using RNA-seq to reconstruct the whole transcriptome of a biological sample, dubbed</w:t>
       </w:r>
       <w:r>
         <w:t xml:space="preserve"> </w:t>
@@ -572,7 +572,7 @@
         <w:t xml:space="preserve"> </w:t>
       </w:r>
       <w:r>
-        <w:t xml:space="preserve">transcriptome construction uses short-read RNA-seq to reconstruct full-length mRNA transcripts. However, a large number of samples are necessary to overcome the noise and short-read lengths of this type of data. Because of increasingly inexpensive sequencing cost, datasets of the necessary size are now available. For example, one of the most comprehensive</w:t>
+        <w:t xml:space="preserve">transcriptome construction uses short-read RNA-seq to reconstruct full-length mRNA transcripts. However, a large number of samples are necessary to overcome the noise and short-read lengths of this type of data. Partially because of steadily decreasing sequencing cost, datasets of the necessary size are now available. For example, one of the most comprehensive</w:t>
       </w:r>
       <w:r>
         <w:t xml:space="preserve"> </w:t>
@@ -675,7 +675,7 @@
         <w:pStyle w:val="BodyText"/>
       </w:pPr>
       <w:r>
-        <w:t xml:space="preserve">             We propose that long-read based transcriptomes can serve as a ground truth for evaluating short-read based transcriptomes. In this study, we used PacBio long-read RNA sequencing to inform the construction of short-read transcriptomes. We generated PacBio long-read RNA-seq along with matched Illumina short-read RNA-seq data from a human induced pluripotent stem cell (iPSC)-differentiated retinal pigmented epithelium (RPE) cell line. We then designed a rigorous StringTie-based pipeline that maximizes the concordance between short and long-read</w:t>
+        <w:t xml:space="preserve">             We propose that long-read based transcriptomes can serve as a ground truth for evaluating short-read based transcriptomes. In this study, we used PacBio long-read RNA sequencing to inform the construction of short-read transcriptomes. We generated PacBio long-read RNA-seq along with matched Illumina short-read RNA-seq data in human retinal pigmented epithelium (RPE) cells derived from induced pluripotent stem cells (iPSC) using in vitro differentiation. We then designed a rigorous StringTie-based pipeline to maximize the concordance between short and long-read</w:t>
       </w:r>
       <w:r>
         <w:t xml:space="preserve"> </w:t>
@@ -690,7 +690,7 @@
         <w:t xml:space="preserve"> </w:t>
       </w:r>
       <w:r>
-        <w:t xml:space="preserve">transcriptomes.</w:t>
+        <w:t xml:space="preserve">transcriptomes (Figure 1).</w:t>
       </w:r>
     </w:p>
     <w:p>
@@ -698,7 +698,7 @@
         <w:pStyle w:val="BodyText"/>
       </w:pPr>
       <w:r>
-        <w:t xml:space="preserve">             Finally, we applied this optimized pipeline to a data set containing 340 human ocular tissue samples compiled from mining previously published, publicly available short-read RNA-seq data</w:t>
+        <w:t xml:space="preserve">             Finally, we applied this optimized pipeline to a data set containing 340 human ocular tissue samples compiled from mining previously published short-read RNA-seq data</w:t>
       </w:r>
       <w:r>
         <w:t xml:space="preserve"> </w:t>
@@ -707,7 +707,7 @@
         <w:t xml:space="preserve">[16]</w:t>
       </w:r>
       <w:r>
-        <w:t xml:space="preserve">. We built transcriptomes for three major ocular tissues: cornea, retina, and RPE, using RNA-seq data from both adult and fetal tissues to create a high-quality pan-eye transcriptome. In addition to ocular samples, we used 877 samples from the GTEx data set to construct transcriptomes for tissues in 44 other locations across the body.</w:t>
+        <w:t xml:space="preserve">. We built transcriptomes for three major ocular tissues: cornea, retina, and RPE, using RNA-seq data from both adult and fetal tissues to create a high-quality pan-eye transcriptome. In addition to ocular samples, we used 877 samples from the GTEx dataset to construct transcriptomes for tissues in 44 other locations across the body(Figure 1). We refer to each distinct body location as a subtissue here after.</w:t>
       </w:r>
     </w:p>
     <w:p>
@@ -750,22 +750,12 @@
     </w:p>
     <w:p>
       <w:pPr>
-        <w:pStyle w:val="Heading1"/>
-      </w:pPr>
-      <w:bookmarkStart w:id="26" w:name="results"/>
-      <w:r>
-        <w:t xml:space="preserve">Results</w:t>
-      </w:r>
-      <w:bookmarkEnd w:id="26"/>
-    </w:p>
-    <w:p>
-      <w:pPr>
-        <w:pStyle w:val="FirstParagraph"/>
+        <w:pStyle w:val="BodyText"/>
       </w:pPr>
       <w:r>
         <w:drawing>
           <wp:inline>
-            <wp:extent cx="5943600" cy="9196200"/>
+            <wp:extent cx="5943600" cy="9217394"/>
             <wp:effectExtent b="0" l="0" r="0" t="0"/>
             <wp:docPr descr="" title="" id="1" name="Picture"/>
             <a:graphic>
@@ -778,7 +768,7 @@
                     </pic:cNvPicPr>
                   </pic:nvPicPr>
                   <pic:blipFill>
-                    <a:blip r:embed="rId27"/>
+                    <a:blip r:embed="rId26"/>
                     <a:stretch>
                       <a:fillRect/>
                     </a:stretch>
@@ -786,7 +776,7 @@
                   <pic:spPr bwMode="auto">
                     <a:xfrm>
                       <a:off x="0" y="0"/>
-                      <a:ext cx="5943600" cy="9196200"/>
+                      <a:ext cx="5943600" cy="9217394"/>
                     </a:xfrm>
                     <a:prstGeom prst="rect">
                       <a:avLst/>
@@ -830,6 +820,16 @@
     </w:p>
     <w:p>
       <w:pPr>
+        <w:pStyle w:val="Heading1"/>
+      </w:pPr>
+      <w:bookmarkStart w:id="27" w:name="results"/>
+      <w:r>
+        <w:t xml:space="preserve">Results</w:t>
+      </w:r>
+      <w:bookmarkEnd w:id="27"/>
+    </w:p>
+    <w:p>
+      <w:pPr>
         <w:pStyle w:val="Heading2"/>
       </w:pPr>
       <w:bookmarkStart w:id="28" w:name="long-read-pacbio-rna-sequencing-guides-short-read-de-novo-transcriptome-construction"/>
@@ -858,7 +858,7 @@
         <w:pStyle w:val="FirstParagraph"/>
       </w:pPr>
       <w:r>
-        <w:t xml:space="preserve">             To evaluate the accuracy of short-read transcriptome construction, we first generated PacBio long-read RNA-seq data and Illumina short-read RNA-seq data from iPSC-RPE (Fig 1). These cells were differentiated using an optimized protocol, and thus minimal biological variation is expected</w:t>
+        <w:t xml:space="preserve">             To evaluate the accuracy of short-read transcriptome construction, we first generated PacBio long-read RNA-seq data (n=1) and Illumina short-read RNA-seq data (n=14) from iPSC-RPE. These cells were differentiated using an optimized protocol, and thus minimal biological variation is expected</w:t>
       </w:r>
       <w:r>
         <w:t xml:space="preserve"> </w:t>
@@ -876,7 +876,15 @@
         <w:t xml:space="preserve">[18]</w:t>
       </w:r>
       <w:r>
-        <w:t xml:space="preserve">. We used these sequencing data to construct a long-read transcriptome and a short-read transcriptome. In our long-read transcriptome we found 1163239 distinct transcripts, and in our short-read transcriptome 366888 distinct transcripts</w:t>
+        <w:t xml:space="preserve">. We used these sequencing data to construct a long-read transcriptome and a short-read transcriptome. We found 1163239 and 366888 distinct transcripts in our long-read and short-read transcriptomes, respectively.</w:t>
+      </w:r>
+    </w:p>
+    <w:p>
+      <w:pPr>
+        <w:pStyle w:val="BodyText"/>
+      </w:pPr>
+      <w:r>
+        <w:t xml:space="preserve">             In our initial comparison between short and long-read transcriptomes, we noticed a low transcriptome construction accuracy (see Methods) of 0.208. When we examined the transcript lengths of each build we saw that the two methods show very different transcript length distributions for both novel and previously annotated transcripts, with the short-read build was comprised mostly of smaller transcripts (Fig 2A). As the PacBio data was generated using two different libraries for 2000 bp and &gt;3000 bp transcripts, we expected an enrichment for longer transcripts in the PacBio data set (Supplemental Figure 1). To assess accuracy relative to transcript length, we grouped transcripts by length in 1000 bp intervals, and compared accuracy between each group. We found that accuracy significantly improves for transcripts longer than 2000 bp. The construction accuracy is 0.426 and 0.137 for transcripts above and below 2000 bp, respectively.</w:t>
       </w:r>
     </w:p>
     <w:p>
@@ -931,7 +939,7 @@
         <w:pStyle w:val="CustomCaption"/>
       </w:pPr>
       <w:r>
-        <w:t xml:space="preserve">Figure 2. Transcript length and expression dictate transcriptome construction accuracy. A,B) Distributions of novel(A) and previously annotated(B) transcript lengths between PacBio (long-read) and Stringtie (short-read) transcriptomes. Each distribution is labeled with the total number of transcripts in the distribution C) short-read construction accuracy stratified by transcript length at different Transcripts Per Million (TPM)-based transcript exclusion thresholds. The</w:t>
+        <w:t xml:space="preserve">Figure 2. Transcript length and expression dictate transcriptome construction accuracy. A,B) Distributions of novel(A) and previously annotated(B) transcript lengths between PacBio (long-read) and Stringtie (short-read) transcriptomes. Each distribution is labeled with the total number of transcripts in the distribution C) Short-read construction accuracy stratified by transcript length at different Transcripts Per Million (TPM)-based transcript exclusion thresholds. The</w:t>
       </w:r>
       <w:r>
         <w:t xml:space="preserve"> </w:t>
@@ -949,7 +957,7 @@
         <w:t xml:space="preserve"> </w:t>
       </w:r>
       <w:r>
-        <w:t xml:space="preserve">method follows the protocol for constructing transcriptomes outlined by the StringTie authors and keeps any transcripts expressed above a specific TPM threshold in at least one samples. The</w:t>
+        <w:t xml:space="preserve">method follows the protocol for constructing transcriptomes outlined by the StringTie authors and keeps any transcripts expressed above a specific TPM threshold in at least one sample. The</w:t>
       </w:r>
       <w:r>
         <w:t xml:space="preserve"> </w:t>
@@ -975,14 +983,6 @@
         <w:pStyle w:val="BodyText"/>
       </w:pPr>
       <w:r>
-        <w:t xml:space="preserve">             In our initial comparison between short and long-read transcriptomes, we noticed a low transcriptome construction accuracy (see Methods) of 0.208. When we examined the transcript lengths of each build we saw that the two methods show very different transcript length distributions for both novel and previously annotated transcripts, with the short-read build was comprised mostly of smaller transcripts (Fig 2A). As the PacBio data was generated using two different libraries for 2000 bp and &gt;3000 bp transcripts, we expected an enrichment for longer transcripts in the PacBio data set (Supplemental Figure 2). To assess accuracy relative to transcript length, we grouped transcripts by length in 1000 bp intervals, and compared accuracy between each group. We found that accuracy significantly improves for transcripts longer than 2000 bp. The construction accuracy is 0.426 and 0.137 for transcripts above and below 2000 bp, respectively.</w:t>
-      </w:r>
-    </w:p>
-    <w:p>
-      <w:pPr>
-        <w:pStyle w:val="BodyText"/>
-      </w:pPr>
-      <w:r>
         <w:t xml:space="preserve">             We experimented with various methods to remove spurious transcripts and improve construction accuracy. We first removed transcripts that were expressed &lt;1 TPM in at least one sample as outlined in StringTie’s recommended protocol</w:t>
       </w:r>
       <w:r>
@@ -992,7 +992,7 @@
         <w:t xml:space="preserve">[19]</w:t>
       </w:r>
       <w:r>
-        <w:t xml:space="preserve">. This improved construction accuracy to 0.475 for transcripts longer than 2000bp and 0.212 for transcripts shorter than 2000bp. As this accuracy was still fairly low, we tried different filtering schemes, including experimenting with machine learning-based strategies to identify transcripts that were computational artifacts (data not shown), but we found that the simplest approach with high performance was to retain transcripts that had an average TPM above a specific threshold(Fig 2C). In our downstream pipeline we keep transcripts that have at least an average of 1 TPM across all samples of the same subtissue type as this threshold achieved a build accuracy of 0.772 for transcripts longer than 2000Bp and retained 48470 transcripts within this short-read RPE dataset.</w:t>
+        <w:t xml:space="preserve">. This improved construction accuracy to 0.475 for transcripts longer than 2000bp and 0.212 for transcripts shorter than 2000bp. As this accuracy was still fairly low, we tried different filtering schemes but found that the simplest approach with high performance was to retain transcripts that had an average TPM above a specific threshold (Fig 2C). In our downstream pipeline we keep transcripts that have at least an average of 1 TPM across all samples from the same subtissue because this threshold achieved a build accuracy of 0.772 for transcripts longer than 2000 bp and retained 48470 transcripts within our short-read RPE dataset.</w:t>
       </w:r>
     </w:p>
     <w:p>
@@ -1004,6 +1004,50 @@
         <w:t xml:space="preserve">Thousands of novel gene isoforms are detected in human subtissue-specific transcriptomes</w:t>
       </w:r>
       <w:bookmarkEnd w:id="30"/>
+    </w:p>
+    <w:p>
+      <w:pPr>
+        <w:pStyle w:val="FirstParagraph"/>
+      </w:pPr>
+      <w:r>
+        <w:t xml:space="preserve">             We built transcriptomes from 340 publicly available ocular tissue RNA-seq samples curated in EiaD using an efficient Snakemake pipeline</w:t>
+      </w:r>
+      <w:r>
+        <w:t xml:space="preserve"> </w:t>
+      </w:r>
+      <w:r>
+        <w:t xml:space="preserve">[20]</w:t>
+      </w:r>
+      <w:r>
+        <w:t xml:space="preserve">. We included non-disease, non-perturbed adult and fetal samples from cornea, retina, and RPE tissues, mined from 29 different studies (Table 1). Our fetal tissues consist of both real human fetal tissues and human iPSC-derived tissue, as stem cell-derived tissue has been shown to closely resemble fetal tissue</w:t>
+      </w:r>
+      <w:r>
+        <w:t xml:space="preserve"> </w:t>
+      </w:r>
+      <w:r>
+        <w:t xml:space="preserve">[21]</w:t>
+      </w:r>
+      <w:r>
+        <w:t xml:space="preserve">,</w:t>
+      </w:r>
+      <w:r>
+        <w:t xml:space="preserve"> </w:t>
+      </w:r>
+      <w:r>
+        <w:t xml:space="preserve">[22]</w:t>
+      </w:r>
+      <w:r>
+        <w:t xml:space="preserve">. We include our 14 iPSC-RPE samples originally used to develop our pipeline within this larger set of fetal RPE samples. To more accurately determine the tissue specificity of novel ocular transcripts, we supplemented our ocular data set with 877 samples from 44 subtissues across 22 major tissues from the GTEx project and constructed transcriptomes for each of these subtissues</w:t>
+      </w:r>
+      <w:r>
+        <w:t xml:space="preserve"> </w:t>
+      </w:r>
+      <w:r>
+        <w:t xml:space="preserve">[13]</w:t>
+      </w:r>
+      <w:r>
+        <w:t xml:space="preserve">.</w:t>
+      </w:r>
     </w:p>
     <w:tbl xmlns:w="http://schemas.openxmlformats.org/wordprocessingml/2006/main" xmlns:r="http://schemas.openxmlformats.org/officeDocument/2006/relationships" xmlns:w14="http://schemas.microsoft.com/office/word/2010/wordml" xmlns:wp="http://schemas.openxmlformats.org/drawingml/2006/wordprocessingDrawing" xmlns:a="http://schemas.openxmlformats.org/drawingml/2006/main" xmlns:pic="http://schemas.openxmlformats.org/drawingml/2006/picture">
       <w:tblPr>
@@ -1211,7 +1255,7 @@
             </w:pPr>
             <w:r xmlns:w="http://schemas.openxmlformats.org/wordprocessingml/2006/main" xmlns:wp="http://schemas.openxmlformats.org/drawingml/2006/wordprocessingDrawing" xmlns:r="http://schemas.openxmlformats.org/officeDocument/2006/relationships" xmlns:w14="http://schemas.microsoft.com/office/word/2010/wordml">
               <w:rPr>
-                <w:rFonts w:ascii="DejaVu Sans" w:hAnsi="DejaVu Sans" w:eastAsia="DejaVu Sans" w:cs="DejaVu Sans"/>
+                <w:rFonts w:ascii="sans" w:hAnsi="DejaVu Sans" w:eastAsia="DejaVu Sans" w:cs="DejaVu Sans"/>
                 <w:sz w:val="22"/>
                 <w:szCs w:val="22"/>
                 <w:color w:val="000000"/>
@@ -1240,7 +1284,7 @@
             </w:pPr>
             <w:r xmlns:w="http://schemas.openxmlformats.org/wordprocessingml/2006/main" xmlns:wp="http://schemas.openxmlformats.org/drawingml/2006/wordprocessingDrawing" xmlns:r="http://schemas.openxmlformats.org/officeDocument/2006/relationships" xmlns:w14="http://schemas.microsoft.com/office/word/2010/wordml">
               <w:rPr>
-                <w:rFonts w:ascii="DejaVu Sans" w:hAnsi="DejaVu Sans" w:eastAsia="DejaVu Sans" w:cs="DejaVu Sans"/>
+                <w:rFonts w:ascii="sans" w:hAnsi="DejaVu Sans" w:eastAsia="DejaVu Sans" w:cs="DejaVu Sans"/>
                 <w:sz w:val="22"/>
                 <w:szCs w:val="22"/>
                 <w:color w:val="000000"/>
@@ -1269,7 +1313,7 @@
             </w:pPr>
             <w:r xmlns:w="http://schemas.openxmlformats.org/wordprocessingml/2006/main" xmlns:wp="http://schemas.openxmlformats.org/drawingml/2006/wordprocessingDrawing" xmlns:r="http://schemas.openxmlformats.org/officeDocument/2006/relationships" xmlns:w14="http://schemas.microsoft.com/office/word/2010/wordml">
               <w:rPr>
-                <w:rFonts w:ascii="DejaVu Sans" w:hAnsi="DejaVu Sans" w:eastAsia="DejaVu Sans" w:cs="DejaVu Sans"/>
+                <w:rFonts w:ascii="sans" w:hAnsi="DejaVu Sans" w:eastAsia="DejaVu Sans" w:cs="DejaVu Sans"/>
                 <w:sz w:val="22"/>
                 <w:szCs w:val="22"/>
                 <w:color w:val="000000"/>
@@ -1298,7 +1342,7 @@
             </w:pPr>
             <w:r xmlns:w="http://schemas.openxmlformats.org/wordprocessingml/2006/main" xmlns:wp="http://schemas.openxmlformats.org/drawingml/2006/wordprocessingDrawing" xmlns:r="http://schemas.openxmlformats.org/officeDocument/2006/relationships" xmlns:w14="http://schemas.microsoft.com/office/word/2010/wordml">
               <w:rPr>
-                <w:rFonts w:ascii="DejaVu Sans" w:hAnsi="DejaVu Sans" w:eastAsia="DejaVu Sans" w:cs="DejaVu Sans"/>
+                <w:rFonts w:ascii="sans" w:hAnsi="DejaVu Sans" w:eastAsia="DejaVu Sans" w:cs="DejaVu Sans"/>
                 <w:sz w:val="22"/>
                 <w:szCs w:val="22"/>
                 <w:color w:val="000000"/>
@@ -1327,7 +1371,7 @@
             </w:pPr>
             <w:r xmlns:w="http://schemas.openxmlformats.org/wordprocessingml/2006/main" xmlns:wp="http://schemas.openxmlformats.org/drawingml/2006/wordprocessingDrawing" xmlns:r="http://schemas.openxmlformats.org/officeDocument/2006/relationships" xmlns:w14="http://schemas.microsoft.com/office/word/2010/wordml">
               <w:rPr>
-                <w:rFonts w:ascii="DejaVu Sans" w:hAnsi="DejaVu Sans" w:eastAsia="DejaVu Sans" w:cs="DejaVu Sans"/>
+                <w:rFonts w:ascii="sans" w:hAnsi="DejaVu Sans" w:eastAsia="DejaVu Sans" w:cs="DejaVu Sans"/>
                 <w:sz w:val="22"/>
                 <w:szCs w:val="22"/>
                 <w:color w:val="000000"/>
@@ -1362,7 +1406,7 @@
             </w:pPr>
             <w:r xmlns:w="http://schemas.openxmlformats.org/wordprocessingml/2006/main" xmlns:wp="http://schemas.openxmlformats.org/drawingml/2006/wordprocessingDrawing" xmlns:r="http://schemas.openxmlformats.org/officeDocument/2006/relationships" xmlns:w14="http://schemas.microsoft.com/office/word/2010/wordml">
               <w:rPr>
-                <w:rFonts w:ascii="DejaVu Sans" w:hAnsi="DejaVu Sans" w:eastAsia="DejaVu Sans" w:cs="DejaVu Sans"/>
+                <w:rFonts w:ascii="sans" w:hAnsi="DejaVu Sans" w:eastAsia="DejaVu Sans" w:cs="DejaVu Sans"/>
                 <w:sz w:val="22"/>
                 <w:szCs w:val="22"/>
                 <w:color w:val="000000"/>
@@ -1391,7 +1435,7 @@
             </w:pPr>
             <w:r xmlns:w="http://schemas.openxmlformats.org/wordprocessingml/2006/main" xmlns:wp="http://schemas.openxmlformats.org/drawingml/2006/wordprocessingDrawing" xmlns:r="http://schemas.openxmlformats.org/officeDocument/2006/relationships" xmlns:w14="http://schemas.microsoft.com/office/word/2010/wordml">
               <w:rPr>
-                <w:rFonts w:ascii="DejaVu Sans" w:hAnsi="DejaVu Sans" w:eastAsia="DejaVu Sans" w:cs="DejaVu Sans"/>
+                <w:rFonts w:ascii="sans" w:hAnsi="DejaVu Sans" w:eastAsia="DejaVu Sans" w:cs="DejaVu Sans"/>
                 <w:sz w:val="22"/>
                 <w:szCs w:val="22"/>
                 <w:color w:val="000000"/>
@@ -1420,7 +1464,7 @@
             </w:pPr>
             <w:r xmlns:w="http://schemas.openxmlformats.org/wordprocessingml/2006/main" xmlns:wp="http://schemas.openxmlformats.org/drawingml/2006/wordprocessingDrawing" xmlns:r="http://schemas.openxmlformats.org/officeDocument/2006/relationships" xmlns:w14="http://schemas.microsoft.com/office/word/2010/wordml">
               <w:rPr>
-                <w:rFonts w:ascii="DejaVu Sans" w:hAnsi="DejaVu Sans" w:eastAsia="DejaVu Sans" w:cs="DejaVu Sans"/>
+                <w:rFonts w:ascii="sans" w:hAnsi="DejaVu Sans" w:eastAsia="DejaVu Sans" w:cs="DejaVu Sans"/>
                 <w:sz w:val="22"/>
                 <w:szCs w:val="22"/>
                 <w:color w:val="000000"/>
@@ -1449,7 +1493,7 @@
             </w:pPr>
             <w:r xmlns:w="http://schemas.openxmlformats.org/wordprocessingml/2006/main" xmlns:wp="http://schemas.openxmlformats.org/drawingml/2006/wordprocessingDrawing" xmlns:r="http://schemas.openxmlformats.org/officeDocument/2006/relationships" xmlns:w14="http://schemas.microsoft.com/office/word/2010/wordml">
               <w:rPr>
-                <w:rFonts w:ascii="DejaVu Sans" w:hAnsi="DejaVu Sans" w:eastAsia="DejaVu Sans" w:cs="DejaVu Sans"/>
+                <w:rFonts w:ascii="sans" w:hAnsi="DejaVu Sans" w:eastAsia="DejaVu Sans" w:cs="DejaVu Sans"/>
                 <w:sz w:val="22"/>
                 <w:szCs w:val="22"/>
                 <w:color w:val="000000"/>
@@ -1478,7 +1522,7 @@
             </w:pPr>
             <w:r xmlns:w="http://schemas.openxmlformats.org/wordprocessingml/2006/main" xmlns:wp="http://schemas.openxmlformats.org/drawingml/2006/wordprocessingDrawing" xmlns:r="http://schemas.openxmlformats.org/officeDocument/2006/relationships" xmlns:w14="http://schemas.microsoft.com/office/word/2010/wordml">
               <w:rPr>
-                <w:rFonts w:ascii="DejaVu Sans" w:hAnsi="DejaVu Sans" w:eastAsia="DejaVu Sans" w:cs="DejaVu Sans"/>
+                <w:rFonts w:ascii="sans" w:hAnsi="DejaVu Sans" w:eastAsia="DejaVu Sans" w:cs="DejaVu Sans"/>
                 <w:sz w:val="22"/>
                 <w:szCs w:val="22"/>
                 <w:color w:val="000000"/>
@@ -1513,7 +1557,7 @@
             </w:pPr>
             <w:r xmlns:w="http://schemas.openxmlformats.org/wordprocessingml/2006/main" xmlns:wp="http://schemas.openxmlformats.org/drawingml/2006/wordprocessingDrawing" xmlns:r="http://schemas.openxmlformats.org/officeDocument/2006/relationships" xmlns:w14="http://schemas.microsoft.com/office/word/2010/wordml">
               <w:rPr>
-                <w:rFonts w:ascii="DejaVu Sans" w:hAnsi="DejaVu Sans" w:eastAsia="DejaVu Sans" w:cs="DejaVu Sans"/>
+                <w:rFonts w:ascii="sans" w:hAnsi="DejaVu Sans" w:eastAsia="DejaVu Sans" w:cs="DejaVu Sans"/>
                 <w:sz w:val="22"/>
                 <w:szCs w:val="22"/>
                 <w:color w:val="000000"/>
@@ -1542,7 +1586,7 @@
             </w:pPr>
             <w:r xmlns:w="http://schemas.openxmlformats.org/wordprocessingml/2006/main" xmlns:wp="http://schemas.openxmlformats.org/drawingml/2006/wordprocessingDrawing" xmlns:r="http://schemas.openxmlformats.org/officeDocument/2006/relationships" xmlns:w14="http://schemas.microsoft.com/office/word/2010/wordml">
               <w:rPr>
-                <w:rFonts w:ascii="DejaVu Sans" w:hAnsi="DejaVu Sans" w:eastAsia="DejaVu Sans" w:cs="DejaVu Sans"/>
+                <w:rFonts w:ascii="sans" w:hAnsi="DejaVu Sans" w:eastAsia="DejaVu Sans" w:cs="DejaVu Sans"/>
                 <w:sz w:val="22"/>
                 <w:szCs w:val="22"/>
                 <w:color w:val="000000"/>
@@ -1571,7 +1615,7 @@
             </w:pPr>
             <w:r xmlns:w="http://schemas.openxmlformats.org/wordprocessingml/2006/main" xmlns:wp="http://schemas.openxmlformats.org/drawingml/2006/wordprocessingDrawing" xmlns:r="http://schemas.openxmlformats.org/officeDocument/2006/relationships" xmlns:w14="http://schemas.microsoft.com/office/word/2010/wordml">
               <w:rPr>
-                <w:rFonts w:ascii="DejaVu Sans" w:hAnsi="DejaVu Sans" w:eastAsia="DejaVu Sans" w:cs="DejaVu Sans"/>
+                <w:rFonts w:ascii="sans" w:hAnsi="DejaVu Sans" w:eastAsia="DejaVu Sans" w:cs="DejaVu Sans"/>
                 <w:sz w:val="22"/>
                 <w:szCs w:val="22"/>
                 <w:color w:val="000000"/>
@@ -1600,7 +1644,7 @@
             </w:pPr>
             <w:r xmlns:w="http://schemas.openxmlformats.org/wordprocessingml/2006/main" xmlns:wp="http://schemas.openxmlformats.org/drawingml/2006/wordprocessingDrawing" xmlns:r="http://schemas.openxmlformats.org/officeDocument/2006/relationships" xmlns:w14="http://schemas.microsoft.com/office/word/2010/wordml">
               <w:rPr>
-                <w:rFonts w:ascii="DejaVu Sans" w:hAnsi="DejaVu Sans" w:eastAsia="DejaVu Sans" w:cs="DejaVu Sans"/>
+                <w:rFonts w:ascii="sans" w:hAnsi="DejaVu Sans" w:eastAsia="DejaVu Sans" w:cs="DejaVu Sans"/>
                 <w:sz w:val="22"/>
                 <w:szCs w:val="22"/>
                 <w:color w:val="000000"/>
@@ -1629,7 +1673,7 @@
             </w:pPr>
             <w:r xmlns:w="http://schemas.openxmlformats.org/wordprocessingml/2006/main" xmlns:wp="http://schemas.openxmlformats.org/drawingml/2006/wordprocessingDrawing" xmlns:r="http://schemas.openxmlformats.org/officeDocument/2006/relationships" xmlns:w14="http://schemas.microsoft.com/office/word/2010/wordml">
               <w:rPr>
-                <w:rFonts w:ascii="DejaVu Sans" w:hAnsi="DejaVu Sans" w:eastAsia="DejaVu Sans" w:cs="DejaVu Sans"/>
+                <w:rFonts w:ascii="sans" w:hAnsi="DejaVu Sans" w:eastAsia="DejaVu Sans" w:cs="DejaVu Sans"/>
                 <w:sz w:val="22"/>
                 <w:szCs w:val="22"/>
                 <w:color w:val="000000"/>
@@ -1664,7 +1708,7 @@
             </w:pPr>
             <w:r xmlns:w="http://schemas.openxmlformats.org/wordprocessingml/2006/main" xmlns:wp="http://schemas.openxmlformats.org/drawingml/2006/wordprocessingDrawing" xmlns:r="http://schemas.openxmlformats.org/officeDocument/2006/relationships" xmlns:w14="http://schemas.microsoft.com/office/word/2010/wordml">
               <w:rPr>
-                <w:rFonts w:ascii="DejaVu Sans" w:hAnsi="DejaVu Sans" w:eastAsia="DejaVu Sans" w:cs="DejaVu Sans"/>
+                <w:rFonts w:ascii="sans" w:hAnsi="DejaVu Sans" w:eastAsia="DejaVu Sans" w:cs="DejaVu Sans"/>
                 <w:sz w:val="22"/>
                 <w:szCs w:val="22"/>
                 <w:color w:val="000000"/>
@@ -1693,7 +1737,7 @@
             </w:pPr>
             <w:r xmlns:w="http://schemas.openxmlformats.org/wordprocessingml/2006/main" xmlns:wp="http://schemas.openxmlformats.org/drawingml/2006/wordprocessingDrawing" xmlns:r="http://schemas.openxmlformats.org/officeDocument/2006/relationships" xmlns:w14="http://schemas.microsoft.com/office/word/2010/wordml">
               <w:rPr>
-                <w:rFonts w:ascii="DejaVu Sans" w:hAnsi="DejaVu Sans" w:eastAsia="DejaVu Sans" w:cs="DejaVu Sans"/>
+                <w:rFonts w:ascii="sans" w:hAnsi="DejaVu Sans" w:eastAsia="DejaVu Sans" w:cs="DejaVu Sans"/>
                 <w:sz w:val="22"/>
                 <w:szCs w:val="22"/>
                 <w:color w:val="000000"/>
@@ -1722,7 +1766,7 @@
             </w:pPr>
             <w:r xmlns:w="http://schemas.openxmlformats.org/wordprocessingml/2006/main" xmlns:wp="http://schemas.openxmlformats.org/drawingml/2006/wordprocessingDrawing" xmlns:r="http://schemas.openxmlformats.org/officeDocument/2006/relationships" xmlns:w14="http://schemas.microsoft.com/office/word/2010/wordml">
               <w:rPr>
-                <w:rFonts w:ascii="DejaVu Sans" w:hAnsi="DejaVu Sans" w:eastAsia="DejaVu Sans" w:cs="DejaVu Sans"/>
+                <w:rFonts w:ascii="sans" w:hAnsi="DejaVu Sans" w:eastAsia="DejaVu Sans" w:cs="DejaVu Sans"/>
                 <w:sz w:val="22"/>
                 <w:szCs w:val="22"/>
                 <w:color w:val="000000"/>
@@ -1751,7 +1795,7 @@
             </w:pPr>
             <w:r xmlns:w="http://schemas.openxmlformats.org/wordprocessingml/2006/main" xmlns:wp="http://schemas.openxmlformats.org/drawingml/2006/wordprocessingDrawing" xmlns:r="http://schemas.openxmlformats.org/officeDocument/2006/relationships" xmlns:w14="http://schemas.microsoft.com/office/word/2010/wordml">
               <w:rPr>
-                <w:rFonts w:ascii="DejaVu Sans" w:hAnsi="DejaVu Sans" w:eastAsia="DejaVu Sans" w:cs="DejaVu Sans"/>
+                <w:rFonts w:ascii="sans" w:hAnsi="DejaVu Sans" w:eastAsia="DejaVu Sans" w:cs="DejaVu Sans"/>
                 <w:sz w:val="22"/>
                 <w:szCs w:val="22"/>
                 <w:color w:val="000000"/>
@@ -1780,7 +1824,7 @@
             </w:pPr>
             <w:r xmlns:w="http://schemas.openxmlformats.org/wordprocessingml/2006/main" xmlns:wp="http://schemas.openxmlformats.org/drawingml/2006/wordprocessingDrawing" xmlns:r="http://schemas.openxmlformats.org/officeDocument/2006/relationships" xmlns:w14="http://schemas.microsoft.com/office/word/2010/wordml">
               <w:rPr>
-                <w:rFonts w:ascii="DejaVu Sans" w:hAnsi="DejaVu Sans" w:eastAsia="DejaVu Sans" w:cs="DejaVu Sans"/>
+                <w:rFonts w:ascii="sans" w:hAnsi="DejaVu Sans" w:eastAsia="DejaVu Sans" w:cs="DejaVu Sans"/>
                 <w:sz w:val="22"/>
                 <w:szCs w:val="22"/>
                 <w:color w:val="000000"/>
@@ -1815,7 +1859,7 @@
             </w:pPr>
             <w:r xmlns:w="http://schemas.openxmlformats.org/wordprocessingml/2006/main" xmlns:wp="http://schemas.openxmlformats.org/drawingml/2006/wordprocessingDrawing" xmlns:r="http://schemas.openxmlformats.org/officeDocument/2006/relationships" xmlns:w14="http://schemas.microsoft.com/office/word/2010/wordml">
               <w:rPr>
-                <w:rFonts w:ascii="DejaVu Sans" w:hAnsi="DejaVu Sans" w:eastAsia="DejaVu Sans" w:cs="DejaVu Sans"/>
+                <w:rFonts w:ascii="sans" w:hAnsi="DejaVu Sans" w:eastAsia="DejaVu Sans" w:cs="DejaVu Sans"/>
                 <w:sz w:val="22"/>
                 <w:szCs w:val="22"/>
                 <w:color w:val="000000"/>
@@ -1844,7 +1888,7 @@
             </w:pPr>
             <w:r xmlns:w="http://schemas.openxmlformats.org/wordprocessingml/2006/main" xmlns:wp="http://schemas.openxmlformats.org/drawingml/2006/wordprocessingDrawing" xmlns:r="http://schemas.openxmlformats.org/officeDocument/2006/relationships" xmlns:w14="http://schemas.microsoft.com/office/word/2010/wordml">
               <w:rPr>
-                <w:rFonts w:ascii="DejaVu Sans" w:hAnsi="DejaVu Sans" w:eastAsia="DejaVu Sans" w:cs="DejaVu Sans"/>
+                <w:rFonts w:ascii="sans" w:hAnsi="DejaVu Sans" w:eastAsia="DejaVu Sans" w:cs="DejaVu Sans"/>
                 <w:sz w:val="22"/>
                 <w:szCs w:val="22"/>
                 <w:color w:val="000000"/>
@@ -1873,7 +1917,7 @@
             </w:pPr>
             <w:r xmlns:w="http://schemas.openxmlformats.org/wordprocessingml/2006/main" xmlns:wp="http://schemas.openxmlformats.org/drawingml/2006/wordprocessingDrawing" xmlns:r="http://schemas.openxmlformats.org/officeDocument/2006/relationships" xmlns:w14="http://schemas.microsoft.com/office/word/2010/wordml">
               <w:rPr>
-                <w:rFonts w:ascii="DejaVu Sans" w:hAnsi="DejaVu Sans" w:eastAsia="DejaVu Sans" w:cs="DejaVu Sans"/>
+                <w:rFonts w:ascii="sans" w:hAnsi="DejaVu Sans" w:eastAsia="DejaVu Sans" w:cs="DejaVu Sans"/>
                 <w:sz w:val="22"/>
                 <w:szCs w:val="22"/>
                 <w:color w:val="000000"/>
@@ -1902,7 +1946,7 @@
             </w:pPr>
             <w:r xmlns:w="http://schemas.openxmlformats.org/wordprocessingml/2006/main" xmlns:wp="http://schemas.openxmlformats.org/drawingml/2006/wordprocessingDrawing" xmlns:r="http://schemas.openxmlformats.org/officeDocument/2006/relationships" xmlns:w14="http://schemas.microsoft.com/office/word/2010/wordml">
               <w:rPr>
-                <w:rFonts w:ascii="DejaVu Sans" w:hAnsi="DejaVu Sans" w:eastAsia="DejaVu Sans" w:cs="DejaVu Sans"/>
+                <w:rFonts w:ascii="sans" w:hAnsi="DejaVu Sans" w:eastAsia="DejaVu Sans" w:cs="DejaVu Sans"/>
                 <w:sz w:val="22"/>
                 <w:szCs w:val="22"/>
                 <w:color w:val="000000"/>
@@ -1931,7 +1975,7 @@
             </w:pPr>
             <w:r xmlns:w="http://schemas.openxmlformats.org/wordprocessingml/2006/main" xmlns:wp="http://schemas.openxmlformats.org/drawingml/2006/wordprocessingDrawing" xmlns:r="http://schemas.openxmlformats.org/officeDocument/2006/relationships" xmlns:w14="http://schemas.microsoft.com/office/word/2010/wordml">
               <w:rPr>
-                <w:rFonts w:ascii="DejaVu Sans" w:hAnsi="DejaVu Sans" w:eastAsia="DejaVu Sans" w:cs="DejaVu Sans"/>
+                <w:rFonts w:ascii="sans" w:hAnsi="DejaVu Sans" w:eastAsia="DejaVu Sans" w:cs="DejaVu Sans"/>
                 <w:sz w:val="22"/>
                 <w:szCs w:val="22"/>
                 <w:color w:val="000000"/>
@@ -1968,7 +2012,7 @@
             </w:pPr>
             <w:r xmlns:w="http://schemas.openxmlformats.org/wordprocessingml/2006/main" xmlns:wp="http://schemas.openxmlformats.org/drawingml/2006/wordprocessingDrawing" xmlns:r="http://schemas.openxmlformats.org/officeDocument/2006/relationships" xmlns:w14="http://schemas.microsoft.com/office/word/2010/wordml">
               <w:rPr>
-                <w:rFonts w:ascii="DejaVu Sans" w:hAnsi="DejaVu Sans" w:eastAsia="DejaVu Sans" w:cs="DejaVu Sans"/>
+                <w:rFonts w:ascii="sans" w:hAnsi="DejaVu Sans" w:eastAsia="DejaVu Sans" w:cs="DejaVu Sans"/>
                 <w:sz w:val="22"/>
                 <w:szCs w:val="22"/>
                 <w:color w:val="000000"/>
@@ -1999,7 +2043,7 @@
             </w:pPr>
             <w:r xmlns:w="http://schemas.openxmlformats.org/wordprocessingml/2006/main" xmlns:wp="http://schemas.openxmlformats.org/drawingml/2006/wordprocessingDrawing" xmlns:r="http://schemas.openxmlformats.org/officeDocument/2006/relationships" xmlns:w14="http://schemas.microsoft.com/office/word/2010/wordml">
               <w:rPr>
-                <w:rFonts w:ascii="DejaVu Sans" w:hAnsi="DejaVu Sans" w:eastAsia="DejaVu Sans" w:cs="DejaVu Sans"/>
+                <w:rFonts w:ascii="sans" w:hAnsi="DejaVu Sans" w:eastAsia="DejaVu Sans" w:cs="DejaVu Sans"/>
                 <w:sz w:val="22"/>
                 <w:szCs w:val="22"/>
                 <w:color w:val="000000"/>
@@ -2030,7 +2074,7 @@
             </w:pPr>
             <w:r xmlns:w="http://schemas.openxmlformats.org/wordprocessingml/2006/main" xmlns:wp="http://schemas.openxmlformats.org/drawingml/2006/wordprocessingDrawing" xmlns:r="http://schemas.openxmlformats.org/officeDocument/2006/relationships" xmlns:w14="http://schemas.microsoft.com/office/word/2010/wordml">
               <w:rPr>
-                <w:rFonts w:ascii="DejaVu Sans" w:hAnsi="DejaVu Sans" w:eastAsia="DejaVu Sans" w:cs="DejaVu Sans"/>
+                <w:rFonts w:ascii="sans" w:hAnsi="DejaVu Sans" w:eastAsia="DejaVu Sans" w:cs="DejaVu Sans"/>
                 <w:sz w:val="22"/>
                 <w:szCs w:val="22"/>
                 <w:color w:val="000000"/>
@@ -2061,7 +2105,7 @@
             </w:pPr>
             <w:r xmlns:w="http://schemas.openxmlformats.org/wordprocessingml/2006/main" xmlns:wp="http://schemas.openxmlformats.org/drawingml/2006/wordprocessingDrawing" xmlns:r="http://schemas.openxmlformats.org/officeDocument/2006/relationships" xmlns:w14="http://schemas.microsoft.com/office/word/2010/wordml">
               <w:rPr>
-                <w:rFonts w:ascii="DejaVu Sans" w:hAnsi="DejaVu Sans" w:eastAsia="DejaVu Sans" w:cs="DejaVu Sans"/>
+                <w:rFonts w:ascii="sans" w:hAnsi="DejaVu Sans" w:eastAsia="DejaVu Sans" w:cs="DejaVu Sans"/>
                 <w:sz w:val="22"/>
                 <w:szCs w:val="22"/>
                 <w:color w:val="000000"/>
@@ -2092,7 +2136,7 @@
             </w:pPr>
             <w:r xmlns:w="http://schemas.openxmlformats.org/wordprocessingml/2006/main" xmlns:wp="http://schemas.openxmlformats.org/drawingml/2006/wordprocessingDrawing" xmlns:r="http://schemas.openxmlformats.org/officeDocument/2006/relationships" xmlns:w14="http://schemas.microsoft.com/office/word/2010/wordml">
               <w:rPr>
-                <w:rFonts w:ascii="DejaVu Sans" w:hAnsi="DejaVu Sans" w:eastAsia="DejaVu Sans" w:cs="DejaVu Sans"/>
+                <w:rFonts w:ascii="sans" w:hAnsi="DejaVu Sans" w:eastAsia="DejaVu Sans" w:cs="DejaVu Sans"/>
                 <w:sz w:val="22"/>
                 <w:szCs w:val="22"/>
                 <w:color w:val="000000"/>
@@ -2116,34 +2160,34 @@
         <w:pStyle w:val="BodyText"/>
       </w:pPr>
       <w:r>
-        <w:t xml:space="preserve">             We built transcriptomes from 340 publicly available ocular tissue RNA-seq samples curated in EiaD using an efficient Snakemake pipeline</w:t>
-      </w:r>
-      <w:r>
-        <w:t xml:space="preserve"> </w:t>
-      </w:r>
-      <w:r>
-        <w:t xml:space="preserve">[20]</w:t>
-      </w:r>
-      <w:r>
-        <w:t xml:space="preserve">. We included both publicly collated non-disease, non-perturbed adult and fetal samples from cornea, retina, and RPE tissues, mined from 29 different studies (Table 1). Our fetal tissues consist of both real human fetal tissues and human iPSC-derived tissue, as stem cell-derived tissue has been showed to closely resemble fetal tissue. We include our iPSC-RPE samples originally used to develop our pipeline within this larger set of fetal RPE samples.</w:t>
-      </w:r>
-      <w:r>
-        <w:t xml:space="preserve"> </w:t>
-      </w:r>
-      <w:r>
-        <w:t xml:space="preserve">[21]</w:t>
-      </w:r>
-      <w:r>
-        <w:t xml:space="preserve">. To more accurately determine the tissue specificity of novel ocular transcripts, we supplemented our ocular data set with 877 samples from 44 body locations across 22 major tissues from the GTEx project and constructed transcriptomes for each of these body locations</w:t>
-      </w:r>
-      <w:r>
-        <w:t xml:space="preserve"> </w:t>
-      </w:r>
-      <w:r>
-        <w:t xml:space="preserve">[13]</w:t>
-      </w:r>
-      <w:r>
-        <w:t xml:space="preserve">. We refer to each distinct body location as a subtissue here after.</w:t>
+        <w:t xml:space="preserve">             After initial construction of transcriptomes, we found 183442 previously annotated transcripts and 6241675 novel transcripts detected in at least one of our 1217 samples. We define a novel transcript as any transcript whose set of exons and introns do not exactly match that of an annotated transcript within the Gencode, Ensembl, UCSC, and Refseq annotation databases</w:t>
+      </w:r>
+      <w:r>
+        <w:t xml:space="preserve"> </w:t>
+      </w:r>
+      <w:r>
+        <w:t xml:space="preserve">[8]</w:t>
+      </w:r>
+      <w:r>
+        <w:t xml:space="preserve">,</w:t>
+      </w:r>
+      <w:r>
+        <w:t xml:space="preserve"> </w:t>
+      </w:r>
+      <w:r>
+        <w:t xml:space="preserve">[23]</w:t>
+      </w:r>
+      <w:r>
+        <w:t xml:space="preserve">,</w:t>
+      </w:r>
+      <w:r>
+        <w:t xml:space="preserve"> </w:t>
+      </w:r>
+      <w:r>
+        <w:t xml:space="preserve">[24]</w:t>
+      </w:r>
+      <w:r>
+        <w:t xml:space="preserve">. After using the filtering methods described above, we merged all subtissue specific transcriptomes into a single final transcriptome which contains 252983 distinct transcripts with 87592 previously annotated and 165391 novel transcripts, and includes 114.9 megabases of previously unannotated genomic sequence (Table 1). We refer to the final pan-body transcriptome as the DNTX annotation hereafter.</w:t>
       </w:r>
     </w:p>
     <w:p>
@@ -2151,42 +2195,7 @@
         <w:pStyle w:val="BodyText"/>
       </w:pPr>
       <w:r>
-        <w:t xml:space="preserve">             After initial construction of transcriptomes, we found 183442 previously annotated transcripts and 6241675 novel transcripts detected in at least one of our 1217 samples. We define a novel transcript as any transcripts whose set of exons and introns do not exactly match that of an annotated transcript within the Gencode, Ensembl, UCSC, and Refseq annotation databases</w:t>
-      </w:r>
-      <w:r>
-        <w:t xml:space="preserve"> </w:t>
-      </w:r>
-      <w:r>
-        <w:t xml:space="preserve">[8]</w:t>
-      </w:r>
-      <w:r>
-        <w:t xml:space="preserve">,</w:t>
-      </w:r>
-      <w:r>
-        <w:t xml:space="preserve"> </w:t>
-      </w:r>
-      <w:r>
-        <w:t xml:space="preserve">[22]</w:t>
-      </w:r>
-      <w:r>
-        <w:t xml:space="preserve">,</w:t>
-      </w:r>
-      <w:r>
-        <w:t xml:space="preserve"> </w:t>
-      </w:r>
-      <w:r>
-        <w:t xml:space="preserve">[23]</w:t>
-      </w:r>
-      <w:r>
-        <w:t xml:space="preserve">. After using the filtering methods described above, we merged all subtissue specific transcriptomes into a single final transcriptome which contains 252983 distinct transcripts with 87592 previously annotated and 165391 novel transcripts, and includes 114.9 megabases of previously unannotated genomic sequence (Table 1). We refer to the final pan-body transcriptome as the DNTX annotation hereafter.</w:t>
-      </w:r>
-    </w:p>
-    <w:p>
-      <w:pPr>
-        <w:pStyle w:val="BodyText"/>
-      </w:pPr>
-      <w:r>
-        <w:t xml:space="preserve">             We split novel transcripts into two categories: novel isoforms, which are novel variations of known genes, and novel loci, which are previously unreported, entirely novel regions of transcribed sequence (Fig 3B). Novel isoforms are further classified by the novelty of their encoded protein: isoforms with novel open reading frame, novel isoforms with a known ORF, and isoforms with no ORF as noncoding isoforms (Fig 3A). The number of distinct ORFs was significantly less than the number of transcripts, with 43279 previously annotated ORFs and 46226 novel ORFs across all subtissues. Furthermore, across all subtissues there was an average of 10393 novel isoforms and 3716 novel ORFs.</w:t>
+        <w:t xml:space="preserve">             We split novel transcripts into two categories: novel isoforms, which are novel variations of known genes, and novel loci, which are previously unreported, entirely novel regions of transcribed sequence (Fig 3B). Novel isoforms are further classified by the novelty of their encoded protein: isoforms with novel open reading frame (ORF), novel isoforms with a known ORF, and isoforms with no ORF as noncoding isoforms (Fig 3A). The number of distinct ORFs was significantly less than the number of transcripts, with 43279 previously annotated ORFs and 46226 novel ORFs across all subtissues. Furthermore, across all subtissues there was an average of 10393 novel isoforms and 3716 novel ORFs.</w:t>
       </w:r>
     </w:p>
     <w:p>
@@ -2241,7 +2250,7 @@
         <w:pStyle w:val="CustomCaption"/>
       </w:pPr>
       <w:r>
-        <w:t xml:space="preserve">Figure 3. Overview of novel isoforms. A) Number of novel gene isoforms, grouped by transcript type. Brain and body represent an average of 13 and 34 distinct subtissues, respectively. B) Novel protein coding and noncoding loci. Novel exon composition of novel isoforms, by isoform type. Labels indicate number of transcripts. C) Classification of novel exon types, stratified by novel isoform type.</w:t>
+        <w:t xml:space="preserve">Figure 3. Overview of novel isoforms. A) Number of novel gene isoforms, grouped by transcript type. Brain and body represent an average of 13 and 34 distinct subtissues, respectively. B) Novel protein coding and noncoding loci. Bar graph opacity refers to transcript type(protein coding, noncoding) C) Novel exon composition of novel isoforms, by isoform type. Labels indicate number of transcripts.</w:t>
       </w:r>
     </w:p>
     <w:p>
@@ -2249,13 +2258,13 @@
         <w:pStyle w:val="BodyText"/>
       </w:pPr>
       <w:r>
-        <w:t xml:space="preserve">             Novel isoforms can occur due to an omission of a previously annotated exon, commonly referred as exon skipping or the addition of an unannotated exon which we refer to as a novel exon. We further classified novel exons by the biological process that may be driving their formation: alternative promoter usage driving the addition of novel first exons (FE), alternative polyadenylation driving the addition of novel terminal exons (TE), and alternative splicing driving the formation of all novel exons that are not the first or last exon</w:t>
-      </w:r>
-      <w:r>
-        <w:t xml:space="preserve"> </w:t>
-      </w:r>
-      <w:r>
-        <w:t xml:space="preserve">[24]</w:t>
+        <w:t xml:space="preserve">             Novel isoforms can occur due to an omission of a previously annotated exon, commonly referred as exon skipping or the addition of an unannotated exon which we refer to as a novel exon. We further classified novel exons by the biological process that may be driving their formation: alternative promoter usage driving the addition of novel first exons (FE), alternative polyadenylation driving the addition of novel terminal exons (TE), or alternative splicing driving the formation of all novel exons that are not the first or last exon</w:t>
+      </w:r>
+      <w:r>
+        <w:t xml:space="preserve"> </w:t>
+      </w:r>
+      <w:r>
+        <w:t xml:space="preserve">[25]</w:t>
       </w:r>
       <w:r>
         <w:t xml:space="preserve">,</w:t>
@@ -2264,7 +2273,7 @@
         <w:t xml:space="preserve"> </w:t>
       </w:r>
       <w:r>
-        <w:t xml:space="preserve">[25]</w:t>
+        <w:t xml:space="preserve">[26]</w:t>
       </w:r>
       <w:r>
         <w:t xml:space="preserve">,</w:t>
@@ -2273,7 +2282,7 @@
         <w:t xml:space="preserve"> </w:t>
       </w:r>
       <w:r>
-        <w:t xml:space="preserve">[26]</w:t>
+        <w:t xml:space="preserve">[27]</w:t>
       </w:r>
       <w:r>
         <w:t xml:space="preserve">. We then split alternatively spliced exons into their commonly seen patterns, alternative 5’ splice site (A5SS), alternative 3’ splice site (A3SS), and retained introns (RI). Exons whose entire sequence was unannotated and is not a retained intron are fully novel exons. We note that all three of these mechanisms can lead to exon skipping, so for simplicity we grouped all novel isoforms resulting from exon skipping together. We found that the majority of novel exons within our dataset are novel FEs. We observed that the majority of RI exons lead to novel ORFs, whereas novel isoforms with omitted exons more often lead to noncoding isoforms. (Fig 3C)</w:t>
@@ -2318,13 +2327,13 @@
         <w:t xml:space="preserve"> </w:t>
       </w:r>
       <w:r>
-        <w:t xml:space="preserve">transcriptomes using three independent approaches. . We first looked for evolutionary conservation of novel transcripts, since conservation is commonly accepted as a proxy for functional significance. We used the PhyloP 20 way species alignment, a measure of conservation between species, to calculate the average conservation score for each exon in the DNTX annotation and compared that to the average conservations score for each exon in the Gencode annotation</w:t>
-      </w:r>
-      <w:r>
-        <w:t xml:space="preserve"> </w:t>
-      </w:r>
-      <w:r>
-        <w:t xml:space="preserve">[27]</w:t>
+        <w:t xml:space="preserve">transcriptomes using three independent approaches. We first looked for evolutionary conservation of novel transcripts, since conservation is commonly accepted as a proxy for functional significance. We used the PhyloP 20 way species alignment, a measure of conservation between species, to calculate the average conservation score for each exon in the DNTX annotation and compared that to the average conservation score for each exon in the Gencode annotation</w:t>
+      </w:r>
+      <w:r>
+        <w:t xml:space="preserve"> </w:t>
+      </w:r>
+      <w:r>
+        <w:t xml:space="preserve">[28]</w:t>
       </w:r>
       <w:r>
         <w:t xml:space="preserve">. We found that, on average, exons in the DNTX annotation are more conserved than exons in the Gencode annotation (pvalue &lt;2.2e-16) (Supplemental Figure 2A).</w:t>
@@ -2335,13 +2344,13 @@
         <w:pStyle w:val="BodyText"/>
       </w:pPr>
       <w:r>
-        <w:t xml:space="preserve">             N Next, since we observed an enrichment in novel first and last exons within our data set, we decided to evaluate the transcriptional start sites (TSS) and transcriptional end sites (TES) within the DNTX annotation to two well-established annotation databases from FANTOM and the polyA Atlas</w:t>
-      </w:r>
-      <w:r>
-        <w:t xml:space="preserve"> </w:t>
-      </w:r>
-      <w:r>
-        <w:t xml:space="preserve">[28]</w:t>
+        <w:t xml:space="preserve">             Next, since we observed an enrichment in novel first and last exons within our data set, we decided to evaluate the transcriptional start sites (TSS) and transcriptional end sites (TES) within the DNTX annotation by comparing it to two well-established and experimentally validated annotation databases: FANTOM and the polyA Atlas</w:t>
+      </w:r>
+      <w:r>
+        <w:t xml:space="preserve"> </w:t>
+      </w:r>
+      <w:r>
+        <w:t xml:space="preserve">[29]</w:t>
       </w:r>
       <w:r>
         <w:t xml:space="preserve">,</w:t>
@@ -2350,7 +2359,7 @@
         <w:t xml:space="preserve"> </w:t>
       </w:r>
       <w:r>
-        <w:t xml:space="preserve">[29]</w:t>
+        <w:t xml:space="preserve">[30]</w:t>
       </w:r>
       <w:r>
         <w:t xml:space="preserve">. We compared DNTX and Gencode TSS’s to CAGE-seq data from the FANTOM consortium; as CAGE-seq is optimized to detect the 5’ end of transcripts, we reasoned that it can serve as a valid ground truth set to evaluate TSS detection</w:t>
@@ -2359,7 +2368,7 @@
         <w:t xml:space="preserve"> </w:t>
       </w:r>
       <w:r>
-        <w:t xml:space="preserve">[30]</w:t>
+        <w:t xml:space="preserve">[31]</w:t>
       </w:r>
       <w:r>
         <w:t xml:space="preserve">. We calculated the absolute distance of TSS’s to CAGE peaks, and found that, on average, DNTX TSS’s were closer to CAGE peaks than Gencode TSS’s (pvalue &lt;2.2e-16)(Supplemental Figure 2B).</w:t>
@@ -2376,7 +2385,7 @@
         <w:t xml:space="preserve"> </w:t>
       </w:r>
       <w:r>
-        <w:t xml:space="preserve">[31]</w:t>
+        <w:t xml:space="preserve">[32]</w:t>
       </w:r>
       <w:r>
         <w:t xml:space="preserve">. We calculated the absolute distance of DNTX TES’s to annotated polyA signals and compared them to the absolute distance of Gencode TES’s to polyA signals. We found that on average DNTX TES’s are closer to annotated polyadenylation signals than gencode TSS’s (pvalue &lt;2.2e-16) (Supplemental Figure 2C)</w:t>
@@ -2386,18 +2395,9 @@
       <w:pPr>
         <w:pStyle w:val="Heading2"/>
       </w:pPr>
-      <w:bookmarkStart w:id="33" w:name="de-novo-transcriptomes-reduce-overall-transcriptome-sizes"/>
-      <w:r>
-        <w:rPr>
-          <w:i/>
-        </w:rPr>
-        <w:t xml:space="preserve">De novo</w:t>
-      </w:r>
-      <w:r>
-        <w:t xml:space="preserve"> </w:t>
-      </w:r>
-      <w:r>
-        <w:t xml:space="preserve">transcriptomes reduce overall transcriptome sizes</w:t>
+      <w:bookmarkStart w:id="33" w:name="novel-isoforms-identified-in-ocular-tissues"/>
+      <w:r>
+        <w:t xml:space="preserve">Novel Isoforms identified in ocular tissues</w:t>
       </w:r>
       <w:bookmarkEnd w:id="33"/>
     </w:p>
@@ -2406,49 +2406,12 @@
         <w:pStyle w:val="FirstParagraph"/>
       </w:pPr>
       <w:r>
-        <w:t xml:space="preserve">             </w:t>
-      </w:r>
-      <w:r>
-        <w:rPr>
-          <w:i/>
-        </w:rPr>
-        <w:t xml:space="preserve">De novo</w:t>
-      </w:r>
-      <w:r>
-        <w:t xml:space="preserve"> </w:t>
-      </w:r>
-      <w:r>
-        <w:t xml:space="preserve">transcriptomes removed on average 76.141 % of a subtissue’s base transcriptome. We defined base transcriptome for a subtissue as any transcript in the Gencode annotation with non-zero TPM in at least one sample of a given subtissue. This was a large reduction in transcriptome size and we wanted to ensure that we were not unduly discarding data. We quantified transcript expression of each sample using Salmon with two methods: once using the full gencode v28 human transcript annotation, and once using its associated subtissue specific transcriptome. We found that despite the 76.141 % reduction in number of transcripts between the base gencode and</w:t>
-      </w:r>
-      <w:r>
-        <w:t xml:space="preserve"> </w:t>
-      </w:r>
-      <w:r>
-        <w:rPr>
-          <w:i/>
-        </w:rPr>
-        <w:t xml:space="preserve">de novo</w:t>
-      </w:r>
-      <w:r>
-        <w:t xml:space="preserve"> </w:t>
-      </w:r>
-      <w:r>
-        <w:t xml:space="preserve">transcriptomes (Supplemental Figure 3A), the per-sample Salmon mapping rate increased on average by 2.041 % indicating that the vast majority of gene expression data is retained within our transcriptome (Supplemental Figure 3B).</w:t>
-      </w:r>
-    </w:p>
-    <w:p>
-      <w:pPr>
-        <w:pStyle w:val="Heading2"/>
-      </w:pPr>
-      <w:bookmarkStart w:id="34" w:name="novel-isoforms-identified-in-ocular-tissues"/>
-      <w:r>
-        <w:t xml:space="preserve">Novel Isoforms identified in ocular tissues</w:t>
-      </w:r>
-      <w:bookmarkEnd w:id="34"/>
-    </w:p>
-    <w:p>
-      <w:pPr>
-        <w:pStyle w:val="FirstParagraph"/>
+        <w:t xml:space="preserve">             Using the pan-eye transcriptome, we compared the overlap in constructed novel isoforms across ocular subtissues and found that 77.968 % of novel isoforms are specific to a singular ocular subtissue (Fig 4A). Additionally, fetal-like tissues had more novel isoforms than their adult counterpart. For each novel isoform we then calculated fraction isoform usage (FIU), or the fraction of total gene expression a transcript contributes to its parent gene. We found that, on average, novel isoforms contributed to 20.584 % of their parent gene’s expression but in each subtissue we found multiple novel isoforms that contribute to the majority of their parent genes expression (Fig 4B)</w:t>
+      </w:r>
+    </w:p>
+    <w:p>
+      <w:pPr>
+        <w:pStyle w:val="BodyText"/>
       </w:pPr>
       <w:r>
         <w:drawing>
@@ -2466,7 +2429,7 @@
                     </pic:cNvPicPr>
                   </pic:nvPicPr>
                   <pic:blipFill>
-                    <a:blip r:embed="rId35"/>
+                    <a:blip r:embed="rId34"/>
                     <a:stretch>
                       <a:fillRect/>
                     </a:stretch>
@@ -2503,21 +2466,13 @@
     </w:p>
     <w:p>
       <w:pPr>
-        <w:pStyle w:val="BodyText"/>
-      </w:pPr>
-      <w:r>
-        <w:t xml:space="preserve">             Using the pan-eye transcriptome, we compared the overlap in constructed novel isoforms across ocular subtissues and found that 77.968 % of novel isoforms are specific to a singular ocular subtissue (Fig 4A). Additionally, fetal-like tissues had more novel isoforms that their adult counterpart. For each novel isoform we then calculated fraction isoform usage (FIU), or the fraction of total gene expression a transcript contributes to its parent gene. We found that, on average, novel isoforms contributed to 20.584 % of their parent gene’s expression but in each subtissue we found multiple novel isoforms that contribute to the majority of their parent genes expression (Fig 4B)</w:t>
-      </w:r>
-    </w:p>
-    <w:p>
-      <w:pPr>
         <w:pStyle w:val="Heading2"/>
       </w:pPr>
-      <w:bookmarkStart w:id="36" w:name="differential-usage-of-gene-isoforms-occurs-during-retinal-development"/>
+      <w:bookmarkStart w:id="35" w:name="differential-usage-of-gene-isoforms-occurs-during-retinal-development"/>
       <w:r>
         <w:t xml:space="preserve">Differential usage of gene isoforms occurs during retinal development</w:t>
       </w:r>
-      <w:bookmarkEnd w:id="36"/>
+      <w:bookmarkEnd w:id="35"/>
     </w:p>
     <w:p>
       <w:pPr>
@@ -2530,7 +2485,7 @@
         <w:t xml:space="preserve"> </w:t>
       </w:r>
       <w:r>
-        <w:t xml:space="preserve">[32]</w:t>
+        <w:t xml:space="preserve">[33]</w:t>
       </w:r>
       <w:r>
         <w:t xml:space="preserve">,</w:t>
@@ -2539,7 +2494,7 @@
         <w:t xml:space="preserve"> </w:t>
       </w:r>
       <w:r>
-        <w:t xml:space="preserve">[33]</w:t>
+        <w:t xml:space="preserve">[34]</w:t>
       </w:r>
       <w:r>
         <w:t xml:space="preserve">. We hypothesized that the DNTX annotation could provide additional insight into alternative isoform usage and identify novel gene isoforms potentially involved in eye development. We used RNA-seq data of the developing retina from Mellough</w:t>
@@ -2554,7 +2509,7 @@
         <w:t xml:space="preserve">et al</w:t>
       </w:r>
       <w:r>
-        <w:t xml:space="preserve">, an independent data set that we did not include for transcriptome construction, and used a subset of the DNTX annotation corresponding to fetal retina to quantify transcript expression and identify transcripts with significant changes in expression across retinal development. Transcripts that are differentially expressed (qvalue &lt;.01) and have a mean FIU difference of .25 in at least one comparison of time points are indicative of differential transcript usage (DTU).</w:t>
+        <w:t xml:space="preserve">, an independent data set that we did not include for transcriptome construction, and used a subset of the DNTX annotation corresponding to fetal retina to quantify transcript expression. We then identified transcripts with significant changes in expression across retinal development (Figure 5). Transcripts that are differentially expressed (qvalue &lt;.01) and have a mean FIU difference of .25 in at least one comparison of time points are indicative of differential transcript usage (DTU).</w:t>
       </w:r>
     </w:p>
     <w:p>
@@ -2577,7 +2532,7 @@
                     </pic:cNvPicPr>
                   </pic:nvPicPr>
                   <pic:blipFill>
-                    <a:blip r:embed="rId37"/>
+                    <a:blip r:embed="rId36"/>
                     <a:stretch>
                       <a:fillRect/>
                     </a:stretch>
@@ -2609,7 +2564,7 @@
         <w:pStyle w:val="CustomCaption"/>
       </w:pPr>
       <w:r>
-        <w:t xml:space="preserve">Figure 5 Differential transcript usage (DTU) during retinal development. A) Volcano plot of tested transcripts B) Dot plot for gene set enrichment analysis of significant DTU genes C) Heatmap of hiearchical clustering of transcripts with DTU associated with eye development D) Transcript models for</w:t>
+        <w:t xml:space="preserve">Figure 5 Differential transcript usage (DTU) during retinal development. A) Volcano plot of tested transcripts B) Dot plot for gene set enrichment analysis of significant DTU genes C) Heatmap of hierarchical clustering of transcripts with DTU associated with eye development D) Transcript models for</w:t>
       </w:r>
       <w:r>
         <w:t xml:space="preserve"> </w:t>
@@ -2651,7 +2606,7 @@
         <w:t xml:space="preserve"> </w:t>
       </w:r>
       <w:r>
-        <w:t xml:space="preserve">across retinal development</w:t>
+        <w:t xml:space="preserve">isoforms across retinal development</w:t>
       </w:r>
     </w:p>
     <w:p>
@@ -2659,7 +2614,22 @@
         <w:pStyle w:val="BodyText"/>
       </w:pPr>
       <w:r>
-        <w:t xml:space="preserve">             We analyzed 24 samples across 14 developmental days post fertilization and found 1717 transcripts across 812 genes displaying DTU (Fig 5A). We found that genes involved in DTU are enriched(qvalue &lt;.05) for genes related to eye and neurological development (Fig 5B), and that hierarchical clustering of DTU transcripts generates an early stage and late stage cluster (Fig 5C). One of these genes,</w:t>
+        <w:t xml:space="preserve">             We analyzed the 24 Mellough</w:t>
+      </w:r>
+      <w:r>
+        <w:t xml:space="preserve"> </w:t>
+      </w:r>
+      <w:r>
+        <w:rPr>
+          <w:i/>
+        </w:rPr>
+        <w:t xml:space="preserve">et al.</w:t>
+      </w:r>
+      <w:r>
+        <w:t xml:space="preserve"> </w:t>
+      </w:r>
+      <w:r>
+        <w:t xml:space="preserve">samples across 14 developmental days post fertilization and found 1717 transcripts across 812 genes displaying DTU (Fig 5A). We found that genes involved in DTU are enriched(qvalue &lt;.05) for genes related to eye and neurological development (Fig 5B), and that hierarchical clustering of DTU transcripts generates an early stage and late stage cluster (Fig 5C). One of these genes,</w:t>
       </w:r>
       <w:r>
         <w:t xml:space="preserve"> </w:t>
@@ -2689,16 +2659,16 @@
         <w:t xml:space="preserve"> </w:t>
       </w:r>
       <w:r>
-        <w:t xml:space="preserve">is associated with the postivie regulation of neurogenesis GO term and has been shown previously to play a role in retinal development. Its novel isoform contains a single novel exon (exon 44) within its protein coding region (Fig 5D).</w:t>
-      </w:r>
-      <w:r>
-        <w:t xml:space="preserve"> </w:t>
-      </w:r>
-      <w:r>
-        <w:t xml:space="preserve">[34]</w:t>
-      </w:r>
-      <w:r>
-        <w:t xml:space="preserve">.</w:t>
+        <w:t xml:space="preserve">is associated with the positive regulation of neurogenesis GO term and has been shown previously to play a role in retinal development</w:t>
+      </w:r>
+      <w:r>
+        <w:t xml:space="preserve"> </w:t>
+      </w:r>
+      <w:r>
+        <w:t xml:space="preserve">[35]</w:t>
+      </w:r>
+      <w:r>
+        <w:t xml:space="preserve">. Its novel isoform contains a single novel exon (exon 44) within its protein coding region (Fig 5D).</w:t>
       </w:r>
       <w:r>
         <w:t xml:space="preserve"> </w:t>
@@ -2728,7 +2698,7 @@
         <w:t xml:space="preserve"> </w:t>
       </w:r>
       <w:r>
-        <w:t xml:space="preserve">expression at DNTX_00142728’s peak expression.</w:t>
+        <w:t xml:space="preserve">expression at DNTX_00142728’s peak expression(Fig 5E,F). A full list of genes and transcripts displaying DTU during retinal development is available in Supplemental Data (Supplemental Data 4).</w:t>
       </w:r>
     </w:p>
     <w:p>
@@ -2736,15 +2706,7 @@
         <w:pStyle w:val="BodyText"/>
       </w:pPr>
       <w:r>
-        <w:t xml:space="preserve">(Fig 5E,F). A full list of genes and transcripts displaying DTU during retinal development is available in Supplemental Data (Supplemental Data 4).</w:t>
-      </w:r>
-    </w:p>
-    <w:p>
-      <w:pPr>
-        <w:pStyle w:val="BodyText"/>
-      </w:pPr>
-      <w:r>
-        <w:t xml:space="preserve">             To confirm our computational analyses, we experimentally validated the novel LRP2 isoform. As developing human retinal samples are difficult to obtain, we assayed</w:t>
+        <w:t xml:space="preserve">             To confirm our computational analyses, we experimentally validated the novel</w:t>
       </w:r>
       <w:r>
         <w:t xml:space="preserve"> </w:t>
@@ -2759,7 +2721,7 @@
         <w:t xml:space="preserve"> </w:t>
       </w:r>
       <w:r>
-        <w:t xml:space="preserve">expression via RT-PCR in human iPSCs and iPSC-dervived retinal organoids. As a control, we additionally assayed its expression in human fibroblasts. We designed primers targeting the novel exon in</w:t>
+        <w:t xml:space="preserve">isoform. As developing human retinal samples are difficult to obtain, we assayed</w:t>
       </w:r>
       <w:r>
         <w:t xml:space="preserve"> </w:t>
@@ -2774,14 +2736,29 @@
         <w:t xml:space="preserve"> </w:t>
       </w:r>
       <w:r>
-        <w:t xml:space="preserve">as well primers targeting a cannonical exon of transcript. We confirm expression of both the novel and cannonical exons in retinal organoids, and see no expression of either exon in fibroblasts (Supplemental Figure 4)</w:t>
+        <w:t xml:space="preserve">expression via RT-PCR in iPSCs and iPSC-derived retinal organoids(see methods). As a control, we additionally assayed its expression in human fibroblasts. We designed primers targeting the novel exon in</w:t>
+      </w:r>
+      <w:r>
+        <w:t xml:space="preserve"> </w:t>
+      </w:r>
+      <w:r>
+        <w:rPr>
+          <w:i/>
+        </w:rPr>
+        <w:t xml:space="preserve">LRP2</w:t>
+      </w:r>
+      <w:r>
+        <w:t xml:space="preserve"> </w:t>
+      </w:r>
+      <w:r>
+        <w:t xml:space="preserve">as well as primers targeting a canonical exon of the transcript. We confirm expression of both the novel and canonical exons in retinal organoids, and see no expression of either exon in fibroblasts (Supplemental Figure 3).</w:t>
       </w:r>
     </w:p>
     <w:p>
       <w:pPr>
         <w:pStyle w:val="Heading2"/>
       </w:pPr>
-      <w:bookmarkStart w:id="38" w:name="de-novo-transcriptomes-allow-for-a-more-precise-variant-prioritization."/>
+      <w:bookmarkStart w:id="37" w:name="de-novo-transcriptomes-allow-for-a-more-precise-variant-prioritization."/>
       <w:r>
         <w:rPr>
           <w:i/>
@@ -2794,7 +2771,7 @@
       <w:r>
         <w:t xml:space="preserve">transcriptomes allow for a more precise variant prioritization.</w:t>
       </w:r>
-      <w:bookmarkEnd w:id="38"/>
+      <w:bookmarkEnd w:id="37"/>
     </w:p>
     <w:p>
       <w:pPr>
@@ -2807,7 +2784,7 @@
         <w:t xml:space="preserve"> </w:t>
       </w:r>
       <w:r>
-        <w:t xml:space="preserve">[35]</w:t>
+        <w:t xml:space="preserve">[36]</w:t>
       </w:r>
       <w:r>
         <w:t xml:space="preserve">,</w:t>
@@ -2816,7 +2793,7 @@
         <w:t xml:space="preserve"> </w:t>
       </w:r>
       <w:r>
-        <w:t xml:space="preserve">[36]</w:t>
+        <w:t xml:space="preserve">[37]</w:t>
       </w:r>
       <w:r>
         <w:t xml:space="preserve">,</w:t>
@@ -2825,7 +2802,7 @@
         <w:t xml:space="preserve"> </w:t>
       </w:r>
       <w:r>
-        <w:t xml:space="preserve">[37]</w:t>
+        <w:t xml:space="preserve">[38]</w:t>
       </w:r>
       <w:r>
         <w:t xml:space="preserve">,</w:t>
@@ -2834,7 +2811,7 @@
         <w:t xml:space="preserve"> </w:t>
       </w:r>
       <w:r>
-        <w:t xml:space="preserve">[38]</w:t>
+        <w:t xml:space="preserve">[39]</w:t>
       </w:r>
       <w:r>
         <w:t xml:space="preserve">,</w:t>
@@ -2843,7 +2820,7 @@
         <w:t xml:space="preserve"> </w:t>
       </w:r>
       <w:r>
-        <w:t xml:space="preserve">[39]</w:t>
+        <w:t xml:space="preserve">[40]</w:t>
       </w:r>
       <w:r>
         <w:t xml:space="preserve">,</w:t>
@@ -2852,7 +2829,7 @@
         <w:t xml:space="preserve"> </w:t>
       </w:r>
       <w:r>
-        <w:t xml:space="preserve">[40]</w:t>
+        <w:t xml:space="preserve">[41]</w:t>
       </w:r>
       <w:r>
         <w:t xml:space="preserve">,</w:t>
@@ -2861,7 +2838,7 @@
         <w:t xml:space="preserve"> </w:t>
       </w:r>
       <w:r>
-        <w:t xml:space="preserve">[41]</w:t>
+        <w:t xml:space="preserve">[42]</w:t>
       </w:r>
       <w:r>
         <w:t xml:space="preserve">. Pathogenic intronic variants are thought to function by introducing a novel splice site, disrupting regulatory motifs, or altering a tissue-specific transcript. To explore this third possibility, we mapped known pathogenic intronic variants onto novel isoforms within the</w:t>
@@ -2880,6 +2857,26 @@
       </w:r>
       <w:r>
         <w:t xml:space="preserve">transcriptomes.</w:t>
+      </w:r>
+    </w:p>
+    <w:p>
+      <w:pPr>
+        <w:pStyle w:val="BodyText"/>
+      </w:pPr>
+      <w:r>
+        <w:t xml:space="preserve">             We used a list of 129 intronic and noncoding variants previously identified as pathogenic for a retinal dystrophy and predicted the effect of these variants with Ensembl’s Variant Effect Predictor using a subset of the DNTX annotation corresponding to fetal and adult retina as the input transcript annotation. We identified ten variants whose predicted effect increased in severity due the presence of a novel gene isoform in a previously intronic region (Table 2). Seven of these variants were in deep intronic hotspots known for pathogenic variation within the gene</w:t>
+      </w:r>
+      <w:r>
+        <w:t xml:space="preserve"> </w:t>
+      </w:r>
+      <w:r>
+        <w:rPr>
+          <w:i/>
+        </w:rPr>
+        <w:t xml:space="preserve">ABCA4</w:t>
+      </w:r>
+      <w:r>
+        <w:t xml:space="preserve">.</w:t>
       </w:r>
     </w:p>
     <w:tbl xmlns:w="http://schemas.openxmlformats.org/wordprocessingml/2006/main" xmlns:r="http://schemas.openxmlformats.org/officeDocument/2006/relationships" xmlns:w14="http://schemas.microsoft.com/office/word/2010/wordml" xmlns:wp="http://schemas.openxmlformats.org/drawingml/2006/wordprocessingDrawing" xmlns:a="http://schemas.openxmlformats.org/drawingml/2006/main" xmlns:pic="http://schemas.openxmlformats.org/drawingml/2006/picture">
@@ -3164,7 +3161,7 @@
             </w:pPr>
             <w:r xmlns:w="http://schemas.openxmlformats.org/wordprocessingml/2006/main" xmlns:wp="http://schemas.openxmlformats.org/drawingml/2006/wordprocessingDrawing" xmlns:r="http://schemas.openxmlformats.org/officeDocument/2006/relationships" xmlns:w14="http://schemas.microsoft.com/office/word/2010/wordml">
               <w:rPr>
-                <w:rFonts w:ascii="DejaVu Sans" w:hAnsi="DejaVu Sans" w:eastAsia="DejaVu Sans" w:cs="DejaVu Sans"/>
+                <w:rFonts w:ascii="sans" w:hAnsi="DejaVu Sans" w:eastAsia="DejaVu Sans" w:cs="DejaVu Sans"/>
                 <w:sz w:val="16"/>
                 <w:szCs w:val="16"/>
                 <w:color w:val="000000"/>
@@ -3196,7 +3193,7 @@
             </w:pPr>
             <w:r xmlns:w="http://schemas.openxmlformats.org/wordprocessingml/2006/main" xmlns:wp="http://schemas.openxmlformats.org/drawingml/2006/wordprocessingDrawing" xmlns:r="http://schemas.openxmlformats.org/officeDocument/2006/relationships" xmlns:w14="http://schemas.microsoft.com/office/word/2010/wordml">
               <w:rPr>
-                <w:rFonts w:ascii="DejaVu Sans" w:hAnsi="DejaVu Sans" w:eastAsia="DejaVu Sans" w:cs="DejaVu Sans"/>
+                <w:rFonts w:ascii="sans" w:hAnsi="DejaVu Sans" w:eastAsia="DejaVu Sans" w:cs="DejaVu Sans"/>
                 <w:sz w:val="16"/>
                 <w:szCs w:val="16"/>
                 <w:color w:val="000000"/>
@@ -3227,7 +3224,7 @@
             </w:pPr>
             <w:r xmlns:w="http://schemas.openxmlformats.org/wordprocessingml/2006/main" xmlns:wp="http://schemas.openxmlformats.org/drawingml/2006/wordprocessingDrawing" xmlns:r="http://schemas.openxmlformats.org/officeDocument/2006/relationships" xmlns:w14="http://schemas.microsoft.com/office/word/2010/wordml">
               <w:rPr>
-                <w:rFonts w:ascii="DejaVu Sans" w:hAnsi="DejaVu Sans" w:eastAsia="DejaVu Sans" w:cs="DejaVu Sans"/>
+                <w:rFonts w:ascii="sans" w:hAnsi="DejaVu Sans" w:eastAsia="DejaVu Sans" w:cs="DejaVu Sans"/>
                 <w:sz w:val="16"/>
                 <w:szCs w:val="16"/>
                 <w:color w:val="000000"/>
@@ -3258,7 +3255,7 @@
             </w:pPr>
             <w:r xmlns:w="http://schemas.openxmlformats.org/wordprocessingml/2006/main" xmlns:wp="http://schemas.openxmlformats.org/drawingml/2006/wordprocessingDrawing" xmlns:r="http://schemas.openxmlformats.org/officeDocument/2006/relationships" xmlns:w14="http://schemas.microsoft.com/office/word/2010/wordml">
               <w:rPr>
-                <w:rFonts w:ascii="DejaVu Sans" w:hAnsi="DejaVu Sans" w:eastAsia="DejaVu Sans" w:cs="DejaVu Sans"/>
+                <w:rFonts w:ascii="sans" w:hAnsi="DejaVu Sans" w:eastAsia="DejaVu Sans" w:cs="DejaVu Sans"/>
                 <w:sz w:val="16"/>
                 <w:szCs w:val="16"/>
                 <w:color w:val="000000"/>
@@ -3289,7 +3286,7 @@
             </w:pPr>
             <w:r xmlns:w="http://schemas.openxmlformats.org/wordprocessingml/2006/main" xmlns:wp="http://schemas.openxmlformats.org/drawingml/2006/wordprocessingDrawing" xmlns:r="http://schemas.openxmlformats.org/officeDocument/2006/relationships" xmlns:w14="http://schemas.microsoft.com/office/word/2010/wordml">
               <w:rPr>
-                <w:rFonts w:ascii="DejaVu Sans" w:hAnsi="DejaVu Sans" w:eastAsia="DejaVu Sans" w:cs="DejaVu Sans"/>
+                <w:rFonts w:ascii="sans" w:hAnsi="DejaVu Sans" w:eastAsia="DejaVu Sans" w:cs="DejaVu Sans"/>
                 <w:sz w:val="16"/>
                 <w:szCs w:val="16"/>
                 <w:color w:val="000000"/>
@@ -3322,7 +3319,7 @@
             </w:pPr>
             <w:r xmlns:w="http://schemas.openxmlformats.org/wordprocessingml/2006/main" xmlns:wp="http://schemas.openxmlformats.org/drawingml/2006/wordprocessingDrawing" xmlns:r="http://schemas.openxmlformats.org/officeDocument/2006/relationships" xmlns:w14="http://schemas.microsoft.com/office/word/2010/wordml">
               <w:rPr>
-                <w:rFonts w:ascii="DejaVu Sans" w:hAnsi="DejaVu Sans" w:eastAsia="DejaVu Sans" w:cs="DejaVu Sans"/>
+                <w:rFonts w:ascii="sans" w:hAnsi="DejaVu Sans" w:eastAsia="DejaVu Sans" w:cs="DejaVu Sans"/>
                 <w:sz w:val="16"/>
                 <w:szCs w:val="16"/>
                 <w:color w:val="000000"/>
@@ -3354,7 +3351,7 @@
             </w:pPr>
             <w:r xmlns:w="http://schemas.openxmlformats.org/wordprocessingml/2006/main" xmlns:wp="http://schemas.openxmlformats.org/drawingml/2006/wordprocessingDrawing" xmlns:r="http://schemas.openxmlformats.org/officeDocument/2006/relationships" xmlns:w14="http://schemas.microsoft.com/office/word/2010/wordml">
               <w:rPr>
-                <w:rFonts w:ascii="DejaVu Sans" w:hAnsi="DejaVu Sans" w:eastAsia="DejaVu Sans" w:cs="DejaVu Sans"/>
+                <w:rFonts w:ascii="sans" w:hAnsi="DejaVu Sans" w:eastAsia="DejaVu Sans" w:cs="DejaVu Sans"/>
                 <w:sz w:val="16"/>
                 <w:szCs w:val="16"/>
                 <w:color w:val="000000"/>
@@ -3440,7 +3437,7 @@
             </w:pPr>
             <w:r xmlns:w="http://schemas.openxmlformats.org/wordprocessingml/2006/main" xmlns:wp="http://schemas.openxmlformats.org/drawingml/2006/wordprocessingDrawing" xmlns:r="http://schemas.openxmlformats.org/officeDocument/2006/relationships" xmlns:w14="http://schemas.microsoft.com/office/word/2010/wordml">
               <w:rPr>
-                <w:rFonts w:ascii="DejaVu Sans" w:hAnsi="DejaVu Sans" w:eastAsia="DejaVu Sans" w:cs="DejaVu Sans"/>
+                <w:rFonts w:ascii="sans" w:hAnsi="DejaVu Sans" w:eastAsia="DejaVu Sans" w:cs="DejaVu Sans"/>
                 <w:sz w:val="16"/>
                 <w:szCs w:val="16"/>
                 <w:color w:val="000000"/>
@@ -3472,7 +3469,7 @@
             </w:pPr>
             <w:r xmlns:w="http://schemas.openxmlformats.org/wordprocessingml/2006/main" xmlns:wp="http://schemas.openxmlformats.org/drawingml/2006/wordprocessingDrawing" xmlns:r="http://schemas.openxmlformats.org/officeDocument/2006/relationships" xmlns:w14="http://schemas.microsoft.com/office/word/2010/wordml">
               <w:rPr>
-                <w:rFonts w:ascii="DejaVu Sans" w:hAnsi="DejaVu Sans" w:eastAsia="DejaVu Sans" w:cs="DejaVu Sans"/>
+                <w:rFonts w:ascii="sans" w:hAnsi="DejaVu Sans" w:eastAsia="DejaVu Sans" w:cs="DejaVu Sans"/>
                 <w:sz w:val="16"/>
                 <w:szCs w:val="16"/>
                 <w:color w:val="000000"/>
@@ -3504,7 +3501,7 @@
             </w:pPr>
             <w:r xmlns:w="http://schemas.openxmlformats.org/wordprocessingml/2006/main" xmlns:wp="http://schemas.openxmlformats.org/drawingml/2006/wordprocessingDrawing" xmlns:r="http://schemas.openxmlformats.org/officeDocument/2006/relationships" xmlns:w14="http://schemas.microsoft.com/office/word/2010/wordml">
               <w:rPr>
-                <w:rFonts w:ascii="DejaVu Sans" w:hAnsi="DejaVu Sans" w:eastAsia="DejaVu Sans" w:cs="DejaVu Sans"/>
+                <w:rFonts w:ascii="sans" w:hAnsi="DejaVu Sans" w:eastAsia="DejaVu Sans" w:cs="DejaVu Sans"/>
                 <w:sz w:val="16"/>
                 <w:szCs w:val="16"/>
                 <w:color w:val="000000"/>
@@ -3536,7 +3533,7 @@
             </w:pPr>
             <w:r xmlns:w="http://schemas.openxmlformats.org/wordprocessingml/2006/main" xmlns:wp="http://schemas.openxmlformats.org/drawingml/2006/wordprocessingDrawing" xmlns:r="http://schemas.openxmlformats.org/officeDocument/2006/relationships" xmlns:w14="http://schemas.microsoft.com/office/word/2010/wordml">
               <w:rPr>
-                <w:rFonts w:ascii="DejaVu Sans" w:hAnsi="DejaVu Sans" w:eastAsia="DejaVu Sans" w:cs="DejaVu Sans"/>
+                <w:rFonts w:ascii="sans" w:hAnsi="DejaVu Sans" w:eastAsia="DejaVu Sans" w:cs="DejaVu Sans"/>
                 <w:sz w:val="16"/>
                 <w:szCs w:val="16"/>
                 <w:color w:val="000000"/>
@@ -3623,7 +3620,7 @@
             </w:pPr>
             <w:r xmlns:w="http://schemas.openxmlformats.org/wordprocessingml/2006/main" xmlns:wp="http://schemas.openxmlformats.org/drawingml/2006/wordprocessingDrawing" xmlns:r="http://schemas.openxmlformats.org/officeDocument/2006/relationships" xmlns:w14="http://schemas.microsoft.com/office/word/2010/wordml">
               <w:rPr>
-                <w:rFonts w:ascii="DejaVu Sans" w:hAnsi="DejaVu Sans" w:eastAsia="DejaVu Sans" w:cs="DejaVu Sans"/>
+                <w:rFonts w:ascii="sans" w:hAnsi="DejaVu Sans" w:eastAsia="DejaVu Sans" w:cs="DejaVu Sans"/>
                 <w:sz w:val="16"/>
                 <w:szCs w:val="16"/>
                 <w:color w:val="000000"/>
@@ -3655,7 +3652,7 @@
             </w:pPr>
             <w:r xmlns:w="http://schemas.openxmlformats.org/wordprocessingml/2006/main" xmlns:wp="http://schemas.openxmlformats.org/drawingml/2006/wordprocessingDrawing" xmlns:r="http://schemas.openxmlformats.org/officeDocument/2006/relationships" xmlns:w14="http://schemas.microsoft.com/office/word/2010/wordml">
               <w:rPr>
-                <w:rFonts w:ascii="DejaVu Sans" w:hAnsi="DejaVu Sans" w:eastAsia="DejaVu Sans" w:cs="DejaVu Sans"/>
+                <w:rFonts w:ascii="sans" w:hAnsi="DejaVu Sans" w:eastAsia="DejaVu Sans" w:cs="DejaVu Sans"/>
                 <w:sz w:val="16"/>
                 <w:szCs w:val="16"/>
                 <w:color w:val="000000"/>
@@ -3687,7 +3684,7 @@
             </w:pPr>
             <w:r xmlns:w="http://schemas.openxmlformats.org/wordprocessingml/2006/main" xmlns:wp="http://schemas.openxmlformats.org/drawingml/2006/wordprocessingDrawing" xmlns:r="http://schemas.openxmlformats.org/officeDocument/2006/relationships" xmlns:w14="http://schemas.microsoft.com/office/word/2010/wordml">
               <w:rPr>
-                <w:rFonts w:ascii="DejaVu Sans" w:hAnsi="DejaVu Sans" w:eastAsia="DejaVu Sans" w:cs="DejaVu Sans"/>
+                <w:rFonts w:ascii="sans" w:hAnsi="DejaVu Sans" w:eastAsia="DejaVu Sans" w:cs="DejaVu Sans"/>
                 <w:sz w:val="16"/>
                 <w:szCs w:val="16"/>
                 <w:color w:val="000000"/>
@@ -3719,7 +3716,7 @@
             </w:pPr>
             <w:r xmlns:w="http://schemas.openxmlformats.org/wordprocessingml/2006/main" xmlns:wp="http://schemas.openxmlformats.org/drawingml/2006/wordprocessingDrawing" xmlns:r="http://schemas.openxmlformats.org/officeDocument/2006/relationships" xmlns:w14="http://schemas.microsoft.com/office/word/2010/wordml">
               <w:rPr>
-                <w:rFonts w:ascii="DejaVu Sans" w:hAnsi="DejaVu Sans" w:eastAsia="DejaVu Sans" w:cs="DejaVu Sans"/>
+                <w:rFonts w:ascii="sans" w:hAnsi="DejaVu Sans" w:eastAsia="DejaVu Sans" w:cs="DejaVu Sans"/>
                 <w:sz w:val="16"/>
                 <w:szCs w:val="16"/>
                 <w:color w:val="000000"/>
@@ -3753,7 +3750,7 @@
             </w:pPr>
             <w:r xmlns:w="http://schemas.openxmlformats.org/wordprocessingml/2006/main" xmlns:wp="http://schemas.openxmlformats.org/drawingml/2006/wordprocessingDrawing" xmlns:r="http://schemas.openxmlformats.org/officeDocument/2006/relationships" xmlns:w14="http://schemas.microsoft.com/office/word/2010/wordml">
               <w:rPr>
-                <w:rFonts w:ascii="DejaVu Sans" w:hAnsi="DejaVu Sans" w:eastAsia="DejaVu Sans" w:cs="DejaVu Sans"/>
+                <w:rFonts w:ascii="sans" w:hAnsi="DejaVu Sans" w:eastAsia="DejaVu Sans" w:cs="DejaVu Sans"/>
                 <w:sz w:val="16"/>
                 <w:szCs w:val="16"/>
                 <w:color w:val="000000"/>
@@ -3786,7 +3783,7 @@
             </w:pPr>
             <w:r xmlns:w="http://schemas.openxmlformats.org/wordprocessingml/2006/main" xmlns:wp="http://schemas.openxmlformats.org/drawingml/2006/wordprocessingDrawing" xmlns:r="http://schemas.openxmlformats.org/officeDocument/2006/relationships" xmlns:w14="http://schemas.microsoft.com/office/word/2010/wordml">
               <w:rPr>
-                <w:rFonts w:ascii="DejaVu Sans" w:hAnsi="DejaVu Sans" w:eastAsia="DejaVu Sans" w:cs="DejaVu Sans"/>
+                <w:rFonts w:ascii="sans" w:hAnsi="DejaVu Sans" w:eastAsia="DejaVu Sans" w:cs="DejaVu Sans"/>
                 <w:sz w:val="16"/>
                 <w:szCs w:val="16"/>
                 <w:color w:val="000000"/>
@@ -3874,7 +3871,7 @@
             </w:pPr>
             <w:r xmlns:w="http://schemas.openxmlformats.org/wordprocessingml/2006/main" xmlns:wp="http://schemas.openxmlformats.org/drawingml/2006/wordprocessingDrawing" xmlns:r="http://schemas.openxmlformats.org/officeDocument/2006/relationships" xmlns:w14="http://schemas.microsoft.com/office/word/2010/wordml">
               <w:rPr>
-                <w:rFonts w:ascii="DejaVu Sans" w:hAnsi="DejaVu Sans" w:eastAsia="DejaVu Sans" w:cs="DejaVu Sans"/>
+                <w:rFonts w:ascii="sans" w:hAnsi="DejaVu Sans" w:eastAsia="DejaVu Sans" w:cs="DejaVu Sans"/>
                 <w:sz w:val="16"/>
                 <w:szCs w:val="16"/>
                 <w:color w:val="000000"/>
@@ -3906,7 +3903,7 @@
             </w:pPr>
             <w:r xmlns:w="http://schemas.openxmlformats.org/wordprocessingml/2006/main" xmlns:wp="http://schemas.openxmlformats.org/drawingml/2006/wordprocessingDrawing" xmlns:r="http://schemas.openxmlformats.org/officeDocument/2006/relationships" xmlns:w14="http://schemas.microsoft.com/office/word/2010/wordml">
               <w:rPr>
-                <w:rFonts w:ascii="DejaVu Sans" w:hAnsi="DejaVu Sans" w:eastAsia="DejaVu Sans" w:cs="DejaVu Sans"/>
+                <w:rFonts w:ascii="sans" w:hAnsi="DejaVu Sans" w:eastAsia="DejaVu Sans" w:cs="DejaVu Sans"/>
                 <w:sz w:val="16"/>
                 <w:szCs w:val="16"/>
                 <w:color w:val="000000"/>
@@ -3938,7 +3935,7 @@
             </w:pPr>
             <w:r xmlns:w="http://schemas.openxmlformats.org/wordprocessingml/2006/main" xmlns:wp="http://schemas.openxmlformats.org/drawingml/2006/wordprocessingDrawing" xmlns:r="http://schemas.openxmlformats.org/officeDocument/2006/relationships" xmlns:w14="http://schemas.microsoft.com/office/word/2010/wordml">
               <w:rPr>
-                <w:rFonts w:ascii="DejaVu Sans" w:hAnsi="DejaVu Sans" w:eastAsia="DejaVu Sans" w:cs="DejaVu Sans"/>
+                <w:rFonts w:ascii="sans" w:hAnsi="DejaVu Sans" w:eastAsia="DejaVu Sans" w:cs="DejaVu Sans"/>
                 <w:sz w:val="16"/>
                 <w:szCs w:val="16"/>
                 <w:color w:val="000000"/>
@@ -3972,7 +3969,7 @@
             </w:pPr>
             <w:r xmlns:w="http://schemas.openxmlformats.org/wordprocessingml/2006/main" xmlns:wp="http://schemas.openxmlformats.org/drawingml/2006/wordprocessingDrawing" xmlns:r="http://schemas.openxmlformats.org/officeDocument/2006/relationships" xmlns:w14="http://schemas.microsoft.com/office/word/2010/wordml">
               <w:rPr>
-                <w:rFonts w:ascii="DejaVu Sans" w:hAnsi="DejaVu Sans" w:eastAsia="DejaVu Sans" w:cs="DejaVu Sans"/>
+                <w:rFonts w:ascii="sans" w:hAnsi="DejaVu Sans" w:eastAsia="DejaVu Sans" w:cs="DejaVu Sans"/>
                 <w:sz w:val="16"/>
                 <w:szCs w:val="16"/>
                 <w:color w:val="000000"/>
@@ -4082,7 +4079,7 @@
             </w:pPr>
             <w:r xmlns:w="http://schemas.openxmlformats.org/wordprocessingml/2006/main" xmlns:wp="http://schemas.openxmlformats.org/drawingml/2006/wordprocessingDrawing" xmlns:r="http://schemas.openxmlformats.org/officeDocument/2006/relationships" xmlns:w14="http://schemas.microsoft.com/office/word/2010/wordml">
               <w:rPr>
-                <w:rFonts w:ascii="DejaVu Sans" w:hAnsi="DejaVu Sans" w:eastAsia="DejaVu Sans" w:cs="DejaVu Sans"/>
+                <w:rFonts w:ascii="sans" w:hAnsi="DejaVu Sans" w:eastAsia="DejaVu Sans" w:cs="DejaVu Sans"/>
                 <w:sz w:val="16"/>
                 <w:szCs w:val="16"/>
                 <w:color w:val="000000"/>
@@ -4114,7 +4111,7 @@
             </w:pPr>
             <w:r xmlns:w="http://schemas.openxmlformats.org/wordprocessingml/2006/main" xmlns:wp="http://schemas.openxmlformats.org/drawingml/2006/wordprocessingDrawing" xmlns:r="http://schemas.openxmlformats.org/officeDocument/2006/relationships" xmlns:w14="http://schemas.microsoft.com/office/word/2010/wordml">
               <w:rPr>
-                <w:rFonts w:ascii="DejaVu Sans" w:hAnsi="DejaVu Sans" w:eastAsia="DejaVu Sans" w:cs="DejaVu Sans"/>
+                <w:rFonts w:ascii="sans" w:hAnsi="DejaVu Sans" w:eastAsia="DejaVu Sans" w:cs="DejaVu Sans"/>
                 <w:sz w:val="16"/>
                 <w:szCs w:val="16"/>
                 <w:color w:val="000000"/>
@@ -4146,7 +4143,7 @@
             </w:pPr>
             <w:r xmlns:w="http://schemas.openxmlformats.org/wordprocessingml/2006/main" xmlns:wp="http://schemas.openxmlformats.org/drawingml/2006/wordprocessingDrawing" xmlns:r="http://schemas.openxmlformats.org/officeDocument/2006/relationships" xmlns:w14="http://schemas.microsoft.com/office/word/2010/wordml">
               <w:rPr>
-                <w:rFonts w:ascii="DejaVu Sans" w:hAnsi="DejaVu Sans" w:eastAsia="DejaVu Sans" w:cs="DejaVu Sans"/>
+                <w:rFonts w:ascii="sans" w:hAnsi="DejaVu Sans" w:eastAsia="DejaVu Sans" w:cs="DejaVu Sans"/>
                 <w:sz w:val="16"/>
                 <w:szCs w:val="16"/>
                 <w:color w:val="000000"/>
@@ -4182,7 +4179,7 @@
             </w:pPr>
             <w:r xmlns:w="http://schemas.openxmlformats.org/wordprocessingml/2006/main" xmlns:wp="http://schemas.openxmlformats.org/drawingml/2006/wordprocessingDrawing" xmlns:r="http://schemas.openxmlformats.org/officeDocument/2006/relationships" xmlns:w14="http://schemas.microsoft.com/office/word/2010/wordml">
               <w:rPr>
-                <w:rFonts w:ascii="DejaVu Sans" w:hAnsi="DejaVu Sans" w:eastAsia="DejaVu Sans" w:cs="DejaVu Sans"/>
+                <w:rFonts w:ascii="sans" w:hAnsi="DejaVu Sans" w:eastAsia="DejaVu Sans" w:cs="DejaVu Sans"/>
                 <w:sz w:val="16"/>
                 <w:szCs w:val="16"/>
                 <w:color w:val="000000"/>
@@ -4214,7 +4211,7 @@
             </w:pPr>
             <w:r xmlns:w="http://schemas.openxmlformats.org/wordprocessingml/2006/main" xmlns:wp="http://schemas.openxmlformats.org/drawingml/2006/wordprocessingDrawing" xmlns:r="http://schemas.openxmlformats.org/officeDocument/2006/relationships" xmlns:w14="http://schemas.microsoft.com/office/word/2010/wordml">
               <w:rPr>
-                <w:rFonts w:ascii="DejaVu Sans" w:hAnsi="DejaVu Sans" w:eastAsia="DejaVu Sans" w:cs="DejaVu Sans"/>
+                <w:rFonts w:ascii="sans" w:hAnsi="DejaVu Sans" w:eastAsia="DejaVu Sans" w:cs="DejaVu Sans"/>
                 <w:sz w:val="16"/>
                 <w:szCs w:val="16"/>
                 <w:color w:val="000000"/>
@@ -4300,7 +4297,7 @@
             </w:pPr>
             <w:r xmlns:w="http://schemas.openxmlformats.org/wordprocessingml/2006/main" xmlns:wp="http://schemas.openxmlformats.org/drawingml/2006/wordprocessingDrawing" xmlns:r="http://schemas.openxmlformats.org/officeDocument/2006/relationships" xmlns:w14="http://schemas.microsoft.com/office/word/2010/wordml">
               <w:rPr>
-                <w:rFonts w:ascii="DejaVu Sans" w:hAnsi="DejaVu Sans" w:eastAsia="DejaVu Sans" w:cs="DejaVu Sans"/>
+                <w:rFonts w:ascii="sans" w:hAnsi="DejaVu Sans" w:eastAsia="DejaVu Sans" w:cs="DejaVu Sans"/>
                 <w:sz w:val="16"/>
                 <w:szCs w:val="16"/>
                 <w:color w:val="000000"/>
@@ -4332,7 +4329,7 @@
             </w:pPr>
             <w:r xmlns:w="http://schemas.openxmlformats.org/wordprocessingml/2006/main" xmlns:wp="http://schemas.openxmlformats.org/drawingml/2006/wordprocessingDrawing" xmlns:r="http://schemas.openxmlformats.org/officeDocument/2006/relationships" xmlns:w14="http://schemas.microsoft.com/office/word/2010/wordml">
               <w:rPr>
-                <w:rFonts w:ascii="DejaVu Sans" w:hAnsi="DejaVu Sans" w:eastAsia="DejaVu Sans" w:cs="DejaVu Sans"/>
+                <w:rFonts w:ascii="sans" w:hAnsi="DejaVu Sans" w:eastAsia="DejaVu Sans" w:cs="DejaVu Sans"/>
                 <w:sz w:val="16"/>
                 <w:szCs w:val="16"/>
                 <w:color w:val="000000"/>
@@ -4364,7 +4361,7 @@
             </w:pPr>
             <w:r xmlns:w="http://schemas.openxmlformats.org/wordprocessingml/2006/main" xmlns:wp="http://schemas.openxmlformats.org/drawingml/2006/wordprocessingDrawing" xmlns:r="http://schemas.openxmlformats.org/officeDocument/2006/relationships" xmlns:w14="http://schemas.microsoft.com/office/word/2010/wordml">
               <w:rPr>
-                <w:rFonts w:ascii="DejaVu Sans" w:hAnsi="DejaVu Sans" w:eastAsia="DejaVu Sans" w:cs="DejaVu Sans"/>
+                <w:rFonts w:ascii="sans" w:hAnsi="DejaVu Sans" w:eastAsia="DejaVu Sans" w:cs="DejaVu Sans"/>
                 <w:sz w:val="16"/>
                 <w:szCs w:val="16"/>
                 <w:color w:val="000000"/>
@@ -4398,7 +4395,7 @@
             </w:pPr>
             <w:r xmlns:w="http://schemas.openxmlformats.org/wordprocessingml/2006/main" xmlns:wp="http://schemas.openxmlformats.org/drawingml/2006/wordprocessingDrawing" xmlns:r="http://schemas.openxmlformats.org/officeDocument/2006/relationships" xmlns:w14="http://schemas.microsoft.com/office/word/2010/wordml">
               <w:rPr>
-                <w:rFonts w:ascii="DejaVu Sans" w:hAnsi="DejaVu Sans" w:eastAsia="DejaVu Sans" w:cs="DejaVu Sans"/>
+                <w:rFonts w:ascii="sans" w:hAnsi="DejaVu Sans" w:eastAsia="DejaVu Sans" w:cs="DejaVu Sans"/>
                 <w:sz w:val="16"/>
                 <w:szCs w:val="16"/>
                 <w:color w:val="000000"/>
@@ -4431,7 +4428,7 @@
             </w:pPr>
             <w:r xmlns:w="http://schemas.openxmlformats.org/wordprocessingml/2006/main" xmlns:wp="http://schemas.openxmlformats.org/drawingml/2006/wordprocessingDrawing" xmlns:r="http://schemas.openxmlformats.org/officeDocument/2006/relationships" xmlns:w14="http://schemas.microsoft.com/office/word/2010/wordml">
               <w:rPr>
-                <w:rFonts w:ascii="DejaVu Sans" w:hAnsi="DejaVu Sans" w:eastAsia="DejaVu Sans" w:cs="DejaVu Sans"/>
+                <w:rFonts w:ascii="sans" w:hAnsi="DejaVu Sans" w:eastAsia="DejaVu Sans" w:cs="DejaVu Sans"/>
                 <w:sz w:val="16"/>
                 <w:szCs w:val="16"/>
                 <w:color w:val="000000"/>
@@ -4517,7 +4514,7 @@
             </w:pPr>
             <w:r xmlns:w="http://schemas.openxmlformats.org/wordprocessingml/2006/main" xmlns:wp="http://schemas.openxmlformats.org/drawingml/2006/wordprocessingDrawing" xmlns:r="http://schemas.openxmlformats.org/officeDocument/2006/relationships" xmlns:w14="http://schemas.microsoft.com/office/word/2010/wordml">
               <w:rPr>
-                <w:rFonts w:ascii="DejaVu Sans" w:hAnsi="DejaVu Sans" w:eastAsia="DejaVu Sans" w:cs="DejaVu Sans"/>
+                <w:rFonts w:ascii="sans" w:hAnsi="DejaVu Sans" w:eastAsia="DejaVu Sans" w:cs="DejaVu Sans"/>
                 <w:sz w:val="16"/>
                 <w:szCs w:val="16"/>
                 <w:color w:val="000000"/>
@@ -4549,7 +4546,7 @@
             </w:pPr>
             <w:r xmlns:w="http://schemas.openxmlformats.org/wordprocessingml/2006/main" xmlns:wp="http://schemas.openxmlformats.org/drawingml/2006/wordprocessingDrawing" xmlns:r="http://schemas.openxmlformats.org/officeDocument/2006/relationships" xmlns:w14="http://schemas.microsoft.com/office/word/2010/wordml">
               <w:rPr>
-                <w:rFonts w:ascii="DejaVu Sans" w:hAnsi="DejaVu Sans" w:eastAsia="DejaVu Sans" w:cs="DejaVu Sans"/>
+                <w:rFonts w:ascii="sans" w:hAnsi="DejaVu Sans" w:eastAsia="DejaVu Sans" w:cs="DejaVu Sans"/>
                 <w:sz w:val="16"/>
                 <w:szCs w:val="16"/>
                 <w:color w:val="000000"/>
@@ -4581,7 +4578,7 @@
             </w:pPr>
             <w:r xmlns:w="http://schemas.openxmlformats.org/wordprocessingml/2006/main" xmlns:wp="http://schemas.openxmlformats.org/drawingml/2006/wordprocessingDrawing" xmlns:r="http://schemas.openxmlformats.org/officeDocument/2006/relationships" xmlns:w14="http://schemas.microsoft.com/office/word/2010/wordml">
               <w:rPr>
-                <w:rFonts w:ascii="DejaVu Sans" w:hAnsi="DejaVu Sans" w:eastAsia="DejaVu Sans" w:cs="DejaVu Sans"/>
+                <w:rFonts w:ascii="sans" w:hAnsi="DejaVu Sans" w:eastAsia="DejaVu Sans" w:cs="DejaVu Sans"/>
                 <w:sz w:val="16"/>
                 <w:szCs w:val="16"/>
                 <w:color w:val="000000"/>
@@ -4613,7 +4610,7 @@
             </w:pPr>
             <w:r xmlns:w="http://schemas.openxmlformats.org/wordprocessingml/2006/main" xmlns:wp="http://schemas.openxmlformats.org/drawingml/2006/wordprocessingDrawing" xmlns:r="http://schemas.openxmlformats.org/officeDocument/2006/relationships" xmlns:w14="http://schemas.microsoft.com/office/word/2010/wordml">
               <w:rPr>
-                <w:rFonts w:ascii="DejaVu Sans" w:hAnsi="DejaVu Sans" w:eastAsia="DejaVu Sans" w:cs="DejaVu Sans"/>
+                <w:rFonts w:ascii="sans" w:hAnsi="DejaVu Sans" w:eastAsia="DejaVu Sans" w:cs="DejaVu Sans"/>
                 <w:sz w:val="16"/>
                 <w:szCs w:val="16"/>
                 <w:color w:val="000000"/>
@@ -4675,7 +4672,7 @@
             </w:pPr>
             <w:r xmlns:w="http://schemas.openxmlformats.org/wordprocessingml/2006/main" xmlns:wp="http://schemas.openxmlformats.org/drawingml/2006/wordprocessingDrawing" xmlns:r="http://schemas.openxmlformats.org/officeDocument/2006/relationships" xmlns:w14="http://schemas.microsoft.com/office/word/2010/wordml">
               <w:rPr>
-                <w:rFonts w:ascii="DejaVu Sans" w:hAnsi="DejaVu Sans" w:eastAsia="DejaVu Sans" w:cs="DejaVu Sans"/>
+                <w:rFonts w:ascii="sans" w:hAnsi="DejaVu Sans" w:eastAsia="DejaVu Sans" w:cs="DejaVu Sans"/>
                 <w:sz w:val="16"/>
                 <w:szCs w:val="16"/>
                 <w:color w:val="000000"/>
@@ -4707,7 +4704,7 @@
             </w:pPr>
             <w:r xmlns:w="http://schemas.openxmlformats.org/wordprocessingml/2006/main" xmlns:wp="http://schemas.openxmlformats.org/drawingml/2006/wordprocessingDrawing" xmlns:r="http://schemas.openxmlformats.org/officeDocument/2006/relationships" xmlns:w14="http://schemas.microsoft.com/office/word/2010/wordml">
               <w:rPr>
-                <w:rFonts w:ascii="DejaVu Sans" w:hAnsi="DejaVu Sans" w:eastAsia="DejaVu Sans" w:cs="DejaVu Sans"/>
+                <w:rFonts w:ascii="sans" w:hAnsi="DejaVu Sans" w:eastAsia="DejaVu Sans" w:cs="DejaVu Sans"/>
                 <w:sz w:val="16"/>
                 <w:szCs w:val="16"/>
                 <w:color w:val="000000"/>
@@ -4739,7 +4736,7 @@
             </w:pPr>
             <w:r xmlns:w="http://schemas.openxmlformats.org/wordprocessingml/2006/main" xmlns:wp="http://schemas.openxmlformats.org/drawingml/2006/wordprocessingDrawing" xmlns:r="http://schemas.openxmlformats.org/officeDocument/2006/relationships" xmlns:w14="http://schemas.microsoft.com/office/word/2010/wordml">
               <w:rPr>
-                <w:rFonts w:ascii="DejaVu Sans" w:hAnsi="DejaVu Sans" w:eastAsia="DejaVu Sans" w:cs="DejaVu Sans"/>
+                <w:rFonts w:ascii="sans" w:hAnsi="DejaVu Sans" w:eastAsia="DejaVu Sans" w:cs="DejaVu Sans"/>
                 <w:sz w:val="16"/>
                 <w:szCs w:val="16"/>
                 <w:color w:val="000000"/>
@@ -4771,7 +4768,7 @@
             </w:pPr>
             <w:r xmlns:w="http://schemas.openxmlformats.org/wordprocessingml/2006/main" xmlns:wp="http://schemas.openxmlformats.org/drawingml/2006/wordprocessingDrawing" xmlns:r="http://schemas.openxmlformats.org/officeDocument/2006/relationships" xmlns:w14="http://schemas.microsoft.com/office/word/2010/wordml">
               <w:rPr>
-                <w:rFonts w:ascii="DejaVu Sans" w:hAnsi="DejaVu Sans" w:eastAsia="DejaVu Sans" w:cs="DejaVu Sans"/>
+                <w:rFonts w:ascii="sans" w:hAnsi="DejaVu Sans" w:eastAsia="DejaVu Sans" w:cs="DejaVu Sans"/>
                 <w:sz w:val="16"/>
                 <w:szCs w:val="16"/>
                 <w:color w:val="000000"/>
@@ -4803,7 +4800,7 @@
             </w:pPr>
             <w:r xmlns:w="http://schemas.openxmlformats.org/wordprocessingml/2006/main" xmlns:wp="http://schemas.openxmlformats.org/drawingml/2006/wordprocessingDrawing" xmlns:r="http://schemas.openxmlformats.org/officeDocument/2006/relationships" xmlns:w14="http://schemas.microsoft.com/office/word/2010/wordml">
               <w:rPr>
-                <w:rFonts w:ascii="DejaVu Sans" w:hAnsi="DejaVu Sans" w:eastAsia="DejaVu Sans" w:cs="DejaVu Sans"/>
+                <w:rFonts w:ascii="sans" w:hAnsi="DejaVu Sans" w:eastAsia="DejaVu Sans" w:cs="DejaVu Sans"/>
                 <w:sz w:val="16"/>
                 <w:szCs w:val="16"/>
                 <w:color w:val="000000"/>
@@ -4843,7 +4840,7 @@
             </w:pPr>
             <w:r xmlns:w="http://schemas.openxmlformats.org/wordprocessingml/2006/main" xmlns:wp="http://schemas.openxmlformats.org/drawingml/2006/wordprocessingDrawing" xmlns:r="http://schemas.openxmlformats.org/officeDocument/2006/relationships" xmlns:w14="http://schemas.microsoft.com/office/word/2010/wordml">
               <w:rPr>
-                <w:rFonts w:ascii="DejaVu Sans" w:hAnsi="DejaVu Sans" w:eastAsia="DejaVu Sans" w:cs="DejaVu Sans"/>
+                <w:rFonts w:ascii="sans" w:hAnsi="DejaVu Sans" w:eastAsia="DejaVu Sans" w:cs="DejaVu Sans"/>
                 <w:sz w:val="16"/>
                 <w:szCs w:val="16"/>
                 <w:color w:val="000000"/>
@@ -4875,7 +4872,7 @@
             </w:pPr>
             <w:r xmlns:w="http://schemas.openxmlformats.org/wordprocessingml/2006/main" xmlns:wp="http://schemas.openxmlformats.org/drawingml/2006/wordprocessingDrawing" xmlns:r="http://schemas.openxmlformats.org/officeDocument/2006/relationships" xmlns:w14="http://schemas.microsoft.com/office/word/2010/wordml">
               <w:rPr>
-                <w:rFonts w:ascii="DejaVu Sans" w:hAnsi="DejaVu Sans" w:eastAsia="DejaVu Sans" w:cs="DejaVu Sans"/>
+                <w:rFonts w:ascii="sans" w:hAnsi="DejaVu Sans" w:eastAsia="DejaVu Sans" w:cs="DejaVu Sans"/>
                 <w:sz w:val="16"/>
                 <w:szCs w:val="16"/>
                 <w:color w:val="000000"/>
@@ -4913,7 +4910,7 @@
             </w:pPr>
             <w:r xmlns:w="http://schemas.openxmlformats.org/wordprocessingml/2006/main" xmlns:wp="http://schemas.openxmlformats.org/drawingml/2006/wordprocessingDrawing" xmlns:r="http://schemas.openxmlformats.org/officeDocument/2006/relationships" xmlns:w14="http://schemas.microsoft.com/office/word/2010/wordml">
               <w:rPr>
-                <w:rFonts w:ascii="DejaVu Sans" w:hAnsi="DejaVu Sans" w:eastAsia="DejaVu Sans" w:cs="DejaVu Sans"/>
+                <w:rFonts w:ascii="sans" w:hAnsi="DejaVu Sans" w:eastAsia="DejaVu Sans" w:cs="DejaVu Sans"/>
                 <w:sz w:val="16"/>
                 <w:szCs w:val="16"/>
                 <w:color w:val="000000"/>
@@ -4945,7 +4942,7 @@
             </w:pPr>
             <w:r xmlns:w="http://schemas.openxmlformats.org/wordprocessingml/2006/main" xmlns:wp="http://schemas.openxmlformats.org/drawingml/2006/wordprocessingDrawing" xmlns:r="http://schemas.openxmlformats.org/officeDocument/2006/relationships" xmlns:w14="http://schemas.microsoft.com/office/word/2010/wordml">
               <w:rPr>
-                <w:rFonts w:ascii="DejaVu Sans" w:hAnsi="DejaVu Sans" w:eastAsia="DejaVu Sans" w:cs="DejaVu Sans"/>
+                <w:rFonts w:ascii="sans" w:hAnsi="DejaVu Sans" w:eastAsia="DejaVu Sans" w:cs="DejaVu Sans"/>
                 <w:sz w:val="16"/>
                 <w:szCs w:val="16"/>
                 <w:color w:val="000000"/>
@@ -4977,7 +4974,7 @@
             </w:pPr>
             <w:r xmlns:w="http://schemas.openxmlformats.org/wordprocessingml/2006/main" xmlns:wp="http://schemas.openxmlformats.org/drawingml/2006/wordprocessingDrawing" xmlns:r="http://schemas.openxmlformats.org/officeDocument/2006/relationships" xmlns:w14="http://schemas.microsoft.com/office/word/2010/wordml">
               <w:rPr>
-                <w:rFonts w:ascii="DejaVu Sans" w:hAnsi="DejaVu Sans" w:eastAsia="DejaVu Sans" w:cs="DejaVu Sans"/>
+                <w:rFonts w:ascii="sans" w:hAnsi="DejaVu Sans" w:eastAsia="DejaVu Sans" w:cs="DejaVu Sans"/>
                 <w:sz w:val="16"/>
                 <w:szCs w:val="16"/>
                 <w:color w:val="000000"/>
@@ -5009,7 +5006,7 @@
             </w:pPr>
             <w:r xmlns:w="http://schemas.openxmlformats.org/wordprocessingml/2006/main" xmlns:wp="http://schemas.openxmlformats.org/drawingml/2006/wordprocessingDrawing" xmlns:r="http://schemas.openxmlformats.org/officeDocument/2006/relationships" xmlns:w14="http://schemas.microsoft.com/office/word/2010/wordml">
               <w:rPr>
-                <w:rFonts w:ascii="DejaVu Sans" w:hAnsi="DejaVu Sans" w:eastAsia="DejaVu Sans" w:cs="DejaVu Sans"/>
+                <w:rFonts w:ascii="sans" w:hAnsi="DejaVu Sans" w:eastAsia="DejaVu Sans" w:cs="DejaVu Sans"/>
                 <w:sz w:val="16"/>
                 <w:szCs w:val="16"/>
                 <w:color w:val="000000"/>
@@ -5041,7 +5038,7 @@
             </w:pPr>
             <w:r xmlns:w="http://schemas.openxmlformats.org/wordprocessingml/2006/main" xmlns:wp="http://schemas.openxmlformats.org/drawingml/2006/wordprocessingDrawing" xmlns:r="http://schemas.openxmlformats.org/officeDocument/2006/relationships" xmlns:w14="http://schemas.microsoft.com/office/word/2010/wordml">
               <w:rPr>
-                <w:rFonts w:ascii="DejaVu Sans" w:hAnsi="DejaVu Sans" w:eastAsia="DejaVu Sans" w:cs="DejaVu Sans"/>
+                <w:rFonts w:ascii="sans" w:hAnsi="DejaVu Sans" w:eastAsia="DejaVu Sans" w:cs="DejaVu Sans"/>
                 <w:sz w:val="16"/>
                 <w:szCs w:val="16"/>
                 <w:color w:val="000000"/>
@@ -5075,7 +5072,7 @@
             </w:pPr>
             <w:r xmlns:w="http://schemas.openxmlformats.org/wordprocessingml/2006/main" xmlns:wp="http://schemas.openxmlformats.org/drawingml/2006/wordprocessingDrawing" xmlns:r="http://schemas.openxmlformats.org/officeDocument/2006/relationships" xmlns:w14="http://schemas.microsoft.com/office/word/2010/wordml">
               <w:rPr>
-                <w:rFonts w:ascii="DejaVu Sans" w:hAnsi="DejaVu Sans" w:eastAsia="DejaVu Sans" w:cs="DejaVu Sans"/>
+                <w:rFonts w:ascii="sans" w:hAnsi="DejaVu Sans" w:eastAsia="DejaVu Sans" w:cs="DejaVu Sans"/>
                 <w:sz w:val="16"/>
                 <w:szCs w:val="16"/>
                 <w:color w:val="000000"/>
@@ -5107,7 +5104,7 @@
             </w:pPr>
             <w:r xmlns:w="http://schemas.openxmlformats.org/wordprocessingml/2006/main" xmlns:wp="http://schemas.openxmlformats.org/drawingml/2006/wordprocessingDrawing" xmlns:r="http://schemas.openxmlformats.org/officeDocument/2006/relationships" xmlns:w14="http://schemas.microsoft.com/office/word/2010/wordml">
               <w:rPr>
-                <w:rFonts w:ascii="DejaVu Sans" w:hAnsi="DejaVu Sans" w:eastAsia="DejaVu Sans" w:cs="DejaVu Sans"/>
+                <w:rFonts w:ascii="sans" w:hAnsi="DejaVu Sans" w:eastAsia="DejaVu Sans" w:cs="DejaVu Sans"/>
                 <w:sz w:val="16"/>
                 <w:szCs w:val="16"/>
                 <w:color w:val="000000"/>
@@ -5145,7 +5142,7 @@
             </w:pPr>
             <w:r xmlns:w="http://schemas.openxmlformats.org/wordprocessingml/2006/main" xmlns:wp="http://schemas.openxmlformats.org/drawingml/2006/wordprocessingDrawing" xmlns:r="http://schemas.openxmlformats.org/officeDocument/2006/relationships" xmlns:w14="http://schemas.microsoft.com/office/word/2010/wordml">
               <w:rPr>
-                <w:rFonts w:ascii="DejaVu Sans" w:hAnsi="DejaVu Sans" w:eastAsia="DejaVu Sans" w:cs="DejaVu Sans"/>
+                <w:rFonts w:ascii="sans" w:hAnsi="DejaVu Sans" w:eastAsia="DejaVu Sans" w:cs="DejaVu Sans"/>
                 <w:sz w:val="16"/>
                 <w:szCs w:val="16"/>
                 <w:color w:val="000000"/>
@@ -5177,7 +5174,7 @@
             </w:pPr>
             <w:r xmlns:w="http://schemas.openxmlformats.org/wordprocessingml/2006/main" xmlns:wp="http://schemas.openxmlformats.org/drawingml/2006/wordprocessingDrawing" xmlns:r="http://schemas.openxmlformats.org/officeDocument/2006/relationships" xmlns:w14="http://schemas.microsoft.com/office/word/2010/wordml">
               <w:rPr>
-                <w:rFonts w:ascii="DejaVu Sans" w:hAnsi="DejaVu Sans" w:eastAsia="DejaVu Sans" w:cs="DejaVu Sans"/>
+                <w:rFonts w:ascii="sans" w:hAnsi="DejaVu Sans" w:eastAsia="DejaVu Sans" w:cs="DejaVu Sans"/>
                 <w:sz w:val="16"/>
                 <w:szCs w:val="16"/>
                 <w:color w:val="000000"/>
@@ -5209,7 +5206,7 @@
             </w:pPr>
             <w:r xmlns:w="http://schemas.openxmlformats.org/wordprocessingml/2006/main" xmlns:wp="http://schemas.openxmlformats.org/drawingml/2006/wordprocessingDrawing" xmlns:r="http://schemas.openxmlformats.org/officeDocument/2006/relationships" xmlns:w14="http://schemas.microsoft.com/office/word/2010/wordml">
               <w:rPr>
-                <w:rFonts w:ascii="DejaVu Sans" w:hAnsi="DejaVu Sans" w:eastAsia="DejaVu Sans" w:cs="DejaVu Sans"/>
+                <w:rFonts w:ascii="sans" w:hAnsi="DejaVu Sans" w:eastAsia="DejaVu Sans" w:cs="DejaVu Sans"/>
                 <w:sz w:val="16"/>
                 <w:szCs w:val="16"/>
                 <w:color w:val="000000"/>
@@ -5241,7 +5238,7 @@
             </w:pPr>
             <w:r xmlns:w="http://schemas.openxmlformats.org/wordprocessingml/2006/main" xmlns:wp="http://schemas.openxmlformats.org/drawingml/2006/wordprocessingDrawing" xmlns:r="http://schemas.openxmlformats.org/officeDocument/2006/relationships" xmlns:w14="http://schemas.microsoft.com/office/word/2010/wordml">
               <w:rPr>
-                <w:rFonts w:ascii="DejaVu Sans" w:hAnsi="DejaVu Sans" w:eastAsia="DejaVu Sans" w:cs="DejaVu Sans"/>
+                <w:rFonts w:ascii="sans" w:hAnsi="DejaVu Sans" w:eastAsia="DejaVu Sans" w:cs="DejaVu Sans"/>
                 <w:sz w:val="16"/>
                 <w:szCs w:val="16"/>
                 <w:color w:val="000000"/>
@@ -5273,7 +5270,7 @@
             </w:pPr>
             <w:r xmlns:w="http://schemas.openxmlformats.org/wordprocessingml/2006/main" xmlns:wp="http://schemas.openxmlformats.org/drawingml/2006/wordprocessingDrawing" xmlns:r="http://schemas.openxmlformats.org/officeDocument/2006/relationships" xmlns:w14="http://schemas.microsoft.com/office/word/2010/wordml">
               <w:rPr>
-                <w:rFonts w:ascii="DejaVu Sans" w:hAnsi="DejaVu Sans" w:eastAsia="DejaVu Sans" w:cs="DejaVu Sans"/>
+                <w:rFonts w:ascii="sans" w:hAnsi="DejaVu Sans" w:eastAsia="DejaVu Sans" w:cs="DejaVu Sans"/>
                 <w:sz w:val="16"/>
                 <w:szCs w:val="16"/>
                 <w:color w:val="000000"/>
@@ -5315,7 +5312,7 @@
             </w:pPr>
             <w:r xmlns:w="http://schemas.openxmlformats.org/wordprocessingml/2006/main" xmlns:wp="http://schemas.openxmlformats.org/drawingml/2006/wordprocessingDrawing" xmlns:r="http://schemas.openxmlformats.org/officeDocument/2006/relationships" xmlns:w14="http://schemas.microsoft.com/office/word/2010/wordml">
               <w:rPr>
-                <w:rFonts w:ascii="DejaVu Sans" w:hAnsi="DejaVu Sans" w:eastAsia="DejaVu Sans" w:cs="DejaVu Sans"/>
+                <w:rFonts w:ascii="sans" w:hAnsi="DejaVu Sans" w:eastAsia="DejaVu Sans" w:cs="DejaVu Sans"/>
                 <w:sz w:val="16"/>
                 <w:szCs w:val="16"/>
                 <w:color w:val="000000"/>
@@ -5347,7 +5344,7 @@
             </w:pPr>
             <w:r xmlns:w="http://schemas.openxmlformats.org/wordprocessingml/2006/main" xmlns:wp="http://schemas.openxmlformats.org/drawingml/2006/wordprocessingDrawing" xmlns:r="http://schemas.openxmlformats.org/officeDocument/2006/relationships" xmlns:w14="http://schemas.microsoft.com/office/word/2010/wordml">
               <w:rPr>
-                <w:rFonts w:ascii="DejaVu Sans" w:hAnsi="DejaVu Sans" w:eastAsia="DejaVu Sans" w:cs="DejaVu Sans"/>
+                <w:rFonts w:ascii="sans" w:hAnsi="DejaVu Sans" w:eastAsia="DejaVu Sans" w:cs="DejaVu Sans"/>
                 <w:sz w:val="16"/>
                 <w:szCs w:val="16"/>
                 <w:color w:val="000000"/>
@@ -5378,7 +5375,7 @@
         <w:t xml:space="preserve"> </w:t>
       </w:r>
       <w:r>
-        <w:t xml:space="preserve">transcriptome. Canonical human genome variation society (HGVS) annotation is based on transcripts from the RefSeq annnotation. Predicted consequences were generaed with the Variant Effect Predictor(VEP)</w:t>
+        <w:t xml:space="preserve">transcriptome. Canonical human genome variation society (HGVS) annotation is based on transcripts from the RefSeq annnotation. Predicted consequences were generated with the Variant Effect Predictor(VEP)</w:t>
       </w:r>
     </w:p>
     <w:p>
@@ -5386,7 +5383,46 @@
         <w:pStyle w:val="BodyText"/>
       </w:pPr>
       <w:r>
-        <w:t xml:space="preserve">             We used a list of 129 intronic and noncoding variants previously identified as pathogenic for a retinal dystrophy and predicted the effect of these variants with Ensembl’s Variant Effect Predictor using a subset of the DNTX annotation corresponding to fetal and adult retina as the input transcript annotation. We identified ten variants whose predicted effect increased in severity due the presence of a novel gene isoform in a previously intronic region (Table 2). Seven of these variants were in deep intronic hotpsots known for pathogenic variation within the gene ABCA4.</w:t>
+        <w:t xml:space="preserve">             These variants were spanned by three distinct novel isoforms with two containing open reading frames (ORFs) encoding only the carboxy-terminus of the canonical protein isoform, and one noncoding spanning the proximal half of the canonical isoform (Fig 6).</w:t>
+      </w:r>
+      <w:r>
+        <w:t xml:space="preserve"> </w:t>
+      </w:r>
+      <w:r>
+        <w:rPr>
+          <w:i/>
+        </w:rPr>
+        <w:t xml:space="preserve">ABCA4</w:t>
+      </w:r>
+      <w:r>
+        <w:t xml:space="preserve"> </w:t>
+      </w:r>
+      <w:r>
+        <w:t xml:space="preserve">expression and function has also been observed in RPE</w:t>
+      </w:r>
+      <w:r>
+        <w:t xml:space="preserve"> </w:t>
+      </w:r>
+      <w:r>
+        <w:t xml:space="preserve">[43]</w:t>
+      </w:r>
+      <w:r>
+        <w:t xml:space="preserve">. However, we did not observe these transcripts in RPE, suggesting that these pathogenic variants are primarily affecting retinal-specific</w:t>
+      </w:r>
+      <w:r>
+        <w:t xml:space="preserve"> </w:t>
+      </w:r>
+      <w:r>
+        <w:rPr>
+          <w:i/>
+        </w:rPr>
+        <w:t xml:space="preserve">ABCA4</w:t>
+      </w:r>
+      <w:r>
+        <w:t xml:space="preserve"> </w:t>
+      </w:r>
+      <w:r>
+        <w:t xml:space="preserve">transcripts. We note that these transcripts have not been experimentally validated.</w:t>
       </w:r>
     </w:p>
     <w:p>
@@ -5409,7 +5445,7 @@
                     </pic:cNvPicPr>
                   </pic:nvPicPr>
                   <pic:blipFill>
-                    <a:blip r:embed="rId39"/>
+                    <a:blip r:embed="rId38"/>
                     <a:stretch>
                       <a:fillRect/>
                     </a:stretch>
@@ -5441,7 +5477,7 @@
         <w:pStyle w:val="CustomCaption"/>
       </w:pPr>
       <w:r>
-        <w:t xml:space="preserve">Figure 6. Transcript models for selected Isoforms of</w:t>
+        <w:t xml:space="preserve">Figure 6. Transcript models for selected isoforms of</w:t>
       </w:r>
       <w:r>
         <w:t xml:space="preserve"> </w:t>
@@ -5464,53 +5500,6 @@
         <w:pStyle w:val="BodyText"/>
       </w:pPr>
       <w:r>
-        <w:t xml:space="preserve">             These variants were spanned by three distinct novel isoforms with two containing open reading frames (ORFs) encoding only the carboxy-terminus of the canonical protein isoform, and one noncoding spanning the proximal half of the canonical isoform (Fig 6).</w:t>
-      </w:r>
-      <w:r>
-        <w:t xml:space="preserve"> </w:t>
-      </w:r>
-      <w:r>
-        <w:rPr>
-          <w:i/>
-        </w:rPr>
-        <w:t xml:space="preserve">ABCA4</w:t>
-      </w:r>
-      <w:r>
-        <w:t xml:space="preserve"> </w:t>
-      </w:r>
-      <w:r>
-        <w:t xml:space="preserve">expression and function has also been observed in RPE</w:t>
-      </w:r>
-      <w:r>
-        <w:t xml:space="preserve"> </w:t>
-      </w:r>
-      <w:r>
-        <w:t xml:space="preserve">[42]</w:t>
-      </w:r>
-      <w:r>
-        <w:t xml:space="preserve">. However, we did not observe these transcripts in RPE, suggesting that these pathogenic variants are primarily affecting retinal-specific</w:t>
-      </w:r>
-      <w:r>
-        <w:t xml:space="preserve"> </w:t>
-      </w:r>
-      <w:r>
-        <w:rPr>
-          <w:i/>
-        </w:rPr>
-        <w:t xml:space="preserve">ABCA4</w:t>
-      </w:r>
-      <w:r>
-        <w:t xml:space="preserve"> </w:t>
-      </w:r>
-      <w:r>
-        <w:t xml:space="preserve">transcripts. We note that these transcripts have not been experimentally validated.</w:t>
-      </w:r>
-    </w:p>
-    <w:p>
-      <w:pPr>
-        <w:pStyle w:val="BodyText"/>
-      </w:pPr>
-      <w:r>
         <w:t xml:space="preserve">             To further highlight the potential importance of</w:t>
       </w:r>
       <w:r>
@@ -5526,14 +5515,14 @@
         <w:t xml:space="preserve"> </w:t>
       </w:r>
       <w:r>
-        <w:t xml:space="preserve">transcriptomes for future genetic tests we determined how many genes associated with retinal disease from RetNet have novel isoforms (sph.uth.edu/retnet/). We found that within the set of genes with novel isoforms, there is significant enrichment of retinal disease genes (hypergeometric pvalue = 3.4e-04), with 220 out of 379 RetNet genes having a novel isoform. A full list of these genes is available in the Supplementary data(supplemental data 5).</w:t>
+        <w:t xml:space="preserve">transcriptomes for future genetic tests we determined how many genes associated with retinal disease from RetNet (sph.uth.edu/retnet/) have novel isoforms. We found that within the set of genes with novel isoforms, there is significant enrichment of retinal disease genes (hypergeometric pvalue = 3.4e-04), with 220 out of 379 RetNet genes having a novel isoform. A full list of these genes is available in the Supplementary data(supplemental data 5).</w:t>
       </w:r>
     </w:p>
     <w:p>
       <w:pPr>
         <w:pStyle w:val="Heading2"/>
       </w:pPr>
-      <w:bookmarkStart w:id="40" w:name="a-companion-visualization-tool-enables-easy-use-of-de-novo-transcriptomes"/>
+      <w:bookmarkStart w:id="39" w:name="a-companion-visualization-tool-enables-easy-use-of-de-novo-transcriptomes"/>
       <w:r>
         <w:t xml:space="preserve">A companion visualization tool enables easy use of</w:t>
       </w:r>
@@ -5552,11 +5541,101 @@
       <w:r>
         <w:t xml:space="preserve">transcriptomes</w:t>
       </w:r>
-      <w:bookmarkEnd w:id="40"/>
+      <w:bookmarkEnd w:id="39"/>
     </w:p>
     <w:p>
       <w:pPr>
         <w:pStyle w:val="FirstParagraph"/>
+      </w:pPr>
+      <w:r>
+        <w:t xml:space="preserve">             To make our results easily accessible we designed a R-Shiny app for visualizing and accessing our</w:t>
+      </w:r>
+      <w:r>
+        <w:t xml:space="preserve"> </w:t>
+      </w:r>
+      <w:r>
+        <w:rPr>
+          <w:i/>
+        </w:rPr>
+        <w:t xml:space="preserve">de novo</w:t>
+      </w:r>
+      <w:r>
+        <w:t xml:space="preserve"> </w:t>
+      </w:r>
+      <w:r>
+        <w:t xml:space="preserve">transcriptomes. For each subtissue we show the FIU for each transcript associated with a gene (Fig 7A). We show the exon-intron structure of each transcript and mousing over exons show genomic location overlapping SNPs, and phylogenetic conservation scores (Fig 7B). We additionally show a barplot of the fraction of samples each transcript was constructed in (Fig 7C). Users can also download the</w:t>
+      </w:r>
+      <w:r>
+        <w:t xml:space="preserve"> </w:t>
+      </w:r>
+      <w:r>
+        <w:rPr>
+          <w:i/>
+        </w:rPr>
+        <w:t xml:space="preserve">de novo</w:t>
+      </w:r>
+      <w:r>
+        <w:t xml:space="preserve"> </w:t>
+      </w:r>
+      <w:r>
+        <w:t xml:space="preserve">transcriptomes for selected subtissues in GTF and fasta format. Instructions to download and run the app are available at</w:t>
+      </w:r>
+      <w:r>
+        <w:t xml:space="preserve"> </w:t>
+      </w:r>
+      <w:hyperlink r:id="rId40">
+        <w:r>
+          <w:rPr>
+            <w:rStyle w:val="Hyperlink"/>
+          </w:rPr>
+          <w:t xml:space="preserve">https://github.com/vinay-swamy/ocular_transcriptomes_shiny</w:t>
+        </w:r>
+      </w:hyperlink>
+      <w:r>
+        <w:t xml:space="preserve">. While visualization of direct transcript expression is not a part of this app, it can be viewed in the eyeIntegration app by selected</w:t>
+      </w:r>
+      <w:r>
+        <w:t xml:space="preserve"> </w:t>
+      </w:r>
+      <w:r>
+        <w:t xml:space="preserve">‘</w:t>
+      </w:r>
+      <w:r>
+        <w:t xml:space="preserve">DNTX</w:t>
+      </w:r>
+      <w:r>
+        <w:t xml:space="preserve">’</w:t>
+      </w:r>
+      <w:r>
+        <w:t xml:space="preserve"> </w:t>
+      </w:r>
+      <w:r>
+        <w:t xml:space="preserve">as the transcript annotation</w:t>
+      </w:r>
+      <w:r>
+        <w:t xml:space="preserve"> </w:t>
+      </w:r>
+      <w:r>
+        <w:t xml:space="preserve">[16]</w:t>
+      </w:r>
+      <w:r>
+        <w:t xml:space="preserve">. Finally, we provide all code as a Snakemake workflow and provide a Docker container with all software required for the pipeline available at</w:t>
+      </w:r>
+      <w:r>
+        <w:t xml:space="preserve"> </w:t>
+      </w:r>
+      <w:hyperlink r:id="rId41">
+        <w:r>
+          <w:rPr>
+            <w:rStyle w:val="Hyperlink"/>
+          </w:rPr>
+          <w:t xml:space="preserve">https://github.com/vinay-swamy/ocular_transcriptomes_pipeline</w:t>
+        </w:r>
+      </w:hyperlink>
+    </w:p>
+    <w:p>
+      <w:pPr>
+        <w:pStyle w:val="BodyText"/>
       </w:pPr>
       <w:r>
         <w:drawing>
@@ -5574,7 +5653,7 @@
                     </pic:cNvPicPr>
                   </pic:nvPicPr>
                   <pic:blipFill>
-                    <a:blip r:embed="rId41"/>
+                    <a:blip r:embed="rId42"/>
                     <a:stretch>
                       <a:fillRect/>
                     </a:stretch>
@@ -5621,7 +5700,25 @@
         <w:t xml:space="preserve"> </w:t>
       </w:r>
       <w:r>
-        <w:t xml:space="preserve">transcriptome visualization tool. A). FIU bar plot for selected gene and subtissue. B). Exon level diagram of transcript body Thicklines represent coding region of transcript. novel exons colored in red. Tooltip contains genomic location and phylop score C) Bargraph of fraction of samples within dataset each transcript was consructed in by tissue.</w:t>
+        <w:t xml:space="preserve">transcriptome visualization tool. A). FIU bar plot for selected gene and subtissue. B). Exon level diagram of transcript body. Thicklines represent coding region of transcript. Novel exons colored in red. Tooltip contains genomic location and phylop score for each exon C) Bargraph of fraction of samples within dataset each transcript was consructed in by tissue.</w:t>
+      </w:r>
+    </w:p>
+    <w:p>
+      <w:pPr>
+        <w:pStyle w:val="Heading1"/>
+      </w:pPr>
+      <w:bookmarkStart w:id="43" w:name="discussion"/>
+      <w:r>
+        <w:t xml:space="preserve">Discussion</w:t>
+      </w:r>
+      <w:bookmarkEnd w:id="43"/>
+    </w:p>
+    <w:p>
+      <w:pPr>
+        <w:pStyle w:val="FirstParagraph"/>
+      </w:pPr>
+      <w:r>
+        <w:t xml:space="preserve">             Motivated by the lack of a comprehensive transcriptome for the eye, we constructed transcriptomes for adult and fetal retina, RPE and cornea. By using long-read RNA-seq data to calibrate our short-read construction pipeline, we were able to identify biologically relevant transcriptomes. We found that concordance between long and short-read-based transcriptomes is directly related to transcript length and transcript expression. We saw a clear inability within the PacBio data set to accurately detect transcripts shorter than 2000bp for both previously annotated and novel transcripts. As many of the transcripts constructed using short-reads are below this threshold, long-read sequencing data enriched for smaller transcript sizes would provide greater insight in future studies.</w:t>
       </w:r>
     </w:p>
     <w:p>
@@ -5629,7 +5726,7 @@
         <w:pStyle w:val="BodyText"/>
       </w:pPr>
       <w:r>
-        <w:t xml:space="preserve">             To make our results easily accessible we designed a R-Shiny app for visualizing and accessing our</w:t>
+        <w:t xml:space="preserve">             We used a large dataset compiled from published RNA-seq data to build the pan-eye transcriptomes, an approach that has several key advantages. First, the large sample size overcomes the noisy nature of RNA-seq data. Second, as the cohort is constructed from many independent studies, we are more confident that the transcriptomes accurately reflect the biology of their originating subtissue and are not a technical artifact due to preparation of the samples. As another line of evidence, the</w:t>
       </w:r>
       <w:r>
         <w:t xml:space="preserve"> </w:t>
@@ -5644,7 +5741,15 @@
         <w:t xml:space="preserve"> </w:t>
       </w:r>
       <w:r>
-        <w:t xml:space="preserve">transcriptomes. For each subtissue we show the FIU for each transcript associated with a gene (Fig 7A). We show the exon-intron structure of each transcript and mousing over exons show genomic location overlapping SNPs, and phylogenetic conservation score (Fig 7B). We additionally show a barplot of the fraction of samples each transcript was constructed in (Fig 7C). Users can also download the</w:t>
+        <w:t xml:space="preserve">transcriptomes match existing large scale data sets and are more conserved than existing annotations (Supplemental Figure 2).</w:t>
+      </w:r>
+    </w:p>
+    <w:p>
+      <w:pPr>
+        <w:pStyle w:val="BodyText"/>
+      </w:pPr>
+      <w:r>
+        <w:t xml:space="preserve">             In each ocular subtissue we examined, we found hundreds of novel gene isoforms, many of which were novel due to novel exons. Within ocular subtissues, these novel isoforms are most commonly specific to single subtissue. This makes sense as a majority of the exons in our</w:t>
       </w:r>
       <w:r>
         <w:t xml:space="preserve"> </w:t>
@@ -5659,80 +5764,106 @@
         <w:t xml:space="preserve"> </w:t>
       </w:r>
       <w:r>
-        <w:t xml:space="preserve">transcriptomes for selected subtissues in GTF and fasta format. Instructions to download and run the app are available at</w:t>
-      </w:r>
-      <w:r>
-        <w:t xml:space="preserve"> </w:t>
-      </w:r>
-      <w:hyperlink r:id="rId42">
-        <w:r>
-          <w:rPr>
-            <w:rStyle w:val="Hyperlink"/>
-          </w:rPr>
-          <w:t xml:space="preserve">https://github.com/vinay-swamy/ocular_transcriptomes_shiny</w:t>
-        </w:r>
-      </w:hyperlink>
-      <w:r>
-        <w:t xml:space="preserve">. While visualization of direct transcript expresion is not a part of this app, it can be viewed in the eyeIntegration app</w:t>
-      </w:r>
-      <w:r>
-        <w:t xml:space="preserve"> </w:t>
-      </w:r>
-      <w:r>
-        <w:t xml:space="preserve">[16]</w:t>
-      </w:r>
-      <w:r>
-        <w:t xml:space="preserve"> </w:t>
-      </w:r>
-      <w:r>
-        <w:t xml:space="preserve">by selected</w:t>
-      </w:r>
-      <w:r>
-        <w:t xml:space="preserve"> </w:t>
-      </w:r>
-      <w:r>
-        <w:t xml:space="preserve">‘</w:t>
-      </w:r>
-      <w:r>
-        <w:t xml:space="preserve">DNTX</w:t>
-      </w:r>
-      <w:r>
-        <w:t xml:space="preserve">’</w:t>
-      </w:r>
-      <w:r>
-        <w:t xml:space="preserve"> </w:t>
-      </w:r>
-      <w:r>
-        <w:t xml:space="preserve">as the transcript annotation. Finally, we provide all code as a Snakemake workflow and provide a Docker container with all software required for the pipeline available at</w:t>
-      </w:r>
-      <w:r>
-        <w:t xml:space="preserve"> </w:t>
-      </w:r>
-      <w:hyperlink r:id="rId43">
-        <w:r>
-          <w:rPr>
-            <w:rStyle w:val="Hyperlink"/>
-          </w:rPr>
-          <w:t xml:space="preserve">https://github.com/vinay-swamy/ocular_transcriptomes_pipeline</w:t>
-        </w:r>
-      </w:hyperlink>
+        <w:t xml:space="preserve">transcriptomes are first and last exons, which have been previously shown to significantly contribute to the tissue specificity of gene isoforms</w:t>
+      </w:r>
+      <w:r>
+        <w:t xml:space="preserve"> </w:t>
+      </w:r>
+      <w:r>
+        <w:t xml:space="preserve">[44]</w:t>
+      </w:r>
+      <w:r>
+        <w:t xml:space="preserve">. We also found that on average novel isoforms represent about 20.584 % of their parent gene’s expression. Future studies are needed to identify the function of these isoforms. One possibility is that some of these isoforms are only expressed in rare cell types, as transcript annotation was previously shown to be incomplete in rare cell types</w:t>
+      </w:r>
+      <w:r>
+        <w:t xml:space="preserve"> </w:t>
+      </w:r>
+      <w:r>
+        <w:t xml:space="preserve">[9]</w:t>
+      </w:r>
+      <w:r>
+        <w:t xml:space="preserve">. This especially makes sense in the retina which contains over a dozen distinct cell types, several of which contribute to 5% or less of the total cell population</w:t>
+      </w:r>
+      <w:r>
+        <w:t xml:space="preserve"> </w:t>
+      </w:r>
+      <w:r>
+        <w:t xml:space="preserve">[45]</w:t>
+      </w:r>
+      <w:r>
+        <w:t xml:space="preserve">. As we imposed a strict expression filter as part of our transcriptome pipeline, we may have removed transcripts specific to rare cell types.</w:t>
+      </w:r>
+    </w:p>
+    <w:p>
+      <w:pPr>
+        <w:pStyle w:val="BodyText"/>
+      </w:pPr>
+      <w:r>
+        <w:t xml:space="preserve">             In conclusion, we created the first pan-eye transcriptome annotation and showed that it is useful in understanding the role of gene isoforms in ocular biology and improving the ability to diagnose inherited eye diseases. To make the transcriptomes easily accessible to other researchers we designed a webapp both for visualization and to quickly access tissue-specific annotation files. We believe this project will enable other researchers to explore new research directions and answer long pending questions.</w:t>
+      </w:r>
     </w:p>
     <w:p>
       <w:pPr>
         <w:pStyle w:val="Heading1"/>
       </w:pPr>
-      <w:bookmarkStart w:id="44" w:name="discussion"/>
-      <w:r>
-        <w:t xml:space="preserve">Discussion</w:t>
+      <w:bookmarkStart w:id="44" w:name="materials-and-methods"/>
+      <w:r>
+        <w:t xml:space="preserve">Materials and Methods</w:t>
       </w:r>
       <w:bookmarkEnd w:id="44"/>
     </w:p>
     <w:p>
       <w:pPr>
+        <w:pStyle w:val="Heading2"/>
+      </w:pPr>
+      <w:bookmarkStart w:id="45" w:name="generation-of-pacbio-long-read-and-illumina-short-read-rna-sequencing-data"/>
+      <w:r>
+        <w:t xml:space="preserve">Generation of PacBio long-read and Illumina short-read RNA sequencing data</w:t>
+      </w:r>
+      <w:bookmarkEnd w:id="45"/>
+    </w:p>
+    <w:p>
+      <w:pPr>
         <w:pStyle w:val="FirstParagraph"/>
       </w:pPr>
       <w:r>
-        <w:t xml:space="preserve">             Motivated by the lack of a comprehensive transcriptome for the eye, we constructed transcriptomes for adult and fetal retina, RPE and cornea. By using long-read RNA-seq data to calibrate our short-read construction pipeline, we were able to identify biologically relevant transcriptomes. We found that concordance between long and short-read-based transcriptomes is directly related to transcript length and transcript expression. We saw a clear inability within the PacBio data set to accurately detect transcripts shorter than 2000bp for both previously annotated and novel transcripts. As many of the transcripts constructed using short-reads are below this threshold, long-read sequencing data enriched for smaller transcript sizes would provide greater insight in future studies.</w:t>
+        <w:t xml:space="preserve">             Human iPSCs were differentiated into RPE using previously described protocols</w:t>
+      </w:r>
+      <w:r>
+        <w:t xml:space="preserve"> </w:t>
+      </w:r>
+      <w:r>
+        <w:t xml:space="preserve">[46]</w:t>
+      </w:r>
+      <w:r>
+        <w:t xml:space="preserve">,</w:t>
+      </w:r>
+      <w:r>
+        <w:t xml:space="preserve"> </w:t>
+      </w:r>
+      <w:r>
+        <w:t xml:space="preserve">[47]</w:t>
+      </w:r>
+      <w:r>
+        <w:t xml:space="preserve">. iPSC-derived RPE (iPSC-RPE) cells at 42 days post differentiation were lysed with TRIzol reagent (Thermo Fisher Scientific; cat # 15596026) and total RNA was isolated using the Direct-zol RNA MiniPrep Kit (Zymo Research, Irvine, CA). 5-6 µg total RNA that passed quality control metric (RIN &gt;.9) were used for PacBio library preparation. For PacBio HiFi circular consensus sequencing(CCS), libraries were prepared following the</w:t>
+      </w:r>
+      <w:r>
+        <w:t xml:space="preserve"> </w:t>
+      </w:r>
+      <w:r>
+        <w:t xml:space="preserve">“</w:t>
+      </w:r>
+      <w:r>
+        <w:t xml:space="preserve">Procedure-Checklist-Iso-Seq-Express-Template-Preparation-for-Sequel-and-Sequel-II-Systems</w:t>
+      </w:r>
+      <w:r>
+        <w:t xml:space="preserve">”</w:t>
+      </w:r>
+      <w:r>
+        <w:t xml:space="preserve"> </w:t>
+      </w:r>
+      <w:r>
+        <w:t xml:space="preserve">protocol. Two libraries were generated: one to capture transcripts 2 kilobases(kb) or smaller, and one to capture transcripts between 2-5kb. Sequencing was done on the PacBio Sequel II system for a movie time of 24 hours.</w:t>
       </w:r>
     </w:p>
     <w:p>
@@ -5740,99 +5871,16 @@
         <w:pStyle w:val="BodyText"/>
       </w:pPr>
       <w:r>
-        <w:t xml:space="preserve">             We used a large dataset compiled from published RNA-seq data to build the pan-eye transcriptomes, an approach that has several key advantages. First, the large sample size overcomes the noisy nature of RNA-seq data. Second, as the cohort is constructed from many independent studies, we are more confident that the transcriptomes accurately reflect the biology of their originating subtissue and are not a technical artifact due to preparation of the samples. As another line of evidence, the</w:t>
-      </w:r>
-      <w:r>
-        <w:t xml:space="preserve"> </w:t>
-      </w:r>
-      <w:r>
-        <w:rPr>
-          <w:i/>
-        </w:rPr>
-        <w:t xml:space="preserve">de novo</w:t>
-      </w:r>
-      <w:r>
-        <w:t xml:space="preserve"> </w:t>
-      </w:r>
-      <w:r>
-        <w:t xml:space="preserve">transcriptomes match existing large scale data sets and are more conserved than existing annotations (Supplemental Figure 2).</w:t>
-      </w:r>
-    </w:p>
-    <w:p>
-      <w:pPr>
-        <w:pStyle w:val="BodyText"/>
-      </w:pPr>
-      <w:r>
-        <w:t xml:space="preserve">             In each ocular subtissue we examined, we found hundreds of novel gene isoforms, many of which were novel due to novel exons. Within ocular subtissues, these novel isoforms are most commonly specific to single subtissue. This makes sense as a majority of the exons in our</w:t>
-      </w:r>
-      <w:r>
-        <w:t xml:space="preserve"> </w:t>
-      </w:r>
-      <w:r>
-        <w:rPr>
-          <w:i/>
-        </w:rPr>
-        <w:t xml:space="preserve">de novo</w:t>
-      </w:r>
-      <w:r>
-        <w:t xml:space="preserve"> </w:t>
-      </w:r>
-      <w:r>
-        <w:t xml:space="preserve">transcriptomes are first and last exons, which have been previously shown to significantly contribute to the tissue specificity of gene isoforms</w:t>
-      </w:r>
-      <w:r>
-        <w:t xml:space="preserve"> </w:t>
-      </w:r>
-      <w:r>
-        <w:t xml:space="preserve">[43]</w:t>
-      </w:r>
-      <w:r>
-        <w:t xml:space="preserve">. We also found that on average novel isoforms represent about 20.584 % of their parent gene’s expression. Future studies are needed to identify the function of these isoforms. One possibility is that some of these isoforms are only expressed in rare cell types, as transcript annotation was previously shown to be incomplete in rare cell types</w:t>
-      </w:r>
-      <w:r>
-        <w:t xml:space="preserve"> </w:t>
-      </w:r>
-      <w:r>
-        <w:t xml:space="preserve">[9]</w:t>
-      </w:r>
-      <w:r>
-        <w:t xml:space="preserve">. This especially makes sense in the retina which contain over a dozen distinct cell types, several of which contribute to 5% or less of the total cell population</w:t>
-      </w:r>
-      <w:r>
-        <w:t xml:space="preserve"> </w:t>
-      </w:r>
-      <w:r>
-        <w:t xml:space="preserve">[44]</w:t>
-      </w:r>
-      <w:r>
-        <w:t xml:space="preserve">. As we imposed a strict expression filter as part of our transcriptome pipeline, we may have removed transcripts specific to rare cell types.</w:t>
-      </w:r>
-    </w:p>
-    <w:p>
-      <w:pPr>
-        <w:pStyle w:val="BodyText"/>
-      </w:pPr>
-      <w:r>
-        <w:t xml:space="preserve">             In conclusion, we created the first pan-eye transcriptome annotation and showed that it is useful in understanding the role of gene isoforms in ocular biology and improving the ability to diagnose inherited eye diseases. We hope this work is useful as a starting point for other researchers; [delete] to make the transcriptomes easily accessible to other researchers we designed a webapp both for visualization and to quickly access tissue-specific annotation files. We believe this project will enable other researchers to explore new research directions and answer long pending questions.</w:t>
-      </w:r>
-    </w:p>
-    <w:p>
-      <w:pPr>
-        <w:pStyle w:val="Heading1"/>
-      </w:pPr>
-      <w:bookmarkStart w:id="45" w:name="methods"/>
-      <w:r>
-        <w:t xml:space="preserve">Methods</w:t>
-      </w:r>
-      <w:bookmarkEnd w:id="45"/>
+        <w:t xml:space="preserve">             For Illumina sequencing, Poly-A selected stranded mRNA libraries were constructed from 0.5-1 µg total RNA using the Illumina TruSeq Stranded mRNA Sample Prep Kits according to manufacturer’s instructions. Amplification was performed using 10-12 cycles to minimize the risk of over-amplification. Unique dual-indexed barcode adapters were applied to each library. Libraries were pooled in equimolar ratio and sequenced together on a HiSeq 4000. At least 57 million 75-base read pairs were generated for each individual library. Data was processed using illumina Real Time Analysis (RTA) version 2.7.7. All library preparation and sequencing was performed at the National Institutes of Health Intramural Sequencing Center (NISC).</w:t>
+      </w:r>
     </w:p>
     <w:p>
       <w:pPr>
         <w:pStyle w:val="Heading2"/>
       </w:pPr>
-      <w:bookmarkStart w:id="46" w:name="generation-of-pacbio-long-read-rna-sequencing-data-and-illumina-short-read-rna-sequencing-data"/>
-      <w:r>
-        <w:t xml:space="preserve">Generation of PacBio long-read RNA sequencing data and Illumina short-read RNA sequencing data</w:t>
+      <w:bookmarkStart w:id="46" w:name="differentiation-of-human-induced-pluripotent-stem-cells-ipsc-into-retinal-organoids"/>
+      <w:r>
+        <w:t xml:space="preserve">Differentiation of human induced pluripotent stem cells (iPSC) into retinal organoids</w:t>
       </w:r>
       <w:bookmarkEnd w:id="46"/>
     </w:p>
@@ -5841,63 +5889,34 @@
         <w:pStyle w:val="FirstParagraph"/>
       </w:pPr>
       <w:r>
-        <w:t xml:space="preserve">             Human iPSCs were differentiated into RPE using previously described protocols in</w:t>
-      </w:r>
-      <w:r>
-        <w:t xml:space="preserve"> </w:t>
-      </w:r>
-      <w:r>
-        <w:t xml:space="preserve">[45]</w:t>
-      </w:r>
-      <w:r>
-        <w:t xml:space="preserve"> </w:t>
-      </w:r>
-      <w:r>
-        <w:t xml:space="preserve">and</w:t>
-      </w:r>
-      <w:r>
-        <w:t xml:space="preserve"> </w:t>
-      </w:r>
-      <w:r>
-        <w:t xml:space="preserve">[46]</w:t>
-      </w:r>
-      <w:r>
-        <w:t xml:space="preserve">. iPSC-derived RPE (iPSC-RPE) cells at 42 days post differentiation were lysed with TRIzol reagent (Thermo Fisher Scientific; cat # 15596026) and total RNA was isolated using the Direct-zol RNA MiniPrep Kit (Zymo Research, Irvine, CA). 5-6 µg total RNA that passed quality control metric (RIN &gt;.9) were used for PacBio library preparation. For PacBio HiFi circular consensus sequencing(CCS), libraries were prepared following the</w:t>
-      </w:r>
-      <w:r>
-        <w:t xml:space="preserve"> </w:t>
-      </w:r>
-      <w:r>
-        <w:t xml:space="preserve">“</w:t>
-      </w:r>
-      <w:r>
-        <w:t xml:space="preserve">Procedure-Checklist-Iso-Seq-Express-Template-Preparation-for-Sequel-and-Sequel-II-Systems</w:t>
-      </w:r>
-      <w:r>
-        <w:t xml:space="preserve">”</w:t>
-      </w:r>
-      <w:r>
-        <w:t xml:space="preserve"> </w:t>
-      </w:r>
-      <w:r>
-        <w:t xml:space="preserve">protocol. Two libraries were generated: one to capture transcripts 2 kilobases(kb) or smaller, and one to capture transcripts between 2-5kb. Sequencing was done on the PacBio Sequel II system for a movie time of 24 hours.</w:t>
-      </w:r>
-    </w:p>
-    <w:p>
-      <w:pPr>
-        <w:pStyle w:val="BodyText"/>
-      </w:pPr>
-      <w:r>
-        <w:t xml:space="preserve">             For Illumina sequencing, Poly-A selected stranded mRNA libraries were constructed from 0.5-1 µg total RNA using the Illumina TruSeq Stranded mRNA Sample Prep Kits according to manufacturer’s instructions. Amplification was performed using 10-12 cycles to minimize the risk of over-amplification. Unique dual-indexed barcode adapters were applied to each library. Libraries were pooled in equimolar ratio and sequenced together on a HiSeq 4000. At least 57 million 75-base read pairs were generated for each individual library. Data was processed using illumina Real Time Analysis (RTA) version 2.7.7. All library preparation and sequencing was performed at the National Institutes of Health Intramural Sequencing Center (NISC).</w:t>
+        <w:t xml:space="preserve">             Retinal organoids were generated from 3D1 iPSC according to the protocols described previously</w:t>
+      </w:r>
+      <w:r>
+        <w:t xml:space="preserve"> </w:t>
+      </w:r>
+      <w:r>
+        <w:t xml:space="preserve">[48]</w:t>
+      </w:r>
+      <w:r>
+        <w:t xml:space="preserve">,</w:t>
+      </w:r>
+      <w:r>
+        <w:t xml:space="preserve"> </w:t>
+      </w:r>
+      <w:r>
+        <w:t xml:space="preserve">[49]</w:t>
+      </w:r>
+      <w:r>
+        <w:t xml:space="preserve">. Briefly, embryoid bodies were generated by culturing 70 - 80% confluent 3D1 cells in suspension in Neural Induction Medium (NIM) for 7 days. After 7 days of differentiation, cell aggregates (embryoid bodies) were replated on matrigel (Corning; cat# 354277) coated plates and maintained in NIM. Then, the medium was switched from NIM to Retinal Induction Media (RIM) from days 16 - 27 of differentiation. On day 28 of differentiation, the aggregates that formed neurospheres were mechanically lifted and replated in suspension using Retinal Induction Medium(RIM). The cells were maintained in RIM through differentiation day 41. Next, RIM was replaced with Retina Differentiation Medium (RDM) from days 42 – 60 of differentiation. Lastly, retinal organoids were mechanically dissected out on day 60 of differentiation, transferred to ultra-low adhesion dishes and maintained in suspension in RDM. Media compositions are as follows: NIM: 489.5 mL 1:1 ratio DMEM (ThermoFisher, cat#11995073) and F12 (ThermoFisher, cat# 1765054), 5 mL CTS N2 supplement (ThermoFisher, cat# 17502048), 5 mL MEM NEAA (MilliporeSigma, cat# M7145), 0.5 mL 2mg/ml heparin (Sigma, cat# H3393); RIM: 240 mL 1:1 ratio DMEM and F12, 240 mL DMEM, 10 mL B27 without Vitamin A (ThermoFisher, cat# 12587010), 5 mL MEM NEAA, 5 mL penstrep (ThermoFisher, cat# 15070063), 500 uL 1000x Fungin (Invivogen, cat# ANTFN1 ANTFN2); RDM: 240 mL DMEM/F12, 240 mL DMEM, 50 mL FBS (ThermoFisher, cat# 16000069), 10 mL B27 without Vitamin A, 5 mL MEM NEAA, 5 mL GlutaMAX (ThermoFisher, cat# 35050061), 200 uL IGF-1 (ThermoFisher, cat# PHG0071), 5 mL 100mM Taurine (MilliporeSigma, cat#T5691), 5 mL penstrep, 500 uL 1000x Fungin.</w:t>
       </w:r>
     </w:p>
     <w:p>
       <w:pPr>
         <w:pStyle w:val="Heading2"/>
       </w:pPr>
-      <w:bookmarkStart w:id="47" w:name="code-availability-and-software-versions."/>
-      <w:r>
-        <w:t xml:space="preserve">Code availability and software versions.</w:t>
+      <w:bookmarkStart w:id="47" w:name="rna-extraction-and-experimental-confirmation-of-retina-specific-exons-using-rt-pcr"/>
+      <w:r>
+        <w:t xml:space="preserve">RNA extraction and experimental confirmation of retina-specific exons using RT-PCR</w:t>
       </w:r>
       <w:bookmarkEnd w:id="47"/>
     </w:p>
@@ -5906,107 +5925,27 @@
         <w:pStyle w:val="FirstParagraph"/>
       </w:pPr>
       <w:r>
-        <w:t xml:space="preserve">             To improve reproducibility, all code used for both the analyzing the data and generating the figures for this paper was written as multiple Snakemake pipelines. Each Snakefile contains the exact parameters for all tools and scripts used in each analysis.</w:t>
-      </w:r>
-      <w:r>
-        <w:t xml:space="preserve"> </w:t>
-      </w:r>
-      <w:r>
-        <w:t xml:space="preserve">[20]</w:t>
-      </w:r>
-      <w:r>
-        <w:t xml:space="preserve"> </w:t>
-      </w:r>
-      <w:r>
-        <w:t xml:space="preserve">All code (and versions) used for this project is publicly available in the following github repositories:</w:t>
-      </w:r>
-      <w:r>
-        <w:t xml:space="preserve"> </w:t>
-      </w:r>
-      <w:hyperlink r:id="rId43">
-        <w:r>
-          <w:rPr>
-            <w:rStyle w:val="Hyperlink"/>
-          </w:rPr>
-          <w:t xml:space="preserve">https://github.com/vinay-swamy/ocular_transcriptomes_pipeline</w:t>
-        </w:r>
-      </w:hyperlink>
-      <w:r>
-        <w:t xml:space="preserve"> </w:t>
-      </w:r>
-      <w:r>
-        <w:t xml:space="preserve">(main pipeline),</w:t>
-      </w:r>
-      <w:r>
-        <w:t xml:space="preserve"> </w:t>
-      </w:r>
-      <w:hyperlink r:id="rId48">
-        <w:r>
-          <w:rPr>
-            <w:rStyle w:val="Hyperlink"/>
-          </w:rPr>
-          <w:t xml:space="preserve">https://github.com/vinay-swamy/ocular_transcriptomes_longread_analysis</w:t>
-        </w:r>
-      </w:hyperlink>
-      <w:r>
-        <w:t xml:space="preserve"> </w:t>
-      </w:r>
-      <w:r>
-        <w:t xml:space="preserve">(long-read analysis pipeline),</w:t>
-      </w:r>
-      <w:r>
-        <w:t xml:space="preserve"> </w:t>
+        <w:t xml:space="preserve">             Ten high-quality retinal organoids at day 200 of differentiation were pooled and total RNA was extracted using the TRIzol reagent (Thermo Fisher Scientific, cat # 15596026) and the Direct-zol™ RNA Miniprep Kit (Zymo Research, Irvine, CA). Retinal organoids generated from two independent differentiations were used for RNA extraction. One microgram total RNA was reverse-transcribed into cDNA using SuperScript IV RT Kit with OligodT (Thermo, Catalog number: 12594025). PCR primers for the target exons were designed using the Primer-BLAST program from NCBI and RT-PCR assays were performed on Veriti 96-Well Thermal Cycler (Thermo Fisher Scientific) using Taq DNA polymerase (Thermo Scientific) with the following conditions: initial denaturation at 94 °C for 2 min followed by 425 cycles of 94 °C for 1 minute, 60 °C for 1 minute, 72 °C for 2 minutes, and a final extension at 72 °C for 5 min. The PCR products were subsequently resolved on 2% agarose gel using electrophoresis. LRP2 RT-PCR primers are: Exon 2/3 Forward: TTGGGGATGCATTGTCCCTC; Exon 2/3: Reverse: AGACTGTTCAGATGACGCGG; Exon43/nvl_exon120703 Forward: AACGCTGCAAAATGGAC; Exon43/nvl_exon120703 Reverse: TGGTGAACGATGTGGTGC</w:t>
+      </w:r>
+    </w:p>
+    <w:p>
+      <w:pPr>
+        <w:pStyle w:val="Heading2"/>
+      </w:pPr>
+      <w:bookmarkStart w:id="48" w:name="analysis-of-long-read-data"/>
+      <w:r>
+        <w:t xml:space="preserve">Analysis of long-read data</w:t>
+      </w:r>
+      <w:bookmarkEnd w:id="48"/>
+    </w:p>
+    <w:p>
+      <w:pPr>
+        <w:pStyle w:val="FirstParagraph"/>
+      </w:pPr>
+      <w:r>
+        <w:t xml:space="preserve">             PacBio sequencing movies were processed into full length, non-chimeric (FLNC) reads using the IsoSeq3 3.1.2 pipeline in the PacBio SMRT link v7.0 software. The existing ENCODE long-read RNA-seq pipeline (</w:t>
       </w:r>
       <w:hyperlink r:id="rId49">
-        <w:r>
-          <w:rPr>
-            <w:rStyle w:val="Hyperlink"/>
-          </w:rPr>
-          <w:t xml:space="preserve">https://github.com/vinay-swamy/ocular_transcriptomes_paper</w:t>
-        </w:r>
-      </w:hyperlink>
-      <w:r>
-        <w:t xml:space="preserve"> </w:t>
-      </w:r>
-      <w:r>
-        <w:t xml:space="preserve">(figures and tables for this paper),</w:t>
-      </w:r>
-      <w:r>
-        <w:t xml:space="preserve"> </w:t>
-      </w:r>
-      <w:hyperlink r:id="rId42">
-        <w:r>
-          <w:rPr>
-            <w:rStyle w:val="Hyperlink"/>
-          </w:rPr>
-          <w:t xml:space="preserve">https://github.com/vinay-swamy/ocular_transcriptomes_shiny</w:t>
-        </w:r>
-      </w:hyperlink>
-      <w:r>
-        <w:t xml:space="preserve"> </w:t>
-      </w:r>
-      <w:r>
-        <w:t xml:space="preserve">(webapp). Additionally, all Snakefiles are included as supplementary data.(supplementary data files 1-3)</w:t>
-      </w:r>
-    </w:p>
-    <w:p>
-      <w:pPr>
-        <w:pStyle w:val="Heading2"/>
-      </w:pPr>
-      <w:bookmarkStart w:id="50" w:name="analysis-of-long-read-data"/>
-      <w:r>
-        <w:t xml:space="preserve">Analysis of long-read data</w:t>
-      </w:r>
-      <w:bookmarkEnd w:id="50"/>
-    </w:p>
-    <w:p>
-      <w:pPr>
-        <w:pStyle w:val="FirstParagraph"/>
-      </w:pPr>
-      <w:r>
-        <w:t xml:space="preserve">             PacBio sequencing movies were processed into full length, non-chimeric (FLNC) reads using the IsoSeq3 3.1.2 pipeline in the PacBio SMRT link v7.0 software. The existing ENCODE long-read RNA-seq pipeline (</w:t>
-      </w:r>
-      <w:hyperlink r:id="rId51">
         <w:r>
           <w:rPr>
             <w:rStyle w:val="Hyperlink"/>
@@ -6035,7 +5974,7 @@
       <w:r>
         <w:t xml:space="preserve">using the gencode v28 comprehensive transcript annotation as the input. A list of common variants to avoid correcting were obtained from the ENCODE portal (</w:t>
       </w:r>
-      <w:hyperlink r:id="rId52">
+      <w:hyperlink r:id="rId50">
         <w:r>
           <w:rPr>
             <w:rStyle w:val="Hyperlink"/>
@@ -6087,11 +6026,11 @@
       <w:pPr>
         <w:pStyle w:val="Heading2"/>
       </w:pPr>
-      <w:bookmarkStart w:id="53" w:name="analysis-of-short-read-rpe-data"/>
+      <w:bookmarkStart w:id="51" w:name="analysis-of-short-read-rpe-data"/>
       <w:r>
         <w:t xml:space="preserve">Analysis of short-read RPE data</w:t>
       </w:r>
-      <w:bookmarkEnd w:id="53"/>
+      <w:bookmarkEnd w:id="51"/>
     </w:p>
     <w:p>
       <w:pPr>
@@ -6110,13 +6049,13 @@
         <w:t xml:space="preserve">,</w:t>
       </w:r>
       <w:r>
-        <w:t xml:space="preserve">[47]</w:t>
+        <w:t xml:space="preserve">[50]</w:t>
       </w:r>
       <w:r>
         <w:t xml:space="preserve">,</w:t>
       </w:r>
       <w:r>
-        <w:t xml:space="preserve">[48]</w:t>
+        <w:t xml:space="preserve">[51]</w:t>
       </w:r>
       <w:r>
         <w:t xml:space="preserve">. For each sorted BAM file, a per-sample base transcriptome was constructed using StringTie with the Gencode v28 comprehensive annotation as a guiding annotation</w:t>
@@ -6134,16 +6073,16 @@
         <w:t xml:space="preserve">[12]</w:t>
       </w:r>
       <w:r>
-        <w:t xml:space="preserve">. All sample transcriptomes were merged with the long-read transcriptome using gffcompare</w:t>
-      </w:r>
-      <w:r>
-        <w:t xml:space="preserve">[49]</w:t>
-      </w:r>
-      <w:r>
-        <w:t xml:space="preserve"> </w:t>
-      </w:r>
-      <w:r>
-        <w:t xml:space="preserve">with default parameters. We note that the default values for the distance to merge similar 5’ starts and 3 ends of transcripts in gffcompare is the same to what we chose for TALON. We defined the metric construction accuracy, used to evaluate short-read transcriptome construction as the following:</w:t>
+        <w:t xml:space="preserve">. All sample transcriptomes were merged with the long-read transcriptome using gffcompare with default parameters</w:t>
+      </w:r>
+      <w:r>
+        <w:t xml:space="preserve"> </w:t>
+      </w:r>
+      <w:r>
+        <w:t xml:space="preserve">[52]</w:t>
+      </w:r>
+      <w:r>
+        <w:t xml:space="preserve">. We note that the default values for the distance to merge similar 5’ starts and 3 ends of transcripts in gffcompare is the same to what we chose for TALON. We defined the metric construction accuracy, used to evaluate short-read transcriptome construction as the following:</w:t>
       </w:r>
     </w:p>
     <w:p>
@@ -6454,10 +6393,73 @@
       <w:pPr>
         <w:pStyle w:val="Heading2"/>
       </w:pPr>
-      <w:bookmarkStart w:id="54" w:name="construction-of-subtissue-specific-transcriptomes."/>
+      <w:bookmarkStart w:id="52" w:name="construction-of-subtissue-specific-transcriptomes."/>
       <w:r>
         <w:t xml:space="preserve">Construction of subtissue-specific transcriptomes.</w:t>
       </w:r>
+      <w:bookmarkEnd w:id="52"/>
+    </w:p>
+    <w:p>
+      <w:pPr>
+        <w:pStyle w:val="FirstParagraph"/>
+      </w:pPr>
+      <w:r>
+        <w:t xml:space="preserve">            We constructed transcriptomes for 1217 samples in the Eye in a Disk(EiaD), a dataset generated from aggregating publically available healthy, unperturbed RNA-seq samples from 50 distinct locations of the body across 29 different studies. Specific information on how this dataset was generated is detailed in the methods from our previous work</w:t>
+      </w:r>
+      <w:r>
+        <w:t xml:space="preserve"> </w:t>
+      </w:r>
+      <w:r>
+        <w:t xml:space="preserve">[16]</w:t>
+      </w:r>
+      <w:r>
+        <w:t xml:space="preserve">. We constructed a transcriptome for each sample, and merged samples together to create 50 subtissue-specific transcriptomes. We define subtissue as a unique body location and are either temporally different versions of the same tissue(adult vs fetal tissue), or different regions of a larger tissue (cortex vs cerebellum in brain). Tissue refers to complete whole tissue (retina, brain, liver). For each subtissue-specific transcriptome, we removed transcripts that had an average expression less than 1 Transcripts Per Million (TPM) across all samples of the same subtissue type. All subtissue-specific transcriptomes were merged to form a single unified annotation file in general transfer format(GTF) to ensure transcript identifiers were the same across subtissues. We merged all ocular subtissue transcriptomes to generate a separate pan-eye transcriptome.</w:t>
+      </w:r>
+    </w:p>
+    <w:p>
+      <w:pPr>
+        <w:pStyle w:val="Heading2"/>
+      </w:pPr>
+      <w:bookmarkStart w:id="53" w:name="subtissue-specific-transcriptome-quantification"/>
+      <w:r>
+        <w:t xml:space="preserve">Subtissue specific transcriptome quantification</w:t>
+      </w:r>
+      <w:bookmarkEnd w:id="53"/>
+    </w:p>
+    <w:p>
+      <w:pPr>
+        <w:pStyle w:val="FirstParagraph"/>
+      </w:pPr>
+      <w:r>
+        <w:t xml:space="preserve">             For each resulting subtissue specific transcriptome, we extracted transcript sequences using the tool gffread and used these sequences to build a subtissue-specific quantification index using the index mode of the alignment-free quantification tool Salmon</w:t>
+      </w:r>
+      <w:r>
+        <w:t xml:space="preserve"> </w:t>
+      </w:r>
+      <w:r>
+        <w:t xml:space="preserve">[52]</w:t>
+      </w:r>
+      <w:r>
+        <w:t xml:space="preserve">,</w:t>
+      </w:r>
+      <w:r>
+        <w:t xml:space="preserve"> </w:t>
+      </w:r>
+      <w:r>
+        <w:t xml:space="preserve">[53]</w:t>
+      </w:r>
+      <w:r>
+        <w:t xml:space="preserve">. For each sample, we quantified transcript expression using the quant mode of Salmon, using a sample’s respective subtissue specific quantification index. We similarly quantified all ocular samples using the pan-eye transcriptome and the Gencode v28 reference transcriptome.</w:t>
+      </w:r>
+    </w:p>
+    <w:p>
+      <w:pPr>
+        <w:pStyle w:val="Heading2"/>
+      </w:pPr>
+      <w:bookmarkStart w:id="54" w:name="annotation-of-novel-exons"/>
+      <w:r>
+        <w:t xml:space="preserve">Annotation of novel exons</w:t>
+      </w:r>
       <w:bookmarkEnd w:id="54"/>
     </w:p>
     <w:p>
@@ -6465,25 +6467,31 @@
         <w:pStyle w:val="FirstParagraph"/>
       </w:pPr>
       <w:r>
-        <w:t xml:space="preserve">            We constructed transcriptomes for 1217 samples in the Eye in a Disk(EiaD), a dataset generated from aggregating publically available healthy, unperturbed RNA-seq samples from 50 distinct locations of the body across 29 different studies. Specific information on how this dataset was generated is detailed in the methods from our previous work</w:t>
-      </w:r>
-      <w:r>
-        <w:t xml:space="preserve"> </w:t>
-      </w:r>
-      <w:r>
-        <w:t xml:space="preserve">[16]</w:t>
-      </w:r>
-      <w:r>
-        <w:t xml:space="preserve">. We constructed a transcriptome for each sample, and merged samples together to create 50 subtissue-specific transcriptomes. We define subtissue as a unique body location and are either temporally different versions of the same tissue(adult vs fetal tissue), or different regions of a larger tissue (cortex vs cerebellum in brain). Tissue refers to complete whole tissue (retina, brain, liver). For each subtissue-specific transcriptome, we removed transcripts that had an average expression less than 1 Transcripts Per Million (TPM) across all samples of the same subtissue type. All subtissue-specific transcriptomes were merged to form a single unified annotation file in general transfer format(GTF) to ensure transcript identifiers were the same across subtissues. We merged all ocular subtissue transcriptomes to generate a separate pan-eye transcriptome.</w:t>
+        <w:t xml:space="preserve">             First, a comprehensive set of distinct, annotated exons was generated by merging exon annotation from gencode, ensembl, UCSC, and refseq. We then defined a novel exon as any exon within our transcriptomes that does not exactly match the chromosome, start, end and strand of an annotated exon. Novels exons were classified by splitting exons into 3 categories: first, last, and middle exons. We then extracted all annotated exon start and stop sites from our set of previously annotated exons. Novel middle exons that have an annotated start but an unannotated end were categorized as a novel alternative 3’ end exons and similarly novel middle exons with an unannotated start but annotated end were categorized as a novel alternative 5’ start exons. Novel middle exons whose start and end match annotated exon start and ends were considered retained introns. Novel middle exons whose start and end do not match annotated starts and ends were considered fully novel exons. We then classified novel first and last exons. Novel first exons were first exons whose start is not in the set of annotated exon starts, and novel last exons were terminal exons whose end is not in the set of annotated exon ends. This analysis of novel transcripts is implemented in our Rscript</w:t>
+      </w:r>
+      <w:r>
+        <w:t xml:space="preserve"> </w:t>
+      </w:r>
+      <w:r>
+        <w:t xml:space="preserve">“</w:t>
+      </w:r>
+      <w:r>
+        <w:t xml:space="preserve">annotate_and_make_tissue_gtfs.R</w:t>
+      </w:r>
+      <w:r>
+        <w:t xml:space="preserve">”</w:t>
+      </w:r>
+      <w:r>
+        <w:t xml:space="preserve">.</w:t>
       </w:r>
     </w:p>
     <w:p>
       <w:pPr>
         <w:pStyle w:val="Heading2"/>
       </w:pPr>
-      <w:bookmarkStart w:id="55" w:name="subtissue-specific-transcriptome-quantification"/>
-      <w:r>
-        <w:t xml:space="preserve">Subtissue specific transcriptome quantification</w:t>
+      <w:bookmarkStart w:id="55" w:name="validation-of-dntx-with-phylop-cage-data-and-polya-signals"/>
+      <w:r>
+        <w:t xml:space="preserve">Validation of DNTX with phylop, CAGE data, and polyA signals</w:t>
       </w:r>
       <w:bookmarkEnd w:id="55"/>
     </w:p>
@@ -6492,13 +6500,13 @@
         <w:pStyle w:val="FirstParagraph"/>
       </w:pPr>
       <w:r>
-        <w:t xml:space="preserve">             For each resulting subtissue specific transcriptome, we extracted transcript sequences using the tool gffread and used these sequences to build a subtissue-specific quantification index using the index mode of the alignment-free quantification tool Salmon</w:t>
-      </w:r>
-      <w:r>
-        <w:t xml:space="preserve"> </w:t>
-      </w:r>
-      <w:r>
-        <w:t xml:space="preserve">[49]</w:t>
+        <w:t xml:space="preserve">             PhyloP scores for the phylop 20-way multi species alignment were downloaded from UCSC’s FTP server on October 16th, 2019 and converted from bigWig format to bed format using the wig2bed tool in BEDOPs</w:t>
+      </w:r>
+      <w:r>
+        <w:t xml:space="preserve"> </w:t>
+      </w:r>
+      <w:r>
+        <w:t xml:space="preserve">[28]</w:t>
       </w:r>
       <w:r>
         <w:t xml:space="preserve">,</w:t>
@@ -6507,76 +6515,7 @@
         <w:t xml:space="preserve"> </w:t>
       </w:r>
       <w:r>
-        <w:t xml:space="preserve">[50]</w:t>
-      </w:r>
-      <w:r>
-        <w:t xml:space="preserve">. For each sample, we quantified transcript expression using the quant mode of Salmon, using a sample’s respective subtissue specific quantification index. We similarly quantified all ocular samples using the pan-eye transcriptome and the Gencode v28 reference transcriptome.</w:t>
-      </w:r>
-    </w:p>
-    <w:p>
-      <w:pPr>
-        <w:pStyle w:val="Heading2"/>
-      </w:pPr>
-      <w:bookmarkStart w:id="56" w:name="annotation-of-novel-exons"/>
-      <w:r>
-        <w:t xml:space="preserve">Annotation of novel exons</w:t>
-      </w:r>
-      <w:bookmarkEnd w:id="56"/>
-    </w:p>
-    <w:p>
-      <w:pPr>
-        <w:pStyle w:val="FirstParagraph"/>
-      </w:pPr>
-      <w:r>
-        <w:t xml:space="preserve">             First, a comprehensive set of distinct, annotated exons was generated by merging exon annotation from gencode, ensembl, UCSC, and refseq. We then defined a novel exon as any exon within our transcriptomes that does not exactly match the chromosome, start, end and strand of an annotated exon. Novels exons were classified by splitting exons into 3 categories: first, last, and middle exons. We then extracted all annotated exon start and stop sites from our set of previously annotated exons. Novel middle exons that have an annotated start but an unannotated end were categorized as a novel alternative 3’ end exons and similarly novel middle exons with an unannotated start but annotated end were categorized as a novel alternative 5’ start exons. Novel middle exons whose start and end match annotated exon start and ends were considered retained introns. Novel middle exons whose start and end do not match annotated starts and ends were considered fully novel exons. We then classified novel first and last exons. Novel first exons were first exons whose start is not in the set of annotated exon starts, and novel last exons were terminal exons whose end is not in the set of annotated exon ends. This analysis of novel transcripts is implemented in our Rscript</w:t>
-      </w:r>
-      <w:r>
-        <w:t xml:space="preserve"> </w:t>
-      </w:r>
-      <w:r>
-        <w:t xml:space="preserve">“</w:t>
-      </w:r>
-      <w:r>
-        <w:t xml:space="preserve">annotate_and_make_tissue_gtfs.R</w:t>
-      </w:r>
-      <w:r>
-        <w:t xml:space="preserve">”</w:t>
-      </w:r>
-      <w:r>
-        <w:t xml:space="preserve">.</w:t>
-      </w:r>
-    </w:p>
-    <w:p>
-      <w:pPr>
-        <w:pStyle w:val="Heading2"/>
-      </w:pPr>
-      <w:bookmarkStart w:id="57" w:name="validation-of-dntx-with-phylop-cage-data-and-polya-signals"/>
-      <w:r>
-        <w:t xml:space="preserve">Validation of DNTX with phylop, CAGE data, and polyA signals</w:t>
-      </w:r>
-      <w:bookmarkEnd w:id="57"/>
-    </w:p>
-    <w:p>
-      <w:pPr>
-        <w:pStyle w:val="FirstParagraph"/>
-      </w:pPr>
-      <w:r>
-        <w:t xml:space="preserve">             PhyloP scores for the phylop 20-way multi species alignment were downloaded from UCSC’s FTP server on October 16th, 2019 and converted from bigWig format to bed format using the wig2bed tool in BEDOPs</w:t>
-      </w:r>
-      <w:r>
-        <w:t xml:space="preserve"> </w:t>
-      </w:r>
-      <w:r>
-        <w:t xml:space="preserve">[27]</w:t>
-      </w:r>
-      <w:r>
-        <w:t xml:space="preserve">,</w:t>
-      </w:r>
-      <w:r>
-        <w:t xml:space="preserve"> </w:t>
-      </w:r>
-      <w:r>
-        <w:t xml:space="preserve">[51]</w:t>
+        <w:t xml:space="preserve">[54]</w:t>
       </w:r>
       <w:r>
         <w:t xml:space="preserve">. The average score per exon in both the gencode and DNTX annotation was calculated by intersecting exon locations with phylop scores and then averaging the per base score for each exon, using the intersect and groupby tools from the bedtools suite, respectively. Significant difference in mean phylop score was tested with a Mann Whitney U test.</w:t>
@@ -6589,7 +6528,7 @@
       <w:r>
         <w:t xml:space="preserve">             CAGE peaks were download from the FANTOM FTP server (</w:t>
       </w:r>
-      <w:hyperlink r:id="rId58">
+      <w:hyperlink r:id="rId56">
         <w:r>
           <w:rPr>
             <w:rStyle w:val="Hyperlink"/>
@@ -6604,7 +6543,7 @@
         <w:t xml:space="preserve"> </w:t>
       </w:r>
       <w:r>
-        <w:t xml:space="preserve">[28]</w:t>
+        <w:t xml:space="preserve">[29]</w:t>
       </w:r>
       <w:r>
         <w:t xml:space="preserve">. Transcriptional start sites (TSS) were extracted from gencode and DNTX annotations; TSS is defined as the start of the first exon of a transcript. Distance to CAGE peaks was calculated using the closest tool in the bedtools suite. Significant difference in mean distance to CAGE peak between DNTX and gencode annotation was tested with a Mann Whitney U test.</w:t>
@@ -6617,7 +6556,7 @@
       <w:r>
         <w:t xml:space="preserve">             Polyadenylation signal annotations were downloaded from the polyA site atlas (</w:t>
       </w:r>
-      <w:hyperlink r:id="rId59">
+      <w:hyperlink r:id="rId57">
         <w:r>
           <w:rPr>
             <w:rStyle w:val="Hyperlink"/>
@@ -6632,7 +6571,7 @@
         <w:t xml:space="preserve"> </w:t>
       </w:r>
       <w:r>
-        <w:t xml:space="preserve">[29]</w:t>
+        <w:t xml:space="preserve">[30]</w:t>
       </w:r>
       <w:r>
         <w:t xml:space="preserve">. Transcriptional end sites(TES) were extracted from gencode and DNTX annotations; TES is defined as the end of the terminal exon of a transcript. Distance to polyA signal was calculated using the closest tool in the bedtools suite</w:t>
@@ -6641,7 +6580,7 @@
         <w:t xml:space="preserve"> </w:t>
       </w:r>
       <w:r>
-        <w:t xml:space="preserve">[52]</w:t>
+        <w:t xml:space="preserve">[55]</w:t>
       </w:r>
       <w:r>
         <w:t xml:space="preserve">. Significant difference in mean distance to polyA signal was tested with a Mann Whitney U test.</w:t>
@@ -6651,11 +6590,11 @@
       <w:pPr>
         <w:pStyle w:val="Heading2"/>
       </w:pPr>
-      <w:bookmarkStart w:id="60" w:name="identification-of-novel-protein-coding-transcripts"/>
+      <w:bookmarkStart w:id="58" w:name="identification-of-novel-protein-coding-transcripts"/>
       <w:r>
         <w:t xml:space="preserve">Identification of novel protein coding transcripts</w:t>
       </w:r>
-      <w:bookmarkEnd w:id="60"/>
+      <w:bookmarkEnd w:id="58"/>
     </w:p>
     <w:p>
       <w:pPr>
@@ -6721,7 +6660,7 @@
       <w:r>
         <w:t xml:space="preserve">scripts from the AGAT toolkit (</w:t>
       </w:r>
-      <w:hyperlink r:id="rId61">
+      <w:hyperlink r:id="rId59">
         <w:r>
           <w:rPr>
             <w:rStyle w:val="Hyperlink"/>
@@ -6737,11 +6676,11 @@
       <w:pPr>
         <w:pStyle w:val="Heading2"/>
       </w:pPr>
-      <w:bookmarkStart w:id="62" w:name="analysis-of-novel-isoforms-in-eye-tissues"/>
+      <w:bookmarkStart w:id="60" w:name="analysis-of-novel-isoforms-in-eye-tissues"/>
       <w:r>
         <w:t xml:space="preserve">Analysis of novel isoforms in eye tissues</w:t>
       </w:r>
-      <w:bookmarkEnd w:id="62"/>
+      <w:bookmarkEnd w:id="60"/>
     </w:p>
     <w:p>
       <w:pPr>
@@ -6750,7 +6689,7 @@
       <w:r>
         <w:t xml:space="preserve">             An Upset plot was generated using the ComplexUpset package (</w:t>
       </w:r>
-      <w:hyperlink r:id="rId63">
+      <w:hyperlink r:id="rId61">
         <w:r>
           <w:rPr>
             <w:rStyle w:val="Hyperlink"/>
@@ -6765,7 +6704,7 @@
         <w:t xml:space="preserve"> </w:t>
       </w:r>
       <w:r>
-        <w:t xml:space="preserve">[53]</w:t>
+        <w:t xml:space="preserve">[56]</w:t>
       </w:r>
       <w:r>
         <w:t xml:space="preserve">. Fraction Isoform Usage (FIU) was calculated for each transcript</w:t>
@@ -6899,7 +6838,7 @@
         <w:t xml:space="preserve"> </w:t>
       </w:r>
       <w:r>
-        <w:t xml:space="preserve">[54]</w:t>
+        <w:t xml:space="preserve">[57]</w:t>
       </w:r>
       <w:r>
         <w:t xml:space="preserve">.</w:t>
@@ -6909,24 +6848,36 @@
       <w:pPr>
         <w:pStyle w:val="Heading2"/>
       </w:pPr>
-      <w:bookmarkStart w:id="64" w:name="analysis-of-fetal-retina-rna-seq-data."/>
+      <w:bookmarkStart w:id="62" w:name="analysis-of-fetal-retina-rna-seq-data."/>
       <w:r>
         <w:t xml:space="preserve">Analysis of fetal retina RNA-seq data.</w:t>
       </w:r>
-      <w:bookmarkEnd w:id="64"/>
+      <w:bookmarkEnd w:id="62"/>
     </w:p>
     <w:p>
       <w:pPr>
         <w:pStyle w:val="FirstParagraph"/>
       </w:pPr>
       <w:r>
-        <w:t xml:space="preserve">             RNA-seq samples from Mellough et al. were obtained from EiaD, and were not included in the main dataset used for building transcriptomes. Outliers within the dataset were identified by first performing principal component analysis of transcript level expression data, calculating the center of all data using the first two principal components, and subsequently removing five samples furthest away from the center of all data. The remaining samples were normalized using calcNormFactors from the R package edgeR and converted to weights using the voom function from the R package limma</w:t>
-      </w:r>
-      <w:r>
-        <w:t xml:space="preserve"> </w:t>
-      </w:r>
-      <w:r>
-        <w:t xml:space="preserve">[55]</w:t>
+        <w:t xml:space="preserve">             RNA-seq samples from Mellough</w:t>
+      </w:r>
+      <w:r>
+        <w:t xml:space="preserve"> </w:t>
+      </w:r>
+      <w:r>
+        <w:rPr>
+          <w:i/>
+        </w:rPr>
+        <w:t xml:space="preserve">et al</w:t>
+      </w:r>
+      <w:r>
+        <w:t xml:space="preserve">. were obtained from EiaD, and were not included in the main dataset used for building transcriptomes. Outliers within the dataset were identified by first performing principal component analysis of transcript level expression data, calculating the center of all data using the first two principal components, and subsequently removing five samples furthest away from the center of all data. The remaining samples were normalized using calcNormFactors from the R package edgeR and converted to weights using the voom function from the R package limma</w:t>
+      </w:r>
+      <w:r>
+        <w:t xml:space="preserve"> </w:t>
+      </w:r>
+      <w:r>
+        <w:t xml:space="preserve">[58]</w:t>
       </w:r>
       <w:r>
         <w:t xml:space="preserve">,</w:t>
@@ -6935,7 +6886,7 @@
         <w:t xml:space="preserve"> </w:t>
       </w:r>
       <w:r>
-        <w:t xml:space="preserve">[56]</w:t>
+        <w:t xml:space="preserve">[59]</w:t>
       </w:r>
       <w:r>
         <w:t xml:space="preserve">. Differential expression was modeled using the lmFit function using developmental time point as the model design and tested for significant change in expression using the Ebayes function from limma. Gene Set enrichment was tested using the R package clusterprofileR</w:t>
@@ -6944,7 +6895,7 @@
         <w:t xml:space="preserve"> </w:t>
       </w:r>
       <w:r>
-        <w:t xml:space="preserve">[57]</w:t>
+        <w:t xml:space="preserve">[60]</w:t>
       </w:r>
       <w:r>
         <w:t xml:space="preserve">. Heatmaps were generated using the ComplexHeatmap package</w:t>
@@ -6953,7 +6904,7 @@
         <w:t xml:space="preserve"> </w:t>
       </w:r>
       <w:r>
-        <w:t xml:space="preserve">[58]</w:t>
+        <w:t xml:space="preserve">[61]</w:t>
       </w:r>
       <w:r>
         <w:t xml:space="preserve">.</w:t>
@@ -6963,61 +6914,7 @@
       <w:pPr>
         <w:pStyle w:val="Heading2"/>
       </w:pPr>
-      <w:bookmarkStart w:id="65" w:name="differentiation-of-human-induced-pluripotent-stem-cells-ipsc-into-retinal-organoids"/>
-      <w:r>
-        <w:t xml:space="preserve">Differentiation of human induced pluripotent stem cells (iPSC) into retinal organoids</w:t>
-      </w:r>
-      <w:bookmarkEnd w:id="65"/>
-    </w:p>
-    <w:p>
-      <w:pPr>
-        <w:pStyle w:val="FirstParagraph"/>
-      </w:pPr>
-      <w:r>
-        <w:t xml:space="preserve">             Retinal organoids were generated from 3D1 iPSC according to the protocols described previously</w:t>
-      </w:r>
-      <w:r>
-        <w:t xml:space="preserve"> </w:t>
-      </w:r>
-      <w:r>
-        <w:t xml:space="preserve">[59]</w:t>
-      </w:r>
-      <w:r>
-        <w:t xml:space="preserve">,</w:t>
-      </w:r>
-      <w:r>
-        <w:t xml:space="preserve"> </w:t>
-      </w:r>
-      <w:r>
-        <w:t xml:space="preserve">[60]</w:t>
-      </w:r>
-      <w:r>
-        <w:t xml:space="preserve">. Briefly, embryoid bodies were generated by culturing 70 - 80% confluent 3D1 cells in suspension in Neural Induction Medium (NIM) for 7 days. After 7 days of differentiation, cell aggregates (embryoid bodies) were replated on matrigel (Corning; cat# 354277) coated plates and maintained in NIM. Then, the medium was switched from NIM to Retinal Induction Media (RIM) from days 16 - 27 of differentiation. On day 28 of differentiation, the aggregates that formed neurospheres were mechanically lifted and replated in suspension using Retinal Induction Medium(RIM). The cells were maintained in RIM through differentiation day 41. Next, RIM was replaced with Retina Differentiation Medium (RDM) from days 42 – 60 of differentiation. Lastly, retinal organoids were mechanically dissected out on day 60 of differentiation, transferred to ultra-low adhesion dishes and maintained in suspension in RDM. Media compositions are as follows: NIM: 489.5 mL 1:1 ratio DMEM (ThermoFisher, cat#11995073) and F12 (ThermoFisher, cat# 1765054), 5 mL CTS N2 supplement (ThermoFisher, cat# 17502048), 5 mL MEM NEAA (MilliporeSigma, cat# M7145), 0.5 mL 2mg/ml heparin (Sigma, cat# H3393); RIM: 240 mL 1:1 ratio DMEM and F12, 240 mL DMEM, 10 mL B27 without Vitamin A (ThermoFisher, cat# 12587010), 5 mL MEM NEAA, 5 mL penstrep (ThermoFisher, cat# 15070063), 500 uL 1000x Fungin (Invivogen, cat# ANTFN1 ANTFN2); RDM: 240 mL DMEM/F12, 240 mL DMEM, 50 mL FBS (ThermoFisher, cat# 16000069), 10 mL B27 without Vitamin A, 5 mL MEM NEAA, 5 mL GlutaMAX (ThermoFisher, cat# 35050061), 200 uL IGF-1 (ThermoFisher, cat# PHG0071), 5 mL 100mM Taurine (MilliporeSigma, cat#T5691), 5 mL penstrep, 500 uL 1000x Fungin.</w:t>
-      </w:r>
-    </w:p>
-    <w:p>
-      <w:pPr>
-        <w:pStyle w:val="Heading2"/>
-      </w:pPr>
-      <w:bookmarkStart w:id="66" w:name="rna-extraction-and-experimental-confirmation-of-retina-specific-exons-using-rt-pcr"/>
-      <w:r>
-        <w:t xml:space="preserve">RNA extraction and experimental confirmation of retina-specific exons using RT-PCR</w:t>
-      </w:r>
-      <w:bookmarkEnd w:id="66"/>
-    </w:p>
-    <w:p>
-      <w:pPr>
-        <w:pStyle w:val="FirstParagraph"/>
-      </w:pPr>
-      <w:r>
-        <w:t xml:space="preserve">             Ten high-quality retinal organoids at day 200 of differentiation were pooled and total RNA was extracted using the TRIzol reagent (Thermo Fisher Scientific, cat # 15596026) and the Direct-zol™ RNA Miniprep Kit (Zymo Research, Irvine, CA). Retinal organoids generated from two independent differentiations were used for RNA extraction. One microgram total RNA was reverse-transcribed into cDNA using SuperScript IV RT Kit with OligodT (Thermo, Catalog number: 12594025). PCR primers for the target exons were designed using the Primer-BLAST program from NCBI and RT-PCR assays were performed on Veriti 96-Well Thermal Cycler (Thermo Fisher Scientific) using Taq DNA polymerase (Thermo Scientific) with the following conditions: initial denaturation at 94 °C for 2 min followed by 425 cycles of 94 °C for 1 minute, 60 °C for 1 minute, 72 °C for 2 minutes, and a final extension at 72 °C for 5 min. The PCR products were subsequently resolved on 2% agarose gel using electrophoresis. LRP2 RT-PCR primers are: Exon 2/3 Forward: TTGGGGATGCATTGTCCCTC; Exon 2/3: Reverse: AGACTGTTCAGATGACGCGG; Exon43/nvl_exon120703 Forward: AACGCTGCAAAATGGAC; Exon43/nvl_exon120703 Reverse: TGGTGAACGATGTGGTGC</w:t>
-      </w:r>
-    </w:p>
-    <w:p>
-      <w:pPr>
-        <w:pStyle w:val="Heading2"/>
-      </w:pPr>
-      <w:bookmarkStart w:id="67" w:name="prediction-of-variant-impact-using-de-novo-transcriptomes."/>
+      <w:bookmarkStart w:id="63" w:name="prediction-of-variant-impact-using-de-novo-transcriptomes."/>
       <w:r>
         <w:t xml:space="preserve">Prediction of variant impact using</w:t>
       </w:r>
@@ -7036,7 +6933,7 @@
       <w:r>
         <w:t xml:space="preserve">transcriptomes.</w:t>
       </w:r>
-      <w:bookmarkEnd w:id="67"/>
+      <w:bookmarkEnd w:id="63"/>
     </w:p>
     <w:p>
       <w:pPr>
@@ -7045,7 +6942,7 @@
       <w:r>
         <w:t xml:space="preserve">             Noncoding variants previously associated with retinal disease from the Blueprint Genetics Retinal dystrophy panel were obtained from the Blueprint Genetics website (</w:t>
       </w:r>
-      <w:hyperlink r:id="rId68">
+      <w:hyperlink r:id="rId64">
         <w:r>
           <w:rPr>
             <w:rStyle w:val="Hyperlink"/>
@@ -7075,7 +6972,7 @@
         <w:t xml:space="preserve"> </w:t>
       </w:r>
       <w:r>
-        <w:t xml:space="preserve">[61]</w:t>
+        <w:t xml:space="preserve">[62]</w:t>
       </w:r>
       <w:r>
         <w:t xml:space="preserve">. The VCF of variants was used as the input variants for the Variant Effect Predictor(VEP) tool from Ensembl, with each subtissue specific transcriptome as the input annotation</w:t>
@@ -7084,7 +6981,7 @@
         <w:t xml:space="preserve"> </w:t>
       </w:r>
       <w:r>
-        <w:t xml:space="preserve">[62]</w:t>
+        <w:t xml:space="preserve">[63]</w:t>
       </w:r>
       <w:r>
         <w:t xml:space="preserve">. VEP was additionally run using the gencode v28 comprehensive annotation as the input annotation to identify variants whose predicted impact increased in severity.</w:t>
@@ -7094,77 +6991,223 @@
       <w:pPr>
         <w:pStyle w:val="Heading2"/>
       </w:pPr>
-      <w:bookmarkStart w:id="69" w:name="figures-tables-and-computing-resources"/>
+      <w:bookmarkStart w:id="65" w:name="figures-tables-and-computing-resources"/>
       <w:r>
         <w:t xml:space="preserve">Figures, Tables, and Computing Resources</w:t>
       </w:r>
-      <w:bookmarkEnd w:id="69"/>
+      <w:bookmarkEnd w:id="65"/>
     </w:p>
     <w:p>
       <w:pPr>
         <w:pStyle w:val="FirstParagraph"/>
       </w:pPr>
       <w:r>
-        <w:t xml:space="preserve">             All statistical analyses, figures and tables in this paper were generated using the R programming language.</w:t>
-      </w:r>
-      <w:r>
-        <w:t xml:space="preserve"> </w:t>
-      </w:r>
-      <w:r>
-        <w:t xml:space="preserve">[63]</w:t>
-      </w:r>
-      <w:r>
-        <w:t xml:space="preserve"> </w:t>
-      </w:r>
-      <w:r>
-        <w:t xml:space="preserve">A full list of packages and versions can be found in the supplementary file session_info.txt. All computation was performed on the National Institutes of Health high performance computer system Biowulf (hpc.nih.gov).</w:t>
+        <w:t xml:space="preserve">             All statistical analyses, figures and tables in this paper were generated using the R programming language</w:t>
+      </w:r>
+      <w:r>
+        <w:t xml:space="preserve"> </w:t>
+      </w:r>
+      <w:r>
+        <w:t xml:space="preserve">[64]</w:t>
+      </w:r>
+      <w:r>
+        <w:t xml:space="preserve">. A full list of packages and versions can be found in the supplementary file session_info.txt. The cartoon diagram of iPSC-derived retinal pigment epithelium cells (figure 1) was created with</w:t>
+      </w:r>
+      <w:r>
+        <w:t xml:space="preserve"> </w:t>
+      </w:r>
+      <w:hyperlink r:id="rId66">
+        <w:r>
+          <w:rPr>
+            <w:rStyle w:val="Hyperlink"/>
+          </w:rPr>
+          <w:t xml:space="preserve">BioRender.com</w:t>
+        </w:r>
+      </w:hyperlink>
+      <w:r>
+        <w:t xml:space="preserve">. All computation was performed on the National Institutes of Health high performance computer system Biowulf (hpc.nih.gov).</w:t>
+      </w:r>
+    </w:p>
+    <w:p>
+      <w:pPr>
+        <w:pStyle w:val="Heading2"/>
+      </w:pPr>
+      <w:bookmarkStart w:id="67" w:name="code-and-data-availability"/>
+      <w:r>
+        <w:t xml:space="preserve">Code and data availability</w:t>
+      </w:r>
+      <w:bookmarkEnd w:id="67"/>
+    </w:p>
+    <w:p>
+      <w:pPr>
+        <w:pStyle w:val="FirstParagraph"/>
+      </w:pPr>
+      <w:r>
+        <w:t xml:space="preserve">             To improve reproducibility, all code used for both analyzing the data and generating the figures for this paper was written as multiple Snakemake pipelines. Each Snakefile contains the exact parameters for all tools and scripts used in each analysis</w:t>
+      </w:r>
+      <w:r>
+        <w:t xml:space="preserve"> </w:t>
+      </w:r>
+      <w:r>
+        <w:t xml:space="preserve">[20]</w:t>
+      </w:r>
+      <w:r>
+        <w:t xml:space="preserve">. All code (and versions) used for this project is publicly available in the following github repositories:</w:t>
+      </w:r>
+      <w:r>
+        <w:t xml:space="preserve"> </w:t>
+      </w:r>
+      <w:hyperlink r:id="rId41">
+        <w:r>
+          <w:rPr>
+            <w:rStyle w:val="Hyperlink"/>
+          </w:rPr>
+          <w:t xml:space="preserve">https://github.com/vinay-swamy/ocular_transcriptomes_pipeline</w:t>
+        </w:r>
+      </w:hyperlink>
+      <w:r>
+        <w:t xml:space="preserve"> </w:t>
+      </w:r>
+      <w:r>
+        <w:t xml:space="preserve">(short read</w:t>
+      </w:r>
+      <w:r>
+        <w:t xml:space="preserve"> </w:t>
+      </w:r>
+      <w:r>
+        <w:rPr>
+          <w:i/>
+        </w:rPr>
+        <w:t xml:space="preserve">de novo</w:t>
+      </w:r>
+      <w:r>
+        <w:t xml:space="preserve"> </w:t>
+      </w:r>
+      <w:r>
+        <w:t xml:space="preserve">transcriptome pipeline pipeline),</w:t>
+      </w:r>
+      <w:r>
+        <w:t xml:space="preserve"> </w:t>
+      </w:r>
+      <w:hyperlink r:id="rId68">
+        <w:r>
+          <w:rPr>
+            <w:rStyle w:val="Hyperlink"/>
+          </w:rPr>
+          <w:t xml:space="preserve">https://github.com/vinay-swamy/ocular_transcriptomes_longread_analysis</w:t>
+        </w:r>
+      </w:hyperlink>
+      <w:r>
+        <w:t xml:space="preserve"> </w:t>
+      </w:r>
+      <w:r>
+        <w:t xml:space="preserve">(long-read analysis pipeline),</w:t>
+      </w:r>
+      <w:r>
+        <w:t xml:space="preserve"> </w:t>
+      </w:r>
+      <w:hyperlink r:id="rId69">
+        <w:r>
+          <w:rPr>
+            <w:rStyle w:val="Hyperlink"/>
+          </w:rPr>
+          <w:t xml:space="preserve">https://github.com/vinay-swamy/ocular_transcriptomes_paper</w:t>
+        </w:r>
+      </w:hyperlink>
+      <w:r>
+        <w:t xml:space="preserve"> </w:t>
+      </w:r>
+      <w:r>
+        <w:t xml:space="preserve">(figures and tables for this paper),</w:t>
+      </w:r>
+      <w:r>
+        <w:t xml:space="preserve"> </w:t>
+      </w:r>
+      <w:hyperlink r:id="rId40">
+        <w:r>
+          <w:rPr>
+            <w:rStyle w:val="Hyperlink"/>
+          </w:rPr>
+          <w:t xml:space="preserve">https://github.com/vinay-swamy/ocular_transcriptomes_shiny</w:t>
+        </w:r>
+      </w:hyperlink>
+      <w:r>
+        <w:t xml:space="preserve"> </w:t>
+      </w:r>
+      <w:r>
+        <w:t xml:space="preserve">(visualization and gtf download webapp). Additionally, all Snakefiles are included as supplementary data.(supplementary data files 1-3)</w:t>
+      </w:r>
+    </w:p>
+    <w:p>
+      <w:pPr>
+        <w:pStyle w:val="BodyText"/>
+      </w:pPr>
+      <w:r>
+        <w:t xml:space="preserve">             All sequencing data generated by this project is available through the BioProject portal:</w:t>
+      </w:r>
+      <w:r>
+        <w:t xml:space="preserve"> </w:t>
+      </w:r>
+      <w:hyperlink r:id="rId70">
+        <w:r>
+          <w:rPr>
+            <w:rStyle w:val="Hyperlink"/>
+          </w:rPr>
+          <w:t xml:space="preserve">http://www.ncbi.nlm.nih.gov/bioproject/726583</w:t>
+        </w:r>
+      </w:hyperlink>
+      <w:r>
+        <w:t xml:space="preserve"> </w:t>
+      </w:r>
+      <w:r>
+        <w:t xml:space="preserve">( PRJNA726583). The accessions of all public data used by are available on the Sequence Read Archive, and we provide a table of relevant accessions in the supplemental data (supplemental data 6). Additionally, annotation files in GTF format for the DNTX and pan-eye annotation are includded in the supplemental data/ (supplemental data 7,8)</w:t>
       </w:r>
     </w:p>
     <w:p>
       <w:pPr>
         <w:pStyle w:val="Heading1"/>
       </w:pPr>
-      <w:bookmarkStart w:id="70" w:name="author-contributions"/>
+      <w:bookmarkStart w:id="71" w:name="author-contributions"/>
       <w:r>
         <w:t xml:space="preserve">Author Contributions</w:t>
       </w:r>
-      <w:bookmarkEnd w:id="70"/>
+      <w:bookmarkEnd w:id="71"/>
     </w:p>
     <w:p>
       <w:pPr>
         <w:pStyle w:val="FirstParagraph"/>
       </w:pPr>
       <w:r>
-        <w:t xml:space="preserve">VSS and DMM designed overall study. VSS implemented all computational pipelines and analysis. TGF and AM conducted all bench experiments. VSS, DM, TGF, and RBH drafted and edited this manuscript.</w:t>
+        <w:t xml:space="preserve">VSS and DMM designed overall study. VSS implemented all computational pipelines and analyses. TGF and AM conducted all bench experiments. VSS, DM, TGF, and RBH drafted and edited this manuscript.</w:t>
       </w:r>
     </w:p>
     <w:p>
       <w:pPr>
         <w:pStyle w:val="Heading1"/>
       </w:pPr>
-      <w:bookmarkStart w:id="71" w:name="competing-interests"/>
+      <w:bookmarkStart w:id="72" w:name="competing-interests"/>
       <w:r>
         <w:t xml:space="preserve">Competing Interests</w:t>
       </w:r>
-      <w:bookmarkEnd w:id="71"/>
+      <w:bookmarkEnd w:id="72"/>
     </w:p>
     <w:p>
       <w:pPr>
         <w:pStyle w:val="FirstParagraph"/>
       </w:pPr>
       <w:r>
-        <w:t xml:space="preserve">             All authors declare no Competing interests.</w:t>
+        <w:t xml:space="preserve">             All authors declare no competing interests.</w:t>
       </w:r>
     </w:p>
     <w:p>
       <w:pPr>
         <w:pStyle w:val="Heading1"/>
       </w:pPr>
-      <w:bookmarkStart w:id="72" w:name="supplemental-figures"/>
+      <w:bookmarkStart w:id="73" w:name="supplemental-figures"/>
       <w:r>
         <w:t xml:space="preserve">Supplemental Figures</w:t>
       </w:r>
-      <w:bookmarkEnd w:id="72"/>
+      <w:bookmarkEnd w:id="73"/>
     </w:p>
     <w:p>
       <w:pPr>
@@ -7186,7 +7229,7 @@
                     </pic:cNvPicPr>
                   </pic:nvPicPr>
                   <pic:blipFill>
-                    <a:blip r:embed="rId73"/>
+                    <a:blip r:embed="rId74"/>
                     <a:stretch>
                       <a:fillRect/>
                     </a:stretch>
@@ -7241,7 +7284,7 @@
                     </pic:cNvPicPr>
                   </pic:nvPicPr>
                   <pic:blipFill>
-                    <a:blip r:embed="rId74"/>
+                    <a:blip r:embed="rId75"/>
                     <a:stretch>
                       <a:fillRect/>
                     </a:stretch>
@@ -7274,61 +7317,6 @@
       </w:pPr>
       <w:r>
         <w:t xml:space="preserve">Supplemental Figure 2. Comparison of DNTX annotation to Gencode annotation. A) Average per exon Phylop score for Gencode and DNTX transcripts. B) Average distance of DNTX transcriptional start sites (TSS) and Gencode TSS to CAGE-seq peaks from the FANTOM consortium. C) Average distance of DNTX transcriptional end sites (TES) and Gencode TES to polyadenylation signals in the PolyA site atlas.</w:t>
-      </w:r>
-    </w:p>
-    <w:p>
-      <w:pPr>
-        <w:pStyle w:val="BodyText"/>
-      </w:pPr>
-      <w:r>
-        <w:drawing>
-          <wp:inline>
-            <wp:extent cx="5504749" cy="4587290"/>
-            <wp:effectExtent b="0" l="0" r="0" t="0"/>
-            <wp:docPr descr="" title="" id="1" name="Picture"/>
-            <a:graphic>
-              <a:graphicData uri="http://schemas.openxmlformats.org/drawingml/2006/picture">
-                <pic:pic>
-                  <pic:nvPicPr>
-                    <pic:cNvPr descr="txome_paper_v2_files/figure-docx/map_rate_diff-1.png" id="0" name="Picture"/>
-                    <pic:cNvPicPr>
-                      <a:picLocks noChangeArrowheads="1" noChangeAspect="1"/>
-                    </pic:cNvPicPr>
-                  </pic:nvPicPr>
-                  <pic:blipFill>
-                    <a:blip r:embed="rId75"/>
-                    <a:stretch>
-                      <a:fillRect/>
-                    </a:stretch>
-                  </pic:blipFill>
-                  <pic:spPr bwMode="auto">
-                    <a:xfrm>
-                      <a:off x="0" y="0"/>
-                      <a:ext cx="5504749" cy="4587290"/>
-                    </a:xfrm>
-                    <a:prstGeom prst="rect">
-                      <a:avLst/>
-                    </a:prstGeom>
-                    <a:noFill/>
-                    <a:ln w="9525">
-                      <a:noFill/>
-                      <a:headEnd/>
-                      <a:tailEnd/>
-                    </a:ln>
-                  </pic:spPr>
-                </pic:pic>
-              </a:graphicData>
-            </a:graphic>
-          </wp:inline>
-        </w:drawing>
-      </w:r>
-    </w:p>
-    <w:p>
-      <w:pPr>
-        <w:pStyle w:val="CustomCaption"/>
-      </w:pPr>
-      <w:r>
-        <w:t xml:space="preserve">Supplemental Figure 3. Comparison of Salmon mapping rate change vs transcriptome size decrease.</w:t>
       </w:r>
     </w:p>
     <w:p>
@@ -7383,7 +7371,7 @@
         <w:pStyle w:val="CustomCaption"/>
       </w:pPr>
       <w:r>
-        <w:t xml:space="preserve">Supplemental Figure 4. PCR amplification of LRP2 Transcript in fibroblasts, iPSCs, and Retinal Organoids. A) Amplification of cannonical exon 2:3 junction (control) B) Amplification of Novel Exon 44 C) GAPDH loading control</w:t>
+        <w:t xml:space="preserve">Supplemental Figure 3. PCR amplification of LRP2 Transcript in fibroblasts, iPSCs, and Retinal Organoids. A) Amplification of canonical exon 2:3 junction (control) B) Amplification of Novel Exon 44 C) GAPDH loading control</w:t>
       </w:r>
     </w:p>
     <w:p>
@@ -7396,7 +7384,7 @@
       </w:r>
       <w:bookmarkEnd w:id="77"/>
     </w:p>
-    <w:bookmarkStart w:id="204" w:name="refs"/>
+    <w:bookmarkStart w:id="206" w:name="refs"/>
     <w:bookmarkStart w:id="79" w:name="ref-dykes_hic2_2018"/>
     <w:p>
       <w:pPr>
@@ -7775,15 +7763,33 @@
       </w:hyperlink>
     </w:p>
     <w:bookmarkEnd w:id="119"/>
-    <w:bookmarkStart w:id="121" w:name="ref-zerbino_ensembl_2018"/>
+    <w:bookmarkStart w:id="121" w:name="ref-smith_human_2019"/>
     <w:p>
       <w:pPr>
         <w:pStyle w:val="Bibliography"/>
       </w:pPr>
       <w:r>
-        <w:t xml:space="preserve">22. Zerbino DR, Achuthan P, Akanni W, Amode MR, Barrell D, Bhai J, et al. Ensembl 2018. Nucleic Acids Research. 2018;46: D754–D761. doi:</w:t>
+        <w:t xml:space="preserve">22. Smith EN, D’Antonio-Chronowska A, Greenwald WW, Borja V, Aguiar LR, Pogue R, et al. Human iPSC-Derived Retinal Pigment Epithelium: A Model System for Prioritizing and Functionally Characterizing Causal Variants at AMD Risk Loci. Stem Cell Reports. 2019;12: 1342–1353. doi:</w:t>
       </w:r>
       <w:hyperlink r:id="rId120">
+        <w:r>
+          <w:rPr>
+            <w:rStyle w:val="Hyperlink"/>
+          </w:rPr>
+          <w:t xml:space="preserve">10.1016/j.stemcr.2019.04.012</w:t>
+        </w:r>
+      </w:hyperlink>
+    </w:p>
+    <w:bookmarkEnd w:id="121"/>
+    <w:bookmarkStart w:id="123" w:name="ref-zerbino_ensembl_2018"/>
+    <w:p>
+      <w:pPr>
+        <w:pStyle w:val="Bibliography"/>
+      </w:pPr>
+      <w:r>
+        <w:t xml:space="preserve">23. Zerbino DR, Achuthan P, Akanni W, Amode MR, Barrell D, Bhai J, et al. Ensembl 2018. Nucleic Acids Research. 2018;46: D754–D761. doi:</w:t>
+      </w:r>
+      <w:hyperlink r:id="rId122">
         <w:r>
           <w:rPr>
             <w:rStyle w:val="Hyperlink"/>
@@ -7792,16 +7798,16 @@
         </w:r>
       </w:hyperlink>
     </w:p>
-    <w:bookmarkEnd w:id="121"/>
-    <w:bookmarkStart w:id="123" w:name="ref-oleary_reference_2016"/>
+    <w:bookmarkEnd w:id="123"/>
+    <w:bookmarkStart w:id="125" w:name="ref-oleary_reference_2016"/>
     <w:p>
       <w:pPr>
         <w:pStyle w:val="Bibliography"/>
       </w:pPr>
       <w:r>
-        <w:t xml:space="preserve">23. O’Leary NA, Wright MW, Brister JR, Ciufo S, Haddad D, McVeigh R, et al. Reference sequence (RefSeq) database at NCBI: Current status, taxonomic expansion, and functional annotation. Nucleic Acids Research. 2016;44: D733–745. doi:</w:t>
-      </w:r>
-      <w:hyperlink r:id="rId122">
+        <w:t xml:space="preserve">24. O’Leary NA, Wright MW, Brister JR, Ciufo S, Haddad D, McVeigh R, et al. Reference sequence (RefSeq) database at NCBI: Current status, taxonomic expansion, and functional annotation. Nucleic Acids Research. 2016;44: D733–745. doi:</w:t>
+      </w:r>
+      <w:hyperlink r:id="rId124">
         <w:r>
           <w:rPr>
             <w:rStyle w:val="Hyperlink"/>
@@ -7810,16 +7816,16 @@
         </w:r>
       </w:hyperlink>
     </w:p>
-    <w:bookmarkEnd w:id="123"/>
-    <w:bookmarkStart w:id="125" w:name="ref-landry_complex_2003"/>
+    <w:bookmarkEnd w:id="125"/>
+    <w:bookmarkStart w:id="127" w:name="ref-landry_complex_2003"/>
     <w:p>
       <w:pPr>
         <w:pStyle w:val="Bibliography"/>
       </w:pPr>
       <w:r>
-        <w:t xml:space="preserve">24. Landry J-R, Mager DL, Wilhelm BT. Complex controls: The role of alternative promoters in mammalian genomes. Trends in Genetics. 2003;19: 640–648. doi:</w:t>
-      </w:r>
-      <w:hyperlink r:id="rId124">
+        <w:t xml:space="preserve">25. Landry J-R, Mager DL, Wilhelm BT. Complex controls: The role of alternative promoters in mammalian genomes. Trends in Genetics. 2003;19: 640–648. doi:</w:t>
+      </w:r>
+      <w:hyperlink r:id="rId126">
         <w:r>
           <w:rPr>
             <w:rStyle w:val="Hyperlink"/>
@@ -7828,16 +7834,16 @@
         </w:r>
       </w:hyperlink>
     </w:p>
-    <w:bookmarkEnd w:id="125"/>
-    <w:bookmarkStart w:id="127" w:name="ref-tian_alternative_2017"/>
+    <w:bookmarkEnd w:id="127"/>
+    <w:bookmarkStart w:id="129" w:name="ref-tian_alternative_2017"/>
     <w:p>
       <w:pPr>
         <w:pStyle w:val="Bibliography"/>
       </w:pPr>
       <w:r>
-        <w:t xml:space="preserve">25. Tian B, Manley JL. Alternative polyadenylation of mRNA precursors. Nature Reviews Molecular Cell Biology. 2017;18: 18–30. doi:</w:t>
-      </w:r>
-      <w:hyperlink r:id="rId126">
+        <w:t xml:space="preserve">26. Tian B, Manley JL. Alternative polyadenylation of mRNA precursors. Nature Reviews Molecular Cell Biology. 2017;18: 18–30. doi:</w:t>
+      </w:r>
+      <w:hyperlink r:id="rId128">
         <w:r>
           <w:rPr>
             <w:rStyle w:val="Hyperlink"/>
@@ -7846,16 +7852,16 @@
         </w:r>
       </w:hyperlink>
     </w:p>
-    <w:bookmarkEnd w:id="127"/>
-    <w:bookmarkStart w:id="129" w:name="ref-wang_mechanism_2015"/>
+    <w:bookmarkEnd w:id="129"/>
+    <w:bookmarkStart w:id="131" w:name="ref-wang_mechanism_2015"/>
     <w:p>
       <w:pPr>
         <w:pStyle w:val="Bibliography"/>
       </w:pPr>
       <w:r>
-        <w:t xml:space="preserve">26. Wang Y, Liu J, HUANG B, XU Y-M, LI J, HUANG L-F, et al. Mechanism of alternative splicing and its regulation. Biomedical Reports. 2015;3: 152–158. doi:</w:t>
-      </w:r>
-      <w:hyperlink r:id="rId128">
+        <w:t xml:space="preserve">27. Wang Y, Liu J, HUANG B, XU Y-M, LI J, HUANG L-F, et al. Mechanism of alternative splicing and its regulation. Biomedical Reports. 2015;3: 152–158. doi:</w:t>
+      </w:r>
+      <w:hyperlink r:id="rId130">
         <w:r>
           <w:rPr>
             <w:rStyle w:val="Hyperlink"/>
@@ -7864,16 +7870,16 @@
         </w:r>
       </w:hyperlink>
     </w:p>
-    <w:bookmarkEnd w:id="129"/>
-    <w:bookmarkStart w:id="131" w:name="ref-pollard_detection_2010"/>
+    <w:bookmarkEnd w:id="131"/>
+    <w:bookmarkStart w:id="133" w:name="ref-pollard_detection_2010"/>
     <w:p>
       <w:pPr>
         <w:pStyle w:val="Bibliography"/>
       </w:pPr>
       <w:r>
-        <w:t xml:space="preserve">27. Pollard KS, Hubisz MJ, Rosenbloom KR, Siepel A. Detection of nonneutral substitution rates on mammalian phylogenies. Genome Research. 2010;20: 110–121. doi:</w:t>
-      </w:r>
-      <w:hyperlink r:id="rId130">
+        <w:t xml:space="preserve">28. Pollard KS, Hubisz MJ, Rosenbloom KR, Siepel A. Detection of nonneutral substitution rates on mammalian phylogenies. Genome Research. 2010;20: 110–121. doi:</w:t>
+      </w:r>
+      <w:hyperlink r:id="rId132">
         <w:r>
           <w:rPr>
             <w:rStyle w:val="Hyperlink"/>
@@ -7882,16 +7888,16 @@
         </w:r>
       </w:hyperlink>
     </w:p>
-    <w:bookmarkEnd w:id="131"/>
-    <w:bookmarkStart w:id="133" w:name="ref-noguchi_fantom5_2017"/>
+    <w:bookmarkEnd w:id="133"/>
+    <w:bookmarkStart w:id="135" w:name="ref-noguchi_fantom5_2017"/>
     <w:p>
       <w:pPr>
         <w:pStyle w:val="Bibliography"/>
       </w:pPr>
       <w:r>
-        <w:t xml:space="preserve">28. Noguchi S, Arakawa T, Fukuda S, Furuno M, Hasegawa A, Hori F, et al. FANTOM5 CAGE profiles of human and mouse samples. Scientific Data. 2017;4: 170112. doi:</w:t>
-      </w:r>
-      <w:hyperlink r:id="rId132">
+        <w:t xml:space="preserve">29. Noguchi S, Arakawa T, Fukuda S, Furuno M, Hasegawa A, Hori F, et al. FANTOM5 CAGE profiles of human and mouse samples. Scientific Data. 2017;4: 170112. doi:</w:t>
+      </w:r>
+      <w:hyperlink r:id="rId134">
         <w:r>
           <w:rPr>
             <w:rStyle w:val="Hyperlink"/>
@@ -7900,16 +7906,16 @@
         </w:r>
       </w:hyperlink>
     </w:p>
-    <w:bookmarkEnd w:id="133"/>
-    <w:bookmarkStart w:id="135" w:name="ref-herrmann_polyasite_2020"/>
+    <w:bookmarkEnd w:id="135"/>
+    <w:bookmarkStart w:id="137" w:name="ref-herrmann_polyasite_2020"/>
     <w:p>
       <w:pPr>
         <w:pStyle w:val="Bibliography"/>
       </w:pPr>
       <w:r>
-        <w:t xml:space="preserve">29. Herrmann CJ, Schmidt R, Kanitz A, Artimo P, Gruber AJ, Zavolan M. PolyASite 2.0: A consolidated atlas of polyadenylation sites from 3′ end sequencing. Nucleic Acids Research. 2020;48: D174–D179. doi:</w:t>
-      </w:r>
-      <w:hyperlink r:id="rId134">
+        <w:t xml:space="preserve">30. Herrmann CJ, Schmidt R, Kanitz A, Artimo P, Gruber AJ, Zavolan M. PolyASite 2.0: A consolidated atlas of polyadenylation sites from 3′ end sequencing. Nucleic Acids Research. 2020;48: D174–D179. doi:</w:t>
+      </w:r>
+      <w:hyperlink r:id="rId136">
         <w:r>
           <w:rPr>
             <w:rStyle w:val="Hyperlink"/>
@@ -7918,16 +7924,16 @@
         </w:r>
       </w:hyperlink>
     </w:p>
-    <w:bookmarkEnd w:id="135"/>
-    <w:bookmarkStart w:id="137" w:name="ref-takahashi_cage-_2012"/>
+    <w:bookmarkEnd w:id="137"/>
+    <w:bookmarkStart w:id="139" w:name="ref-takahashi_cage-_2012"/>
     <w:p>
       <w:pPr>
         <w:pStyle w:val="Bibliography"/>
       </w:pPr>
       <w:r>
-        <w:t xml:space="preserve">30. Takahashi H, Kato S, Murata M, Carninci P. CAGE- Cap Analysis Gene Expression: A protocol for the detection of promoter and transcriptional networks. Methods in molecular biology (Clifton, NJ). 2012;786: 181–200. doi:</w:t>
-      </w:r>
-      <w:hyperlink r:id="rId136">
+        <w:t xml:space="preserve">31. Takahashi H, Kato S, Murata M, Carninci P. CAGE- Cap Analysis Gene Expression: A protocol for the detection of promoter and transcriptional networks. Methods in molecular biology (Clifton, NJ). 2012;786: 181–200. doi:</w:t>
+      </w:r>
+      <w:hyperlink r:id="rId138">
         <w:r>
           <w:rPr>
             <w:rStyle w:val="Hyperlink"/>
@@ -7936,16 +7942,16 @@
         </w:r>
       </w:hyperlink>
     </w:p>
-    <w:bookmarkEnd w:id="137"/>
-    <w:bookmarkStart w:id="139" w:name="ref-beck_3-end_2010"/>
+    <w:bookmarkEnd w:id="139"/>
+    <w:bookmarkStart w:id="141" w:name="ref-beck_3-end_2010"/>
     <w:p>
       <w:pPr>
         <w:pStyle w:val="Bibliography"/>
       </w:pPr>
       <w:r>
-        <w:t xml:space="preserve">31. Beck AH, Weng Z, Witten DM, Zhu S, Foley JW, Lacroute P, et al. 3′-End Sequencing for Expression Quantification (3SEQ) from Archival Tumor Samples. PLOS ONE. 2010;5: e8768. doi:</w:t>
-      </w:r>
-      <w:hyperlink r:id="rId138">
+        <w:t xml:space="preserve">32. Beck AH, Weng Z, Witten DM, Zhu S, Foley JW, Lacroute P, et al. 3′-End Sequencing for Expression Quantification (3SEQ) from Archival Tumor Samples. PLOS ONE. 2010;5: e8768. doi:</w:t>
+      </w:r>
+      <w:hyperlink r:id="rId140">
         <w:r>
           <w:rPr>
             <w:rStyle w:val="Hyperlink"/>
@@ -7954,16 +7960,16 @@
         </w:r>
       </w:hyperlink>
     </w:p>
-    <w:bookmarkEnd w:id="139"/>
-    <w:bookmarkStart w:id="141" w:name="ref-bharti_alternative_2008"/>
+    <w:bookmarkEnd w:id="141"/>
+    <w:bookmarkStart w:id="143" w:name="ref-bharti_alternative_2008"/>
     <w:p>
       <w:pPr>
         <w:pStyle w:val="Bibliography"/>
       </w:pPr>
       <w:r>
-        <w:t xml:space="preserve">32. Bharti K, Liu W, Csermely T, Bertuzzi S, Arnheiter H. Alternative promoter use in eye development: Complex role and regulation of the transcription factor MITF. Development (Cambridge, England). 2008;135: 1169–1178. doi:</w:t>
-      </w:r>
-      <w:hyperlink r:id="rId140">
+        <w:t xml:space="preserve">33. Bharti K, Liu W, Csermely T, Bertuzzi S, Arnheiter H. Alternative promoter use in eye development: Complex role and regulation of the transcription factor MITF. Development (Cambridge, England). 2008;135: 1169–1178. doi:</w:t>
+      </w:r>
+      <w:hyperlink r:id="rId142">
         <w:r>
           <w:rPr>
             <w:rStyle w:val="Hyperlink"/>
@@ -7972,16 +7978,16 @@
         </w:r>
       </w:hyperlink>
     </w:p>
-    <w:bookmarkEnd w:id="141"/>
-    <w:bookmarkStart w:id="143" w:name="ref-mellough_integrated_2019"/>
+    <w:bookmarkEnd w:id="143"/>
+    <w:bookmarkStart w:id="145" w:name="ref-mellough_integrated_2019"/>
     <w:p>
       <w:pPr>
         <w:pStyle w:val="Bibliography"/>
       </w:pPr>
       <w:r>
-        <w:t xml:space="preserve">33. Mellough CB, Bauer R, Collin J, Dorgau B, Zerti D, Dolan DWP, et al. An integrated transcriptional analysis of the developing human retina. Development (Cambridge, England). 2019;146. doi:</w:t>
-      </w:r>
-      <w:hyperlink r:id="rId142">
+        <w:t xml:space="preserve">34. Mellough CB, Bauer R, Collin J, Dorgau B, Zerti D, Dolan DWP, et al. An integrated transcriptional analysis of the developing human retina. Development (Cambridge, England). 2019;146. doi:</w:t>
+      </w:r>
+      <w:hyperlink r:id="rId144">
         <w:r>
           <w:rPr>
             <w:rStyle w:val="Hyperlink"/>
@@ -7990,16 +7996,16 @@
         </w:r>
       </w:hyperlink>
     </w:p>
-    <w:bookmarkEnd w:id="143"/>
-    <w:bookmarkStart w:id="145" w:name="ref-christ_lrp2_2015"/>
+    <w:bookmarkEnd w:id="145"/>
+    <w:bookmarkStart w:id="147" w:name="ref-christ_lrp2_2015"/>
     <w:p>
       <w:pPr>
         <w:pStyle w:val="Bibliography"/>
       </w:pPr>
       <w:r>
-        <w:t xml:space="preserve">34. Christ A, Christa A, Klippert J, Eule JC, Bachmann S, Wallace VA, et al. LRP2 Acts as SHH Clearance Receptor to Protect the Retinal Margin from Mitogenic Stimuli. Developmental Cell. 2015;35: 36–48. doi:</w:t>
-      </w:r>
-      <w:hyperlink r:id="rId144">
+        <w:t xml:space="preserve">35. Christ A, Christa A, Klippert J, Eule JC, Bachmann S, Wallace VA, et al. LRP2 Acts as SHH Clearance Receptor to Protect the Retinal Margin from Mitogenic Stimuli. Developmental Cell. 2015;35: 36–48. doi:</w:t>
+      </w:r>
+      <w:hyperlink r:id="rId146">
         <w:r>
           <w:rPr>
             <w:rStyle w:val="Hyperlink"/>
@@ -8008,16 +8014,16 @@
         </w:r>
       </w:hyperlink>
     </w:p>
-    <w:bookmarkEnd w:id="145"/>
-    <w:bookmarkStart w:id="147" w:name="ref-braun_non-exomic_2013"/>
+    <w:bookmarkEnd w:id="147"/>
+    <w:bookmarkStart w:id="149" w:name="ref-braun_non-exomic_2013"/>
     <w:p>
       <w:pPr>
         <w:pStyle w:val="Bibliography"/>
       </w:pPr>
       <w:r>
-        <w:t xml:space="preserve">35. Braun TA, Mullins RF, Wagner AH, Andorf JL, Johnston RM, Bakall BB, et al. Non-exomic and synonymous variants in ABCA4 are an important cause of Stargardt disease. Human Molecular Genetics. 2013;22: 5136–5145. doi:</w:t>
-      </w:r>
-      <w:hyperlink r:id="rId146">
+        <w:t xml:space="preserve">36. Braun TA, Mullins RF, Wagner AH, Andorf JL, Johnston RM, Bakall BB, et al. Non-exomic and synonymous variants in ABCA4 are an important cause of Stargardt disease. Human Molecular Genetics. 2013;22: 5136–5145. doi:</w:t>
+      </w:r>
+      <w:hyperlink r:id="rId148">
         <w:r>
           <w:rPr>
             <w:rStyle w:val="Hyperlink"/>
@@ -8026,16 +8032,16 @@
         </w:r>
       </w:hyperlink>
     </w:p>
-    <w:bookmarkEnd w:id="147"/>
-    <w:bookmarkStart w:id="149" w:name="ref-bauwens_abca4-associated_2019"/>
+    <w:bookmarkEnd w:id="149"/>
+    <w:bookmarkStart w:id="151" w:name="ref-bauwens_abca4-associated_2019"/>
     <w:p>
       <w:pPr>
         <w:pStyle w:val="Bibliography"/>
       </w:pPr>
       <w:r>
-        <w:t xml:space="preserve">36. Bauwens M, Garanto A, Sangermano R, Naessens S, Weisschuh N, De Zaeytijd J, et al. ABCA4-associated disease as a model for missing heritability in autosomal recessive disorders: Novel noncoding splice, cis-regulatory, structural, and recurrent hypomorphic variants. Genetics in Medicine. 2019;21: 1761–1771. doi:</w:t>
-      </w:r>
-      <w:hyperlink r:id="rId148">
+        <w:t xml:space="preserve">37. Bauwens M, Garanto A, Sangermano R, Naessens S, Weisschuh N, De Zaeytijd J, et al. ABCA4-associated disease as a model for missing heritability in autosomal recessive disorders: Novel noncoding splice, cis-regulatory, structural, and recurrent hypomorphic variants. Genetics in Medicine. 2019;21: 1761–1771. doi:</w:t>
+      </w:r>
+      <w:hyperlink r:id="rId150">
         <w:r>
           <w:rPr>
             <w:rStyle w:val="Hyperlink"/>
@@ -8044,16 +8050,16 @@
         </w:r>
       </w:hyperlink>
     </w:p>
-    <w:bookmarkEnd w:id="149"/>
-    <w:bookmarkStart w:id="151" w:name="ref-zernant_analysis_2014"/>
+    <w:bookmarkEnd w:id="151"/>
+    <w:bookmarkStart w:id="153" w:name="ref-zernant_analysis_2014"/>
     <w:p>
       <w:pPr>
         <w:pStyle w:val="Bibliography"/>
       </w:pPr>
       <w:r>
-        <w:t xml:space="preserve">37. Zernant J, Xie Y(, Ayuso C, Riveiro-Alvarez R, Lopez-Martinez M-A, Simonelli F, et al. Analysis of the ABCA4 genomic locus in Stargardt disease. Human Molecular Genetics. 2014;23: 6797–6806. doi:</w:t>
-      </w:r>
-      <w:hyperlink r:id="rId150">
+        <w:t xml:space="preserve">38. Zernant J, Xie Y(, Ayuso C, Riveiro-Alvarez R, Lopez-Martinez M-A, Simonelli F, et al. Analysis of the ABCA4 genomic locus in Stargardt disease. Human Molecular Genetics. 2014;23: 6797–6806. doi:</w:t>
+      </w:r>
+      <w:hyperlink r:id="rId152">
         <w:r>
           <w:rPr>
             <w:rStyle w:val="Hyperlink"/>
@@ -8062,16 +8068,16 @@
         </w:r>
       </w:hyperlink>
     </w:p>
-    <w:bookmarkEnd w:id="151"/>
-    <w:bookmarkStart w:id="153" w:name="ref-sangermano_deep-intronic_2019"/>
+    <w:bookmarkEnd w:id="153"/>
+    <w:bookmarkStart w:id="155" w:name="ref-sangermano_deep-intronic_2019"/>
     <w:p>
       <w:pPr>
         <w:pStyle w:val="Bibliography"/>
       </w:pPr>
       <w:r>
-        <w:t xml:space="preserve">38. Sangermano R, Garanto A, Khan M, Runhart EH, Bauwens M, Bax NM, et al. Deep-intronic ABCA4 variants explain missing heritability in Stargardt disease and allow correction of splice defects by antisense oligonucleotides. Genetics in Medicine. 2019;21: 1751–1760. doi:</w:t>
-      </w:r>
-      <w:hyperlink r:id="rId152">
+        <w:t xml:space="preserve">39. Sangermano R, Garanto A, Khan M, Runhart EH, Bauwens M, Bax NM, et al. Deep-intronic ABCA4 variants explain missing heritability in Stargardt disease and allow correction of splice defects by antisense oligonucleotides. Genetics in Medicine. 2019;21: 1751–1760. doi:</w:t>
+      </w:r>
+      <w:hyperlink r:id="rId154">
         <w:r>
           <w:rPr>
             <w:rStyle w:val="Hyperlink"/>
@@ -8080,16 +8086,16 @@
         </w:r>
       </w:hyperlink>
     </w:p>
-    <w:bookmarkEnd w:id="153"/>
-    <w:bookmarkStart w:id="155" w:name="ref-jamshidi_contribution_2019"/>
+    <w:bookmarkEnd w:id="155"/>
+    <w:bookmarkStart w:id="157" w:name="ref-jamshidi_contribution_2019"/>
     <w:p>
       <w:pPr>
         <w:pStyle w:val="Bibliography"/>
       </w:pPr>
       <w:r>
-        <w:t xml:space="preserve">39. Jamshidi F, Place EM, Mehrotra S, Navarro-Gomez D, Maher M, Branham KE, et al. Contribution of non-coding mutations to RPGRIP1-mediated inherited retinal degeneration. Genetics in medicine : official journal of the American College of Medical Genetics. 2019;21: 694–704. doi:</w:t>
-      </w:r>
-      <w:hyperlink r:id="rId154">
+        <w:t xml:space="preserve">40. Jamshidi F, Place EM, Mehrotra S, Navarro-Gomez D, Maher M, Branham KE, et al. Contribution of non-coding mutations to RPGRIP1-mediated inherited retinal degeneration. Genetics in medicine : official journal of the American College of Medical Genetics. 2019;21: 694–704. doi:</w:t>
+      </w:r>
+      <w:hyperlink r:id="rId156">
         <w:r>
           <w:rPr>
             <w:rStyle w:val="Hyperlink"/>
@@ -8098,16 +8104,16 @@
         </w:r>
       </w:hyperlink>
     </w:p>
-    <w:bookmarkEnd w:id="155"/>
-    <w:bookmarkStart w:id="157" w:name="ref-mayer_homozygosity_2016"/>
+    <w:bookmarkEnd w:id="157"/>
+    <w:bookmarkStart w:id="159" w:name="ref-mayer_homozygosity_2016"/>
     <w:p>
       <w:pPr>
         <w:pStyle w:val="Bibliography"/>
       </w:pPr>
       <w:r>
-        <w:t xml:space="preserve">40. Mayer AK, Rohrschneider K, Strom TM, Glöckle N, Kohl S, Wissinger B, et al. Homozygosity mapping and whole-genome sequencing reveals a deep intronic PROM1 mutation causing cone–rod dystrophy by pseudoexon activation. European Journal of Human Genetics. 2016;24: 459–462. doi:</w:t>
-      </w:r>
-      <w:hyperlink r:id="rId156">
+        <w:t xml:space="preserve">41. Mayer AK, Rohrschneider K, Strom TM, Glöckle N, Kohl S, Wissinger B, et al. Homozygosity mapping and whole-genome sequencing reveals a deep intronic PROM1 mutation causing cone–rod dystrophy by pseudoexon activation. European Journal of Human Genetics. 2016;24: 459–462. doi:</w:t>
+      </w:r>
+      <w:hyperlink r:id="rId158">
         <w:r>
           <w:rPr>
             <w:rStyle w:val="Hyperlink"/>
@@ -8116,16 +8122,16 @@
         </w:r>
       </w:hyperlink>
     </w:p>
-    <w:bookmarkEnd w:id="157"/>
-    <w:bookmarkStart w:id="159" w:name="ref-geoffroy_whole-genome_2018"/>
+    <w:bookmarkEnd w:id="159"/>
+    <w:bookmarkStart w:id="161" w:name="ref-geoffroy_whole-genome_2018"/>
     <w:p>
       <w:pPr>
         <w:pStyle w:val="Bibliography"/>
       </w:pPr>
       <w:r>
-        <w:t xml:space="preserve">41. Geoffroy V, Stoetzel C, Scheidecker S, Schaefer E, Perrault I, Bär S, et al. Whole-genome sequencing in patients with ciliopathies uncovers a novel recurrent tandem duplication in IFT140. Human Mutation. 2018;39: 983–992. doi:</w:t>
-      </w:r>
-      <w:hyperlink r:id="rId158">
+        <w:t xml:space="preserve">42. Geoffroy V, Stoetzel C, Scheidecker S, Schaefer E, Perrault I, Bär S, et al. Whole-genome sequencing in patients with ciliopathies uncovers a novel recurrent tandem duplication in IFT140. Human Mutation. 2018;39: 983–992. doi:</w:t>
+      </w:r>
+      <w:hyperlink r:id="rId160">
         <w:r>
           <w:rPr>
             <w:rStyle w:val="Hyperlink"/>
@@ -8134,16 +8140,16 @@
         </w:r>
       </w:hyperlink>
     </w:p>
-    <w:bookmarkEnd w:id="159"/>
-    <w:bookmarkStart w:id="161" w:name="ref-lenis_expression_2018"/>
+    <w:bookmarkEnd w:id="161"/>
+    <w:bookmarkStart w:id="163" w:name="ref-lenis_expression_2018"/>
     <w:p>
       <w:pPr>
         <w:pStyle w:val="Bibliography"/>
       </w:pPr>
       <w:r>
-        <w:t xml:space="preserve">42. Lenis TL, Hu J, Ng SY, Jiang Z, Sarfare S, Lloyd MB, et al. Expression of ABCA4 in the retinal pigment epithelium and its implications for Stargardt macular degeneration. Proceedings of the National Academy of Sciences. 2018;115: E11120–E11127. doi:</w:t>
-      </w:r>
-      <w:hyperlink r:id="rId160">
+        <w:t xml:space="preserve">43. Lenis TL, Hu J, Ng SY, Jiang Z, Sarfare S, Lloyd MB, et al. Expression of ABCA4 in the retinal pigment epithelium and its implications for Stargardt macular degeneration. Proceedings of the National Academy of Sciences. 2018;115: E11120–E11127. doi:</w:t>
+      </w:r>
+      <w:hyperlink r:id="rId162">
         <w:r>
           <w:rPr>
             <w:rStyle w:val="Hyperlink"/>
@@ -8152,16 +8158,16 @@
         </w:r>
       </w:hyperlink>
     </w:p>
-    <w:bookmarkEnd w:id="161"/>
-    <w:bookmarkStart w:id="163" w:name="ref-reyes_alternative_2018"/>
+    <w:bookmarkEnd w:id="163"/>
+    <w:bookmarkStart w:id="165" w:name="ref-reyes_alternative_2018"/>
     <w:p>
       <w:pPr>
         <w:pStyle w:val="Bibliography"/>
       </w:pPr>
       <w:r>
-        <w:t xml:space="preserve">43. Reyes A, Huber W. Alternative start and termination sites of transcription drive most transcript isoform differences across human tissues. Nucleic Acids Research. 2018;46: 582–592. doi:</w:t>
-      </w:r>
-      <w:hyperlink r:id="rId162">
+        <w:t xml:space="preserve">44. Reyes A, Huber W. Alternative start and termination sites of transcription drive most transcript isoform differences across human tissues. Nucleic Acids Research. 2018;46: 582–592. doi:</w:t>
+      </w:r>
+      <w:hyperlink r:id="rId164">
         <w:r>
           <w:rPr>
             <w:rStyle w:val="Hyperlink"/>
@@ -8170,16 +8176,16 @@
         </w:r>
       </w:hyperlink>
     </w:p>
-    <w:bookmarkEnd w:id="163"/>
-    <w:bookmarkStart w:id="165" w:name="ref-yan_cell_2020"/>
+    <w:bookmarkEnd w:id="165"/>
+    <w:bookmarkStart w:id="167" w:name="ref-yan_cell_2020"/>
     <w:p>
       <w:pPr>
         <w:pStyle w:val="Bibliography"/>
       </w:pPr>
       <w:r>
-        <w:t xml:space="preserve">44. Yan W, Peng Y-R, Zyl T van, Regev A, Shekhar K, Juric D, et al. Cell Atlas of The Human Fovea and Peripheral Retina. Scientific Reports. 2020;10: 9802. doi:</w:t>
-      </w:r>
-      <w:hyperlink r:id="rId164">
+        <w:t xml:space="preserve">45. Yan W, Peng Y-R, Zyl T van, Regev A, Shekhar K, Juric D, et al. Cell Atlas of The Human Fovea and Peripheral Retina. Scientific Reports. 2020;10: 9802. doi:</w:t>
+      </w:r>
+      <w:hyperlink r:id="rId166">
         <w:r>
           <w:rPr>
             <w:rStyle w:val="Hyperlink"/>
@@ -8188,16 +8194,16 @@
         </w:r>
       </w:hyperlink>
     </w:p>
-    <w:bookmarkEnd w:id="165"/>
-    <w:bookmarkStart w:id="167" w:name="ref-bryan_identifying_2018"/>
+    <w:bookmarkEnd w:id="167"/>
+    <w:bookmarkStart w:id="169" w:name="ref-bryan_identifying_2018"/>
     <w:p>
       <w:pPr>
         <w:pStyle w:val="Bibliography"/>
       </w:pPr>
       <w:r>
-        <w:t xml:space="preserve">45. Bryan JM, Fufa TD, Bharti K, Brooks BP, Hufnagel RB, McGaughey DM. Identifying core biological processes distinguishing human eye tissues with precise systems-level gene expression analyses and weighted correlation networks. Human Molecular Genetics. 2018;27: 3325–3339. doi:</w:t>
-      </w:r>
-      <w:hyperlink r:id="rId166">
+        <w:t xml:space="preserve">46. Bryan JM, Fufa TD, Bharti K, Brooks BP, Hufnagel RB, McGaughey DM. Identifying core biological processes distinguishing human eye tissues with precise systems-level gene expression analyses and weighted correlation networks. Human Molecular Genetics. 2018;27: 3325–3339. doi:</w:t>
+      </w:r>
+      <w:hyperlink r:id="rId168">
         <w:r>
           <w:rPr>
             <w:rStyle w:val="Hyperlink"/>
@@ -8206,16 +8212,16 @@
         </w:r>
       </w:hyperlink>
     </w:p>
-    <w:bookmarkEnd w:id="167"/>
-    <w:bookmarkStart w:id="169" w:name="ref-may-simera_primary_2018"/>
+    <w:bookmarkEnd w:id="169"/>
+    <w:bookmarkStart w:id="171" w:name="ref-may-simera_primary_2018"/>
     <w:p>
       <w:pPr>
         <w:pStyle w:val="Bibliography"/>
       </w:pPr>
       <w:r>
-        <w:t xml:space="preserve">46. May-Simera HL, Wan Q, Jha BS, Hartford J, Khristov V, Dejene R, et al. Primary Cilium-Mediated Retinal Pigment Epithelium Maturation Is Disrupted in Ciliopathy Patient Cells. Cell reports. 2018;22: 189–205. doi:</w:t>
-      </w:r>
-      <w:hyperlink r:id="rId168">
+        <w:t xml:space="preserve">47. May-Simera HL, Wan Q, Jha BS, Hartford J, Khristov V, Dejene R, et al. Primary Cilium-Mediated Retinal Pigment Epithelium Maturation Is Disrupted in Ciliopathy Patient Cells. Cell reports. 2018;22: 189–205. doi:</w:t>
+      </w:r>
+      <w:hyperlink r:id="rId170">
         <w:r>
           <w:rPr>
             <w:rStyle w:val="Hyperlink"/>
@@ -8224,16 +8230,52 @@
         </w:r>
       </w:hyperlink>
     </w:p>
-    <w:bookmarkEnd w:id="169"/>
-    <w:bookmarkStart w:id="171" w:name="ref-dobin_star_2013"/>
+    <w:bookmarkEnd w:id="171"/>
+    <w:bookmarkStart w:id="173" w:name="ref-kelley_accelerated_2020"/>
     <w:p>
       <w:pPr>
         <w:pStyle w:val="Bibliography"/>
       </w:pPr>
       <w:r>
-        <w:t xml:space="preserve">47. Dobin A, Davis CA, Schlesinger F, Drenkow J, Zaleski C, Jha S, et al. STAR: Ultrafast universal RNA-seq aligner. Bioinformatics (Oxford, England). 2013;29: 15–21. doi:</w:t>
-      </w:r>
-      <w:hyperlink r:id="rId170">
+        <w:t xml:space="preserve">48. Kelley RA, Chen HY, Swaroop A, Li T. Accelerated Development of Rod Photoreceptors in Retinal Organoids Derived from Human Pluripotent Stem Cells by Supplementation with 9-cis Retinal. STAR protocols. 2020;1. doi:</w:t>
+      </w:r>
+      <w:hyperlink r:id="rId172">
+        <w:r>
+          <w:rPr>
+            <w:rStyle w:val="Hyperlink"/>
+          </w:rPr>
+          <w:t xml:space="preserve">10.1016/j.xpro.2020.100033</w:t>
+        </w:r>
+      </w:hyperlink>
+    </w:p>
+    <w:bookmarkEnd w:id="173"/>
+    <w:bookmarkStart w:id="175" w:name="ref-ohlemacher_generation_2015"/>
+    <w:p>
+      <w:pPr>
+        <w:pStyle w:val="Bibliography"/>
+      </w:pPr>
+      <w:r>
+        <w:t xml:space="preserve">49. Ohlemacher SK, Iglesias CL, Sridhar A, Gamm DM, Meyer JS. Generation of highly enriched populations of optic vesicle-like retinal cells from human pluripotent stem cells. Current Protocols in Stem Cell Biology. 2015;32: 1H.8.1–1H.8.20. doi:</w:t>
+      </w:r>
+      <w:hyperlink r:id="rId174">
+        <w:r>
+          <w:rPr>
+            <w:rStyle w:val="Hyperlink"/>
+          </w:rPr>
+          <w:t xml:space="preserve">10.1002/9780470151808.sc01h08s32</w:t>
+        </w:r>
+      </w:hyperlink>
+    </w:p>
+    <w:bookmarkEnd w:id="175"/>
+    <w:bookmarkStart w:id="177" w:name="ref-dobin_star_2013"/>
+    <w:p>
+      <w:pPr>
+        <w:pStyle w:val="Bibliography"/>
+      </w:pPr>
+      <w:r>
+        <w:t xml:space="preserve">50. Dobin A, Davis CA, Schlesinger F, Drenkow J, Zaleski C, Jha S, et al. STAR: Ultrafast universal RNA-seq aligner. Bioinformatics (Oxford, England). 2013;29: 15–21. doi:</w:t>
+      </w:r>
+      <w:hyperlink r:id="rId176">
         <w:r>
           <w:rPr>
             <w:rStyle w:val="Hyperlink"/>
@@ -8242,16 +8284,16 @@
         </w:r>
       </w:hyperlink>
     </w:p>
-    <w:bookmarkEnd w:id="171"/>
-    <w:bookmarkStart w:id="173" w:name="ref-li_sequence_2009"/>
+    <w:bookmarkEnd w:id="177"/>
+    <w:bookmarkStart w:id="179" w:name="ref-li_sequence_2009"/>
     <w:p>
       <w:pPr>
         <w:pStyle w:val="Bibliography"/>
       </w:pPr>
       <w:r>
-        <w:t xml:space="preserve">48. Li H, Handsaker B, Wysoker A, Fennell T, Ruan J, Homer N, et al. The Sequence Alignment/Map format and SAMtools. Bioinformatics (Oxford, England). 2009;25: 2078–2079. doi:</w:t>
-      </w:r>
-      <w:hyperlink r:id="rId172">
+        <w:t xml:space="preserve">51. Li H, Handsaker B, Wysoker A, Fennell T, Ruan J, Homer N, et al. The Sequence Alignment/Map format and SAMtools. Bioinformatics (Oxford, England). 2009;25: 2078–2079. doi:</w:t>
+      </w:r>
+      <w:hyperlink r:id="rId178">
         <w:r>
           <w:rPr>
             <w:rStyle w:val="Hyperlink"/>
@@ -8260,16 +8302,16 @@
         </w:r>
       </w:hyperlink>
     </w:p>
-    <w:bookmarkEnd w:id="173"/>
-    <w:bookmarkStart w:id="175" w:name="ref-pertea_gff_2020"/>
+    <w:bookmarkEnd w:id="179"/>
+    <w:bookmarkStart w:id="181" w:name="ref-pertea_gff_2020"/>
     <w:p>
       <w:pPr>
         <w:pStyle w:val="Bibliography"/>
       </w:pPr>
       <w:r>
-        <w:t xml:space="preserve">49. Pertea G, Pertea M. GFF Utilities: GffRead and GffCompare. F1000Research. 2020;9: 304. doi:</w:t>
-      </w:r>
-      <w:hyperlink r:id="rId174">
+        <w:t xml:space="preserve">52. Pertea G, Pertea M. GFF Utilities: GffRead and GffCompare. F1000Research. 2020;9: 304. doi:</w:t>
+      </w:r>
+      <w:hyperlink r:id="rId180">
         <w:r>
           <w:rPr>
             <w:rStyle w:val="Hyperlink"/>
@@ -8278,16 +8320,16 @@
         </w:r>
       </w:hyperlink>
     </w:p>
-    <w:bookmarkEnd w:id="175"/>
-    <w:bookmarkStart w:id="177" w:name="ref-patro_salmon_2017"/>
+    <w:bookmarkEnd w:id="181"/>
+    <w:bookmarkStart w:id="183" w:name="ref-patro_salmon_2017"/>
     <w:p>
       <w:pPr>
         <w:pStyle w:val="Bibliography"/>
       </w:pPr>
       <w:r>
-        <w:t xml:space="preserve">50. Patro R, Duggal G, Love MI, Irizarry RA, Kingsford C. Salmon provides fast and bias-aware quantification of transcript expression. Nature methods. 2017;14: 417–419. doi:</w:t>
-      </w:r>
-      <w:hyperlink r:id="rId176">
+        <w:t xml:space="preserve">53. Patro R, Duggal G, Love MI, Irizarry RA, Kingsford C. Salmon provides fast and bias-aware quantification of transcript expression. Nature methods. 2017;14: 417–419. doi:</w:t>
+      </w:r>
+      <w:hyperlink r:id="rId182">
         <w:r>
           <w:rPr>
             <w:rStyle w:val="Hyperlink"/>
@@ -8296,16 +8338,16 @@
         </w:r>
       </w:hyperlink>
     </w:p>
-    <w:bookmarkEnd w:id="177"/>
-    <w:bookmarkStart w:id="179" w:name="ref-neph_bedops_2012"/>
+    <w:bookmarkEnd w:id="183"/>
+    <w:bookmarkStart w:id="185" w:name="ref-neph_bedops_2012"/>
     <w:p>
       <w:pPr>
         <w:pStyle w:val="Bibliography"/>
       </w:pPr>
       <w:r>
-        <w:t xml:space="preserve">51. Neph S, Kuehn MS, Reynolds AP, Haugen E, Thurman RE, Johnson AK, et al. BEDOPS: High-performance genomic feature operations. Bioinformatics. 2012;28: 1919–1920. doi:</w:t>
-      </w:r>
-      <w:hyperlink r:id="rId178">
+        <w:t xml:space="preserve">54. Neph S, Kuehn MS, Reynolds AP, Haugen E, Thurman RE, Johnson AK, et al. BEDOPS: High-performance genomic feature operations. Bioinformatics. 2012;28: 1919–1920. doi:</w:t>
+      </w:r>
+      <w:hyperlink r:id="rId184">
         <w:r>
           <w:rPr>
             <w:rStyle w:val="Hyperlink"/>
@@ -8314,16 +8356,16 @@
         </w:r>
       </w:hyperlink>
     </w:p>
-    <w:bookmarkEnd w:id="179"/>
-    <w:bookmarkStart w:id="181" w:name="ref-quinlan_bedtools_2010"/>
+    <w:bookmarkEnd w:id="185"/>
+    <w:bookmarkStart w:id="187" w:name="ref-quinlan_bedtools_2010"/>
     <w:p>
       <w:pPr>
         <w:pStyle w:val="Bibliography"/>
       </w:pPr>
       <w:r>
-        <w:t xml:space="preserve">52. Quinlan AR, Hall IM. BEDTools: A flexible suite of utilities for comparing genomic features. Bioinformatics (Oxford, England). 2010;26: 841–842. doi:</w:t>
-      </w:r>
-      <w:hyperlink r:id="rId180">
+        <w:t xml:space="preserve">55. Quinlan AR, Hall IM. BEDTools: A flexible suite of utilities for comparing genomic features. Bioinformatics (Oxford, England). 2010;26: 841–842. doi:</w:t>
+      </w:r>
+      <w:hyperlink r:id="rId186">
         <w:r>
           <w:rPr>
             <w:rStyle w:val="Hyperlink"/>
@@ -8332,16 +8374,16 @@
         </w:r>
       </w:hyperlink>
     </w:p>
-    <w:bookmarkEnd w:id="181"/>
-    <w:bookmarkStart w:id="183" w:name="ref-lex_upset_2014"/>
+    <w:bookmarkEnd w:id="187"/>
+    <w:bookmarkStart w:id="189" w:name="ref-lex_upset_2014"/>
     <w:p>
       <w:pPr>
         <w:pStyle w:val="Bibliography"/>
       </w:pPr>
       <w:r>
-        <w:t xml:space="preserve">53. Lex A, Gehlenborg N, Strobelt H, Vuillemot R, Pfister H. UpSet: Visualization of Intersecting Sets. IEEE Transactions on Visualization and Computer Graphics. 2014;20: 1983–1992. doi:</w:t>
-      </w:r>
-      <w:hyperlink r:id="rId182">
+        <w:t xml:space="preserve">56. Lex A, Gehlenborg N, Strobelt H, Vuillemot R, Pfister H. UpSet: Visualization of Intersecting Sets. IEEE Transactions on Visualization and Computer Graphics. 2014;20: 1983–1992. doi:</w:t>
+      </w:r>
+      <w:hyperlink r:id="rId188">
         <w:r>
           <w:rPr>
             <w:rStyle w:val="Hyperlink"/>
@@ -8350,16 +8392,16 @@
         </w:r>
       </w:hyperlink>
     </w:p>
-    <w:bookmarkEnd w:id="183"/>
-    <w:bookmarkStart w:id="185" w:name="ref-allen_raincloud_2019"/>
+    <w:bookmarkEnd w:id="189"/>
+    <w:bookmarkStart w:id="191" w:name="ref-allen_raincloud_2019"/>
     <w:p>
       <w:pPr>
         <w:pStyle w:val="Bibliography"/>
       </w:pPr>
       <w:r>
-        <w:t xml:space="preserve">54. Allen M, Poggiali D, Whitaker K, Marshall TR, Kievit RA. Raincloud plots: A multi-platform tool for robust data visualization. Wellcome Open Research. 2019;4: 63. doi:</w:t>
-      </w:r>
-      <w:hyperlink r:id="rId184">
+        <w:t xml:space="preserve">57. Allen M, Poggiali D, Whitaker K, Marshall TR, Kievit RA. Raincloud plots: A multi-platform tool for robust data visualization. Wellcome Open Research. 2019;4: 63. doi:</w:t>
+      </w:r>
+      <w:hyperlink r:id="rId190">
         <w:r>
           <w:rPr>
             <w:rStyle w:val="Hyperlink"/>
@@ -8368,16 +8410,16 @@
         </w:r>
       </w:hyperlink>
     </w:p>
-    <w:bookmarkEnd w:id="185"/>
-    <w:bookmarkStart w:id="187" w:name="ref-robinson_edger_2010"/>
+    <w:bookmarkEnd w:id="191"/>
+    <w:bookmarkStart w:id="193" w:name="ref-robinson_edger_2010"/>
     <w:p>
       <w:pPr>
         <w:pStyle w:val="Bibliography"/>
       </w:pPr>
       <w:r>
-        <w:t xml:space="preserve">55. Robinson MD, McCarthy DJ, Smyth GK. edgeR: A Bioconductor package for differential expression analysis of digital gene expression data. Bioinformatics. 2010;26: 139–140. doi:</w:t>
-      </w:r>
-      <w:hyperlink r:id="rId186">
+        <w:t xml:space="preserve">58. Robinson MD, McCarthy DJ, Smyth GK. edgeR: A Bioconductor package for differential expression analysis of digital gene expression data. Bioinformatics. 2010;26: 139–140. doi:</w:t>
+      </w:r>
+      <w:hyperlink r:id="rId192">
         <w:r>
           <w:rPr>
             <w:rStyle w:val="Hyperlink"/>
@@ -8386,16 +8428,16 @@
         </w:r>
       </w:hyperlink>
     </w:p>
-    <w:bookmarkEnd w:id="187"/>
-    <w:bookmarkStart w:id="189" w:name="ref-ritchie_limma_2015"/>
+    <w:bookmarkEnd w:id="193"/>
+    <w:bookmarkStart w:id="195" w:name="ref-ritchie_limma_2015"/>
     <w:p>
       <w:pPr>
         <w:pStyle w:val="Bibliography"/>
       </w:pPr>
       <w:r>
-        <w:t xml:space="preserve">56. Ritchie ME, Phipson B, Wu D, Hu Y, Law CW, Shi W, et al. Limma powers differential expression analyses for RNA-sequencing and microarray studies. Nucleic Acids Research. 2015;43: e47–e47. doi:</w:t>
-      </w:r>
-      <w:hyperlink r:id="rId188">
+        <w:t xml:space="preserve">59. Ritchie ME, Phipson B, Wu D, Hu Y, Law CW, Shi W, et al. Limma powers differential expression analyses for RNA-sequencing and microarray studies. Nucleic Acids Research. 2015;43: e47–e47. doi:</w:t>
+      </w:r>
+      <w:hyperlink r:id="rId194">
         <w:r>
           <w:rPr>
             <w:rStyle w:val="Hyperlink"/>
@@ -8404,16 +8446,16 @@
         </w:r>
       </w:hyperlink>
     </w:p>
-    <w:bookmarkEnd w:id="189"/>
-    <w:bookmarkStart w:id="191" w:name="ref-yu_clusterprofiler_2012"/>
+    <w:bookmarkEnd w:id="195"/>
+    <w:bookmarkStart w:id="197" w:name="ref-yu_clusterprofiler_2012"/>
     <w:p>
       <w:pPr>
         <w:pStyle w:val="Bibliography"/>
       </w:pPr>
       <w:r>
-        <w:t xml:space="preserve">57. Yu G, Wang L-G, Han Y, He Q-Y. clusterProfiler: An R Package for Comparing Biological Themes Among Gene Clusters. OMICS : a Journal of Integrative Biology. 2012;16: 284–287. doi:</w:t>
-      </w:r>
-      <w:hyperlink r:id="rId190">
+        <w:t xml:space="preserve">60. Yu G, Wang L-G, Han Y, He Q-Y. clusterProfiler: An R Package for Comparing Biological Themes Among Gene Clusters. OMICS : a Journal of Integrative Biology. 2012;16: 284–287. doi:</w:t>
+      </w:r>
+      <w:hyperlink r:id="rId196">
         <w:r>
           <w:rPr>
             <w:rStyle w:val="Hyperlink"/>
@@ -8422,16 +8464,16 @@
         </w:r>
       </w:hyperlink>
     </w:p>
-    <w:bookmarkEnd w:id="191"/>
-    <w:bookmarkStart w:id="193" w:name="ref-gu_complex_2016"/>
+    <w:bookmarkEnd w:id="197"/>
+    <w:bookmarkStart w:id="199" w:name="ref-gu_complex_2016"/>
     <w:p>
       <w:pPr>
         <w:pStyle w:val="Bibliography"/>
       </w:pPr>
       <w:r>
-        <w:t xml:space="preserve">58. Gu Z, Eils R, Schlesner M. Complex heatmaps reveal patterns and correlations in multidimensional genomic data. Bioinformatics. 2016;32: 2847–2849. doi:</w:t>
-      </w:r>
-      <w:hyperlink r:id="rId192">
+        <w:t xml:space="preserve">61. Gu Z, Eils R, Schlesner M. Complex heatmaps reveal patterns and correlations in multidimensional genomic data. Bioinformatics. 2016;32: 2847–2849. doi:</w:t>
+      </w:r>
+      <w:hyperlink r:id="rId198">
         <w:r>
           <w:rPr>
             <w:rStyle w:val="Hyperlink"/>
@@ -8440,52 +8482,16 @@
         </w:r>
       </w:hyperlink>
     </w:p>
-    <w:bookmarkEnd w:id="193"/>
-    <w:bookmarkStart w:id="195" w:name="ref-kelley_accelerated_2020"/>
+    <w:bookmarkEnd w:id="199"/>
+    <w:bookmarkStart w:id="201" w:name="ref-zhao_crossmap_2014"/>
     <w:p>
       <w:pPr>
         <w:pStyle w:val="Bibliography"/>
       </w:pPr>
       <w:r>
-        <w:t xml:space="preserve">59. Kelley RA, Chen HY, Swaroop A, Li T. Accelerated Development of Rod Photoreceptors in Retinal Organoids Derived from Human Pluripotent Stem Cells by Supplementation with 9-cis Retinal. STAR protocols. 2020;1. doi:</w:t>
-      </w:r>
-      <w:hyperlink r:id="rId194">
-        <w:r>
-          <w:rPr>
-            <w:rStyle w:val="Hyperlink"/>
-          </w:rPr>
-          <w:t xml:space="preserve">10.1016/j.xpro.2020.100033</w:t>
-        </w:r>
-      </w:hyperlink>
-    </w:p>
-    <w:bookmarkEnd w:id="195"/>
-    <w:bookmarkStart w:id="197" w:name="ref-ohlemacher_generation_2015"/>
-    <w:p>
-      <w:pPr>
-        <w:pStyle w:val="Bibliography"/>
-      </w:pPr>
-      <w:r>
-        <w:t xml:space="preserve">60. Ohlemacher SK, Iglesias CL, Sridhar A, Gamm DM, Meyer JS. Generation of highly enriched populations of optic vesicle-like retinal cells from human pluripotent stem cells. Current Protocols in Stem Cell Biology. 2015;32: 1H.8.1–1H.8.20. doi:</w:t>
-      </w:r>
-      <w:hyperlink r:id="rId196">
-        <w:r>
-          <w:rPr>
-            <w:rStyle w:val="Hyperlink"/>
-          </w:rPr>
-          <w:t xml:space="preserve">10.1002/9780470151808.sc01h08s32</w:t>
-        </w:r>
-      </w:hyperlink>
-    </w:p>
-    <w:bookmarkEnd w:id="197"/>
-    <w:bookmarkStart w:id="199" w:name="ref-zhao_crossmap_2014"/>
-    <w:p>
-      <w:pPr>
-        <w:pStyle w:val="Bibliography"/>
-      </w:pPr>
-      <w:r>
-        <w:t xml:space="preserve">61. Zhao H, Sun Z, Wang J, Huang H, Kocher J-P, Wang L. CrossMap: A versatile tool for coordinate conversion between genome assemblies. Bioinformatics (Oxford, England). 2014;30: 1006–1007. doi:</w:t>
-      </w:r>
-      <w:hyperlink r:id="rId198">
+        <w:t xml:space="preserve">62. Zhao H, Sun Z, Wang J, Huang H, Kocher J-P, Wang L. CrossMap: A versatile tool for coordinate conversion between genome assemblies. Bioinformatics (Oxford, England). 2014;30: 1006–1007. doi:</w:t>
+      </w:r>
+      <w:hyperlink r:id="rId200">
         <w:r>
           <w:rPr>
             <w:rStyle w:val="Hyperlink"/>
@@ -8494,16 +8500,16 @@
         </w:r>
       </w:hyperlink>
     </w:p>
-    <w:bookmarkEnd w:id="199"/>
-    <w:bookmarkStart w:id="201" w:name="ref-mclaren_ensembl_2016"/>
+    <w:bookmarkEnd w:id="201"/>
+    <w:bookmarkStart w:id="203" w:name="ref-mclaren_ensembl_2016"/>
     <w:p>
       <w:pPr>
         <w:pStyle w:val="Bibliography"/>
       </w:pPr>
       <w:r>
-        <w:t xml:space="preserve">62. McLaren W, Gil L, Hunt SE, Riat HS, Ritchie GRS, Thormann A, et al. The Ensembl Variant Effect Predictor. Genome Biology. 2016;17: 122. doi:</w:t>
-      </w:r>
-      <w:hyperlink r:id="rId200">
+        <w:t xml:space="preserve">63. McLaren W, Gil L, Hunt SE, Riat HS, Ritchie GRS, Thormann A, et al. The Ensembl Variant Effect Predictor. Genome Biology. 2016;17: 122. doi:</w:t>
+      </w:r>
+      <w:hyperlink r:id="rId202">
         <w:r>
           <w:rPr>
             <w:rStyle w:val="Hyperlink"/>
@@ -8512,19 +8518,19 @@
         </w:r>
       </w:hyperlink>
     </w:p>
-    <w:bookmarkEnd w:id="201"/>
-    <w:bookmarkStart w:id="203" w:name="ref-r_core_team_r_2019"/>
+    <w:bookmarkEnd w:id="203"/>
+    <w:bookmarkStart w:id="205" w:name="ref-r_core_team_r_2019"/>
     <w:p>
       <w:pPr>
         <w:pStyle w:val="Bibliography"/>
       </w:pPr>
       <w:r>
-        <w:t xml:space="preserve">63. R Core Team. R: A Language and Environment for Statistical Computing. Vienna, Austria: R Foundation for Statistical Computing; 2019. Available:</w:t>
-      </w:r>
-      <w:r>
-        <w:t xml:space="preserve"> </w:t>
-      </w:r>
-      <w:hyperlink r:id="rId202">
+        <w:t xml:space="preserve">64. R Core Team. R: A Language and Environment for Statistical Computing. Vienna, Austria: R Foundation for Statistical Computing; 2019. Available:</w:t>
+      </w:r>
+      <w:r>
+        <w:t xml:space="preserve"> </w:t>
+      </w:r>
+      <w:hyperlink r:id="rId204">
         <w:r>
           <w:rPr>
             <w:rStyle w:val="Hyperlink"/>
@@ -8533,8 +8539,8 @@
         </w:r>
       </w:hyperlink>
     </w:p>
-    <w:bookmarkEnd w:id="203"/>
-    <w:bookmarkEnd w:id="204"/>
+    <w:bookmarkEnd w:id="205"/>
+    <w:bookmarkEnd w:id="206"/>
     <w:sectPr>
       <w:pgSz w:w="12240" w:h="15840"/>
       <w:pgMar w:top="1440" w:right="1440" w:bottom="1440" w:left="1440" w:header="720" w:footer="720" w:gutter="0"/>

</xml_diff>